<commit_message>
Hw 5 question 1
</commit_message>
<xml_diff>
--- a/textbook_homework/hw 5 Classification.docx
+++ b/textbook_homework/hw 5 Classification.docx
@@ -33,6 +33,198 @@
         <w:spacing w:after="0"/>
         <w:rPr>
           <w:rFonts w:ascii="Times New Roman" w:hAnsi="Times New Roman" w:cs="Times New Roman"/>
+        </w:rPr>
+      </w:pPr>
+      <w:r>
+        <w:rPr>
+          <w:rFonts w:ascii="Times New Roman" w:hAnsi="Times New Roman" w:cs="Times New Roman"/>
+        </w:rPr>
+        <w:t xml:space="preserve">A decision tree can be used to partition class-labeled data. The decision tree algorithm is typically run on training data, then the generalizability is tested on new data. A decision tree consists of internal nodes (attributes tests), branches (outcome of the attribute test), and leaves or terminal nodes (holds the class label for the entire branch). </w:t>
+      </w:r>
+      <w:r>
+        <w:rPr>
+          <w:rFonts w:ascii="Times New Roman" w:hAnsi="Times New Roman" w:cs="Times New Roman"/>
+        </w:rPr>
+        <w:t xml:space="preserve">The goal of decision tree classification is to create branches that are as pure as possible (samples that are homogenous on the class label). The decision tree process begins with the full training data set. If all tuples are of the same class, the process stops there. If not, an attribute selection method is chosen to determine which attribute to split on first. </w:t>
+      </w:r>
+    </w:p>
+    <w:p>
+      <w:pPr>
+        <w:spacing w:after="0"/>
+        <w:rPr>
+          <w:rFonts w:ascii="Times New Roman" w:hAnsi="Times New Roman" w:cs="Times New Roman"/>
+        </w:rPr>
+      </w:pPr>
+    </w:p>
+    <w:p>
+      <w:pPr>
+        <w:spacing w:after="0"/>
+        <w:rPr>
+          <w:rFonts w:ascii="Times New Roman" w:hAnsi="Times New Roman" w:cs="Times New Roman"/>
+        </w:rPr>
+      </w:pPr>
+      <w:r>
+        <w:rPr>
+          <w:rFonts w:ascii="Times New Roman" w:hAnsi="Times New Roman" w:cs="Times New Roman"/>
+        </w:rPr>
+        <w:t>The book covers three attribute selection methods: information gain, gain ratio, and the Gini index. Information gain</w:t>
+      </w:r>
+      <w:r>
+        <w:rPr>
+          <w:rFonts w:ascii="Times New Roman" w:hAnsi="Times New Roman" w:cs="Times New Roman"/>
+        </w:rPr>
+        <w:t xml:space="preserve"> is based on the decrease in entropy (a measure of purity/homogeneity, 0 = completely homogenous) due to sorting the training data on that node/attribute compared to not being sorted on any attribute at all. Conditional entropy (entropy after sorting on a given attribute) is subtracted from entropy of the sample. The attribute with the highest information gain (greatest difference between conditional entropy and entropy of the whole sample) becomes the first node. The process is repeated within each branch. </w:t>
+      </w:r>
+    </w:p>
+    <w:p>
+      <w:pPr>
+        <w:spacing w:after="0"/>
+        <w:rPr>
+          <w:rFonts w:ascii="Times New Roman" w:hAnsi="Times New Roman" w:cs="Times New Roman"/>
+        </w:rPr>
+      </w:pPr>
+    </w:p>
+    <w:p>
+      <w:pPr>
+        <w:spacing w:after="0"/>
+        <w:rPr>
+          <w:rFonts w:ascii="Times New Roman" w:hAnsi="Times New Roman" w:cs="Times New Roman"/>
+        </w:rPr>
+      </w:pPr>
+      <w:r>
+        <w:rPr>
+          <w:rFonts w:ascii="Times New Roman" w:hAnsi="Times New Roman" w:cs="Times New Roman"/>
+        </w:rPr>
+        <w:t xml:space="preserve">The information gain attribute selection method is biased toward attributes with many values. The more values there are on an attribute, the more likely each branch is to be homogenous/pure. </w:t>
+      </w:r>
+      <w:r>
+        <w:rPr>
+          <w:rFonts w:ascii="Times New Roman" w:hAnsi="Times New Roman" w:cs="Times New Roman"/>
+        </w:rPr>
+        <w:t xml:space="preserve">Gain ratio is used to address this bias. The gain ratio is calculated by dividing the information gain of a given attribute by </w:t>
+      </w:r>
+      <w:proofErr w:type="spellStart"/>
+      <w:r>
+        <w:rPr>
+          <w:rFonts w:ascii="Times New Roman" w:hAnsi="Times New Roman" w:cs="Times New Roman"/>
+        </w:rPr>
+        <w:t>splitinfo</w:t>
+      </w:r>
+      <w:proofErr w:type="spellEnd"/>
+      <w:r>
+        <w:rPr>
+          <w:rFonts w:ascii="Times New Roman" w:hAnsi="Times New Roman" w:cs="Times New Roman"/>
+        </w:rPr>
+        <w:t xml:space="preserve">, a measure of variation in attribute value distribution. Gain ratio improves on information gain by considering the number of branches created if the data are split on that attribute and favoring attributes that results in fewer branches (less likely to overfit). Once an attribute has been selected </w:t>
+      </w:r>
+    </w:p>
+    <w:p>
+      <w:pPr>
+        <w:spacing w:after="0"/>
+        <w:rPr>
+          <w:rFonts w:ascii="Times New Roman" w:hAnsi="Times New Roman" w:cs="Times New Roman"/>
+        </w:rPr>
+      </w:pPr>
+    </w:p>
+    <w:p>
+      <w:pPr>
+        <w:spacing w:after="0"/>
+        <w:rPr>
+          <w:rFonts w:ascii="Times New Roman" w:hAnsi="Times New Roman" w:cs="Times New Roman"/>
+        </w:rPr>
+      </w:pPr>
+      <w:r>
+        <w:rPr>
+          <w:rFonts w:ascii="Times New Roman" w:hAnsi="Times New Roman" w:cs="Times New Roman"/>
+        </w:rPr>
+        <w:t xml:space="preserve">The </w:t>
+      </w:r>
+      <w:proofErr w:type="spellStart"/>
+      <w:r>
+        <w:rPr>
+          <w:rFonts w:ascii="Times New Roman" w:hAnsi="Times New Roman" w:cs="Times New Roman"/>
+        </w:rPr>
+        <w:t>gini</w:t>
+      </w:r>
+      <w:proofErr w:type="spellEnd"/>
+      <w:r>
+        <w:rPr>
+          <w:rFonts w:ascii="Times New Roman" w:hAnsi="Times New Roman" w:cs="Times New Roman"/>
+        </w:rPr>
+        <w:t xml:space="preserve"> index performs only binary splits. It is a measure of impurity, indicating the variation within each node on the class label. The attribute with the lowest </w:t>
+      </w:r>
+      <w:proofErr w:type="spellStart"/>
+      <w:r>
+        <w:rPr>
+          <w:rFonts w:ascii="Times New Roman" w:hAnsi="Times New Roman" w:cs="Times New Roman"/>
+        </w:rPr>
+        <w:t>gini</w:t>
+      </w:r>
+      <w:proofErr w:type="spellEnd"/>
+      <w:r>
+        <w:rPr>
+          <w:rFonts w:ascii="Times New Roman" w:hAnsi="Times New Roman" w:cs="Times New Roman"/>
+        </w:rPr>
+        <w:t xml:space="preserve"> score is selected. Once an attribute has been selected, the process is repeated within each branch. </w:t>
+      </w:r>
+    </w:p>
+    <w:p>
+      <w:pPr>
+        <w:spacing w:after="0"/>
+        <w:rPr>
+          <w:rFonts w:ascii="Times New Roman" w:hAnsi="Times New Roman" w:cs="Times New Roman"/>
+        </w:rPr>
+      </w:pPr>
+    </w:p>
+    <w:p>
+      <w:pPr>
+        <w:spacing w:after="0"/>
+        <w:rPr>
+          <w:rFonts w:ascii="Times New Roman" w:hAnsi="Times New Roman" w:cs="Times New Roman"/>
+        </w:rPr>
+      </w:pPr>
+      <w:r>
+        <w:rPr>
+          <w:rFonts w:ascii="Times New Roman" w:hAnsi="Times New Roman" w:cs="Times New Roman"/>
+        </w:rPr>
+        <w:t xml:space="preserve">Partitioning stops when all tuples belong to the same class, when the data have been split on all attributes, or when there are no tuples for a given branch. </w:t>
+      </w:r>
+    </w:p>
+    <w:p>
+      <w:pPr>
+        <w:spacing w:after="0"/>
+        <w:rPr>
+          <w:rFonts w:ascii="Times New Roman" w:hAnsi="Times New Roman" w:cs="Times New Roman"/>
+        </w:rPr>
+      </w:pPr>
+    </w:p>
+    <w:p>
+      <w:pPr>
+        <w:spacing w:after="0"/>
+        <w:rPr>
+          <w:rFonts w:ascii="Times New Roman" w:hAnsi="Times New Roman" w:cs="Times New Roman"/>
+        </w:rPr>
+      </w:pPr>
+      <w:r>
+        <w:rPr>
+          <w:rFonts w:ascii="Times New Roman" w:hAnsi="Times New Roman" w:cs="Times New Roman"/>
+        </w:rPr>
+        <w:t>Once the tree is complete on the training data</w:t>
+      </w:r>
+      <w:r>
+        <w:rPr>
+          <w:rFonts w:ascii="Times New Roman" w:hAnsi="Times New Roman" w:cs="Times New Roman"/>
+        </w:rPr>
+        <w:t xml:space="preserve">, it may still need to be “pruned.” Pruning is necessary when the decision tree has been overfit to the training data, which could mean the tree is either too large (too many branches) and/or does not perform well on new data. To prune the tree, one may compare a goodness of fit measure (e.g. the attribute selection measures described above) with and without a given branch. If the measure improves, the branch is removed. Pruning generally begins at the bottom of the tree and moves up. </w:t>
+      </w:r>
+      <w:bookmarkStart w:id="0" w:name="_GoBack"/>
+      <w:bookmarkEnd w:id="0"/>
+    </w:p>
+    <w:p>
+      <w:pPr>
+        <w:spacing w:after="0"/>
+        <w:rPr>
+          <w:rFonts w:ascii="Times New Roman" w:hAnsi="Times New Roman" w:cs="Times New Roman"/>
           <w:b/>
           <w:bCs/>
         </w:rPr>
@@ -217,16 +409,7 @@
           <w:b/>
           <w:bCs/>
         </w:rPr>
-        <w:t xml:space="preserve">false </w:t>
-      </w:r>
-      <w:proofErr w:type="gramStart"/>
-      <w:r>
-        <w:rPr>
-          <w:rFonts w:ascii="Times New Roman" w:hAnsi="Times New Roman" w:cs="Times New Roman"/>
-          <w:b/>
-          <w:bCs/>
-        </w:rPr>
-        <w:t>positives .</w:t>
+        <w:t>false positives .</w:t>
       </w:r>
       <w:r>
         <w:rPr>
@@ -238,7 +421,6 @@
         </w:rPr>
         <w:t>FP</w:t>
       </w:r>
-      <w:proofErr w:type="gramEnd"/>
       <w:r>
         <w:rPr>
           <w:rFonts w:ascii="Times New Roman" w:hAnsi="Times New Roman" w:cs="Times New Roman"/>
@@ -299,16 +481,7 @@
           <w:b/>
           <w:bCs/>
         </w:rPr>
-        <w:t xml:space="preserve">positive </w:t>
-      </w:r>
-      <w:proofErr w:type="gramStart"/>
-      <w:r>
-        <w:rPr>
-          <w:rFonts w:ascii="Times New Roman" w:hAnsi="Times New Roman" w:cs="Times New Roman"/>
-          <w:b/>
-          <w:bCs/>
-        </w:rPr>
-        <w:t>rate .</w:t>
+        <w:t>positive rate .</w:t>
       </w:r>
       <w:r>
         <w:rPr>
@@ -320,7 +493,6 @@
         </w:rPr>
         <w:t>TPR</w:t>
       </w:r>
-      <w:proofErr w:type="gramEnd"/>
       <w:r>
         <w:rPr>
           <w:rFonts w:ascii="Times New Roman" w:hAnsi="Times New Roman" w:cs="Times New Roman"/>
@@ -367,8 +539,6 @@
           <w:bCs/>
         </w:rPr>
       </w:pPr>
-      <w:bookmarkStart w:id="0" w:name="_GoBack"/>
-      <w:bookmarkEnd w:id="0"/>
       <w:r>
         <w:rPr>
           <w:rFonts w:ascii="Times New Roman" w:hAnsi="Times New Roman" w:cs="Times New Roman"/>
@@ -463,6 +633,7 @@
           <w:b/>
           <w:bCs/>
         </w:rPr>
+        <w:lastRenderedPageBreak/>
         <w:t>performed 10 rounds of 10-fold cross-validation on each model, where the same data</w:t>
       </w:r>
     </w:p>
@@ -773,6 +944,7 @@
     <w:lsdException w:name="HTML Sample" w:semiHidden="1" w:unhideWhenUsed="1"/>
     <w:lsdException w:name="HTML Typewriter" w:semiHidden="1" w:unhideWhenUsed="1"/>
     <w:lsdException w:name="HTML Variable" w:semiHidden="1" w:unhideWhenUsed="1"/>
+    <w:lsdException w:name="Normal Table" w:semiHidden="1" w:unhideWhenUsed="1"/>
     <w:lsdException w:name="annotation subject" w:semiHidden="1" w:unhideWhenUsed="1"/>
     <w:lsdException w:name="No List" w:semiHidden="1" w:unhideWhenUsed="1"/>
     <w:lsdException w:name="Outline List 1" w:semiHidden="1" w:unhideWhenUsed="1"/>
@@ -818,9 +990,11 @@
     <w:lsdException w:name="Table Subtle 1" w:semiHidden="1" w:unhideWhenUsed="1"/>
     <w:lsdException w:name="Table Subtle 2" w:semiHidden="1" w:unhideWhenUsed="1"/>
     <w:lsdException w:name="Table Web 1" w:semiHidden="1" w:unhideWhenUsed="1"/>
+    <w:lsdException w:name="Table Web 2" w:semiHidden="1" w:unhideWhenUsed="1"/>
     <w:lsdException w:name="Table Web 3" w:semiHidden="1" w:unhideWhenUsed="1"/>
     <w:lsdException w:name="Balloon Text" w:semiHidden="1" w:unhideWhenUsed="1"/>
     <w:lsdException w:name="Table Grid" w:uiPriority="39"/>
+    <w:lsdException w:name="Table Theme" w:semiHidden="1" w:unhideWhenUsed="1"/>
     <w:lsdException w:name="Placeholder Text" w:semiHidden="1"/>
     <w:lsdException w:name="No Spacing" w:uiPriority="1" w:qFormat="1"/>
     <w:lsdException w:name="Light Shading" w:uiPriority="60"/>
@@ -1050,6 +1224,7 @@
   <w:style w:type="character" w:default="1" w:styleId="DefaultParagraphFont">
     <w:name w:val="Default Paragraph Font"/>
     <w:uiPriority w:val="1"/>
+    <w:semiHidden/>
     <w:unhideWhenUsed/>
   </w:style>
   <w:style w:type="table" w:default="1" w:styleId="TableNormal">

</xml_diff>

<commit_message>
solved question 3, or 8.12
</commit_message>
<xml_diff>
--- a/textbook_homework/hw 5 Classification.docx
+++ b/textbook_homework/hw 5 Classification.docx
@@ -1,6 +1,6 @@
 
 <file path=word/document.xml><?xml version="1.0" encoding="utf-8"?>
-<w:document xmlns:wpc="http://schemas.microsoft.com/office/word/2010/wordprocessingCanvas" xmlns:cx="http://schemas.microsoft.com/office/drawing/2014/chartex" xmlns:cx1="http://schemas.microsoft.com/office/drawing/2015/9/8/chartex" xmlns:cx2="http://schemas.microsoft.com/office/drawing/2015/10/21/chartex" xmlns:cx3="http://schemas.microsoft.com/office/drawing/2016/5/9/chartex" xmlns:cx4="http://schemas.microsoft.com/office/drawing/2016/5/10/chartex" xmlns:cx5="http://schemas.microsoft.com/office/drawing/2016/5/11/chartex" xmlns:cx6="http://schemas.microsoft.com/office/drawing/2016/5/12/chartex" xmlns:cx7="http://schemas.microsoft.com/office/drawing/2016/5/13/chartex" xmlns:cx8="http://schemas.microsoft.com/office/drawing/2016/5/14/chartex" xmlns:mc="http://schemas.openxmlformats.org/markup-compatibility/2006" xmlns:aink="http://schemas.microsoft.com/office/drawing/2016/ink" xmlns:am3d="http://schemas.microsoft.com/office/drawing/2017/model3d" xmlns:o="urn:schemas-microsoft-com:office:office" xmlns:r="http://schemas.openxmlformats.org/officeDocument/2006/relationships" xmlns:m="http://schemas.openxmlformats.org/officeDocument/2006/math" xmlns:v="urn:schemas-microsoft-com:vml" xmlns:wp14="http://schemas.microsoft.com/office/word/2010/wordprocessingDrawing" xmlns:wp="http://schemas.openxmlformats.org/drawingml/2006/wordprocessingDrawing" xmlns:w10="urn:schemas-microsoft-com:office:word" xmlns:w="http://schemas.openxmlformats.org/wordprocessingml/2006/main" xmlns:w14="http://schemas.microsoft.com/office/word/2010/wordml" xmlns:w15="http://schemas.microsoft.com/office/word/2012/wordml" xmlns:w16cid="http://schemas.microsoft.com/office/word/2016/wordml/cid" xmlns:w16se="http://schemas.microsoft.com/office/word/2015/wordml/symex" xmlns:wpg="http://schemas.microsoft.com/office/word/2010/wordprocessingGroup" xmlns:wpi="http://schemas.microsoft.com/office/word/2010/wordprocessingInk" xmlns:wne="http://schemas.microsoft.com/office/word/2006/wordml" xmlns:wps="http://schemas.microsoft.com/office/word/2010/wordprocessingShape" mc:Ignorable="w14 w15 w16se w16cid wp14">
+<w:document xmlns:wpc="http://schemas.microsoft.com/office/word/2010/wordprocessingCanvas" xmlns:cx="http://schemas.microsoft.com/office/drawing/2014/chartex" xmlns:cx1="http://schemas.microsoft.com/office/drawing/2015/9/8/chartex" xmlns:cx2="http://schemas.microsoft.com/office/drawing/2015/10/21/chartex" xmlns:cx3="http://schemas.microsoft.com/office/drawing/2016/5/9/chartex" xmlns:cx4="http://schemas.microsoft.com/office/drawing/2016/5/10/chartex" xmlns:cx5="http://schemas.microsoft.com/office/drawing/2016/5/11/chartex" xmlns:cx6="http://schemas.microsoft.com/office/drawing/2016/5/12/chartex" xmlns:cx7="http://schemas.microsoft.com/office/drawing/2016/5/13/chartex" xmlns:cx8="http://schemas.microsoft.com/office/drawing/2016/5/14/chartex" xmlns:mc="http://schemas.openxmlformats.org/markup-compatibility/2006" xmlns:aink="http://schemas.microsoft.com/office/drawing/2016/ink" xmlns:am3d="http://schemas.microsoft.com/office/drawing/2017/model3d" xmlns:o="urn:schemas-microsoft-com:office:office" xmlns:r="http://schemas.openxmlformats.org/officeDocument/2006/relationships" xmlns:m="http://schemas.openxmlformats.org/officeDocument/2006/math" xmlns:v="urn:schemas-microsoft-com:vml" xmlns:wp14="http://schemas.microsoft.com/office/word/2010/wordprocessingDrawing" xmlns:wp="http://schemas.openxmlformats.org/drawingml/2006/wordprocessingDrawing" xmlns:w10="urn:schemas-microsoft-com:office:word" xmlns:w="http://schemas.openxmlformats.org/wordprocessingml/2006/main" xmlns:w14="http://schemas.microsoft.com/office/word/2010/wordml" xmlns:w15="http://schemas.microsoft.com/office/word/2012/wordml" xmlns:w16cex="http://schemas.microsoft.com/office/word/2018/wordml/cex" xmlns:w16cid="http://schemas.microsoft.com/office/word/2016/wordml/cid" xmlns:w16="http://schemas.microsoft.com/office/word/2018/wordml" xmlns:w16se="http://schemas.microsoft.com/office/word/2015/wordml/symex" xmlns:wpg="http://schemas.microsoft.com/office/word/2010/wordprocessingGroup" xmlns:wpi="http://schemas.microsoft.com/office/word/2010/wordprocessingInk" xmlns:wne="http://schemas.microsoft.com/office/word/2006/wordml" xmlns:wps="http://schemas.microsoft.com/office/word/2010/wordprocessingShape" mc:Ignorable="w14 w15 w16se w16cid w16 w16cex wp14">
   <w:body>
     <w:p>
       <w:pPr>
@@ -217,8 +217,6 @@
         </w:rPr>
         <w:t xml:space="preserve">, it may still need to be “pruned.” Pruning is necessary when the decision tree has been overfit to the training data, which could mean the tree is either too large (too many branches) and/or does not perform well on new data. To prune the tree, one may compare a goodness of fit measure (e.g. the attribute selection measures described above) with and without a given branch. If the measure improves, the branch is removed. Pruning generally begins at the bottom of the tree and moves up. </w:t>
       </w:r>
-      <w:bookmarkStart w:id="0" w:name="_GoBack"/>
-      <w:bookmarkEnd w:id="0"/>
     </w:p>
     <w:p>
       <w:pPr>
@@ -409,7 +407,16 @@
           <w:b/>
           <w:bCs/>
         </w:rPr>
-        <w:t>false positives .</w:t>
+        <w:t xml:space="preserve">false </w:t>
+      </w:r>
+      <w:proofErr w:type="gramStart"/>
+      <w:r>
+        <w:rPr>
+          <w:rFonts w:ascii="Times New Roman" w:hAnsi="Times New Roman" w:cs="Times New Roman"/>
+          <w:b/>
+          <w:bCs/>
+        </w:rPr>
+        <w:t>positives .</w:t>
       </w:r>
       <w:r>
         <w:rPr>
@@ -421,6 +428,7 @@
         </w:rPr>
         <w:t>FP</w:t>
       </w:r>
+      <w:proofErr w:type="gramEnd"/>
       <w:r>
         <w:rPr>
           <w:rFonts w:ascii="Times New Roman" w:hAnsi="Times New Roman" w:cs="Times New Roman"/>
@@ -481,7 +489,16 @@
           <w:b/>
           <w:bCs/>
         </w:rPr>
-        <w:t>positive rate .</w:t>
+        <w:t xml:space="preserve">positive </w:t>
+      </w:r>
+      <w:proofErr w:type="gramStart"/>
+      <w:r>
+        <w:rPr>
+          <w:rFonts w:ascii="Times New Roman" w:hAnsi="Times New Roman" w:cs="Times New Roman"/>
+          <w:b/>
+          <w:bCs/>
+        </w:rPr>
+        <w:t>rate .</w:t>
       </w:r>
       <w:r>
         <w:rPr>
@@ -493,6 +510,7 @@
         </w:rPr>
         <w:t>TPR</w:t>
       </w:r>
+      <w:proofErr w:type="gramEnd"/>
       <w:r>
         <w:rPr>
           <w:rFonts w:ascii="Times New Roman" w:hAnsi="Times New Roman" w:cs="Times New Roman"/>
@@ -520,6 +538,3534 @@
         <w:t>/. Plot the ROC curve for the data.</w:t>
       </w:r>
     </w:p>
+    <w:p>
+      <w:pPr>
+        <w:spacing w:after="0"/>
+        <w:rPr>
+          <w:rFonts w:ascii="Times New Roman" w:hAnsi="Times New Roman" w:cs="Times New Roman"/>
+          <w:b/>
+          <w:bCs/>
+        </w:rPr>
+      </w:pPr>
+    </w:p>
+    <w:tbl>
+      <w:tblPr>
+        <w:tblW w:w="0" w:type="auto"/>
+        <w:tblLook w:val="04A0" w:firstRow="1" w:lastRow="0" w:firstColumn="1" w:lastColumn="0" w:noHBand="0" w:noVBand="1"/>
+      </w:tblPr>
+      <w:tblGrid>
+        <w:gridCol w:w="986"/>
+        <w:gridCol w:w="736"/>
+        <w:gridCol w:w="709"/>
+        <w:gridCol w:w="474"/>
+        <w:gridCol w:w="468"/>
+        <w:gridCol w:w="508"/>
+        <w:gridCol w:w="502"/>
+        <w:gridCol w:w="613"/>
+        <w:gridCol w:w="606"/>
+      </w:tblGrid>
+      <w:tr>
+        <w:trPr>
+          <w:trHeight w:val="380"/>
+        </w:trPr>
+        <w:tc>
+          <w:tcPr>
+            <w:tcW w:w="0" w:type="auto"/>
+            <w:tcBorders>
+              <w:top w:val="single" w:sz="8" w:space="0" w:color="auto"/>
+              <w:left w:val="single" w:sz="8" w:space="0" w:color="auto"/>
+              <w:bottom w:val="single" w:sz="8" w:space="0" w:color="auto"/>
+              <w:right w:val="single" w:sz="8" w:space="0" w:color="auto"/>
+            </w:tcBorders>
+            <w:shd w:val="clear" w:color="auto" w:fill="auto"/>
+            <w:vAlign w:val="center"/>
+            <w:hideMark/>
+          </w:tcPr>
+          <w:p>
+            <w:pPr>
+              <w:spacing w:after="0" w:line="240" w:lineRule="auto"/>
+              <w:rPr>
+                <w:rFonts w:ascii="Calibri Light" w:eastAsia="Times New Roman" w:hAnsi="Calibri Light" w:cs="Calibri Light"/>
+                <w:color w:val="2F5496"/>
+                <w:sz w:val="26"/>
+                <w:szCs w:val="26"/>
+              </w:rPr>
+            </w:pPr>
+            <w:r>
+              <w:rPr>
+                <w:rFonts w:ascii="Calibri Light" w:eastAsia="Times New Roman" w:hAnsi="Calibri Light" w:cs="Calibri Light"/>
+                <w:color w:val="2F5496"/>
+                <w:sz w:val="26"/>
+                <w:szCs w:val="26"/>
+              </w:rPr>
+              <w:t>Tuple #</w:t>
+            </w:r>
+          </w:p>
+        </w:tc>
+        <w:tc>
+          <w:tcPr>
+            <w:tcW w:w="0" w:type="auto"/>
+            <w:tcBorders>
+              <w:top w:val="single" w:sz="8" w:space="0" w:color="auto"/>
+              <w:left w:val="nil"/>
+              <w:bottom w:val="single" w:sz="8" w:space="0" w:color="auto"/>
+              <w:right w:val="single" w:sz="8" w:space="0" w:color="auto"/>
+            </w:tcBorders>
+            <w:shd w:val="clear" w:color="auto" w:fill="auto"/>
+            <w:vAlign w:val="center"/>
+            <w:hideMark/>
+          </w:tcPr>
+          <w:p>
+            <w:pPr>
+              <w:spacing w:after="0" w:line="240" w:lineRule="auto"/>
+              <w:rPr>
+                <w:rFonts w:ascii="Calibri Light" w:eastAsia="Times New Roman" w:hAnsi="Calibri Light" w:cs="Calibri Light"/>
+                <w:color w:val="2F5496"/>
+                <w:sz w:val="26"/>
+                <w:szCs w:val="26"/>
+              </w:rPr>
+            </w:pPr>
+            <w:r>
+              <w:rPr>
+                <w:rFonts w:ascii="Calibri Light" w:eastAsia="Times New Roman" w:hAnsi="Calibri Light" w:cs="Calibri Light"/>
+                <w:color w:val="2F5496"/>
+                <w:sz w:val="26"/>
+                <w:szCs w:val="26"/>
+              </w:rPr>
+              <w:t>Class</w:t>
+            </w:r>
+          </w:p>
+        </w:tc>
+        <w:tc>
+          <w:tcPr>
+            <w:tcW w:w="0" w:type="auto"/>
+            <w:tcBorders>
+              <w:top w:val="single" w:sz="8" w:space="0" w:color="auto"/>
+              <w:left w:val="nil"/>
+              <w:bottom w:val="single" w:sz="8" w:space="0" w:color="auto"/>
+              <w:right w:val="double" w:sz="6" w:space="0" w:color="auto"/>
+            </w:tcBorders>
+            <w:shd w:val="clear" w:color="auto" w:fill="auto"/>
+            <w:vAlign w:val="center"/>
+            <w:hideMark/>
+          </w:tcPr>
+          <w:p>
+            <w:pPr>
+              <w:spacing w:after="0" w:line="240" w:lineRule="auto"/>
+              <w:rPr>
+                <w:rFonts w:ascii="Calibri Light" w:eastAsia="Times New Roman" w:hAnsi="Calibri Light" w:cs="Calibri Light"/>
+                <w:color w:val="2F5496"/>
+                <w:sz w:val="26"/>
+                <w:szCs w:val="26"/>
+              </w:rPr>
+            </w:pPr>
+            <w:r>
+              <w:rPr>
+                <w:rFonts w:ascii="Calibri Light" w:eastAsia="Times New Roman" w:hAnsi="Calibri Light" w:cs="Calibri Light"/>
+                <w:color w:val="2F5496"/>
+                <w:sz w:val="26"/>
+                <w:szCs w:val="26"/>
+              </w:rPr>
+              <w:t>Prob</w:t>
+            </w:r>
+          </w:p>
+        </w:tc>
+        <w:tc>
+          <w:tcPr>
+            <w:tcW w:w="0" w:type="auto"/>
+            <w:tcBorders>
+              <w:top w:val="single" w:sz="8" w:space="0" w:color="auto"/>
+              <w:left w:val="nil"/>
+              <w:bottom w:val="single" w:sz="8" w:space="0" w:color="auto"/>
+              <w:right w:val="single" w:sz="8" w:space="0" w:color="auto"/>
+            </w:tcBorders>
+            <w:shd w:val="clear" w:color="auto" w:fill="auto"/>
+            <w:vAlign w:val="center"/>
+            <w:hideMark/>
+          </w:tcPr>
+          <w:p>
+            <w:pPr>
+              <w:spacing w:after="0" w:line="240" w:lineRule="auto"/>
+              <w:rPr>
+                <w:rFonts w:ascii="Calibri Light" w:eastAsia="Times New Roman" w:hAnsi="Calibri Light" w:cs="Calibri Light"/>
+                <w:color w:val="2F5496"/>
+                <w:sz w:val="26"/>
+                <w:szCs w:val="26"/>
+              </w:rPr>
+            </w:pPr>
+            <w:r>
+              <w:rPr>
+                <w:rFonts w:ascii="Calibri Light" w:eastAsia="Times New Roman" w:hAnsi="Calibri Light" w:cs="Calibri Light"/>
+                <w:color w:val="2F5496"/>
+                <w:sz w:val="26"/>
+                <w:szCs w:val="26"/>
+              </w:rPr>
+              <w:t>TP</w:t>
+            </w:r>
+          </w:p>
+        </w:tc>
+        <w:tc>
+          <w:tcPr>
+            <w:tcW w:w="0" w:type="auto"/>
+            <w:tcBorders>
+              <w:top w:val="single" w:sz="8" w:space="0" w:color="auto"/>
+              <w:left w:val="nil"/>
+              <w:bottom w:val="single" w:sz="8" w:space="0" w:color="auto"/>
+              <w:right w:val="single" w:sz="8" w:space="0" w:color="auto"/>
+            </w:tcBorders>
+            <w:shd w:val="clear" w:color="auto" w:fill="auto"/>
+            <w:vAlign w:val="center"/>
+            <w:hideMark/>
+          </w:tcPr>
+          <w:p>
+            <w:pPr>
+              <w:spacing w:after="0" w:line="240" w:lineRule="auto"/>
+              <w:rPr>
+                <w:rFonts w:ascii="Calibri Light" w:eastAsia="Times New Roman" w:hAnsi="Calibri Light" w:cs="Calibri Light"/>
+                <w:color w:val="2F5496"/>
+                <w:sz w:val="26"/>
+                <w:szCs w:val="26"/>
+              </w:rPr>
+            </w:pPr>
+            <w:r>
+              <w:rPr>
+                <w:rFonts w:ascii="Calibri Light" w:eastAsia="Times New Roman" w:hAnsi="Calibri Light" w:cs="Calibri Light"/>
+                <w:color w:val="2F5496"/>
+                <w:sz w:val="26"/>
+                <w:szCs w:val="26"/>
+              </w:rPr>
+              <w:t>FP</w:t>
+            </w:r>
+          </w:p>
+        </w:tc>
+        <w:tc>
+          <w:tcPr>
+            <w:tcW w:w="0" w:type="auto"/>
+            <w:tcBorders>
+              <w:top w:val="single" w:sz="8" w:space="0" w:color="auto"/>
+              <w:left w:val="nil"/>
+              <w:bottom w:val="single" w:sz="8" w:space="0" w:color="auto"/>
+              <w:right w:val="single" w:sz="8" w:space="0" w:color="auto"/>
+            </w:tcBorders>
+            <w:shd w:val="clear" w:color="auto" w:fill="auto"/>
+            <w:vAlign w:val="center"/>
+            <w:hideMark/>
+          </w:tcPr>
+          <w:p>
+            <w:pPr>
+              <w:spacing w:after="0" w:line="240" w:lineRule="auto"/>
+              <w:rPr>
+                <w:rFonts w:ascii="Calibri Light" w:eastAsia="Times New Roman" w:hAnsi="Calibri Light" w:cs="Calibri Light"/>
+                <w:color w:val="2F5496"/>
+                <w:sz w:val="26"/>
+                <w:szCs w:val="26"/>
+              </w:rPr>
+            </w:pPr>
+            <w:r>
+              <w:rPr>
+                <w:rFonts w:ascii="Calibri Light" w:eastAsia="Times New Roman" w:hAnsi="Calibri Light" w:cs="Calibri Light"/>
+                <w:color w:val="2F5496"/>
+                <w:sz w:val="26"/>
+                <w:szCs w:val="26"/>
+              </w:rPr>
+              <w:t>TN</w:t>
+            </w:r>
+          </w:p>
+        </w:tc>
+        <w:tc>
+          <w:tcPr>
+            <w:tcW w:w="0" w:type="auto"/>
+            <w:tcBorders>
+              <w:top w:val="single" w:sz="8" w:space="0" w:color="auto"/>
+              <w:left w:val="nil"/>
+              <w:bottom w:val="single" w:sz="8" w:space="0" w:color="auto"/>
+              <w:right w:val="double" w:sz="6" w:space="0" w:color="auto"/>
+            </w:tcBorders>
+            <w:shd w:val="clear" w:color="auto" w:fill="auto"/>
+            <w:vAlign w:val="center"/>
+            <w:hideMark/>
+          </w:tcPr>
+          <w:p>
+            <w:pPr>
+              <w:spacing w:after="0" w:line="240" w:lineRule="auto"/>
+              <w:rPr>
+                <w:rFonts w:ascii="Calibri Light" w:eastAsia="Times New Roman" w:hAnsi="Calibri Light" w:cs="Calibri Light"/>
+                <w:color w:val="2F5496"/>
+                <w:sz w:val="26"/>
+                <w:szCs w:val="26"/>
+              </w:rPr>
+            </w:pPr>
+            <w:r>
+              <w:rPr>
+                <w:rFonts w:ascii="Calibri Light" w:eastAsia="Times New Roman" w:hAnsi="Calibri Light" w:cs="Calibri Light"/>
+                <w:color w:val="2F5496"/>
+                <w:sz w:val="26"/>
+                <w:szCs w:val="26"/>
+              </w:rPr>
+              <w:t>FN</w:t>
+            </w:r>
+          </w:p>
+        </w:tc>
+        <w:tc>
+          <w:tcPr>
+            <w:tcW w:w="0" w:type="auto"/>
+            <w:tcBorders>
+              <w:top w:val="single" w:sz="8" w:space="0" w:color="auto"/>
+              <w:left w:val="nil"/>
+              <w:bottom w:val="single" w:sz="8" w:space="0" w:color="auto"/>
+              <w:right w:val="single" w:sz="8" w:space="0" w:color="auto"/>
+            </w:tcBorders>
+            <w:shd w:val="clear" w:color="auto" w:fill="auto"/>
+            <w:vAlign w:val="center"/>
+            <w:hideMark/>
+          </w:tcPr>
+          <w:p>
+            <w:pPr>
+              <w:spacing w:after="0" w:line="240" w:lineRule="auto"/>
+              <w:rPr>
+                <w:rFonts w:ascii="Calibri Light" w:eastAsia="Times New Roman" w:hAnsi="Calibri Light" w:cs="Calibri Light"/>
+                <w:color w:val="2F5496"/>
+                <w:sz w:val="26"/>
+                <w:szCs w:val="26"/>
+              </w:rPr>
+            </w:pPr>
+            <w:r>
+              <w:rPr>
+                <w:rFonts w:ascii="Calibri Light" w:eastAsia="Times New Roman" w:hAnsi="Calibri Light" w:cs="Calibri Light"/>
+                <w:color w:val="2F5496"/>
+                <w:sz w:val="26"/>
+                <w:szCs w:val="26"/>
+              </w:rPr>
+              <w:t>TPR</w:t>
+            </w:r>
+          </w:p>
+        </w:tc>
+        <w:tc>
+          <w:tcPr>
+            <w:tcW w:w="0" w:type="auto"/>
+            <w:tcBorders>
+              <w:top w:val="single" w:sz="8" w:space="0" w:color="auto"/>
+              <w:left w:val="nil"/>
+              <w:bottom w:val="single" w:sz="8" w:space="0" w:color="auto"/>
+              <w:right w:val="single" w:sz="8" w:space="0" w:color="auto"/>
+            </w:tcBorders>
+            <w:shd w:val="clear" w:color="auto" w:fill="auto"/>
+            <w:vAlign w:val="center"/>
+            <w:hideMark/>
+          </w:tcPr>
+          <w:p>
+            <w:pPr>
+              <w:spacing w:after="0" w:line="240" w:lineRule="auto"/>
+              <w:rPr>
+                <w:rFonts w:ascii="Calibri Light" w:eastAsia="Times New Roman" w:hAnsi="Calibri Light" w:cs="Calibri Light"/>
+                <w:color w:val="2F5496"/>
+                <w:sz w:val="26"/>
+                <w:szCs w:val="26"/>
+              </w:rPr>
+            </w:pPr>
+            <w:r>
+              <w:rPr>
+                <w:rFonts w:ascii="Calibri Light" w:eastAsia="Times New Roman" w:hAnsi="Calibri Light" w:cs="Calibri Light"/>
+                <w:color w:val="2F5496"/>
+                <w:sz w:val="26"/>
+                <w:szCs w:val="26"/>
+              </w:rPr>
+              <w:t>FPR</w:t>
+            </w:r>
+          </w:p>
+        </w:tc>
+      </w:tr>
+      <w:tr>
+        <w:trPr>
+          <w:trHeight w:val="360"/>
+        </w:trPr>
+        <w:tc>
+          <w:tcPr>
+            <w:tcW w:w="0" w:type="auto"/>
+            <w:tcBorders>
+              <w:top w:val="nil"/>
+              <w:left w:val="single" w:sz="8" w:space="0" w:color="auto"/>
+              <w:bottom w:val="single" w:sz="8" w:space="0" w:color="auto"/>
+              <w:right w:val="single" w:sz="8" w:space="0" w:color="auto"/>
+            </w:tcBorders>
+            <w:shd w:val="clear" w:color="auto" w:fill="auto"/>
+            <w:vAlign w:val="center"/>
+            <w:hideMark/>
+          </w:tcPr>
+          <w:p>
+            <w:pPr>
+              <w:spacing w:after="0" w:line="240" w:lineRule="auto"/>
+              <w:jc w:val="right"/>
+              <w:rPr>
+                <w:rFonts w:ascii="Calibri" w:eastAsia="Times New Roman" w:hAnsi="Calibri" w:cs="Calibri"/>
+                <w:color w:val="000000"/>
+                <w:sz w:val="24"/>
+                <w:szCs w:val="24"/>
+              </w:rPr>
+            </w:pPr>
+            <w:r>
+              <w:rPr>
+                <w:rFonts w:ascii="Calibri" w:eastAsia="Times New Roman" w:hAnsi="Calibri" w:cs="Calibri"/>
+                <w:color w:val="000000"/>
+                <w:sz w:val="24"/>
+                <w:szCs w:val="24"/>
+              </w:rPr>
+              <w:t>1</w:t>
+            </w:r>
+          </w:p>
+        </w:tc>
+        <w:tc>
+          <w:tcPr>
+            <w:tcW w:w="0" w:type="auto"/>
+            <w:tcBorders>
+              <w:top w:val="nil"/>
+              <w:left w:val="nil"/>
+              <w:bottom w:val="single" w:sz="8" w:space="0" w:color="auto"/>
+              <w:right w:val="single" w:sz="8" w:space="0" w:color="auto"/>
+            </w:tcBorders>
+            <w:shd w:val="clear" w:color="auto" w:fill="auto"/>
+            <w:vAlign w:val="center"/>
+            <w:hideMark/>
+          </w:tcPr>
+          <w:p>
+            <w:pPr>
+              <w:spacing w:after="0" w:line="240" w:lineRule="auto"/>
+              <w:rPr>
+                <w:rFonts w:ascii="Calibri" w:eastAsia="Times New Roman" w:hAnsi="Calibri" w:cs="Calibri"/>
+                <w:color w:val="000000"/>
+                <w:sz w:val="24"/>
+                <w:szCs w:val="24"/>
+              </w:rPr>
+            </w:pPr>
+            <w:r>
+              <w:rPr>
+                <w:rFonts w:ascii="Calibri" w:eastAsia="Times New Roman" w:hAnsi="Calibri" w:cs="Calibri"/>
+                <w:color w:val="000000"/>
+                <w:sz w:val="24"/>
+                <w:szCs w:val="24"/>
+              </w:rPr>
+              <w:t>P</w:t>
+            </w:r>
+          </w:p>
+        </w:tc>
+        <w:tc>
+          <w:tcPr>
+            <w:tcW w:w="0" w:type="auto"/>
+            <w:tcBorders>
+              <w:top w:val="nil"/>
+              <w:left w:val="nil"/>
+              <w:bottom w:val="single" w:sz="8" w:space="0" w:color="auto"/>
+              <w:right w:val="double" w:sz="6" w:space="0" w:color="auto"/>
+            </w:tcBorders>
+            <w:shd w:val="clear" w:color="auto" w:fill="auto"/>
+            <w:vAlign w:val="center"/>
+            <w:hideMark/>
+          </w:tcPr>
+          <w:p>
+            <w:pPr>
+              <w:spacing w:after="0" w:line="240" w:lineRule="auto"/>
+              <w:jc w:val="right"/>
+              <w:rPr>
+                <w:rFonts w:ascii="Calibri" w:eastAsia="Times New Roman" w:hAnsi="Calibri" w:cs="Calibri"/>
+                <w:color w:val="000000"/>
+                <w:sz w:val="24"/>
+                <w:szCs w:val="24"/>
+              </w:rPr>
+            </w:pPr>
+            <w:r>
+              <w:rPr>
+                <w:rFonts w:ascii="Calibri" w:eastAsia="Times New Roman" w:hAnsi="Calibri" w:cs="Calibri"/>
+                <w:color w:val="000000"/>
+                <w:sz w:val="24"/>
+                <w:szCs w:val="24"/>
+              </w:rPr>
+              <w:t>0.95</w:t>
+            </w:r>
+          </w:p>
+        </w:tc>
+        <w:tc>
+          <w:tcPr>
+            <w:tcW w:w="0" w:type="auto"/>
+            <w:tcBorders>
+              <w:top w:val="nil"/>
+              <w:left w:val="nil"/>
+              <w:bottom w:val="single" w:sz="8" w:space="0" w:color="auto"/>
+              <w:right w:val="single" w:sz="8" w:space="0" w:color="auto"/>
+            </w:tcBorders>
+            <w:shd w:val="clear" w:color="auto" w:fill="auto"/>
+            <w:vAlign w:val="center"/>
+            <w:hideMark/>
+          </w:tcPr>
+          <w:p>
+            <w:pPr>
+              <w:spacing w:after="0" w:line="240" w:lineRule="auto"/>
+              <w:jc w:val="right"/>
+              <w:rPr>
+                <w:rFonts w:ascii="Calibri" w:eastAsia="Times New Roman" w:hAnsi="Calibri" w:cs="Calibri"/>
+                <w:color w:val="000000"/>
+                <w:sz w:val="24"/>
+                <w:szCs w:val="24"/>
+              </w:rPr>
+            </w:pPr>
+            <w:r>
+              <w:rPr>
+                <w:rFonts w:ascii="Calibri" w:eastAsia="Times New Roman" w:hAnsi="Calibri" w:cs="Calibri"/>
+                <w:color w:val="000000"/>
+                <w:sz w:val="24"/>
+                <w:szCs w:val="24"/>
+              </w:rPr>
+              <w:t>1</w:t>
+            </w:r>
+          </w:p>
+        </w:tc>
+        <w:tc>
+          <w:tcPr>
+            <w:tcW w:w="0" w:type="auto"/>
+            <w:tcBorders>
+              <w:top w:val="nil"/>
+              <w:left w:val="nil"/>
+              <w:bottom w:val="single" w:sz="8" w:space="0" w:color="auto"/>
+              <w:right w:val="single" w:sz="8" w:space="0" w:color="auto"/>
+            </w:tcBorders>
+            <w:shd w:val="clear" w:color="auto" w:fill="auto"/>
+            <w:vAlign w:val="center"/>
+            <w:hideMark/>
+          </w:tcPr>
+          <w:p>
+            <w:pPr>
+              <w:spacing w:after="0" w:line="240" w:lineRule="auto"/>
+              <w:jc w:val="right"/>
+              <w:rPr>
+                <w:rFonts w:ascii="Calibri" w:eastAsia="Times New Roman" w:hAnsi="Calibri" w:cs="Calibri"/>
+                <w:color w:val="000000"/>
+                <w:sz w:val="24"/>
+                <w:szCs w:val="24"/>
+              </w:rPr>
+            </w:pPr>
+            <w:r>
+              <w:rPr>
+                <w:rFonts w:ascii="Calibri" w:eastAsia="Times New Roman" w:hAnsi="Calibri" w:cs="Calibri"/>
+                <w:color w:val="000000"/>
+                <w:sz w:val="24"/>
+                <w:szCs w:val="24"/>
+              </w:rPr>
+              <w:t>0</w:t>
+            </w:r>
+          </w:p>
+        </w:tc>
+        <w:tc>
+          <w:tcPr>
+            <w:tcW w:w="0" w:type="auto"/>
+            <w:tcBorders>
+              <w:top w:val="nil"/>
+              <w:left w:val="nil"/>
+              <w:bottom w:val="single" w:sz="8" w:space="0" w:color="auto"/>
+              <w:right w:val="single" w:sz="8" w:space="0" w:color="auto"/>
+            </w:tcBorders>
+            <w:shd w:val="clear" w:color="auto" w:fill="auto"/>
+            <w:vAlign w:val="center"/>
+            <w:hideMark/>
+          </w:tcPr>
+          <w:p>
+            <w:pPr>
+              <w:spacing w:after="0" w:line="240" w:lineRule="auto"/>
+              <w:jc w:val="right"/>
+              <w:rPr>
+                <w:rFonts w:ascii="Calibri" w:eastAsia="Times New Roman" w:hAnsi="Calibri" w:cs="Calibri"/>
+                <w:color w:val="000000"/>
+                <w:sz w:val="24"/>
+                <w:szCs w:val="24"/>
+              </w:rPr>
+            </w:pPr>
+            <w:r>
+              <w:rPr>
+                <w:rFonts w:ascii="Calibri" w:eastAsia="Times New Roman" w:hAnsi="Calibri" w:cs="Calibri"/>
+                <w:color w:val="000000"/>
+                <w:sz w:val="24"/>
+                <w:szCs w:val="24"/>
+              </w:rPr>
+              <w:t>5</w:t>
+            </w:r>
+          </w:p>
+        </w:tc>
+        <w:tc>
+          <w:tcPr>
+            <w:tcW w:w="0" w:type="auto"/>
+            <w:tcBorders>
+              <w:top w:val="nil"/>
+              <w:left w:val="nil"/>
+              <w:bottom w:val="single" w:sz="8" w:space="0" w:color="auto"/>
+              <w:right w:val="double" w:sz="6" w:space="0" w:color="auto"/>
+            </w:tcBorders>
+            <w:shd w:val="clear" w:color="auto" w:fill="auto"/>
+            <w:vAlign w:val="center"/>
+            <w:hideMark/>
+          </w:tcPr>
+          <w:p>
+            <w:pPr>
+              <w:spacing w:after="0" w:line="240" w:lineRule="auto"/>
+              <w:jc w:val="right"/>
+              <w:rPr>
+                <w:rFonts w:ascii="Calibri" w:eastAsia="Times New Roman" w:hAnsi="Calibri" w:cs="Calibri"/>
+                <w:color w:val="000000"/>
+                <w:sz w:val="24"/>
+                <w:szCs w:val="24"/>
+              </w:rPr>
+            </w:pPr>
+            <w:r>
+              <w:rPr>
+                <w:rFonts w:ascii="Calibri" w:eastAsia="Times New Roman" w:hAnsi="Calibri" w:cs="Calibri"/>
+                <w:color w:val="000000"/>
+                <w:sz w:val="24"/>
+                <w:szCs w:val="24"/>
+              </w:rPr>
+              <w:t>4</w:t>
+            </w:r>
+          </w:p>
+        </w:tc>
+        <w:tc>
+          <w:tcPr>
+            <w:tcW w:w="0" w:type="auto"/>
+            <w:tcBorders>
+              <w:top w:val="nil"/>
+              <w:left w:val="nil"/>
+              <w:bottom w:val="single" w:sz="8" w:space="0" w:color="auto"/>
+              <w:right w:val="single" w:sz="8" w:space="0" w:color="auto"/>
+            </w:tcBorders>
+            <w:shd w:val="clear" w:color="auto" w:fill="auto"/>
+            <w:vAlign w:val="center"/>
+            <w:hideMark/>
+          </w:tcPr>
+          <w:p>
+            <w:pPr>
+              <w:spacing w:after="0" w:line="240" w:lineRule="auto"/>
+              <w:jc w:val="right"/>
+              <w:rPr>
+                <w:rFonts w:ascii="Calibri" w:eastAsia="Times New Roman" w:hAnsi="Calibri" w:cs="Calibri"/>
+                <w:color w:val="000000"/>
+                <w:sz w:val="24"/>
+                <w:szCs w:val="24"/>
+              </w:rPr>
+            </w:pPr>
+            <w:r>
+              <w:rPr>
+                <w:rFonts w:ascii="Calibri" w:eastAsia="Times New Roman" w:hAnsi="Calibri" w:cs="Calibri"/>
+                <w:color w:val="000000"/>
+                <w:sz w:val="24"/>
+                <w:szCs w:val="24"/>
+              </w:rPr>
+              <w:t>0.2</w:t>
+            </w:r>
+          </w:p>
+        </w:tc>
+        <w:tc>
+          <w:tcPr>
+            <w:tcW w:w="0" w:type="auto"/>
+            <w:tcBorders>
+              <w:top w:val="nil"/>
+              <w:left w:val="nil"/>
+              <w:bottom w:val="single" w:sz="8" w:space="0" w:color="auto"/>
+              <w:right w:val="single" w:sz="8" w:space="0" w:color="auto"/>
+            </w:tcBorders>
+            <w:shd w:val="clear" w:color="auto" w:fill="auto"/>
+            <w:vAlign w:val="center"/>
+            <w:hideMark/>
+          </w:tcPr>
+          <w:p>
+            <w:pPr>
+              <w:spacing w:after="0" w:line="240" w:lineRule="auto"/>
+              <w:jc w:val="right"/>
+              <w:rPr>
+                <w:rFonts w:ascii="Calibri" w:eastAsia="Times New Roman" w:hAnsi="Calibri" w:cs="Calibri"/>
+                <w:color w:val="000000"/>
+                <w:sz w:val="24"/>
+                <w:szCs w:val="24"/>
+              </w:rPr>
+            </w:pPr>
+            <w:r>
+              <w:rPr>
+                <w:rFonts w:ascii="Calibri" w:eastAsia="Times New Roman" w:hAnsi="Calibri" w:cs="Calibri"/>
+                <w:color w:val="000000"/>
+                <w:sz w:val="24"/>
+                <w:szCs w:val="24"/>
+              </w:rPr>
+              <w:t>0</w:t>
+            </w:r>
+          </w:p>
+        </w:tc>
+      </w:tr>
+      <w:tr>
+        <w:trPr>
+          <w:trHeight w:val="360"/>
+        </w:trPr>
+        <w:tc>
+          <w:tcPr>
+            <w:tcW w:w="0" w:type="auto"/>
+            <w:tcBorders>
+              <w:top w:val="nil"/>
+              <w:left w:val="single" w:sz="8" w:space="0" w:color="auto"/>
+              <w:bottom w:val="single" w:sz="8" w:space="0" w:color="auto"/>
+              <w:right w:val="single" w:sz="8" w:space="0" w:color="auto"/>
+            </w:tcBorders>
+            <w:shd w:val="clear" w:color="auto" w:fill="auto"/>
+            <w:vAlign w:val="center"/>
+            <w:hideMark/>
+          </w:tcPr>
+          <w:p>
+            <w:pPr>
+              <w:spacing w:after="0" w:line="240" w:lineRule="auto"/>
+              <w:jc w:val="right"/>
+              <w:rPr>
+                <w:rFonts w:ascii="Calibri" w:eastAsia="Times New Roman" w:hAnsi="Calibri" w:cs="Calibri"/>
+                <w:color w:val="000000"/>
+                <w:sz w:val="24"/>
+                <w:szCs w:val="24"/>
+              </w:rPr>
+            </w:pPr>
+            <w:r>
+              <w:rPr>
+                <w:rFonts w:ascii="Calibri" w:eastAsia="Times New Roman" w:hAnsi="Calibri" w:cs="Calibri"/>
+                <w:color w:val="000000"/>
+                <w:sz w:val="24"/>
+                <w:szCs w:val="24"/>
+              </w:rPr>
+              <w:t>2</w:t>
+            </w:r>
+          </w:p>
+        </w:tc>
+        <w:tc>
+          <w:tcPr>
+            <w:tcW w:w="0" w:type="auto"/>
+            <w:tcBorders>
+              <w:top w:val="nil"/>
+              <w:left w:val="nil"/>
+              <w:bottom w:val="single" w:sz="8" w:space="0" w:color="auto"/>
+              <w:right w:val="single" w:sz="8" w:space="0" w:color="auto"/>
+            </w:tcBorders>
+            <w:shd w:val="clear" w:color="auto" w:fill="auto"/>
+            <w:vAlign w:val="center"/>
+            <w:hideMark/>
+          </w:tcPr>
+          <w:p>
+            <w:pPr>
+              <w:spacing w:after="0" w:line="240" w:lineRule="auto"/>
+              <w:rPr>
+                <w:rFonts w:ascii="Calibri" w:eastAsia="Times New Roman" w:hAnsi="Calibri" w:cs="Calibri"/>
+                <w:color w:val="000000"/>
+                <w:sz w:val="24"/>
+                <w:szCs w:val="24"/>
+              </w:rPr>
+            </w:pPr>
+            <w:r>
+              <w:rPr>
+                <w:rFonts w:ascii="Calibri" w:eastAsia="Times New Roman" w:hAnsi="Calibri" w:cs="Calibri"/>
+                <w:color w:val="000000"/>
+                <w:sz w:val="24"/>
+                <w:szCs w:val="24"/>
+              </w:rPr>
+              <w:t>N</w:t>
+            </w:r>
+          </w:p>
+        </w:tc>
+        <w:tc>
+          <w:tcPr>
+            <w:tcW w:w="0" w:type="auto"/>
+            <w:tcBorders>
+              <w:top w:val="nil"/>
+              <w:left w:val="nil"/>
+              <w:bottom w:val="single" w:sz="8" w:space="0" w:color="auto"/>
+              <w:right w:val="double" w:sz="6" w:space="0" w:color="auto"/>
+            </w:tcBorders>
+            <w:shd w:val="clear" w:color="auto" w:fill="auto"/>
+            <w:vAlign w:val="center"/>
+            <w:hideMark/>
+          </w:tcPr>
+          <w:p>
+            <w:pPr>
+              <w:spacing w:after="0" w:line="240" w:lineRule="auto"/>
+              <w:jc w:val="right"/>
+              <w:rPr>
+                <w:rFonts w:ascii="Calibri" w:eastAsia="Times New Roman" w:hAnsi="Calibri" w:cs="Calibri"/>
+                <w:color w:val="000000"/>
+                <w:sz w:val="24"/>
+                <w:szCs w:val="24"/>
+              </w:rPr>
+            </w:pPr>
+            <w:r>
+              <w:rPr>
+                <w:rFonts w:ascii="Calibri" w:eastAsia="Times New Roman" w:hAnsi="Calibri" w:cs="Calibri"/>
+                <w:color w:val="000000"/>
+                <w:sz w:val="24"/>
+                <w:szCs w:val="24"/>
+              </w:rPr>
+              <w:t>0.85</w:t>
+            </w:r>
+          </w:p>
+        </w:tc>
+        <w:tc>
+          <w:tcPr>
+            <w:tcW w:w="0" w:type="auto"/>
+            <w:tcBorders>
+              <w:top w:val="nil"/>
+              <w:left w:val="nil"/>
+              <w:bottom w:val="single" w:sz="8" w:space="0" w:color="auto"/>
+              <w:right w:val="single" w:sz="8" w:space="0" w:color="auto"/>
+            </w:tcBorders>
+            <w:shd w:val="clear" w:color="auto" w:fill="auto"/>
+            <w:vAlign w:val="center"/>
+            <w:hideMark/>
+          </w:tcPr>
+          <w:p>
+            <w:pPr>
+              <w:spacing w:after="0" w:line="240" w:lineRule="auto"/>
+              <w:jc w:val="right"/>
+              <w:rPr>
+                <w:rFonts w:ascii="Calibri" w:eastAsia="Times New Roman" w:hAnsi="Calibri" w:cs="Calibri"/>
+                <w:color w:val="000000"/>
+                <w:sz w:val="24"/>
+                <w:szCs w:val="24"/>
+              </w:rPr>
+            </w:pPr>
+            <w:r>
+              <w:rPr>
+                <w:rFonts w:ascii="Calibri" w:eastAsia="Times New Roman" w:hAnsi="Calibri" w:cs="Calibri"/>
+                <w:color w:val="000000"/>
+                <w:sz w:val="24"/>
+                <w:szCs w:val="24"/>
+              </w:rPr>
+              <w:t>1</w:t>
+            </w:r>
+          </w:p>
+        </w:tc>
+        <w:tc>
+          <w:tcPr>
+            <w:tcW w:w="0" w:type="auto"/>
+            <w:tcBorders>
+              <w:top w:val="nil"/>
+              <w:left w:val="nil"/>
+              <w:bottom w:val="single" w:sz="8" w:space="0" w:color="auto"/>
+              <w:right w:val="single" w:sz="8" w:space="0" w:color="auto"/>
+            </w:tcBorders>
+            <w:shd w:val="clear" w:color="auto" w:fill="auto"/>
+            <w:vAlign w:val="center"/>
+            <w:hideMark/>
+          </w:tcPr>
+          <w:p>
+            <w:pPr>
+              <w:spacing w:after="0" w:line="240" w:lineRule="auto"/>
+              <w:jc w:val="right"/>
+              <w:rPr>
+                <w:rFonts w:ascii="Calibri" w:eastAsia="Times New Roman" w:hAnsi="Calibri" w:cs="Calibri"/>
+                <w:color w:val="000000"/>
+                <w:sz w:val="24"/>
+                <w:szCs w:val="24"/>
+              </w:rPr>
+            </w:pPr>
+            <w:r>
+              <w:rPr>
+                <w:rFonts w:ascii="Calibri" w:eastAsia="Times New Roman" w:hAnsi="Calibri" w:cs="Calibri"/>
+                <w:color w:val="000000"/>
+                <w:sz w:val="24"/>
+                <w:szCs w:val="24"/>
+              </w:rPr>
+              <w:t>1</w:t>
+            </w:r>
+          </w:p>
+        </w:tc>
+        <w:tc>
+          <w:tcPr>
+            <w:tcW w:w="0" w:type="auto"/>
+            <w:tcBorders>
+              <w:top w:val="nil"/>
+              <w:left w:val="nil"/>
+              <w:bottom w:val="single" w:sz="8" w:space="0" w:color="auto"/>
+              <w:right w:val="single" w:sz="8" w:space="0" w:color="auto"/>
+            </w:tcBorders>
+            <w:shd w:val="clear" w:color="auto" w:fill="auto"/>
+            <w:vAlign w:val="center"/>
+            <w:hideMark/>
+          </w:tcPr>
+          <w:p>
+            <w:pPr>
+              <w:spacing w:after="0" w:line="240" w:lineRule="auto"/>
+              <w:jc w:val="right"/>
+              <w:rPr>
+                <w:rFonts w:ascii="Calibri" w:eastAsia="Times New Roman" w:hAnsi="Calibri" w:cs="Calibri"/>
+                <w:color w:val="000000"/>
+                <w:sz w:val="24"/>
+                <w:szCs w:val="24"/>
+              </w:rPr>
+            </w:pPr>
+            <w:r>
+              <w:rPr>
+                <w:rFonts w:ascii="Calibri" w:eastAsia="Times New Roman" w:hAnsi="Calibri" w:cs="Calibri"/>
+                <w:color w:val="000000"/>
+                <w:sz w:val="24"/>
+                <w:szCs w:val="24"/>
+              </w:rPr>
+              <w:t>4</w:t>
+            </w:r>
+          </w:p>
+        </w:tc>
+        <w:tc>
+          <w:tcPr>
+            <w:tcW w:w="0" w:type="auto"/>
+            <w:tcBorders>
+              <w:top w:val="nil"/>
+              <w:left w:val="nil"/>
+              <w:bottom w:val="single" w:sz="8" w:space="0" w:color="auto"/>
+              <w:right w:val="double" w:sz="6" w:space="0" w:color="auto"/>
+            </w:tcBorders>
+            <w:shd w:val="clear" w:color="auto" w:fill="auto"/>
+            <w:vAlign w:val="center"/>
+            <w:hideMark/>
+          </w:tcPr>
+          <w:p>
+            <w:pPr>
+              <w:spacing w:after="0" w:line="240" w:lineRule="auto"/>
+              <w:jc w:val="right"/>
+              <w:rPr>
+                <w:rFonts w:ascii="Calibri" w:eastAsia="Times New Roman" w:hAnsi="Calibri" w:cs="Calibri"/>
+                <w:color w:val="000000"/>
+                <w:sz w:val="24"/>
+                <w:szCs w:val="24"/>
+              </w:rPr>
+            </w:pPr>
+            <w:r>
+              <w:rPr>
+                <w:rFonts w:ascii="Calibri" w:eastAsia="Times New Roman" w:hAnsi="Calibri" w:cs="Calibri"/>
+                <w:color w:val="000000"/>
+                <w:sz w:val="24"/>
+                <w:szCs w:val="24"/>
+              </w:rPr>
+              <w:t>4</w:t>
+            </w:r>
+          </w:p>
+        </w:tc>
+        <w:tc>
+          <w:tcPr>
+            <w:tcW w:w="0" w:type="auto"/>
+            <w:tcBorders>
+              <w:top w:val="nil"/>
+              <w:left w:val="nil"/>
+              <w:bottom w:val="single" w:sz="8" w:space="0" w:color="auto"/>
+              <w:right w:val="single" w:sz="8" w:space="0" w:color="auto"/>
+            </w:tcBorders>
+            <w:shd w:val="clear" w:color="auto" w:fill="auto"/>
+            <w:vAlign w:val="center"/>
+            <w:hideMark/>
+          </w:tcPr>
+          <w:p>
+            <w:pPr>
+              <w:spacing w:after="0" w:line="240" w:lineRule="auto"/>
+              <w:jc w:val="right"/>
+              <w:rPr>
+                <w:rFonts w:ascii="Calibri" w:eastAsia="Times New Roman" w:hAnsi="Calibri" w:cs="Calibri"/>
+                <w:color w:val="000000"/>
+                <w:sz w:val="24"/>
+                <w:szCs w:val="24"/>
+              </w:rPr>
+            </w:pPr>
+            <w:r>
+              <w:rPr>
+                <w:rFonts w:ascii="Calibri" w:eastAsia="Times New Roman" w:hAnsi="Calibri" w:cs="Calibri"/>
+                <w:color w:val="000000"/>
+                <w:sz w:val="24"/>
+                <w:szCs w:val="24"/>
+              </w:rPr>
+              <w:t>0.2</w:t>
+            </w:r>
+          </w:p>
+        </w:tc>
+        <w:tc>
+          <w:tcPr>
+            <w:tcW w:w="0" w:type="auto"/>
+            <w:tcBorders>
+              <w:top w:val="nil"/>
+              <w:left w:val="nil"/>
+              <w:bottom w:val="single" w:sz="8" w:space="0" w:color="auto"/>
+              <w:right w:val="single" w:sz="8" w:space="0" w:color="auto"/>
+            </w:tcBorders>
+            <w:shd w:val="clear" w:color="auto" w:fill="auto"/>
+            <w:vAlign w:val="center"/>
+            <w:hideMark/>
+          </w:tcPr>
+          <w:p>
+            <w:pPr>
+              <w:spacing w:after="0" w:line="240" w:lineRule="auto"/>
+              <w:jc w:val="right"/>
+              <w:rPr>
+                <w:rFonts w:ascii="Calibri" w:eastAsia="Times New Roman" w:hAnsi="Calibri" w:cs="Calibri"/>
+                <w:color w:val="000000"/>
+                <w:sz w:val="24"/>
+                <w:szCs w:val="24"/>
+              </w:rPr>
+            </w:pPr>
+            <w:r>
+              <w:rPr>
+                <w:rFonts w:ascii="Calibri" w:eastAsia="Times New Roman" w:hAnsi="Calibri" w:cs="Calibri"/>
+                <w:color w:val="000000"/>
+                <w:sz w:val="24"/>
+                <w:szCs w:val="24"/>
+              </w:rPr>
+              <w:t>0.2</w:t>
+            </w:r>
+          </w:p>
+        </w:tc>
+      </w:tr>
+      <w:tr>
+        <w:trPr>
+          <w:trHeight w:val="360"/>
+        </w:trPr>
+        <w:tc>
+          <w:tcPr>
+            <w:tcW w:w="0" w:type="auto"/>
+            <w:tcBorders>
+              <w:top w:val="nil"/>
+              <w:left w:val="single" w:sz="8" w:space="0" w:color="auto"/>
+              <w:bottom w:val="single" w:sz="8" w:space="0" w:color="auto"/>
+              <w:right w:val="single" w:sz="8" w:space="0" w:color="auto"/>
+            </w:tcBorders>
+            <w:shd w:val="clear" w:color="auto" w:fill="auto"/>
+            <w:vAlign w:val="center"/>
+            <w:hideMark/>
+          </w:tcPr>
+          <w:p>
+            <w:pPr>
+              <w:spacing w:after="0" w:line="240" w:lineRule="auto"/>
+              <w:jc w:val="right"/>
+              <w:rPr>
+                <w:rFonts w:ascii="Calibri" w:eastAsia="Times New Roman" w:hAnsi="Calibri" w:cs="Calibri"/>
+                <w:color w:val="000000"/>
+                <w:sz w:val="24"/>
+                <w:szCs w:val="24"/>
+              </w:rPr>
+            </w:pPr>
+            <w:r>
+              <w:rPr>
+                <w:rFonts w:ascii="Calibri" w:eastAsia="Times New Roman" w:hAnsi="Calibri" w:cs="Calibri"/>
+                <w:color w:val="000000"/>
+                <w:sz w:val="24"/>
+                <w:szCs w:val="24"/>
+              </w:rPr>
+              <w:t>3</w:t>
+            </w:r>
+          </w:p>
+        </w:tc>
+        <w:tc>
+          <w:tcPr>
+            <w:tcW w:w="0" w:type="auto"/>
+            <w:tcBorders>
+              <w:top w:val="nil"/>
+              <w:left w:val="nil"/>
+              <w:bottom w:val="single" w:sz="8" w:space="0" w:color="auto"/>
+              <w:right w:val="single" w:sz="8" w:space="0" w:color="auto"/>
+            </w:tcBorders>
+            <w:shd w:val="clear" w:color="auto" w:fill="auto"/>
+            <w:vAlign w:val="center"/>
+            <w:hideMark/>
+          </w:tcPr>
+          <w:p>
+            <w:pPr>
+              <w:spacing w:after="0" w:line="240" w:lineRule="auto"/>
+              <w:rPr>
+                <w:rFonts w:ascii="Calibri" w:eastAsia="Times New Roman" w:hAnsi="Calibri" w:cs="Calibri"/>
+                <w:color w:val="000000"/>
+                <w:sz w:val="24"/>
+                <w:szCs w:val="24"/>
+              </w:rPr>
+            </w:pPr>
+            <w:r>
+              <w:rPr>
+                <w:rFonts w:ascii="Calibri" w:eastAsia="Times New Roman" w:hAnsi="Calibri" w:cs="Calibri"/>
+                <w:color w:val="000000"/>
+                <w:sz w:val="24"/>
+                <w:szCs w:val="24"/>
+              </w:rPr>
+              <w:t>P</w:t>
+            </w:r>
+          </w:p>
+        </w:tc>
+        <w:tc>
+          <w:tcPr>
+            <w:tcW w:w="0" w:type="auto"/>
+            <w:tcBorders>
+              <w:top w:val="nil"/>
+              <w:left w:val="nil"/>
+              <w:bottom w:val="single" w:sz="8" w:space="0" w:color="auto"/>
+              <w:right w:val="double" w:sz="6" w:space="0" w:color="auto"/>
+            </w:tcBorders>
+            <w:shd w:val="clear" w:color="auto" w:fill="auto"/>
+            <w:vAlign w:val="center"/>
+            <w:hideMark/>
+          </w:tcPr>
+          <w:p>
+            <w:pPr>
+              <w:spacing w:after="0" w:line="240" w:lineRule="auto"/>
+              <w:jc w:val="right"/>
+              <w:rPr>
+                <w:rFonts w:ascii="Calibri" w:eastAsia="Times New Roman" w:hAnsi="Calibri" w:cs="Calibri"/>
+                <w:color w:val="000000"/>
+                <w:sz w:val="24"/>
+                <w:szCs w:val="24"/>
+              </w:rPr>
+            </w:pPr>
+            <w:r>
+              <w:rPr>
+                <w:rFonts w:ascii="Calibri" w:eastAsia="Times New Roman" w:hAnsi="Calibri" w:cs="Calibri"/>
+                <w:color w:val="000000"/>
+                <w:sz w:val="24"/>
+                <w:szCs w:val="24"/>
+              </w:rPr>
+              <w:t>0.78</w:t>
+            </w:r>
+          </w:p>
+        </w:tc>
+        <w:tc>
+          <w:tcPr>
+            <w:tcW w:w="0" w:type="auto"/>
+            <w:tcBorders>
+              <w:top w:val="nil"/>
+              <w:left w:val="nil"/>
+              <w:bottom w:val="single" w:sz="8" w:space="0" w:color="auto"/>
+              <w:right w:val="single" w:sz="8" w:space="0" w:color="auto"/>
+            </w:tcBorders>
+            <w:shd w:val="clear" w:color="auto" w:fill="auto"/>
+            <w:vAlign w:val="center"/>
+            <w:hideMark/>
+          </w:tcPr>
+          <w:p>
+            <w:pPr>
+              <w:spacing w:after="0" w:line="240" w:lineRule="auto"/>
+              <w:jc w:val="right"/>
+              <w:rPr>
+                <w:rFonts w:ascii="Calibri" w:eastAsia="Times New Roman" w:hAnsi="Calibri" w:cs="Calibri"/>
+                <w:color w:val="000000"/>
+                <w:sz w:val="24"/>
+                <w:szCs w:val="24"/>
+              </w:rPr>
+            </w:pPr>
+            <w:r>
+              <w:rPr>
+                <w:rFonts w:ascii="Calibri" w:eastAsia="Times New Roman" w:hAnsi="Calibri" w:cs="Calibri"/>
+                <w:color w:val="000000"/>
+                <w:sz w:val="24"/>
+                <w:szCs w:val="24"/>
+              </w:rPr>
+              <w:t>2</w:t>
+            </w:r>
+          </w:p>
+        </w:tc>
+        <w:tc>
+          <w:tcPr>
+            <w:tcW w:w="0" w:type="auto"/>
+            <w:tcBorders>
+              <w:top w:val="nil"/>
+              <w:left w:val="nil"/>
+              <w:bottom w:val="single" w:sz="8" w:space="0" w:color="auto"/>
+              <w:right w:val="single" w:sz="8" w:space="0" w:color="auto"/>
+            </w:tcBorders>
+            <w:shd w:val="clear" w:color="auto" w:fill="auto"/>
+            <w:vAlign w:val="center"/>
+            <w:hideMark/>
+          </w:tcPr>
+          <w:p>
+            <w:pPr>
+              <w:spacing w:after="0" w:line="240" w:lineRule="auto"/>
+              <w:jc w:val="right"/>
+              <w:rPr>
+                <w:rFonts w:ascii="Calibri" w:eastAsia="Times New Roman" w:hAnsi="Calibri" w:cs="Calibri"/>
+                <w:color w:val="000000"/>
+                <w:sz w:val="24"/>
+                <w:szCs w:val="24"/>
+              </w:rPr>
+            </w:pPr>
+            <w:r>
+              <w:rPr>
+                <w:rFonts w:ascii="Calibri" w:eastAsia="Times New Roman" w:hAnsi="Calibri" w:cs="Calibri"/>
+                <w:color w:val="000000"/>
+                <w:sz w:val="24"/>
+                <w:szCs w:val="24"/>
+              </w:rPr>
+              <w:t>1</w:t>
+            </w:r>
+          </w:p>
+        </w:tc>
+        <w:tc>
+          <w:tcPr>
+            <w:tcW w:w="0" w:type="auto"/>
+            <w:tcBorders>
+              <w:top w:val="nil"/>
+              <w:left w:val="nil"/>
+              <w:bottom w:val="single" w:sz="8" w:space="0" w:color="auto"/>
+              <w:right w:val="single" w:sz="8" w:space="0" w:color="auto"/>
+            </w:tcBorders>
+            <w:shd w:val="clear" w:color="auto" w:fill="auto"/>
+            <w:vAlign w:val="center"/>
+            <w:hideMark/>
+          </w:tcPr>
+          <w:p>
+            <w:pPr>
+              <w:spacing w:after="0" w:line="240" w:lineRule="auto"/>
+              <w:jc w:val="right"/>
+              <w:rPr>
+                <w:rFonts w:ascii="Calibri" w:eastAsia="Times New Roman" w:hAnsi="Calibri" w:cs="Calibri"/>
+                <w:color w:val="000000"/>
+                <w:sz w:val="24"/>
+                <w:szCs w:val="24"/>
+              </w:rPr>
+            </w:pPr>
+            <w:r>
+              <w:rPr>
+                <w:rFonts w:ascii="Calibri" w:eastAsia="Times New Roman" w:hAnsi="Calibri" w:cs="Calibri"/>
+                <w:color w:val="000000"/>
+                <w:sz w:val="24"/>
+                <w:szCs w:val="24"/>
+              </w:rPr>
+              <w:t>4</w:t>
+            </w:r>
+          </w:p>
+        </w:tc>
+        <w:tc>
+          <w:tcPr>
+            <w:tcW w:w="0" w:type="auto"/>
+            <w:tcBorders>
+              <w:top w:val="nil"/>
+              <w:left w:val="nil"/>
+              <w:bottom w:val="single" w:sz="8" w:space="0" w:color="auto"/>
+              <w:right w:val="double" w:sz="6" w:space="0" w:color="auto"/>
+            </w:tcBorders>
+            <w:shd w:val="clear" w:color="auto" w:fill="auto"/>
+            <w:vAlign w:val="center"/>
+            <w:hideMark/>
+          </w:tcPr>
+          <w:p>
+            <w:pPr>
+              <w:spacing w:after="0" w:line="240" w:lineRule="auto"/>
+              <w:jc w:val="right"/>
+              <w:rPr>
+                <w:rFonts w:ascii="Calibri" w:eastAsia="Times New Roman" w:hAnsi="Calibri" w:cs="Calibri"/>
+                <w:color w:val="000000"/>
+                <w:sz w:val="24"/>
+                <w:szCs w:val="24"/>
+              </w:rPr>
+            </w:pPr>
+            <w:r>
+              <w:rPr>
+                <w:rFonts w:ascii="Calibri" w:eastAsia="Times New Roman" w:hAnsi="Calibri" w:cs="Calibri"/>
+                <w:color w:val="000000"/>
+                <w:sz w:val="24"/>
+                <w:szCs w:val="24"/>
+              </w:rPr>
+              <w:t>3</w:t>
+            </w:r>
+          </w:p>
+        </w:tc>
+        <w:tc>
+          <w:tcPr>
+            <w:tcW w:w="0" w:type="auto"/>
+            <w:tcBorders>
+              <w:top w:val="nil"/>
+              <w:left w:val="nil"/>
+              <w:bottom w:val="single" w:sz="8" w:space="0" w:color="auto"/>
+              <w:right w:val="single" w:sz="8" w:space="0" w:color="auto"/>
+            </w:tcBorders>
+            <w:shd w:val="clear" w:color="auto" w:fill="auto"/>
+            <w:vAlign w:val="center"/>
+            <w:hideMark/>
+          </w:tcPr>
+          <w:p>
+            <w:pPr>
+              <w:spacing w:after="0" w:line="240" w:lineRule="auto"/>
+              <w:jc w:val="right"/>
+              <w:rPr>
+                <w:rFonts w:ascii="Calibri" w:eastAsia="Times New Roman" w:hAnsi="Calibri" w:cs="Calibri"/>
+                <w:color w:val="000000"/>
+                <w:sz w:val="24"/>
+                <w:szCs w:val="24"/>
+              </w:rPr>
+            </w:pPr>
+            <w:r>
+              <w:rPr>
+                <w:rFonts w:ascii="Calibri" w:eastAsia="Times New Roman" w:hAnsi="Calibri" w:cs="Calibri"/>
+                <w:color w:val="000000"/>
+                <w:sz w:val="24"/>
+                <w:szCs w:val="24"/>
+              </w:rPr>
+              <w:t>0.4</w:t>
+            </w:r>
+          </w:p>
+        </w:tc>
+        <w:tc>
+          <w:tcPr>
+            <w:tcW w:w="0" w:type="auto"/>
+            <w:tcBorders>
+              <w:top w:val="nil"/>
+              <w:left w:val="nil"/>
+              <w:bottom w:val="single" w:sz="8" w:space="0" w:color="auto"/>
+              <w:right w:val="single" w:sz="8" w:space="0" w:color="auto"/>
+            </w:tcBorders>
+            <w:shd w:val="clear" w:color="auto" w:fill="auto"/>
+            <w:vAlign w:val="center"/>
+            <w:hideMark/>
+          </w:tcPr>
+          <w:p>
+            <w:pPr>
+              <w:spacing w:after="0" w:line="240" w:lineRule="auto"/>
+              <w:jc w:val="right"/>
+              <w:rPr>
+                <w:rFonts w:ascii="Calibri" w:eastAsia="Times New Roman" w:hAnsi="Calibri" w:cs="Calibri"/>
+                <w:color w:val="000000"/>
+                <w:sz w:val="24"/>
+                <w:szCs w:val="24"/>
+              </w:rPr>
+            </w:pPr>
+            <w:r>
+              <w:rPr>
+                <w:rFonts w:ascii="Calibri" w:eastAsia="Times New Roman" w:hAnsi="Calibri" w:cs="Calibri"/>
+                <w:color w:val="000000"/>
+                <w:sz w:val="24"/>
+                <w:szCs w:val="24"/>
+              </w:rPr>
+              <w:t>0.2</w:t>
+            </w:r>
+          </w:p>
+        </w:tc>
+      </w:tr>
+      <w:tr>
+        <w:trPr>
+          <w:trHeight w:val="360"/>
+        </w:trPr>
+        <w:tc>
+          <w:tcPr>
+            <w:tcW w:w="0" w:type="auto"/>
+            <w:tcBorders>
+              <w:top w:val="nil"/>
+              <w:left w:val="single" w:sz="8" w:space="0" w:color="auto"/>
+              <w:bottom w:val="single" w:sz="8" w:space="0" w:color="auto"/>
+              <w:right w:val="single" w:sz="8" w:space="0" w:color="auto"/>
+            </w:tcBorders>
+            <w:shd w:val="clear" w:color="auto" w:fill="auto"/>
+            <w:vAlign w:val="center"/>
+            <w:hideMark/>
+          </w:tcPr>
+          <w:p>
+            <w:pPr>
+              <w:spacing w:after="0" w:line="240" w:lineRule="auto"/>
+              <w:jc w:val="right"/>
+              <w:rPr>
+                <w:rFonts w:ascii="Calibri" w:eastAsia="Times New Roman" w:hAnsi="Calibri" w:cs="Calibri"/>
+                <w:color w:val="000000"/>
+                <w:sz w:val="24"/>
+                <w:szCs w:val="24"/>
+              </w:rPr>
+            </w:pPr>
+            <w:r>
+              <w:rPr>
+                <w:rFonts w:ascii="Calibri" w:eastAsia="Times New Roman" w:hAnsi="Calibri" w:cs="Calibri"/>
+                <w:color w:val="000000"/>
+                <w:sz w:val="24"/>
+                <w:szCs w:val="24"/>
+              </w:rPr>
+              <w:t>4</w:t>
+            </w:r>
+          </w:p>
+        </w:tc>
+        <w:tc>
+          <w:tcPr>
+            <w:tcW w:w="0" w:type="auto"/>
+            <w:tcBorders>
+              <w:top w:val="nil"/>
+              <w:left w:val="nil"/>
+              <w:bottom w:val="single" w:sz="8" w:space="0" w:color="auto"/>
+              <w:right w:val="single" w:sz="8" w:space="0" w:color="auto"/>
+            </w:tcBorders>
+            <w:shd w:val="clear" w:color="auto" w:fill="auto"/>
+            <w:vAlign w:val="center"/>
+            <w:hideMark/>
+          </w:tcPr>
+          <w:p>
+            <w:pPr>
+              <w:spacing w:after="0" w:line="240" w:lineRule="auto"/>
+              <w:rPr>
+                <w:rFonts w:ascii="Calibri" w:eastAsia="Times New Roman" w:hAnsi="Calibri" w:cs="Calibri"/>
+                <w:color w:val="000000"/>
+                <w:sz w:val="24"/>
+                <w:szCs w:val="24"/>
+              </w:rPr>
+            </w:pPr>
+            <w:r>
+              <w:rPr>
+                <w:rFonts w:ascii="Calibri" w:eastAsia="Times New Roman" w:hAnsi="Calibri" w:cs="Calibri"/>
+                <w:color w:val="000000"/>
+                <w:sz w:val="24"/>
+                <w:szCs w:val="24"/>
+              </w:rPr>
+              <w:t>P</w:t>
+            </w:r>
+          </w:p>
+        </w:tc>
+        <w:tc>
+          <w:tcPr>
+            <w:tcW w:w="0" w:type="auto"/>
+            <w:tcBorders>
+              <w:top w:val="nil"/>
+              <w:left w:val="nil"/>
+              <w:bottom w:val="single" w:sz="8" w:space="0" w:color="auto"/>
+              <w:right w:val="double" w:sz="6" w:space="0" w:color="auto"/>
+            </w:tcBorders>
+            <w:shd w:val="clear" w:color="auto" w:fill="auto"/>
+            <w:vAlign w:val="center"/>
+            <w:hideMark/>
+          </w:tcPr>
+          <w:p>
+            <w:pPr>
+              <w:spacing w:after="0" w:line="240" w:lineRule="auto"/>
+              <w:jc w:val="right"/>
+              <w:rPr>
+                <w:rFonts w:ascii="Calibri" w:eastAsia="Times New Roman" w:hAnsi="Calibri" w:cs="Calibri"/>
+                <w:color w:val="000000"/>
+                <w:sz w:val="24"/>
+                <w:szCs w:val="24"/>
+              </w:rPr>
+            </w:pPr>
+            <w:r>
+              <w:rPr>
+                <w:rFonts w:ascii="Calibri" w:eastAsia="Times New Roman" w:hAnsi="Calibri" w:cs="Calibri"/>
+                <w:color w:val="000000"/>
+                <w:sz w:val="24"/>
+                <w:szCs w:val="24"/>
+              </w:rPr>
+              <w:t>0.66</w:t>
+            </w:r>
+          </w:p>
+        </w:tc>
+        <w:tc>
+          <w:tcPr>
+            <w:tcW w:w="0" w:type="auto"/>
+            <w:tcBorders>
+              <w:top w:val="nil"/>
+              <w:left w:val="nil"/>
+              <w:bottom w:val="single" w:sz="8" w:space="0" w:color="auto"/>
+              <w:right w:val="single" w:sz="8" w:space="0" w:color="auto"/>
+            </w:tcBorders>
+            <w:shd w:val="clear" w:color="auto" w:fill="auto"/>
+            <w:vAlign w:val="center"/>
+            <w:hideMark/>
+          </w:tcPr>
+          <w:p>
+            <w:pPr>
+              <w:spacing w:after="0" w:line="240" w:lineRule="auto"/>
+              <w:jc w:val="right"/>
+              <w:rPr>
+                <w:rFonts w:ascii="Calibri" w:eastAsia="Times New Roman" w:hAnsi="Calibri" w:cs="Calibri"/>
+                <w:color w:val="000000"/>
+                <w:sz w:val="24"/>
+                <w:szCs w:val="24"/>
+              </w:rPr>
+            </w:pPr>
+            <w:r>
+              <w:rPr>
+                <w:rFonts w:ascii="Calibri" w:eastAsia="Times New Roman" w:hAnsi="Calibri" w:cs="Calibri"/>
+                <w:color w:val="000000"/>
+                <w:sz w:val="24"/>
+                <w:szCs w:val="24"/>
+              </w:rPr>
+              <w:t>3</w:t>
+            </w:r>
+          </w:p>
+        </w:tc>
+        <w:tc>
+          <w:tcPr>
+            <w:tcW w:w="0" w:type="auto"/>
+            <w:tcBorders>
+              <w:top w:val="nil"/>
+              <w:left w:val="nil"/>
+              <w:bottom w:val="single" w:sz="8" w:space="0" w:color="auto"/>
+              <w:right w:val="single" w:sz="8" w:space="0" w:color="auto"/>
+            </w:tcBorders>
+            <w:shd w:val="clear" w:color="auto" w:fill="auto"/>
+            <w:vAlign w:val="center"/>
+            <w:hideMark/>
+          </w:tcPr>
+          <w:p>
+            <w:pPr>
+              <w:spacing w:after="0" w:line="240" w:lineRule="auto"/>
+              <w:jc w:val="right"/>
+              <w:rPr>
+                <w:rFonts w:ascii="Calibri" w:eastAsia="Times New Roman" w:hAnsi="Calibri" w:cs="Calibri"/>
+                <w:color w:val="000000"/>
+                <w:sz w:val="24"/>
+                <w:szCs w:val="24"/>
+              </w:rPr>
+            </w:pPr>
+            <w:r>
+              <w:rPr>
+                <w:rFonts w:ascii="Calibri" w:eastAsia="Times New Roman" w:hAnsi="Calibri" w:cs="Calibri"/>
+                <w:color w:val="000000"/>
+                <w:sz w:val="24"/>
+                <w:szCs w:val="24"/>
+              </w:rPr>
+              <w:t>1</w:t>
+            </w:r>
+          </w:p>
+        </w:tc>
+        <w:tc>
+          <w:tcPr>
+            <w:tcW w:w="0" w:type="auto"/>
+            <w:tcBorders>
+              <w:top w:val="nil"/>
+              <w:left w:val="nil"/>
+              <w:bottom w:val="single" w:sz="8" w:space="0" w:color="auto"/>
+              <w:right w:val="single" w:sz="8" w:space="0" w:color="auto"/>
+            </w:tcBorders>
+            <w:shd w:val="clear" w:color="auto" w:fill="auto"/>
+            <w:vAlign w:val="center"/>
+            <w:hideMark/>
+          </w:tcPr>
+          <w:p>
+            <w:pPr>
+              <w:spacing w:after="0" w:line="240" w:lineRule="auto"/>
+              <w:jc w:val="right"/>
+              <w:rPr>
+                <w:rFonts w:ascii="Calibri" w:eastAsia="Times New Roman" w:hAnsi="Calibri" w:cs="Calibri"/>
+                <w:color w:val="000000"/>
+                <w:sz w:val="24"/>
+                <w:szCs w:val="24"/>
+              </w:rPr>
+            </w:pPr>
+            <w:r>
+              <w:rPr>
+                <w:rFonts w:ascii="Calibri" w:eastAsia="Times New Roman" w:hAnsi="Calibri" w:cs="Calibri"/>
+                <w:color w:val="000000"/>
+                <w:sz w:val="24"/>
+                <w:szCs w:val="24"/>
+              </w:rPr>
+              <w:t>4</w:t>
+            </w:r>
+          </w:p>
+        </w:tc>
+        <w:tc>
+          <w:tcPr>
+            <w:tcW w:w="0" w:type="auto"/>
+            <w:tcBorders>
+              <w:top w:val="nil"/>
+              <w:left w:val="nil"/>
+              <w:bottom w:val="single" w:sz="8" w:space="0" w:color="auto"/>
+              <w:right w:val="double" w:sz="6" w:space="0" w:color="auto"/>
+            </w:tcBorders>
+            <w:shd w:val="clear" w:color="auto" w:fill="auto"/>
+            <w:vAlign w:val="center"/>
+            <w:hideMark/>
+          </w:tcPr>
+          <w:p>
+            <w:pPr>
+              <w:spacing w:after="0" w:line="240" w:lineRule="auto"/>
+              <w:jc w:val="right"/>
+              <w:rPr>
+                <w:rFonts w:ascii="Calibri" w:eastAsia="Times New Roman" w:hAnsi="Calibri" w:cs="Calibri"/>
+                <w:color w:val="000000"/>
+                <w:sz w:val="24"/>
+                <w:szCs w:val="24"/>
+              </w:rPr>
+            </w:pPr>
+            <w:r>
+              <w:rPr>
+                <w:rFonts w:ascii="Calibri" w:eastAsia="Times New Roman" w:hAnsi="Calibri" w:cs="Calibri"/>
+                <w:color w:val="000000"/>
+                <w:sz w:val="24"/>
+                <w:szCs w:val="24"/>
+              </w:rPr>
+              <w:t>2</w:t>
+            </w:r>
+          </w:p>
+        </w:tc>
+        <w:tc>
+          <w:tcPr>
+            <w:tcW w:w="0" w:type="auto"/>
+            <w:tcBorders>
+              <w:top w:val="nil"/>
+              <w:left w:val="nil"/>
+              <w:bottom w:val="single" w:sz="8" w:space="0" w:color="auto"/>
+              <w:right w:val="single" w:sz="8" w:space="0" w:color="auto"/>
+            </w:tcBorders>
+            <w:shd w:val="clear" w:color="auto" w:fill="auto"/>
+            <w:vAlign w:val="center"/>
+            <w:hideMark/>
+          </w:tcPr>
+          <w:p>
+            <w:pPr>
+              <w:spacing w:after="0" w:line="240" w:lineRule="auto"/>
+              <w:jc w:val="right"/>
+              <w:rPr>
+                <w:rFonts w:ascii="Calibri" w:eastAsia="Times New Roman" w:hAnsi="Calibri" w:cs="Calibri"/>
+                <w:color w:val="000000"/>
+                <w:sz w:val="24"/>
+                <w:szCs w:val="24"/>
+              </w:rPr>
+            </w:pPr>
+            <w:r>
+              <w:rPr>
+                <w:rFonts w:ascii="Calibri" w:eastAsia="Times New Roman" w:hAnsi="Calibri" w:cs="Calibri"/>
+                <w:color w:val="000000"/>
+                <w:sz w:val="24"/>
+                <w:szCs w:val="24"/>
+              </w:rPr>
+              <w:t>0.6</w:t>
+            </w:r>
+          </w:p>
+        </w:tc>
+        <w:tc>
+          <w:tcPr>
+            <w:tcW w:w="0" w:type="auto"/>
+            <w:tcBorders>
+              <w:top w:val="nil"/>
+              <w:left w:val="nil"/>
+              <w:bottom w:val="single" w:sz="8" w:space="0" w:color="auto"/>
+              <w:right w:val="single" w:sz="8" w:space="0" w:color="auto"/>
+            </w:tcBorders>
+            <w:shd w:val="clear" w:color="auto" w:fill="auto"/>
+            <w:vAlign w:val="center"/>
+            <w:hideMark/>
+          </w:tcPr>
+          <w:p>
+            <w:pPr>
+              <w:spacing w:after="0" w:line="240" w:lineRule="auto"/>
+              <w:jc w:val="right"/>
+              <w:rPr>
+                <w:rFonts w:ascii="Calibri" w:eastAsia="Times New Roman" w:hAnsi="Calibri" w:cs="Calibri"/>
+                <w:color w:val="000000"/>
+                <w:sz w:val="24"/>
+                <w:szCs w:val="24"/>
+              </w:rPr>
+            </w:pPr>
+            <w:r>
+              <w:rPr>
+                <w:rFonts w:ascii="Calibri" w:eastAsia="Times New Roman" w:hAnsi="Calibri" w:cs="Calibri"/>
+                <w:color w:val="000000"/>
+                <w:sz w:val="24"/>
+                <w:szCs w:val="24"/>
+              </w:rPr>
+              <w:t>0.2</w:t>
+            </w:r>
+          </w:p>
+        </w:tc>
+      </w:tr>
+      <w:tr>
+        <w:trPr>
+          <w:trHeight w:val="360"/>
+        </w:trPr>
+        <w:tc>
+          <w:tcPr>
+            <w:tcW w:w="0" w:type="auto"/>
+            <w:tcBorders>
+              <w:top w:val="nil"/>
+              <w:left w:val="single" w:sz="8" w:space="0" w:color="auto"/>
+              <w:bottom w:val="single" w:sz="8" w:space="0" w:color="auto"/>
+              <w:right w:val="single" w:sz="8" w:space="0" w:color="auto"/>
+            </w:tcBorders>
+            <w:shd w:val="clear" w:color="auto" w:fill="auto"/>
+            <w:vAlign w:val="center"/>
+            <w:hideMark/>
+          </w:tcPr>
+          <w:p>
+            <w:pPr>
+              <w:spacing w:after="0" w:line="240" w:lineRule="auto"/>
+              <w:jc w:val="right"/>
+              <w:rPr>
+                <w:rFonts w:ascii="Calibri" w:eastAsia="Times New Roman" w:hAnsi="Calibri" w:cs="Calibri"/>
+                <w:color w:val="000000"/>
+                <w:sz w:val="24"/>
+                <w:szCs w:val="24"/>
+              </w:rPr>
+            </w:pPr>
+            <w:r>
+              <w:rPr>
+                <w:rFonts w:ascii="Calibri" w:eastAsia="Times New Roman" w:hAnsi="Calibri" w:cs="Calibri"/>
+                <w:color w:val="000000"/>
+                <w:sz w:val="24"/>
+                <w:szCs w:val="24"/>
+              </w:rPr>
+              <w:t>5</w:t>
+            </w:r>
+          </w:p>
+        </w:tc>
+        <w:tc>
+          <w:tcPr>
+            <w:tcW w:w="0" w:type="auto"/>
+            <w:tcBorders>
+              <w:top w:val="nil"/>
+              <w:left w:val="nil"/>
+              <w:bottom w:val="single" w:sz="8" w:space="0" w:color="auto"/>
+              <w:right w:val="single" w:sz="8" w:space="0" w:color="auto"/>
+            </w:tcBorders>
+            <w:shd w:val="clear" w:color="auto" w:fill="auto"/>
+            <w:vAlign w:val="center"/>
+            <w:hideMark/>
+          </w:tcPr>
+          <w:p>
+            <w:pPr>
+              <w:spacing w:after="0" w:line="240" w:lineRule="auto"/>
+              <w:rPr>
+                <w:rFonts w:ascii="Calibri" w:eastAsia="Times New Roman" w:hAnsi="Calibri" w:cs="Calibri"/>
+                <w:color w:val="000000"/>
+                <w:sz w:val="24"/>
+                <w:szCs w:val="24"/>
+              </w:rPr>
+            </w:pPr>
+            <w:r>
+              <w:rPr>
+                <w:rFonts w:ascii="Calibri" w:eastAsia="Times New Roman" w:hAnsi="Calibri" w:cs="Calibri"/>
+                <w:color w:val="000000"/>
+                <w:sz w:val="24"/>
+                <w:szCs w:val="24"/>
+              </w:rPr>
+              <w:t>N</w:t>
+            </w:r>
+          </w:p>
+        </w:tc>
+        <w:tc>
+          <w:tcPr>
+            <w:tcW w:w="0" w:type="auto"/>
+            <w:tcBorders>
+              <w:top w:val="nil"/>
+              <w:left w:val="nil"/>
+              <w:bottom w:val="single" w:sz="8" w:space="0" w:color="auto"/>
+              <w:right w:val="double" w:sz="6" w:space="0" w:color="auto"/>
+            </w:tcBorders>
+            <w:shd w:val="clear" w:color="auto" w:fill="auto"/>
+            <w:vAlign w:val="center"/>
+            <w:hideMark/>
+          </w:tcPr>
+          <w:p>
+            <w:pPr>
+              <w:spacing w:after="0" w:line="240" w:lineRule="auto"/>
+              <w:jc w:val="right"/>
+              <w:rPr>
+                <w:rFonts w:ascii="Calibri" w:eastAsia="Times New Roman" w:hAnsi="Calibri" w:cs="Calibri"/>
+                <w:color w:val="000000"/>
+                <w:sz w:val="24"/>
+                <w:szCs w:val="24"/>
+              </w:rPr>
+            </w:pPr>
+            <w:r>
+              <w:rPr>
+                <w:rFonts w:ascii="Calibri" w:eastAsia="Times New Roman" w:hAnsi="Calibri" w:cs="Calibri"/>
+                <w:color w:val="000000"/>
+                <w:sz w:val="24"/>
+                <w:szCs w:val="24"/>
+              </w:rPr>
+              <w:t>0.6</w:t>
+            </w:r>
+          </w:p>
+        </w:tc>
+        <w:tc>
+          <w:tcPr>
+            <w:tcW w:w="0" w:type="auto"/>
+            <w:tcBorders>
+              <w:top w:val="nil"/>
+              <w:left w:val="nil"/>
+              <w:bottom w:val="single" w:sz="8" w:space="0" w:color="auto"/>
+              <w:right w:val="single" w:sz="8" w:space="0" w:color="auto"/>
+            </w:tcBorders>
+            <w:shd w:val="clear" w:color="auto" w:fill="auto"/>
+            <w:vAlign w:val="center"/>
+            <w:hideMark/>
+          </w:tcPr>
+          <w:p>
+            <w:pPr>
+              <w:spacing w:after="0" w:line="240" w:lineRule="auto"/>
+              <w:jc w:val="right"/>
+              <w:rPr>
+                <w:rFonts w:ascii="Calibri" w:eastAsia="Times New Roman" w:hAnsi="Calibri" w:cs="Calibri"/>
+                <w:color w:val="000000"/>
+                <w:sz w:val="24"/>
+                <w:szCs w:val="24"/>
+              </w:rPr>
+            </w:pPr>
+            <w:r>
+              <w:rPr>
+                <w:rFonts w:ascii="Calibri" w:eastAsia="Times New Roman" w:hAnsi="Calibri" w:cs="Calibri"/>
+                <w:color w:val="000000"/>
+                <w:sz w:val="24"/>
+                <w:szCs w:val="24"/>
+              </w:rPr>
+              <w:t>3</w:t>
+            </w:r>
+          </w:p>
+        </w:tc>
+        <w:tc>
+          <w:tcPr>
+            <w:tcW w:w="0" w:type="auto"/>
+            <w:tcBorders>
+              <w:top w:val="nil"/>
+              <w:left w:val="nil"/>
+              <w:bottom w:val="single" w:sz="8" w:space="0" w:color="auto"/>
+              <w:right w:val="single" w:sz="8" w:space="0" w:color="auto"/>
+            </w:tcBorders>
+            <w:shd w:val="clear" w:color="auto" w:fill="auto"/>
+            <w:vAlign w:val="center"/>
+            <w:hideMark/>
+          </w:tcPr>
+          <w:p>
+            <w:pPr>
+              <w:spacing w:after="0" w:line="240" w:lineRule="auto"/>
+              <w:jc w:val="right"/>
+              <w:rPr>
+                <w:rFonts w:ascii="Calibri" w:eastAsia="Times New Roman" w:hAnsi="Calibri" w:cs="Calibri"/>
+                <w:color w:val="000000"/>
+                <w:sz w:val="24"/>
+                <w:szCs w:val="24"/>
+              </w:rPr>
+            </w:pPr>
+            <w:r>
+              <w:rPr>
+                <w:rFonts w:ascii="Calibri" w:eastAsia="Times New Roman" w:hAnsi="Calibri" w:cs="Calibri"/>
+                <w:color w:val="000000"/>
+                <w:sz w:val="24"/>
+                <w:szCs w:val="24"/>
+              </w:rPr>
+              <w:t>2</w:t>
+            </w:r>
+          </w:p>
+        </w:tc>
+        <w:tc>
+          <w:tcPr>
+            <w:tcW w:w="0" w:type="auto"/>
+            <w:tcBorders>
+              <w:top w:val="nil"/>
+              <w:left w:val="nil"/>
+              <w:bottom w:val="single" w:sz="8" w:space="0" w:color="auto"/>
+              <w:right w:val="single" w:sz="8" w:space="0" w:color="auto"/>
+            </w:tcBorders>
+            <w:shd w:val="clear" w:color="auto" w:fill="auto"/>
+            <w:vAlign w:val="center"/>
+            <w:hideMark/>
+          </w:tcPr>
+          <w:p>
+            <w:pPr>
+              <w:spacing w:after="0" w:line="240" w:lineRule="auto"/>
+              <w:jc w:val="right"/>
+              <w:rPr>
+                <w:rFonts w:ascii="Calibri" w:eastAsia="Times New Roman" w:hAnsi="Calibri" w:cs="Calibri"/>
+                <w:color w:val="000000"/>
+                <w:sz w:val="24"/>
+                <w:szCs w:val="24"/>
+              </w:rPr>
+            </w:pPr>
+            <w:r>
+              <w:rPr>
+                <w:rFonts w:ascii="Calibri" w:eastAsia="Times New Roman" w:hAnsi="Calibri" w:cs="Calibri"/>
+                <w:color w:val="000000"/>
+                <w:sz w:val="24"/>
+                <w:szCs w:val="24"/>
+              </w:rPr>
+              <w:t>3</w:t>
+            </w:r>
+          </w:p>
+        </w:tc>
+        <w:tc>
+          <w:tcPr>
+            <w:tcW w:w="0" w:type="auto"/>
+            <w:tcBorders>
+              <w:top w:val="nil"/>
+              <w:left w:val="nil"/>
+              <w:bottom w:val="single" w:sz="8" w:space="0" w:color="auto"/>
+              <w:right w:val="double" w:sz="6" w:space="0" w:color="auto"/>
+            </w:tcBorders>
+            <w:shd w:val="clear" w:color="auto" w:fill="auto"/>
+            <w:vAlign w:val="center"/>
+            <w:hideMark/>
+          </w:tcPr>
+          <w:p>
+            <w:pPr>
+              <w:spacing w:after="0" w:line="240" w:lineRule="auto"/>
+              <w:jc w:val="right"/>
+              <w:rPr>
+                <w:rFonts w:ascii="Calibri" w:eastAsia="Times New Roman" w:hAnsi="Calibri" w:cs="Calibri"/>
+                <w:color w:val="000000"/>
+                <w:sz w:val="24"/>
+                <w:szCs w:val="24"/>
+              </w:rPr>
+            </w:pPr>
+            <w:r>
+              <w:rPr>
+                <w:rFonts w:ascii="Calibri" w:eastAsia="Times New Roman" w:hAnsi="Calibri" w:cs="Calibri"/>
+                <w:color w:val="000000"/>
+                <w:sz w:val="24"/>
+                <w:szCs w:val="24"/>
+              </w:rPr>
+              <w:t>2</w:t>
+            </w:r>
+          </w:p>
+        </w:tc>
+        <w:tc>
+          <w:tcPr>
+            <w:tcW w:w="0" w:type="auto"/>
+            <w:tcBorders>
+              <w:top w:val="nil"/>
+              <w:left w:val="nil"/>
+              <w:bottom w:val="single" w:sz="8" w:space="0" w:color="auto"/>
+              <w:right w:val="single" w:sz="8" w:space="0" w:color="auto"/>
+            </w:tcBorders>
+            <w:shd w:val="clear" w:color="auto" w:fill="auto"/>
+            <w:vAlign w:val="center"/>
+            <w:hideMark/>
+          </w:tcPr>
+          <w:p>
+            <w:pPr>
+              <w:spacing w:after="0" w:line="240" w:lineRule="auto"/>
+              <w:jc w:val="right"/>
+              <w:rPr>
+                <w:rFonts w:ascii="Calibri" w:eastAsia="Times New Roman" w:hAnsi="Calibri" w:cs="Calibri"/>
+                <w:color w:val="000000"/>
+                <w:sz w:val="24"/>
+                <w:szCs w:val="24"/>
+              </w:rPr>
+            </w:pPr>
+            <w:r>
+              <w:rPr>
+                <w:rFonts w:ascii="Calibri" w:eastAsia="Times New Roman" w:hAnsi="Calibri" w:cs="Calibri"/>
+                <w:color w:val="000000"/>
+                <w:sz w:val="24"/>
+                <w:szCs w:val="24"/>
+              </w:rPr>
+              <w:t>0.6</w:t>
+            </w:r>
+          </w:p>
+        </w:tc>
+        <w:tc>
+          <w:tcPr>
+            <w:tcW w:w="0" w:type="auto"/>
+            <w:tcBorders>
+              <w:top w:val="nil"/>
+              <w:left w:val="nil"/>
+              <w:bottom w:val="single" w:sz="8" w:space="0" w:color="auto"/>
+              <w:right w:val="single" w:sz="8" w:space="0" w:color="auto"/>
+            </w:tcBorders>
+            <w:shd w:val="clear" w:color="auto" w:fill="auto"/>
+            <w:vAlign w:val="center"/>
+            <w:hideMark/>
+          </w:tcPr>
+          <w:p>
+            <w:pPr>
+              <w:spacing w:after="0" w:line="240" w:lineRule="auto"/>
+              <w:jc w:val="right"/>
+              <w:rPr>
+                <w:rFonts w:ascii="Calibri" w:eastAsia="Times New Roman" w:hAnsi="Calibri" w:cs="Calibri"/>
+                <w:color w:val="000000"/>
+                <w:sz w:val="24"/>
+                <w:szCs w:val="24"/>
+              </w:rPr>
+            </w:pPr>
+            <w:r>
+              <w:rPr>
+                <w:rFonts w:ascii="Calibri" w:eastAsia="Times New Roman" w:hAnsi="Calibri" w:cs="Calibri"/>
+                <w:color w:val="000000"/>
+                <w:sz w:val="24"/>
+                <w:szCs w:val="24"/>
+              </w:rPr>
+              <w:t>0.4</w:t>
+            </w:r>
+          </w:p>
+        </w:tc>
+      </w:tr>
+      <w:tr>
+        <w:trPr>
+          <w:trHeight w:val="360"/>
+        </w:trPr>
+        <w:tc>
+          <w:tcPr>
+            <w:tcW w:w="0" w:type="auto"/>
+            <w:tcBorders>
+              <w:top w:val="nil"/>
+              <w:left w:val="single" w:sz="8" w:space="0" w:color="auto"/>
+              <w:bottom w:val="single" w:sz="8" w:space="0" w:color="auto"/>
+              <w:right w:val="single" w:sz="8" w:space="0" w:color="auto"/>
+            </w:tcBorders>
+            <w:shd w:val="clear" w:color="auto" w:fill="auto"/>
+            <w:vAlign w:val="center"/>
+            <w:hideMark/>
+          </w:tcPr>
+          <w:p>
+            <w:pPr>
+              <w:spacing w:after="0" w:line="240" w:lineRule="auto"/>
+              <w:jc w:val="right"/>
+              <w:rPr>
+                <w:rFonts w:ascii="Calibri" w:eastAsia="Times New Roman" w:hAnsi="Calibri" w:cs="Calibri"/>
+                <w:color w:val="000000"/>
+                <w:sz w:val="24"/>
+                <w:szCs w:val="24"/>
+              </w:rPr>
+            </w:pPr>
+            <w:r>
+              <w:rPr>
+                <w:rFonts w:ascii="Calibri" w:eastAsia="Times New Roman" w:hAnsi="Calibri" w:cs="Calibri"/>
+                <w:color w:val="000000"/>
+                <w:sz w:val="24"/>
+                <w:szCs w:val="24"/>
+              </w:rPr>
+              <w:t>6</w:t>
+            </w:r>
+          </w:p>
+        </w:tc>
+        <w:tc>
+          <w:tcPr>
+            <w:tcW w:w="0" w:type="auto"/>
+            <w:tcBorders>
+              <w:top w:val="nil"/>
+              <w:left w:val="nil"/>
+              <w:bottom w:val="single" w:sz="8" w:space="0" w:color="auto"/>
+              <w:right w:val="single" w:sz="8" w:space="0" w:color="auto"/>
+            </w:tcBorders>
+            <w:shd w:val="clear" w:color="auto" w:fill="auto"/>
+            <w:vAlign w:val="center"/>
+            <w:hideMark/>
+          </w:tcPr>
+          <w:p>
+            <w:pPr>
+              <w:spacing w:after="0" w:line="240" w:lineRule="auto"/>
+              <w:rPr>
+                <w:rFonts w:ascii="Calibri" w:eastAsia="Times New Roman" w:hAnsi="Calibri" w:cs="Calibri"/>
+                <w:color w:val="000000"/>
+                <w:sz w:val="24"/>
+                <w:szCs w:val="24"/>
+              </w:rPr>
+            </w:pPr>
+            <w:r>
+              <w:rPr>
+                <w:rFonts w:ascii="Calibri" w:eastAsia="Times New Roman" w:hAnsi="Calibri" w:cs="Calibri"/>
+                <w:color w:val="000000"/>
+                <w:sz w:val="24"/>
+                <w:szCs w:val="24"/>
+              </w:rPr>
+              <w:t>P</w:t>
+            </w:r>
+          </w:p>
+        </w:tc>
+        <w:tc>
+          <w:tcPr>
+            <w:tcW w:w="0" w:type="auto"/>
+            <w:tcBorders>
+              <w:top w:val="nil"/>
+              <w:left w:val="nil"/>
+              <w:bottom w:val="single" w:sz="8" w:space="0" w:color="auto"/>
+              <w:right w:val="double" w:sz="6" w:space="0" w:color="auto"/>
+            </w:tcBorders>
+            <w:shd w:val="clear" w:color="auto" w:fill="auto"/>
+            <w:vAlign w:val="center"/>
+            <w:hideMark/>
+          </w:tcPr>
+          <w:p>
+            <w:pPr>
+              <w:spacing w:after="0" w:line="240" w:lineRule="auto"/>
+              <w:jc w:val="right"/>
+              <w:rPr>
+                <w:rFonts w:ascii="Calibri" w:eastAsia="Times New Roman" w:hAnsi="Calibri" w:cs="Calibri"/>
+                <w:color w:val="000000"/>
+                <w:sz w:val="24"/>
+                <w:szCs w:val="24"/>
+              </w:rPr>
+            </w:pPr>
+            <w:r>
+              <w:rPr>
+                <w:rFonts w:ascii="Calibri" w:eastAsia="Times New Roman" w:hAnsi="Calibri" w:cs="Calibri"/>
+                <w:color w:val="000000"/>
+                <w:sz w:val="24"/>
+                <w:szCs w:val="24"/>
+              </w:rPr>
+              <w:t>0.55</w:t>
+            </w:r>
+          </w:p>
+        </w:tc>
+        <w:tc>
+          <w:tcPr>
+            <w:tcW w:w="0" w:type="auto"/>
+            <w:tcBorders>
+              <w:top w:val="nil"/>
+              <w:left w:val="nil"/>
+              <w:bottom w:val="single" w:sz="8" w:space="0" w:color="auto"/>
+              <w:right w:val="single" w:sz="8" w:space="0" w:color="auto"/>
+            </w:tcBorders>
+            <w:shd w:val="clear" w:color="auto" w:fill="auto"/>
+            <w:vAlign w:val="center"/>
+            <w:hideMark/>
+          </w:tcPr>
+          <w:p>
+            <w:pPr>
+              <w:spacing w:after="0" w:line="240" w:lineRule="auto"/>
+              <w:jc w:val="right"/>
+              <w:rPr>
+                <w:rFonts w:ascii="Calibri" w:eastAsia="Times New Roman" w:hAnsi="Calibri" w:cs="Calibri"/>
+                <w:color w:val="000000"/>
+                <w:sz w:val="24"/>
+                <w:szCs w:val="24"/>
+              </w:rPr>
+            </w:pPr>
+            <w:r>
+              <w:rPr>
+                <w:rFonts w:ascii="Calibri" w:eastAsia="Times New Roman" w:hAnsi="Calibri" w:cs="Calibri"/>
+                <w:color w:val="000000"/>
+                <w:sz w:val="24"/>
+                <w:szCs w:val="24"/>
+              </w:rPr>
+              <w:t>4</w:t>
+            </w:r>
+          </w:p>
+        </w:tc>
+        <w:tc>
+          <w:tcPr>
+            <w:tcW w:w="0" w:type="auto"/>
+            <w:tcBorders>
+              <w:top w:val="nil"/>
+              <w:left w:val="nil"/>
+              <w:bottom w:val="single" w:sz="8" w:space="0" w:color="auto"/>
+              <w:right w:val="single" w:sz="8" w:space="0" w:color="auto"/>
+            </w:tcBorders>
+            <w:shd w:val="clear" w:color="auto" w:fill="auto"/>
+            <w:vAlign w:val="center"/>
+            <w:hideMark/>
+          </w:tcPr>
+          <w:p>
+            <w:pPr>
+              <w:spacing w:after="0" w:line="240" w:lineRule="auto"/>
+              <w:jc w:val="right"/>
+              <w:rPr>
+                <w:rFonts w:ascii="Calibri" w:eastAsia="Times New Roman" w:hAnsi="Calibri" w:cs="Calibri"/>
+                <w:color w:val="000000"/>
+                <w:sz w:val="24"/>
+                <w:szCs w:val="24"/>
+              </w:rPr>
+            </w:pPr>
+            <w:r>
+              <w:rPr>
+                <w:rFonts w:ascii="Calibri" w:eastAsia="Times New Roman" w:hAnsi="Calibri" w:cs="Calibri"/>
+                <w:color w:val="000000"/>
+                <w:sz w:val="24"/>
+                <w:szCs w:val="24"/>
+              </w:rPr>
+              <w:t>2</w:t>
+            </w:r>
+          </w:p>
+        </w:tc>
+        <w:tc>
+          <w:tcPr>
+            <w:tcW w:w="0" w:type="auto"/>
+            <w:tcBorders>
+              <w:top w:val="nil"/>
+              <w:left w:val="nil"/>
+              <w:bottom w:val="single" w:sz="8" w:space="0" w:color="auto"/>
+              <w:right w:val="single" w:sz="8" w:space="0" w:color="auto"/>
+            </w:tcBorders>
+            <w:shd w:val="clear" w:color="auto" w:fill="auto"/>
+            <w:vAlign w:val="center"/>
+            <w:hideMark/>
+          </w:tcPr>
+          <w:p>
+            <w:pPr>
+              <w:spacing w:after="0" w:line="240" w:lineRule="auto"/>
+              <w:jc w:val="right"/>
+              <w:rPr>
+                <w:rFonts w:ascii="Calibri" w:eastAsia="Times New Roman" w:hAnsi="Calibri" w:cs="Calibri"/>
+                <w:color w:val="000000"/>
+                <w:sz w:val="24"/>
+                <w:szCs w:val="24"/>
+              </w:rPr>
+            </w:pPr>
+            <w:r>
+              <w:rPr>
+                <w:rFonts w:ascii="Calibri" w:eastAsia="Times New Roman" w:hAnsi="Calibri" w:cs="Calibri"/>
+                <w:color w:val="000000"/>
+                <w:sz w:val="24"/>
+                <w:szCs w:val="24"/>
+              </w:rPr>
+              <w:t>3</w:t>
+            </w:r>
+          </w:p>
+        </w:tc>
+        <w:tc>
+          <w:tcPr>
+            <w:tcW w:w="0" w:type="auto"/>
+            <w:tcBorders>
+              <w:top w:val="nil"/>
+              <w:left w:val="nil"/>
+              <w:bottom w:val="single" w:sz="8" w:space="0" w:color="auto"/>
+              <w:right w:val="double" w:sz="6" w:space="0" w:color="auto"/>
+            </w:tcBorders>
+            <w:shd w:val="clear" w:color="auto" w:fill="auto"/>
+            <w:vAlign w:val="center"/>
+            <w:hideMark/>
+          </w:tcPr>
+          <w:p>
+            <w:pPr>
+              <w:spacing w:after="0" w:line="240" w:lineRule="auto"/>
+              <w:jc w:val="right"/>
+              <w:rPr>
+                <w:rFonts w:ascii="Calibri" w:eastAsia="Times New Roman" w:hAnsi="Calibri" w:cs="Calibri"/>
+                <w:color w:val="000000"/>
+                <w:sz w:val="24"/>
+                <w:szCs w:val="24"/>
+              </w:rPr>
+            </w:pPr>
+            <w:r>
+              <w:rPr>
+                <w:rFonts w:ascii="Calibri" w:eastAsia="Times New Roman" w:hAnsi="Calibri" w:cs="Calibri"/>
+                <w:color w:val="000000"/>
+                <w:sz w:val="24"/>
+                <w:szCs w:val="24"/>
+              </w:rPr>
+              <w:t>1</w:t>
+            </w:r>
+          </w:p>
+        </w:tc>
+        <w:tc>
+          <w:tcPr>
+            <w:tcW w:w="0" w:type="auto"/>
+            <w:tcBorders>
+              <w:top w:val="nil"/>
+              <w:left w:val="nil"/>
+              <w:bottom w:val="single" w:sz="8" w:space="0" w:color="auto"/>
+              <w:right w:val="single" w:sz="8" w:space="0" w:color="auto"/>
+            </w:tcBorders>
+            <w:shd w:val="clear" w:color="auto" w:fill="auto"/>
+            <w:vAlign w:val="center"/>
+            <w:hideMark/>
+          </w:tcPr>
+          <w:p>
+            <w:pPr>
+              <w:spacing w:after="0" w:line="240" w:lineRule="auto"/>
+              <w:jc w:val="right"/>
+              <w:rPr>
+                <w:rFonts w:ascii="Calibri" w:eastAsia="Times New Roman" w:hAnsi="Calibri" w:cs="Calibri"/>
+                <w:color w:val="000000"/>
+                <w:sz w:val="24"/>
+                <w:szCs w:val="24"/>
+              </w:rPr>
+            </w:pPr>
+            <w:r>
+              <w:rPr>
+                <w:rFonts w:ascii="Calibri" w:eastAsia="Times New Roman" w:hAnsi="Calibri" w:cs="Calibri"/>
+                <w:color w:val="000000"/>
+                <w:sz w:val="24"/>
+                <w:szCs w:val="24"/>
+              </w:rPr>
+              <w:t>0.8</w:t>
+            </w:r>
+          </w:p>
+        </w:tc>
+        <w:tc>
+          <w:tcPr>
+            <w:tcW w:w="0" w:type="auto"/>
+            <w:tcBorders>
+              <w:top w:val="nil"/>
+              <w:left w:val="nil"/>
+              <w:bottom w:val="single" w:sz="8" w:space="0" w:color="auto"/>
+              <w:right w:val="single" w:sz="8" w:space="0" w:color="auto"/>
+            </w:tcBorders>
+            <w:shd w:val="clear" w:color="auto" w:fill="auto"/>
+            <w:vAlign w:val="center"/>
+            <w:hideMark/>
+          </w:tcPr>
+          <w:p>
+            <w:pPr>
+              <w:spacing w:after="0" w:line="240" w:lineRule="auto"/>
+              <w:jc w:val="right"/>
+              <w:rPr>
+                <w:rFonts w:ascii="Calibri" w:eastAsia="Times New Roman" w:hAnsi="Calibri" w:cs="Calibri"/>
+                <w:color w:val="000000"/>
+                <w:sz w:val="24"/>
+                <w:szCs w:val="24"/>
+              </w:rPr>
+            </w:pPr>
+            <w:r>
+              <w:rPr>
+                <w:rFonts w:ascii="Calibri" w:eastAsia="Times New Roman" w:hAnsi="Calibri" w:cs="Calibri"/>
+                <w:color w:val="000000"/>
+                <w:sz w:val="24"/>
+                <w:szCs w:val="24"/>
+              </w:rPr>
+              <w:t>0.4</w:t>
+            </w:r>
+          </w:p>
+        </w:tc>
+      </w:tr>
+      <w:tr>
+        <w:trPr>
+          <w:trHeight w:val="360"/>
+        </w:trPr>
+        <w:tc>
+          <w:tcPr>
+            <w:tcW w:w="0" w:type="auto"/>
+            <w:tcBorders>
+              <w:top w:val="nil"/>
+              <w:left w:val="single" w:sz="8" w:space="0" w:color="auto"/>
+              <w:bottom w:val="single" w:sz="8" w:space="0" w:color="auto"/>
+              <w:right w:val="single" w:sz="8" w:space="0" w:color="auto"/>
+            </w:tcBorders>
+            <w:shd w:val="clear" w:color="auto" w:fill="auto"/>
+            <w:vAlign w:val="center"/>
+            <w:hideMark/>
+          </w:tcPr>
+          <w:p>
+            <w:pPr>
+              <w:spacing w:after="0" w:line="240" w:lineRule="auto"/>
+              <w:jc w:val="right"/>
+              <w:rPr>
+                <w:rFonts w:ascii="Calibri" w:eastAsia="Times New Roman" w:hAnsi="Calibri" w:cs="Calibri"/>
+                <w:color w:val="000000"/>
+                <w:sz w:val="24"/>
+                <w:szCs w:val="24"/>
+              </w:rPr>
+            </w:pPr>
+            <w:r>
+              <w:rPr>
+                <w:rFonts w:ascii="Calibri" w:eastAsia="Times New Roman" w:hAnsi="Calibri" w:cs="Calibri"/>
+                <w:color w:val="000000"/>
+                <w:sz w:val="24"/>
+                <w:szCs w:val="24"/>
+              </w:rPr>
+              <w:t>7</w:t>
+            </w:r>
+          </w:p>
+        </w:tc>
+        <w:tc>
+          <w:tcPr>
+            <w:tcW w:w="0" w:type="auto"/>
+            <w:tcBorders>
+              <w:top w:val="nil"/>
+              <w:left w:val="nil"/>
+              <w:bottom w:val="single" w:sz="8" w:space="0" w:color="auto"/>
+              <w:right w:val="single" w:sz="8" w:space="0" w:color="auto"/>
+            </w:tcBorders>
+            <w:shd w:val="clear" w:color="auto" w:fill="auto"/>
+            <w:vAlign w:val="center"/>
+            <w:hideMark/>
+          </w:tcPr>
+          <w:p>
+            <w:pPr>
+              <w:spacing w:after="0" w:line="240" w:lineRule="auto"/>
+              <w:rPr>
+                <w:rFonts w:ascii="Calibri" w:eastAsia="Times New Roman" w:hAnsi="Calibri" w:cs="Calibri"/>
+                <w:color w:val="000000"/>
+                <w:sz w:val="24"/>
+                <w:szCs w:val="24"/>
+              </w:rPr>
+            </w:pPr>
+            <w:r>
+              <w:rPr>
+                <w:rFonts w:ascii="Calibri" w:eastAsia="Times New Roman" w:hAnsi="Calibri" w:cs="Calibri"/>
+                <w:color w:val="000000"/>
+                <w:sz w:val="24"/>
+                <w:szCs w:val="24"/>
+              </w:rPr>
+              <w:t>N</w:t>
+            </w:r>
+          </w:p>
+        </w:tc>
+        <w:tc>
+          <w:tcPr>
+            <w:tcW w:w="0" w:type="auto"/>
+            <w:tcBorders>
+              <w:top w:val="nil"/>
+              <w:left w:val="nil"/>
+              <w:bottom w:val="single" w:sz="8" w:space="0" w:color="auto"/>
+              <w:right w:val="double" w:sz="6" w:space="0" w:color="auto"/>
+            </w:tcBorders>
+            <w:shd w:val="clear" w:color="auto" w:fill="auto"/>
+            <w:vAlign w:val="center"/>
+            <w:hideMark/>
+          </w:tcPr>
+          <w:p>
+            <w:pPr>
+              <w:spacing w:after="0" w:line="240" w:lineRule="auto"/>
+              <w:jc w:val="right"/>
+              <w:rPr>
+                <w:rFonts w:ascii="Calibri" w:eastAsia="Times New Roman" w:hAnsi="Calibri" w:cs="Calibri"/>
+                <w:color w:val="000000"/>
+                <w:sz w:val="24"/>
+                <w:szCs w:val="24"/>
+              </w:rPr>
+            </w:pPr>
+            <w:r>
+              <w:rPr>
+                <w:rFonts w:ascii="Calibri" w:eastAsia="Times New Roman" w:hAnsi="Calibri" w:cs="Calibri"/>
+                <w:color w:val="000000"/>
+                <w:sz w:val="24"/>
+                <w:szCs w:val="24"/>
+              </w:rPr>
+              <w:t>0.53</w:t>
+            </w:r>
+          </w:p>
+        </w:tc>
+        <w:tc>
+          <w:tcPr>
+            <w:tcW w:w="0" w:type="auto"/>
+            <w:tcBorders>
+              <w:top w:val="nil"/>
+              <w:left w:val="nil"/>
+              <w:bottom w:val="single" w:sz="8" w:space="0" w:color="auto"/>
+              <w:right w:val="single" w:sz="8" w:space="0" w:color="auto"/>
+            </w:tcBorders>
+            <w:shd w:val="clear" w:color="auto" w:fill="auto"/>
+            <w:vAlign w:val="center"/>
+            <w:hideMark/>
+          </w:tcPr>
+          <w:p>
+            <w:pPr>
+              <w:spacing w:after="0" w:line="240" w:lineRule="auto"/>
+              <w:jc w:val="right"/>
+              <w:rPr>
+                <w:rFonts w:ascii="Calibri" w:eastAsia="Times New Roman" w:hAnsi="Calibri" w:cs="Calibri"/>
+                <w:color w:val="000000"/>
+                <w:sz w:val="24"/>
+                <w:szCs w:val="24"/>
+              </w:rPr>
+            </w:pPr>
+            <w:r>
+              <w:rPr>
+                <w:rFonts w:ascii="Calibri" w:eastAsia="Times New Roman" w:hAnsi="Calibri" w:cs="Calibri"/>
+                <w:color w:val="000000"/>
+                <w:sz w:val="24"/>
+                <w:szCs w:val="24"/>
+              </w:rPr>
+              <w:t>4</w:t>
+            </w:r>
+          </w:p>
+        </w:tc>
+        <w:tc>
+          <w:tcPr>
+            <w:tcW w:w="0" w:type="auto"/>
+            <w:tcBorders>
+              <w:top w:val="nil"/>
+              <w:left w:val="nil"/>
+              <w:bottom w:val="single" w:sz="8" w:space="0" w:color="auto"/>
+              <w:right w:val="single" w:sz="8" w:space="0" w:color="auto"/>
+            </w:tcBorders>
+            <w:shd w:val="clear" w:color="auto" w:fill="auto"/>
+            <w:vAlign w:val="center"/>
+            <w:hideMark/>
+          </w:tcPr>
+          <w:p>
+            <w:pPr>
+              <w:spacing w:after="0" w:line="240" w:lineRule="auto"/>
+              <w:jc w:val="right"/>
+              <w:rPr>
+                <w:rFonts w:ascii="Calibri" w:eastAsia="Times New Roman" w:hAnsi="Calibri" w:cs="Calibri"/>
+                <w:color w:val="000000"/>
+                <w:sz w:val="24"/>
+                <w:szCs w:val="24"/>
+              </w:rPr>
+            </w:pPr>
+            <w:r>
+              <w:rPr>
+                <w:rFonts w:ascii="Calibri" w:eastAsia="Times New Roman" w:hAnsi="Calibri" w:cs="Calibri"/>
+                <w:color w:val="000000"/>
+                <w:sz w:val="24"/>
+                <w:szCs w:val="24"/>
+              </w:rPr>
+              <w:t>3</w:t>
+            </w:r>
+          </w:p>
+        </w:tc>
+        <w:tc>
+          <w:tcPr>
+            <w:tcW w:w="0" w:type="auto"/>
+            <w:tcBorders>
+              <w:top w:val="nil"/>
+              <w:left w:val="nil"/>
+              <w:bottom w:val="single" w:sz="8" w:space="0" w:color="auto"/>
+              <w:right w:val="single" w:sz="8" w:space="0" w:color="auto"/>
+            </w:tcBorders>
+            <w:shd w:val="clear" w:color="auto" w:fill="auto"/>
+            <w:vAlign w:val="center"/>
+            <w:hideMark/>
+          </w:tcPr>
+          <w:p>
+            <w:pPr>
+              <w:spacing w:after="0" w:line="240" w:lineRule="auto"/>
+              <w:jc w:val="right"/>
+              <w:rPr>
+                <w:rFonts w:ascii="Calibri" w:eastAsia="Times New Roman" w:hAnsi="Calibri" w:cs="Calibri"/>
+                <w:color w:val="000000"/>
+                <w:sz w:val="24"/>
+                <w:szCs w:val="24"/>
+              </w:rPr>
+            </w:pPr>
+            <w:r>
+              <w:rPr>
+                <w:rFonts w:ascii="Calibri" w:eastAsia="Times New Roman" w:hAnsi="Calibri" w:cs="Calibri"/>
+                <w:color w:val="000000"/>
+                <w:sz w:val="24"/>
+                <w:szCs w:val="24"/>
+              </w:rPr>
+              <w:t>2</w:t>
+            </w:r>
+          </w:p>
+        </w:tc>
+        <w:tc>
+          <w:tcPr>
+            <w:tcW w:w="0" w:type="auto"/>
+            <w:tcBorders>
+              <w:top w:val="nil"/>
+              <w:left w:val="nil"/>
+              <w:bottom w:val="single" w:sz="8" w:space="0" w:color="auto"/>
+              <w:right w:val="double" w:sz="6" w:space="0" w:color="auto"/>
+            </w:tcBorders>
+            <w:shd w:val="clear" w:color="auto" w:fill="auto"/>
+            <w:vAlign w:val="center"/>
+            <w:hideMark/>
+          </w:tcPr>
+          <w:p>
+            <w:pPr>
+              <w:spacing w:after="0" w:line="240" w:lineRule="auto"/>
+              <w:jc w:val="right"/>
+              <w:rPr>
+                <w:rFonts w:ascii="Calibri" w:eastAsia="Times New Roman" w:hAnsi="Calibri" w:cs="Calibri"/>
+                <w:color w:val="000000"/>
+                <w:sz w:val="24"/>
+                <w:szCs w:val="24"/>
+              </w:rPr>
+            </w:pPr>
+            <w:r>
+              <w:rPr>
+                <w:rFonts w:ascii="Calibri" w:eastAsia="Times New Roman" w:hAnsi="Calibri" w:cs="Calibri"/>
+                <w:color w:val="000000"/>
+                <w:sz w:val="24"/>
+                <w:szCs w:val="24"/>
+              </w:rPr>
+              <w:t>1</w:t>
+            </w:r>
+          </w:p>
+        </w:tc>
+        <w:tc>
+          <w:tcPr>
+            <w:tcW w:w="0" w:type="auto"/>
+            <w:tcBorders>
+              <w:top w:val="nil"/>
+              <w:left w:val="nil"/>
+              <w:bottom w:val="single" w:sz="8" w:space="0" w:color="auto"/>
+              <w:right w:val="single" w:sz="8" w:space="0" w:color="auto"/>
+            </w:tcBorders>
+            <w:shd w:val="clear" w:color="auto" w:fill="auto"/>
+            <w:vAlign w:val="center"/>
+            <w:hideMark/>
+          </w:tcPr>
+          <w:p>
+            <w:pPr>
+              <w:spacing w:after="0" w:line="240" w:lineRule="auto"/>
+              <w:jc w:val="right"/>
+              <w:rPr>
+                <w:rFonts w:ascii="Calibri" w:eastAsia="Times New Roman" w:hAnsi="Calibri" w:cs="Calibri"/>
+                <w:color w:val="000000"/>
+                <w:sz w:val="24"/>
+                <w:szCs w:val="24"/>
+              </w:rPr>
+            </w:pPr>
+            <w:r>
+              <w:rPr>
+                <w:rFonts w:ascii="Calibri" w:eastAsia="Times New Roman" w:hAnsi="Calibri" w:cs="Calibri"/>
+                <w:color w:val="000000"/>
+                <w:sz w:val="24"/>
+                <w:szCs w:val="24"/>
+              </w:rPr>
+              <w:t>0.8</w:t>
+            </w:r>
+          </w:p>
+        </w:tc>
+        <w:tc>
+          <w:tcPr>
+            <w:tcW w:w="0" w:type="auto"/>
+            <w:tcBorders>
+              <w:top w:val="nil"/>
+              <w:left w:val="nil"/>
+              <w:bottom w:val="single" w:sz="8" w:space="0" w:color="auto"/>
+              <w:right w:val="single" w:sz="8" w:space="0" w:color="auto"/>
+            </w:tcBorders>
+            <w:shd w:val="clear" w:color="auto" w:fill="auto"/>
+            <w:vAlign w:val="center"/>
+            <w:hideMark/>
+          </w:tcPr>
+          <w:p>
+            <w:pPr>
+              <w:spacing w:after="0" w:line="240" w:lineRule="auto"/>
+              <w:jc w:val="right"/>
+              <w:rPr>
+                <w:rFonts w:ascii="Calibri" w:eastAsia="Times New Roman" w:hAnsi="Calibri" w:cs="Calibri"/>
+                <w:color w:val="000000"/>
+                <w:sz w:val="24"/>
+                <w:szCs w:val="24"/>
+              </w:rPr>
+            </w:pPr>
+            <w:r>
+              <w:rPr>
+                <w:rFonts w:ascii="Calibri" w:eastAsia="Times New Roman" w:hAnsi="Calibri" w:cs="Calibri"/>
+                <w:color w:val="000000"/>
+                <w:sz w:val="24"/>
+                <w:szCs w:val="24"/>
+              </w:rPr>
+              <w:t>0.6</w:t>
+            </w:r>
+          </w:p>
+        </w:tc>
+      </w:tr>
+      <w:tr>
+        <w:trPr>
+          <w:trHeight w:val="360"/>
+        </w:trPr>
+        <w:tc>
+          <w:tcPr>
+            <w:tcW w:w="0" w:type="auto"/>
+            <w:tcBorders>
+              <w:top w:val="nil"/>
+              <w:left w:val="single" w:sz="8" w:space="0" w:color="auto"/>
+              <w:bottom w:val="single" w:sz="8" w:space="0" w:color="auto"/>
+              <w:right w:val="single" w:sz="8" w:space="0" w:color="auto"/>
+            </w:tcBorders>
+            <w:shd w:val="clear" w:color="auto" w:fill="auto"/>
+            <w:vAlign w:val="center"/>
+            <w:hideMark/>
+          </w:tcPr>
+          <w:p>
+            <w:pPr>
+              <w:spacing w:after="0" w:line="240" w:lineRule="auto"/>
+              <w:jc w:val="right"/>
+              <w:rPr>
+                <w:rFonts w:ascii="Calibri" w:eastAsia="Times New Roman" w:hAnsi="Calibri" w:cs="Calibri"/>
+                <w:color w:val="000000"/>
+                <w:sz w:val="24"/>
+                <w:szCs w:val="24"/>
+              </w:rPr>
+            </w:pPr>
+            <w:r>
+              <w:rPr>
+                <w:rFonts w:ascii="Calibri" w:eastAsia="Times New Roman" w:hAnsi="Calibri" w:cs="Calibri"/>
+                <w:color w:val="000000"/>
+                <w:sz w:val="24"/>
+                <w:szCs w:val="24"/>
+              </w:rPr>
+              <w:t>8</w:t>
+            </w:r>
+          </w:p>
+        </w:tc>
+        <w:tc>
+          <w:tcPr>
+            <w:tcW w:w="0" w:type="auto"/>
+            <w:tcBorders>
+              <w:top w:val="nil"/>
+              <w:left w:val="nil"/>
+              <w:bottom w:val="single" w:sz="8" w:space="0" w:color="auto"/>
+              <w:right w:val="single" w:sz="8" w:space="0" w:color="auto"/>
+            </w:tcBorders>
+            <w:shd w:val="clear" w:color="auto" w:fill="auto"/>
+            <w:vAlign w:val="center"/>
+            <w:hideMark/>
+          </w:tcPr>
+          <w:p>
+            <w:pPr>
+              <w:spacing w:after="0" w:line="240" w:lineRule="auto"/>
+              <w:rPr>
+                <w:rFonts w:ascii="Calibri" w:eastAsia="Times New Roman" w:hAnsi="Calibri" w:cs="Calibri"/>
+                <w:color w:val="000000"/>
+                <w:sz w:val="24"/>
+                <w:szCs w:val="24"/>
+              </w:rPr>
+            </w:pPr>
+            <w:r>
+              <w:rPr>
+                <w:rFonts w:ascii="Calibri" w:eastAsia="Times New Roman" w:hAnsi="Calibri" w:cs="Calibri"/>
+                <w:color w:val="000000"/>
+                <w:sz w:val="24"/>
+                <w:szCs w:val="24"/>
+              </w:rPr>
+              <w:t>N</w:t>
+            </w:r>
+          </w:p>
+        </w:tc>
+        <w:tc>
+          <w:tcPr>
+            <w:tcW w:w="0" w:type="auto"/>
+            <w:tcBorders>
+              <w:top w:val="nil"/>
+              <w:left w:val="nil"/>
+              <w:bottom w:val="single" w:sz="8" w:space="0" w:color="auto"/>
+              <w:right w:val="double" w:sz="6" w:space="0" w:color="auto"/>
+            </w:tcBorders>
+            <w:shd w:val="clear" w:color="auto" w:fill="auto"/>
+            <w:vAlign w:val="center"/>
+            <w:hideMark/>
+          </w:tcPr>
+          <w:p>
+            <w:pPr>
+              <w:spacing w:after="0" w:line="240" w:lineRule="auto"/>
+              <w:jc w:val="right"/>
+              <w:rPr>
+                <w:rFonts w:ascii="Calibri" w:eastAsia="Times New Roman" w:hAnsi="Calibri" w:cs="Calibri"/>
+                <w:color w:val="000000"/>
+                <w:sz w:val="24"/>
+                <w:szCs w:val="24"/>
+              </w:rPr>
+            </w:pPr>
+            <w:r>
+              <w:rPr>
+                <w:rFonts w:ascii="Calibri" w:eastAsia="Times New Roman" w:hAnsi="Calibri" w:cs="Calibri"/>
+                <w:color w:val="000000"/>
+                <w:sz w:val="24"/>
+                <w:szCs w:val="24"/>
+              </w:rPr>
+              <w:t>0.52</w:t>
+            </w:r>
+          </w:p>
+        </w:tc>
+        <w:tc>
+          <w:tcPr>
+            <w:tcW w:w="0" w:type="auto"/>
+            <w:tcBorders>
+              <w:top w:val="nil"/>
+              <w:left w:val="nil"/>
+              <w:bottom w:val="single" w:sz="8" w:space="0" w:color="auto"/>
+              <w:right w:val="single" w:sz="8" w:space="0" w:color="auto"/>
+            </w:tcBorders>
+            <w:shd w:val="clear" w:color="auto" w:fill="auto"/>
+            <w:vAlign w:val="center"/>
+            <w:hideMark/>
+          </w:tcPr>
+          <w:p>
+            <w:pPr>
+              <w:spacing w:after="0" w:line="240" w:lineRule="auto"/>
+              <w:jc w:val="right"/>
+              <w:rPr>
+                <w:rFonts w:ascii="Calibri" w:eastAsia="Times New Roman" w:hAnsi="Calibri" w:cs="Calibri"/>
+                <w:color w:val="000000"/>
+                <w:sz w:val="24"/>
+                <w:szCs w:val="24"/>
+              </w:rPr>
+            </w:pPr>
+            <w:r>
+              <w:rPr>
+                <w:rFonts w:ascii="Calibri" w:eastAsia="Times New Roman" w:hAnsi="Calibri" w:cs="Calibri"/>
+                <w:color w:val="000000"/>
+                <w:sz w:val="24"/>
+                <w:szCs w:val="24"/>
+              </w:rPr>
+              <w:t>4</w:t>
+            </w:r>
+          </w:p>
+        </w:tc>
+        <w:tc>
+          <w:tcPr>
+            <w:tcW w:w="0" w:type="auto"/>
+            <w:tcBorders>
+              <w:top w:val="nil"/>
+              <w:left w:val="nil"/>
+              <w:bottom w:val="single" w:sz="8" w:space="0" w:color="auto"/>
+              <w:right w:val="single" w:sz="8" w:space="0" w:color="auto"/>
+            </w:tcBorders>
+            <w:shd w:val="clear" w:color="auto" w:fill="auto"/>
+            <w:vAlign w:val="center"/>
+            <w:hideMark/>
+          </w:tcPr>
+          <w:p>
+            <w:pPr>
+              <w:spacing w:after="0" w:line="240" w:lineRule="auto"/>
+              <w:jc w:val="right"/>
+              <w:rPr>
+                <w:rFonts w:ascii="Calibri" w:eastAsia="Times New Roman" w:hAnsi="Calibri" w:cs="Calibri"/>
+                <w:color w:val="000000"/>
+                <w:sz w:val="24"/>
+                <w:szCs w:val="24"/>
+              </w:rPr>
+            </w:pPr>
+            <w:r>
+              <w:rPr>
+                <w:rFonts w:ascii="Calibri" w:eastAsia="Times New Roman" w:hAnsi="Calibri" w:cs="Calibri"/>
+                <w:color w:val="000000"/>
+                <w:sz w:val="24"/>
+                <w:szCs w:val="24"/>
+              </w:rPr>
+              <w:t>4</w:t>
+            </w:r>
+          </w:p>
+        </w:tc>
+        <w:tc>
+          <w:tcPr>
+            <w:tcW w:w="0" w:type="auto"/>
+            <w:tcBorders>
+              <w:top w:val="nil"/>
+              <w:left w:val="nil"/>
+              <w:bottom w:val="single" w:sz="8" w:space="0" w:color="auto"/>
+              <w:right w:val="single" w:sz="8" w:space="0" w:color="auto"/>
+            </w:tcBorders>
+            <w:shd w:val="clear" w:color="auto" w:fill="auto"/>
+            <w:vAlign w:val="center"/>
+            <w:hideMark/>
+          </w:tcPr>
+          <w:p>
+            <w:pPr>
+              <w:spacing w:after="0" w:line="240" w:lineRule="auto"/>
+              <w:jc w:val="right"/>
+              <w:rPr>
+                <w:rFonts w:ascii="Calibri" w:eastAsia="Times New Roman" w:hAnsi="Calibri" w:cs="Calibri"/>
+                <w:color w:val="000000"/>
+                <w:sz w:val="24"/>
+                <w:szCs w:val="24"/>
+              </w:rPr>
+            </w:pPr>
+            <w:r>
+              <w:rPr>
+                <w:rFonts w:ascii="Calibri" w:eastAsia="Times New Roman" w:hAnsi="Calibri" w:cs="Calibri"/>
+                <w:color w:val="000000"/>
+                <w:sz w:val="24"/>
+                <w:szCs w:val="24"/>
+              </w:rPr>
+              <w:t>1</w:t>
+            </w:r>
+          </w:p>
+        </w:tc>
+        <w:tc>
+          <w:tcPr>
+            <w:tcW w:w="0" w:type="auto"/>
+            <w:tcBorders>
+              <w:top w:val="nil"/>
+              <w:left w:val="nil"/>
+              <w:bottom w:val="single" w:sz="8" w:space="0" w:color="auto"/>
+              <w:right w:val="double" w:sz="6" w:space="0" w:color="auto"/>
+            </w:tcBorders>
+            <w:shd w:val="clear" w:color="auto" w:fill="auto"/>
+            <w:vAlign w:val="center"/>
+            <w:hideMark/>
+          </w:tcPr>
+          <w:p>
+            <w:pPr>
+              <w:spacing w:after="0" w:line="240" w:lineRule="auto"/>
+              <w:jc w:val="right"/>
+              <w:rPr>
+                <w:rFonts w:ascii="Calibri" w:eastAsia="Times New Roman" w:hAnsi="Calibri" w:cs="Calibri"/>
+                <w:color w:val="000000"/>
+                <w:sz w:val="24"/>
+                <w:szCs w:val="24"/>
+              </w:rPr>
+            </w:pPr>
+            <w:r>
+              <w:rPr>
+                <w:rFonts w:ascii="Calibri" w:eastAsia="Times New Roman" w:hAnsi="Calibri" w:cs="Calibri"/>
+                <w:color w:val="000000"/>
+                <w:sz w:val="24"/>
+                <w:szCs w:val="24"/>
+              </w:rPr>
+              <w:t>1</w:t>
+            </w:r>
+          </w:p>
+        </w:tc>
+        <w:tc>
+          <w:tcPr>
+            <w:tcW w:w="0" w:type="auto"/>
+            <w:tcBorders>
+              <w:top w:val="nil"/>
+              <w:left w:val="nil"/>
+              <w:bottom w:val="single" w:sz="8" w:space="0" w:color="auto"/>
+              <w:right w:val="single" w:sz="8" w:space="0" w:color="auto"/>
+            </w:tcBorders>
+            <w:shd w:val="clear" w:color="auto" w:fill="auto"/>
+            <w:vAlign w:val="center"/>
+            <w:hideMark/>
+          </w:tcPr>
+          <w:p>
+            <w:pPr>
+              <w:spacing w:after="0" w:line="240" w:lineRule="auto"/>
+              <w:jc w:val="right"/>
+              <w:rPr>
+                <w:rFonts w:ascii="Calibri" w:eastAsia="Times New Roman" w:hAnsi="Calibri" w:cs="Calibri"/>
+                <w:color w:val="000000"/>
+                <w:sz w:val="24"/>
+                <w:szCs w:val="24"/>
+              </w:rPr>
+            </w:pPr>
+            <w:r>
+              <w:rPr>
+                <w:rFonts w:ascii="Calibri" w:eastAsia="Times New Roman" w:hAnsi="Calibri" w:cs="Calibri"/>
+                <w:color w:val="000000"/>
+                <w:sz w:val="24"/>
+                <w:szCs w:val="24"/>
+              </w:rPr>
+              <w:t>0.8</w:t>
+            </w:r>
+          </w:p>
+        </w:tc>
+        <w:tc>
+          <w:tcPr>
+            <w:tcW w:w="0" w:type="auto"/>
+            <w:tcBorders>
+              <w:top w:val="nil"/>
+              <w:left w:val="nil"/>
+              <w:bottom w:val="single" w:sz="8" w:space="0" w:color="auto"/>
+              <w:right w:val="single" w:sz="8" w:space="0" w:color="auto"/>
+            </w:tcBorders>
+            <w:shd w:val="clear" w:color="auto" w:fill="auto"/>
+            <w:vAlign w:val="center"/>
+            <w:hideMark/>
+          </w:tcPr>
+          <w:p>
+            <w:pPr>
+              <w:spacing w:after="0" w:line="240" w:lineRule="auto"/>
+              <w:jc w:val="right"/>
+              <w:rPr>
+                <w:rFonts w:ascii="Calibri" w:eastAsia="Times New Roman" w:hAnsi="Calibri" w:cs="Calibri"/>
+                <w:color w:val="000000"/>
+                <w:sz w:val="24"/>
+                <w:szCs w:val="24"/>
+              </w:rPr>
+            </w:pPr>
+            <w:r>
+              <w:rPr>
+                <w:rFonts w:ascii="Calibri" w:eastAsia="Times New Roman" w:hAnsi="Calibri" w:cs="Calibri"/>
+                <w:color w:val="000000"/>
+                <w:sz w:val="24"/>
+                <w:szCs w:val="24"/>
+              </w:rPr>
+              <w:t>0.8</w:t>
+            </w:r>
+          </w:p>
+        </w:tc>
+      </w:tr>
+      <w:tr>
+        <w:trPr>
+          <w:trHeight w:val="360"/>
+        </w:trPr>
+        <w:tc>
+          <w:tcPr>
+            <w:tcW w:w="0" w:type="auto"/>
+            <w:tcBorders>
+              <w:top w:val="nil"/>
+              <w:left w:val="single" w:sz="8" w:space="0" w:color="auto"/>
+              <w:bottom w:val="single" w:sz="8" w:space="0" w:color="auto"/>
+              <w:right w:val="single" w:sz="8" w:space="0" w:color="auto"/>
+            </w:tcBorders>
+            <w:shd w:val="clear" w:color="auto" w:fill="auto"/>
+            <w:vAlign w:val="center"/>
+            <w:hideMark/>
+          </w:tcPr>
+          <w:p>
+            <w:pPr>
+              <w:spacing w:after="0" w:line="240" w:lineRule="auto"/>
+              <w:jc w:val="right"/>
+              <w:rPr>
+                <w:rFonts w:ascii="Calibri" w:eastAsia="Times New Roman" w:hAnsi="Calibri" w:cs="Calibri"/>
+                <w:color w:val="000000"/>
+                <w:sz w:val="24"/>
+                <w:szCs w:val="24"/>
+              </w:rPr>
+            </w:pPr>
+            <w:r>
+              <w:rPr>
+                <w:rFonts w:ascii="Calibri" w:eastAsia="Times New Roman" w:hAnsi="Calibri" w:cs="Calibri"/>
+                <w:color w:val="000000"/>
+                <w:sz w:val="24"/>
+                <w:szCs w:val="24"/>
+              </w:rPr>
+              <w:t>9</w:t>
+            </w:r>
+          </w:p>
+        </w:tc>
+        <w:tc>
+          <w:tcPr>
+            <w:tcW w:w="0" w:type="auto"/>
+            <w:tcBorders>
+              <w:top w:val="nil"/>
+              <w:left w:val="nil"/>
+              <w:bottom w:val="single" w:sz="8" w:space="0" w:color="auto"/>
+              <w:right w:val="single" w:sz="8" w:space="0" w:color="auto"/>
+            </w:tcBorders>
+            <w:shd w:val="clear" w:color="auto" w:fill="auto"/>
+            <w:vAlign w:val="center"/>
+            <w:hideMark/>
+          </w:tcPr>
+          <w:p>
+            <w:pPr>
+              <w:spacing w:after="0" w:line="240" w:lineRule="auto"/>
+              <w:rPr>
+                <w:rFonts w:ascii="Calibri" w:eastAsia="Times New Roman" w:hAnsi="Calibri" w:cs="Calibri"/>
+                <w:color w:val="000000"/>
+                <w:sz w:val="24"/>
+                <w:szCs w:val="24"/>
+              </w:rPr>
+            </w:pPr>
+            <w:r>
+              <w:rPr>
+                <w:rFonts w:ascii="Calibri" w:eastAsia="Times New Roman" w:hAnsi="Calibri" w:cs="Calibri"/>
+                <w:color w:val="000000"/>
+                <w:sz w:val="24"/>
+                <w:szCs w:val="24"/>
+              </w:rPr>
+              <w:t>N</w:t>
+            </w:r>
+          </w:p>
+        </w:tc>
+        <w:tc>
+          <w:tcPr>
+            <w:tcW w:w="0" w:type="auto"/>
+            <w:tcBorders>
+              <w:top w:val="nil"/>
+              <w:left w:val="nil"/>
+              <w:bottom w:val="single" w:sz="8" w:space="0" w:color="auto"/>
+              <w:right w:val="double" w:sz="6" w:space="0" w:color="auto"/>
+            </w:tcBorders>
+            <w:shd w:val="clear" w:color="auto" w:fill="auto"/>
+            <w:vAlign w:val="center"/>
+            <w:hideMark/>
+          </w:tcPr>
+          <w:p>
+            <w:pPr>
+              <w:spacing w:after="0" w:line="240" w:lineRule="auto"/>
+              <w:jc w:val="right"/>
+              <w:rPr>
+                <w:rFonts w:ascii="Calibri" w:eastAsia="Times New Roman" w:hAnsi="Calibri" w:cs="Calibri"/>
+                <w:color w:val="000000"/>
+                <w:sz w:val="24"/>
+                <w:szCs w:val="24"/>
+              </w:rPr>
+            </w:pPr>
+            <w:r>
+              <w:rPr>
+                <w:rFonts w:ascii="Calibri" w:eastAsia="Times New Roman" w:hAnsi="Calibri" w:cs="Calibri"/>
+                <w:color w:val="000000"/>
+                <w:sz w:val="24"/>
+                <w:szCs w:val="24"/>
+              </w:rPr>
+              <w:t>0.51</w:t>
+            </w:r>
+          </w:p>
+        </w:tc>
+        <w:tc>
+          <w:tcPr>
+            <w:tcW w:w="0" w:type="auto"/>
+            <w:tcBorders>
+              <w:top w:val="nil"/>
+              <w:left w:val="nil"/>
+              <w:bottom w:val="single" w:sz="8" w:space="0" w:color="auto"/>
+              <w:right w:val="single" w:sz="8" w:space="0" w:color="auto"/>
+            </w:tcBorders>
+            <w:shd w:val="clear" w:color="auto" w:fill="auto"/>
+            <w:vAlign w:val="center"/>
+            <w:hideMark/>
+          </w:tcPr>
+          <w:p>
+            <w:pPr>
+              <w:spacing w:after="0" w:line="240" w:lineRule="auto"/>
+              <w:jc w:val="right"/>
+              <w:rPr>
+                <w:rFonts w:ascii="Calibri" w:eastAsia="Times New Roman" w:hAnsi="Calibri" w:cs="Calibri"/>
+                <w:color w:val="000000"/>
+                <w:sz w:val="24"/>
+                <w:szCs w:val="24"/>
+              </w:rPr>
+            </w:pPr>
+            <w:r>
+              <w:rPr>
+                <w:rFonts w:ascii="Calibri" w:eastAsia="Times New Roman" w:hAnsi="Calibri" w:cs="Calibri"/>
+                <w:color w:val="000000"/>
+                <w:sz w:val="24"/>
+                <w:szCs w:val="24"/>
+              </w:rPr>
+              <w:t>4</w:t>
+            </w:r>
+          </w:p>
+        </w:tc>
+        <w:tc>
+          <w:tcPr>
+            <w:tcW w:w="0" w:type="auto"/>
+            <w:tcBorders>
+              <w:top w:val="nil"/>
+              <w:left w:val="nil"/>
+              <w:bottom w:val="single" w:sz="8" w:space="0" w:color="auto"/>
+              <w:right w:val="single" w:sz="8" w:space="0" w:color="auto"/>
+            </w:tcBorders>
+            <w:shd w:val="clear" w:color="auto" w:fill="auto"/>
+            <w:vAlign w:val="center"/>
+            <w:hideMark/>
+          </w:tcPr>
+          <w:p>
+            <w:pPr>
+              <w:spacing w:after="0" w:line="240" w:lineRule="auto"/>
+              <w:jc w:val="right"/>
+              <w:rPr>
+                <w:rFonts w:ascii="Calibri" w:eastAsia="Times New Roman" w:hAnsi="Calibri" w:cs="Calibri"/>
+                <w:color w:val="000000"/>
+                <w:sz w:val="24"/>
+                <w:szCs w:val="24"/>
+              </w:rPr>
+            </w:pPr>
+            <w:r>
+              <w:rPr>
+                <w:rFonts w:ascii="Calibri" w:eastAsia="Times New Roman" w:hAnsi="Calibri" w:cs="Calibri"/>
+                <w:color w:val="000000"/>
+                <w:sz w:val="24"/>
+                <w:szCs w:val="24"/>
+              </w:rPr>
+              <w:t>5</w:t>
+            </w:r>
+          </w:p>
+        </w:tc>
+        <w:tc>
+          <w:tcPr>
+            <w:tcW w:w="0" w:type="auto"/>
+            <w:tcBorders>
+              <w:top w:val="nil"/>
+              <w:left w:val="nil"/>
+              <w:bottom w:val="single" w:sz="8" w:space="0" w:color="auto"/>
+              <w:right w:val="single" w:sz="8" w:space="0" w:color="auto"/>
+            </w:tcBorders>
+            <w:shd w:val="clear" w:color="auto" w:fill="auto"/>
+            <w:vAlign w:val="center"/>
+            <w:hideMark/>
+          </w:tcPr>
+          <w:p>
+            <w:pPr>
+              <w:spacing w:after="0" w:line="240" w:lineRule="auto"/>
+              <w:jc w:val="right"/>
+              <w:rPr>
+                <w:rFonts w:ascii="Calibri" w:eastAsia="Times New Roman" w:hAnsi="Calibri" w:cs="Calibri"/>
+                <w:color w:val="000000"/>
+                <w:sz w:val="24"/>
+                <w:szCs w:val="24"/>
+              </w:rPr>
+            </w:pPr>
+            <w:r>
+              <w:rPr>
+                <w:rFonts w:ascii="Calibri" w:eastAsia="Times New Roman" w:hAnsi="Calibri" w:cs="Calibri"/>
+                <w:color w:val="000000"/>
+                <w:sz w:val="24"/>
+                <w:szCs w:val="24"/>
+              </w:rPr>
+              <w:t>0</w:t>
+            </w:r>
+          </w:p>
+        </w:tc>
+        <w:tc>
+          <w:tcPr>
+            <w:tcW w:w="0" w:type="auto"/>
+            <w:tcBorders>
+              <w:top w:val="nil"/>
+              <w:left w:val="nil"/>
+              <w:bottom w:val="single" w:sz="8" w:space="0" w:color="auto"/>
+              <w:right w:val="double" w:sz="6" w:space="0" w:color="auto"/>
+            </w:tcBorders>
+            <w:shd w:val="clear" w:color="auto" w:fill="auto"/>
+            <w:vAlign w:val="center"/>
+            <w:hideMark/>
+          </w:tcPr>
+          <w:p>
+            <w:pPr>
+              <w:spacing w:after="0" w:line="240" w:lineRule="auto"/>
+              <w:jc w:val="right"/>
+              <w:rPr>
+                <w:rFonts w:ascii="Calibri" w:eastAsia="Times New Roman" w:hAnsi="Calibri" w:cs="Calibri"/>
+                <w:color w:val="000000"/>
+                <w:sz w:val="24"/>
+                <w:szCs w:val="24"/>
+              </w:rPr>
+            </w:pPr>
+            <w:r>
+              <w:rPr>
+                <w:rFonts w:ascii="Calibri" w:eastAsia="Times New Roman" w:hAnsi="Calibri" w:cs="Calibri"/>
+                <w:color w:val="000000"/>
+                <w:sz w:val="24"/>
+                <w:szCs w:val="24"/>
+              </w:rPr>
+              <w:t>1</w:t>
+            </w:r>
+          </w:p>
+        </w:tc>
+        <w:tc>
+          <w:tcPr>
+            <w:tcW w:w="0" w:type="auto"/>
+            <w:tcBorders>
+              <w:top w:val="nil"/>
+              <w:left w:val="nil"/>
+              <w:bottom w:val="single" w:sz="8" w:space="0" w:color="auto"/>
+              <w:right w:val="single" w:sz="8" w:space="0" w:color="auto"/>
+            </w:tcBorders>
+            <w:shd w:val="clear" w:color="auto" w:fill="auto"/>
+            <w:vAlign w:val="center"/>
+            <w:hideMark/>
+          </w:tcPr>
+          <w:p>
+            <w:pPr>
+              <w:spacing w:after="0" w:line="240" w:lineRule="auto"/>
+              <w:jc w:val="right"/>
+              <w:rPr>
+                <w:rFonts w:ascii="Calibri" w:eastAsia="Times New Roman" w:hAnsi="Calibri" w:cs="Calibri"/>
+                <w:color w:val="000000"/>
+                <w:sz w:val="24"/>
+                <w:szCs w:val="24"/>
+              </w:rPr>
+            </w:pPr>
+            <w:r>
+              <w:rPr>
+                <w:rFonts w:ascii="Calibri" w:eastAsia="Times New Roman" w:hAnsi="Calibri" w:cs="Calibri"/>
+                <w:color w:val="000000"/>
+                <w:sz w:val="24"/>
+                <w:szCs w:val="24"/>
+              </w:rPr>
+              <w:t>0.8</w:t>
+            </w:r>
+          </w:p>
+        </w:tc>
+        <w:tc>
+          <w:tcPr>
+            <w:tcW w:w="0" w:type="auto"/>
+            <w:tcBorders>
+              <w:top w:val="nil"/>
+              <w:left w:val="nil"/>
+              <w:bottom w:val="single" w:sz="8" w:space="0" w:color="auto"/>
+              <w:right w:val="single" w:sz="8" w:space="0" w:color="auto"/>
+            </w:tcBorders>
+            <w:shd w:val="clear" w:color="auto" w:fill="auto"/>
+            <w:vAlign w:val="center"/>
+            <w:hideMark/>
+          </w:tcPr>
+          <w:p>
+            <w:pPr>
+              <w:spacing w:after="0" w:line="240" w:lineRule="auto"/>
+              <w:jc w:val="right"/>
+              <w:rPr>
+                <w:rFonts w:ascii="Calibri" w:eastAsia="Times New Roman" w:hAnsi="Calibri" w:cs="Calibri"/>
+                <w:color w:val="000000"/>
+                <w:sz w:val="24"/>
+                <w:szCs w:val="24"/>
+              </w:rPr>
+            </w:pPr>
+            <w:r>
+              <w:rPr>
+                <w:rFonts w:ascii="Calibri" w:eastAsia="Times New Roman" w:hAnsi="Calibri" w:cs="Calibri"/>
+                <w:color w:val="000000"/>
+                <w:sz w:val="24"/>
+                <w:szCs w:val="24"/>
+              </w:rPr>
+              <w:t>1</w:t>
+            </w:r>
+          </w:p>
+        </w:tc>
+      </w:tr>
+      <w:tr>
+        <w:trPr>
+          <w:trHeight w:val="360"/>
+        </w:trPr>
+        <w:tc>
+          <w:tcPr>
+            <w:tcW w:w="0" w:type="auto"/>
+            <w:tcBorders>
+              <w:top w:val="nil"/>
+              <w:left w:val="single" w:sz="8" w:space="0" w:color="auto"/>
+              <w:bottom w:val="single" w:sz="8" w:space="0" w:color="auto"/>
+              <w:right w:val="single" w:sz="8" w:space="0" w:color="auto"/>
+            </w:tcBorders>
+            <w:shd w:val="clear" w:color="auto" w:fill="auto"/>
+            <w:vAlign w:val="center"/>
+            <w:hideMark/>
+          </w:tcPr>
+          <w:p>
+            <w:pPr>
+              <w:spacing w:after="0" w:line="240" w:lineRule="auto"/>
+              <w:jc w:val="right"/>
+              <w:rPr>
+                <w:rFonts w:ascii="Calibri" w:eastAsia="Times New Roman" w:hAnsi="Calibri" w:cs="Calibri"/>
+                <w:color w:val="000000"/>
+                <w:sz w:val="24"/>
+                <w:szCs w:val="24"/>
+              </w:rPr>
+            </w:pPr>
+            <w:r>
+              <w:rPr>
+                <w:rFonts w:ascii="Calibri" w:eastAsia="Times New Roman" w:hAnsi="Calibri" w:cs="Calibri"/>
+                <w:color w:val="000000"/>
+                <w:sz w:val="24"/>
+                <w:szCs w:val="24"/>
+              </w:rPr>
+              <w:t>10</w:t>
+            </w:r>
+          </w:p>
+        </w:tc>
+        <w:tc>
+          <w:tcPr>
+            <w:tcW w:w="0" w:type="auto"/>
+            <w:tcBorders>
+              <w:top w:val="nil"/>
+              <w:left w:val="nil"/>
+              <w:bottom w:val="single" w:sz="8" w:space="0" w:color="auto"/>
+              <w:right w:val="single" w:sz="8" w:space="0" w:color="auto"/>
+            </w:tcBorders>
+            <w:shd w:val="clear" w:color="auto" w:fill="auto"/>
+            <w:vAlign w:val="center"/>
+            <w:hideMark/>
+          </w:tcPr>
+          <w:p>
+            <w:pPr>
+              <w:spacing w:after="0" w:line="240" w:lineRule="auto"/>
+              <w:rPr>
+                <w:rFonts w:ascii="Calibri" w:eastAsia="Times New Roman" w:hAnsi="Calibri" w:cs="Calibri"/>
+                <w:color w:val="000000"/>
+                <w:sz w:val="24"/>
+                <w:szCs w:val="24"/>
+              </w:rPr>
+            </w:pPr>
+            <w:r>
+              <w:rPr>
+                <w:rFonts w:ascii="Calibri" w:eastAsia="Times New Roman" w:hAnsi="Calibri" w:cs="Calibri"/>
+                <w:color w:val="000000"/>
+                <w:sz w:val="24"/>
+                <w:szCs w:val="24"/>
+              </w:rPr>
+              <w:t>P</w:t>
+            </w:r>
+          </w:p>
+        </w:tc>
+        <w:tc>
+          <w:tcPr>
+            <w:tcW w:w="0" w:type="auto"/>
+            <w:tcBorders>
+              <w:top w:val="nil"/>
+              <w:left w:val="nil"/>
+              <w:bottom w:val="single" w:sz="8" w:space="0" w:color="auto"/>
+              <w:right w:val="double" w:sz="6" w:space="0" w:color="auto"/>
+            </w:tcBorders>
+            <w:shd w:val="clear" w:color="auto" w:fill="auto"/>
+            <w:vAlign w:val="center"/>
+            <w:hideMark/>
+          </w:tcPr>
+          <w:p>
+            <w:pPr>
+              <w:spacing w:after="0" w:line="240" w:lineRule="auto"/>
+              <w:jc w:val="right"/>
+              <w:rPr>
+                <w:rFonts w:ascii="Calibri" w:eastAsia="Times New Roman" w:hAnsi="Calibri" w:cs="Calibri"/>
+                <w:color w:val="000000"/>
+                <w:sz w:val="24"/>
+                <w:szCs w:val="24"/>
+              </w:rPr>
+            </w:pPr>
+            <w:r>
+              <w:rPr>
+                <w:rFonts w:ascii="Calibri" w:eastAsia="Times New Roman" w:hAnsi="Calibri" w:cs="Calibri"/>
+                <w:color w:val="000000"/>
+                <w:sz w:val="24"/>
+                <w:szCs w:val="24"/>
+              </w:rPr>
+              <w:t>0.4</w:t>
+            </w:r>
+          </w:p>
+        </w:tc>
+        <w:tc>
+          <w:tcPr>
+            <w:tcW w:w="0" w:type="auto"/>
+            <w:tcBorders>
+              <w:top w:val="nil"/>
+              <w:left w:val="nil"/>
+              <w:bottom w:val="single" w:sz="8" w:space="0" w:color="auto"/>
+              <w:right w:val="single" w:sz="8" w:space="0" w:color="auto"/>
+            </w:tcBorders>
+            <w:shd w:val="clear" w:color="auto" w:fill="auto"/>
+            <w:vAlign w:val="center"/>
+            <w:hideMark/>
+          </w:tcPr>
+          <w:p>
+            <w:pPr>
+              <w:spacing w:after="0" w:line="240" w:lineRule="auto"/>
+              <w:jc w:val="right"/>
+              <w:rPr>
+                <w:rFonts w:ascii="Calibri" w:eastAsia="Times New Roman" w:hAnsi="Calibri" w:cs="Calibri"/>
+                <w:color w:val="000000"/>
+                <w:sz w:val="24"/>
+                <w:szCs w:val="24"/>
+              </w:rPr>
+            </w:pPr>
+            <w:r>
+              <w:rPr>
+                <w:rFonts w:ascii="Calibri" w:eastAsia="Times New Roman" w:hAnsi="Calibri" w:cs="Calibri"/>
+                <w:color w:val="000000"/>
+                <w:sz w:val="24"/>
+                <w:szCs w:val="24"/>
+              </w:rPr>
+              <w:t>5</w:t>
+            </w:r>
+          </w:p>
+        </w:tc>
+        <w:tc>
+          <w:tcPr>
+            <w:tcW w:w="0" w:type="auto"/>
+            <w:tcBorders>
+              <w:top w:val="nil"/>
+              <w:left w:val="nil"/>
+              <w:bottom w:val="single" w:sz="8" w:space="0" w:color="auto"/>
+              <w:right w:val="single" w:sz="8" w:space="0" w:color="auto"/>
+            </w:tcBorders>
+            <w:shd w:val="clear" w:color="auto" w:fill="auto"/>
+            <w:vAlign w:val="center"/>
+            <w:hideMark/>
+          </w:tcPr>
+          <w:p>
+            <w:pPr>
+              <w:spacing w:after="0" w:line="240" w:lineRule="auto"/>
+              <w:jc w:val="right"/>
+              <w:rPr>
+                <w:rFonts w:ascii="Calibri" w:eastAsia="Times New Roman" w:hAnsi="Calibri" w:cs="Calibri"/>
+                <w:color w:val="000000"/>
+                <w:sz w:val="24"/>
+                <w:szCs w:val="24"/>
+              </w:rPr>
+            </w:pPr>
+            <w:r>
+              <w:rPr>
+                <w:rFonts w:ascii="Calibri" w:eastAsia="Times New Roman" w:hAnsi="Calibri" w:cs="Calibri"/>
+                <w:color w:val="000000"/>
+                <w:sz w:val="24"/>
+                <w:szCs w:val="24"/>
+              </w:rPr>
+              <w:t>5</w:t>
+            </w:r>
+          </w:p>
+        </w:tc>
+        <w:tc>
+          <w:tcPr>
+            <w:tcW w:w="0" w:type="auto"/>
+            <w:tcBorders>
+              <w:top w:val="nil"/>
+              <w:left w:val="nil"/>
+              <w:bottom w:val="single" w:sz="8" w:space="0" w:color="auto"/>
+              <w:right w:val="single" w:sz="8" w:space="0" w:color="auto"/>
+            </w:tcBorders>
+            <w:shd w:val="clear" w:color="auto" w:fill="auto"/>
+            <w:vAlign w:val="center"/>
+            <w:hideMark/>
+          </w:tcPr>
+          <w:p>
+            <w:pPr>
+              <w:spacing w:after="0" w:line="240" w:lineRule="auto"/>
+              <w:jc w:val="right"/>
+              <w:rPr>
+                <w:rFonts w:ascii="Calibri" w:eastAsia="Times New Roman" w:hAnsi="Calibri" w:cs="Calibri"/>
+                <w:color w:val="000000"/>
+                <w:sz w:val="24"/>
+                <w:szCs w:val="24"/>
+              </w:rPr>
+            </w:pPr>
+            <w:r>
+              <w:rPr>
+                <w:rFonts w:ascii="Calibri" w:eastAsia="Times New Roman" w:hAnsi="Calibri" w:cs="Calibri"/>
+                <w:color w:val="000000"/>
+                <w:sz w:val="24"/>
+                <w:szCs w:val="24"/>
+              </w:rPr>
+              <w:t>0</w:t>
+            </w:r>
+          </w:p>
+        </w:tc>
+        <w:tc>
+          <w:tcPr>
+            <w:tcW w:w="0" w:type="auto"/>
+            <w:tcBorders>
+              <w:top w:val="nil"/>
+              <w:left w:val="nil"/>
+              <w:bottom w:val="single" w:sz="8" w:space="0" w:color="auto"/>
+              <w:right w:val="double" w:sz="6" w:space="0" w:color="auto"/>
+            </w:tcBorders>
+            <w:shd w:val="clear" w:color="auto" w:fill="auto"/>
+            <w:vAlign w:val="center"/>
+            <w:hideMark/>
+          </w:tcPr>
+          <w:p>
+            <w:pPr>
+              <w:spacing w:after="0" w:line="240" w:lineRule="auto"/>
+              <w:jc w:val="right"/>
+              <w:rPr>
+                <w:rFonts w:ascii="Calibri" w:eastAsia="Times New Roman" w:hAnsi="Calibri" w:cs="Calibri"/>
+                <w:color w:val="000000"/>
+                <w:sz w:val="24"/>
+                <w:szCs w:val="24"/>
+              </w:rPr>
+            </w:pPr>
+            <w:r>
+              <w:rPr>
+                <w:rFonts w:ascii="Calibri" w:eastAsia="Times New Roman" w:hAnsi="Calibri" w:cs="Calibri"/>
+                <w:color w:val="000000"/>
+                <w:sz w:val="24"/>
+                <w:szCs w:val="24"/>
+              </w:rPr>
+              <w:t>0</w:t>
+            </w:r>
+          </w:p>
+        </w:tc>
+        <w:tc>
+          <w:tcPr>
+            <w:tcW w:w="0" w:type="auto"/>
+            <w:tcBorders>
+              <w:top w:val="nil"/>
+              <w:left w:val="nil"/>
+              <w:bottom w:val="single" w:sz="8" w:space="0" w:color="auto"/>
+              <w:right w:val="single" w:sz="8" w:space="0" w:color="auto"/>
+            </w:tcBorders>
+            <w:shd w:val="clear" w:color="auto" w:fill="auto"/>
+            <w:vAlign w:val="center"/>
+            <w:hideMark/>
+          </w:tcPr>
+          <w:p>
+            <w:pPr>
+              <w:spacing w:after="0" w:line="240" w:lineRule="auto"/>
+              <w:jc w:val="right"/>
+              <w:rPr>
+                <w:rFonts w:ascii="Calibri" w:eastAsia="Times New Roman" w:hAnsi="Calibri" w:cs="Calibri"/>
+                <w:color w:val="000000"/>
+                <w:sz w:val="24"/>
+                <w:szCs w:val="24"/>
+              </w:rPr>
+            </w:pPr>
+            <w:r>
+              <w:rPr>
+                <w:rFonts w:ascii="Calibri" w:eastAsia="Times New Roman" w:hAnsi="Calibri" w:cs="Calibri"/>
+                <w:color w:val="000000"/>
+                <w:sz w:val="24"/>
+                <w:szCs w:val="24"/>
+              </w:rPr>
+              <w:t>1</w:t>
+            </w:r>
+          </w:p>
+        </w:tc>
+        <w:tc>
+          <w:tcPr>
+            <w:tcW w:w="0" w:type="auto"/>
+            <w:tcBorders>
+              <w:top w:val="nil"/>
+              <w:left w:val="nil"/>
+              <w:bottom w:val="single" w:sz="8" w:space="0" w:color="auto"/>
+              <w:right w:val="single" w:sz="8" w:space="0" w:color="auto"/>
+            </w:tcBorders>
+            <w:shd w:val="clear" w:color="auto" w:fill="auto"/>
+            <w:vAlign w:val="center"/>
+            <w:hideMark/>
+          </w:tcPr>
+          <w:p>
+            <w:pPr>
+              <w:spacing w:after="0" w:line="240" w:lineRule="auto"/>
+              <w:jc w:val="right"/>
+              <w:rPr>
+                <w:rFonts w:ascii="Calibri" w:eastAsia="Times New Roman" w:hAnsi="Calibri" w:cs="Calibri"/>
+                <w:color w:val="000000"/>
+                <w:sz w:val="24"/>
+                <w:szCs w:val="24"/>
+              </w:rPr>
+            </w:pPr>
+            <w:r>
+              <w:rPr>
+                <w:rFonts w:ascii="Calibri" w:eastAsia="Times New Roman" w:hAnsi="Calibri" w:cs="Calibri"/>
+                <w:color w:val="000000"/>
+                <w:sz w:val="24"/>
+                <w:szCs w:val="24"/>
+              </w:rPr>
+              <w:t>1</w:t>
+            </w:r>
+          </w:p>
+        </w:tc>
+      </w:tr>
+    </w:tbl>
     <w:p>
       <w:pPr>
         <w:spacing w:after="0"/>
@@ -541,81 +4087,27 @@
       </w:pPr>
       <w:r>
         <w:rPr>
-          <w:rFonts w:ascii="Times New Roman" w:hAnsi="Times New Roman" w:cs="Times New Roman"/>
-          <w:b/>
-          <w:bCs/>
-        </w:rPr>
-        <w:t>8.14</w:t>
-      </w:r>
-      <w:r>
-        <w:rPr>
-          <w:rFonts w:ascii="Times New Roman" w:hAnsi="Times New Roman" w:cs="Times New Roman"/>
-          <w:b/>
-          <w:bCs/>
-        </w:rPr>
-        <w:t xml:space="preserve"> </w:t>
-      </w:r>
-      <w:r>
-        <w:rPr>
-          <w:rFonts w:ascii="Times New Roman" w:hAnsi="Times New Roman" w:cs="Times New Roman"/>
-          <w:b/>
-          <w:bCs/>
-        </w:rPr>
-        <w:t xml:space="preserve">Suppose that we want to </w:t>
-      </w:r>
-      <w:r>
-        <w:rPr>
-          <w:rFonts w:ascii="Times New Roman" w:hAnsi="Times New Roman" w:cs="Times New Roman"/>
-          <w:b/>
-          <w:bCs/>
-          <w:i/>
-          <w:iCs/>
-        </w:rPr>
-        <w:t>select between two prediction models</w:t>
-      </w:r>
-      <w:r>
-        <w:rPr>
-          <w:rFonts w:ascii="Times New Roman" w:hAnsi="Times New Roman" w:cs="Times New Roman"/>
-          <w:b/>
-          <w:bCs/>
-        </w:rPr>
-        <w:t xml:space="preserve">, </w:t>
-      </w:r>
-      <w:r>
-        <w:rPr>
-          <w:rFonts w:ascii="Times New Roman" w:hAnsi="Times New Roman" w:cs="Times New Roman"/>
-          <w:b/>
-          <w:bCs/>
-          <w:i/>
-          <w:iCs/>
-        </w:rPr>
-        <w:t>M</w:t>
-      </w:r>
-      <w:r>
-        <w:rPr>
-          <w:rFonts w:ascii="Times New Roman" w:hAnsi="Times New Roman" w:cs="Times New Roman"/>
-          <w:b/>
-          <w:bCs/>
-        </w:rPr>
-        <w:t xml:space="preserve">1 and </w:t>
-      </w:r>
-      <w:r>
-        <w:rPr>
-          <w:rFonts w:ascii="Times New Roman" w:hAnsi="Times New Roman" w:cs="Times New Roman"/>
-          <w:b/>
-          <w:bCs/>
-          <w:i/>
-          <w:iCs/>
-        </w:rPr>
-        <w:t>M</w:t>
-      </w:r>
-      <w:r>
-        <w:rPr>
-          <w:rFonts w:ascii="Times New Roman" w:hAnsi="Times New Roman" w:cs="Times New Roman"/>
-          <w:b/>
-          <w:bCs/>
-        </w:rPr>
-        <w:t>2. We have</w:t>
+          <w:noProof/>
+        </w:rPr>
+        <w:drawing>
+          <wp:inline distT="0" distB="0" distL="0" distR="0" wp14:anchorId="0A7A71C7" wp14:editId="166B98B1">
+            <wp:extent cx="5040924" cy="2743200"/>
+            <wp:effectExtent l="0" t="0" r="13970" b="12700"/>
+            <wp:docPr id="2" name="Chart 2">
+              <a:extLst xmlns:a="http://schemas.openxmlformats.org/drawingml/2006/main">
+                <a:ext uri="{FF2B5EF4-FFF2-40B4-BE49-F238E27FC236}">
+                  <a16:creationId xmlns:a16="http://schemas.microsoft.com/office/drawing/2014/main" id="{506E1221-3B7A-1341-8615-6C088655FA16}"/>
+                </a:ext>
+              </a:extLst>
+            </wp:docPr>
+            <wp:cNvGraphicFramePr/>
+            <a:graphic xmlns:a="http://schemas.openxmlformats.org/drawingml/2006/main">
+              <a:graphicData uri="http://schemas.openxmlformats.org/drawingml/2006/chart">
+                <c:chart xmlns:c="http://schemas.openxmlformats.org/drawingml/2006/chart" xmlns:r="http://schemas.openxmlformats.org/officeDocument/2006/relationships" r:id="rId4"/>
+              </a:graphicData>
+            </a:graphic>
+          </wp:inline>
+        </w:drawing>
       </w:r>
     </w:p>
     <w:p>
@@ -627,13 +4119,140 @@
           <w:bCs/>
         </w:rPr>
       </w:pPr>
-      <w:r>
-        <w:rPr>
-          <w:rFonts w:ascii="Times New Roman" w:hAnsi="Times New Roman" w:cs="Times New Roman"/>
-          <w:b/>
-          <w:bCs/>
-        </w:rPr>
-        <w:lastRenderedPageBreak/>
+    </w:p>
+    <w:p>
+      <w:pPr>
+        <w:spacing w:after="0"/>
+        <w:rPr>
+          <w:rFonts w:ascii="Times New Roman" w:hAnsi="Times New Roman" w:cs="Times New Roman"/>
+          <w:b/>
+          <w:bCs/>
+        </w:rPr>
+      </w:pPr>
+    </w:p>
+    <w:p>
+      <w:pPr>
+        <w:spacing w:after="0"/>
+        <w:rPr>
+          <w:rFonts w:ascii="Times New Roman" w:hAnsi="Times New Roman" w:cs="Times New Roman"/>
+          <w:b/>
+          <w:bCs/>
+        </w:rPr>
+      </w:pPr>
+    </w:p>
+    <w:p>
+      <w:pPr>
+        <w:spacing w:after="0"/>
+        <w:rPr>
+          <w:rFonts w:ascii="Times New Roman" w:hAnsi="Times New Roman" w:cs="Times New Roman"/>
+          <w:b/>
+          <w:bCs/>
+        </w:rPr>
+      </w:pPr>
+    </w:p>
+    <w:p>
+      <w:pPr>
+        <w:spacing w:after="0"/>
+        <w:rPr>
+          <w:rFonts w:ascii="Times New Roman" w:hAnsi="Times New Roman" w:cs="Times New Roman"/>
+          <w:b/>
+          <w:bCs/>
+        </w:rPr>
+      </w:pPr>
+      <w:r>
+        <w:rPr>
+          <w:rFonts w:ascii="Times New Roman" w:hAnsi="Times New Roman" w:cs="Times New Roman"/>
+          <w:b/>
+          <w:bCs/>
+        </w:rPr>
+        <w:t>8.14</w:t>
+      </w:r>
+      <w:r>
+        <w:rPr>
+          <w:rFonts w:ascii="Times New Roman" w:hAnsi="Times New Roman" w:cs="Times New Roman"/>
+          <w:b/>
+          <w:bCs/>
+        </w:rPr>
+        <w:t xml:space="preserve"> </w:t>
+      </w:r>
+      <w:r>
+        <w:rPr>
+          <w:rFonts w:ascii="Times New Roman" w:hAnsi="Times New Roman" w:cs="Times New Roman"/>
+          <w:b/>
+          <w:bCs/>
+        </w:rPr>
+        <w:t xml:space="preserve">Suppose that we want to </w:t>
+      </w:r>
+      <w:r>
+        <w:rPr>
+          <w:rFonts w:ascii="Times New Roman" w:hAnsi="Times New Roman" w:cs="Times New Roman"/>
+          <w:b/>
+          <w:bCs/>
+          <w:i/>
+          <w:iCs/>
+        </w:rPr>
+        <w:t>select between two prediction models</w:t>
+      </w:r>
+      <w:r>
+        <w:rPr>
+          <w:rFonts w:ascii="Times New Roman" w:hAnsi="Times New Roman" w:cs="Times New Roman"/>
+          <w:b/>
+          <w:bCs/>
+        </w:rPr>
+        <w:t xml:space="preserve">, </w:t>
+      </w:r>
+      <w:r>
+        <w:rPr>
+          <w:rFonts w:ascii="Times New Roman" w:hAnsi="Times New Roman" w:cs="Times New Roman"/>
+          <w:b/>
+          <w:bCs/>
+          <w:i/>
+          <w:iCs/>
+        </w:rPr>
+        <w:t>M</w:t>
+      </w:r>
+      <w:r>
+        <w:rPr>
+          <w:rFonts w:ascii="Times New Roman" w:hAnsi="Times New Roman" w:cs="Times New Roman"/>
+          <w:b/>
+          <w:bCs/>
+        </w:rPr>
+        <w:t xml:space="preserve">1 and </w:t>
+      </w:r>
+      <w:r>
+        <w:rPr>
+          <w:rFonts w:ascii="Times New Roman" w:hAnsi="Times New Roman" w:cs="Times New Roman"/>
+          <w:b/>
+          <w:bCs/>
+          <w:i/>
+          <w:iCs/>
+        </w:rPr>
+        <w:t>M</w:t>
+      </w:r>
+      <w:r>
+        <w:rPr>
+          <w:rFonts w:ascii="Times New Roman" w:hAnsi="Times New Roman" w:cs="Times New Roman"/>
+          <w:b/>
+          <w:bCs/>
+        </w:rPr>
+        <w:t>2. We have</w:t>
+      </w:r>
+    </w:p>
+    <w:p>
+      <w:pPr>
+        <w:spacing w:after="0"/>
+        <w:rPr>
+          <w:rFonts w:ascii="Times New Roman" w:hAnsi="Times New Roman" w:cs="Times New Roman"/>
+          <w:b/>
+          <w:bCs/>
+        </w:rPr>
+      </w:pPr>
+      <w:r>
+        <w:rPr>
+          <w:rFonts w:ascii="Times New Roman" w:hAnsi="Times New Roman" w:cs="Times New Roman"/>
+          <w:b/>
+          <w:bCs/>
+        </w:rPr>
         <w:t>performed 10 rounds of 10-fold cross-validation on each model, where the same data</w:t>
       </w:r>
     </w:p>
@@ -822,7 +4441,7 @@
 </file>
 
 <file path=word/styles.xml><?xml version="1.0" encoding="utf-8"?>
-<w:styles xmlns:mc="http://schemas.openxmlformats.org/markup-compatibility/2006" xmlns:r="http://schemas.openxmlformats.org/officeDocument/2006/relationships" xmlns:w="http://schemas.openxmlformats.org/wordprocessingml/2006/main" xmlns:w14="http://schemas.microsoft.com/office/word/2010/wordml" xmlns:w15="http://schemas.microsoft.com/office/word/2012/wordml" xmlns:w16cid="http://schemas.microsoft.com/office/word/2016/wordml/cid" xmlns:w16se="http://schemas.microsoft.com/office/word/2015/wordml/symex" mc:Ignorable="w14 w15 w16se w16cid">
+<w:styles xmlns:mc="http://schemas.openxmlformats.org/markup-compatibility/2006" xmlns:r="http://schemas.openxmlformats.org/officeDocument/2006/relationships" xmlns:w="http://schemas.openxmlformats.org/wordprocessingml/2006/main" xmlns:w14="http://schemas.microsoft.com/office/word/2010/wordml" xmlns:w15="http://schemas.microsoft.com/office/word/2012/wordml" xmlns:w16cex="http://schemas.microsoft.com/office/word/2018/wordml/cex" xmlns:w16cid="http://schemas.microsoft.com/office/word/2016/wordml/cid" xmlns:w16="http://schemas.microsoft.com/office/word/2018/wordml" xmlns:w16se="http://schemas.microsoft.com/office/word/2015/wordml/symex" mc:Ignorable="w14 w15 w16se w16cid w16 w16cex">
   <w:docDefaults>
     <w:rPrDefault>
       <w:rPr>
@@ -838,7 +4457,7 @@
       </w:pPr>
     </w:pPrDefault>
   </w:docDefaults>
-  <w:latentStyles w:defLockedState="0" w:defUIPriority="99" w:defSemiHidden="0" w:defUnhideWhenUsed="0" w:defQFormat="0" w:count="377">
+  <w:latentStyles w:defLockedState="0" w:defUIPriority="99" w:defSemiHidden="0" w:defUnhideWhenUsed="0" w:defQFormat="0" w:count="376">
     <w:lsdException w:name="Normal" w:uiPriority="0" w:qFormat="1"/>
     <w:lsdException w:name="heading 1" w:uiPriority="9" w:qFormat="1"/>
     <w:lsdException w:name="heading 2" w:semiHidden="1" w:uiPriority="9" w:unhideWhenUsed="1" w:qFormat="1"/>
@@ -1215,7 +4834,6 @@
     <w:lsdException w:name="Hashtag" w:semiHidden="1" w:unhideWhenUsed="1"/>
     <w:lsdException w:name="Unresolved Mention" w:semiHidden="1" w:unhideWhenUsed="1"/>
     <w:lsdException w:name="Smart Link" w:semiHidden="1" w:unhideWhenUsed="1"/>
-    <w:lsdException w:name="Smart Link Error" w:semiHidden="1" w:unhideWhenUsed="1"/>
   </w:latentStyles>
   <w:style w:type="paragraph" w:default="1" w:styleId="Normal">
     <w:name w:val="Normal"/>
@@ -1249,6 +4867,1071 @@
     <w:unhideWhenUsed/>
   </w:style>
 </w:styles>
+</file>
+
+<file path=word/charts/chart1.xml><?xml version="1.0" encoding="utf-8"?>
+<c:chartSpace xmlns:c="http://schemas.openxmlformats.org/drawingml/2006/chart" xmlns:a="http://schemas.openxmlformats.org/drawingml/2006/main" xmlns:r="http://schemas.openxmlformats.org/officeDocument/2006/relationships" xmlns:c16r2="http://schemas.microsoft.com/office/drawing/2015/06/chart">
+  <c:date1904 val="0"/>
+  <c:lang val="en-US"/>
+  <c:roundedCorners val="0"/>
+  <mc:AlternateContent xmlns:mc="http://schemas.openxmlformats.org/markup-compatibility/2006">
+    <mc:Choice xmlns:c14="http://schemas.microsoft.com/office/drawing/2007/8/2/chart" Requires="c14">
+      <c14:style val="102"/>
+    </mc:Choice>
+    <mc:Fallback>
+      <c:style val="2"/>
+    </mc:Fallback>
+  </mc:AlternateContent>
+  <c:chart>
+    <c:autoTitleDeleted val="0"/>
+    <c:plotArea>
+      <c:layout/>
+      <c:scatterChart>
+        <c:scatterStyle val="smoothMarker"/>
+        <c:varyColors val="0"/>
+        <c:ser>
+          <c:idx val="0"/>
+          <c:order val="0"/>
+          <c:tx>
+            <c:v>ROC (Receiver Operating Characteristic) Curves</c:v>
+          </c:tx>
+          <c:spPr>
+            <a:ln w="19050" cap="rnd">
+              <a:solidFill>
+                <a:schemeClr val="accent1"/>
+              </a:solidFill>
+              <a:round/>
+            </a:ln>
+            <a:effectLst/>
+          </c:spPr>
+          <c:marker>
+            <c:symbol val="circle"/>
+            <c:size val="5"/>
+            <c:spPr>
+              <a:solidFill>
+                <a:schemeClr val="accent1"/>
+              </a:solidFill>
+              <a:ln w="9525">
+                <a:solidFill>
+                  <a:schemeClr val="accent1"/>
+                </a:solidFill>
+              </a:ln>
+              <a:effectLst/>
+            </c:spPr>
+          </c:marker>
+          <c:xVal>
+            <c:numRef>
+              <c:f>Sheet1!$J$6:$J$15</c:f>
+              <c:numCache>
+                <c:formatCode>General</c:formatCode>
+                <c:ptCount val="10"/>
+                <c:pt idx="0">
+                  <c:v>0</c:v>
+                </c:pt>
+                <c:pt idx="1">
+                  <c:v>0.2</c:v>
+                </c:pt>
+                <c:pt idx="2">
+                  <c:v>0.2</c:v>
+                </c:pt>
+                <c:pt idx="3">
+                  <c:v>0.2</c:v>
+                </c:pt>
+                <c:pt idx="4">
+                  <c:v>0.4</c:v>
+                </c:pt>
+                <c:pt idx="5">
+                  <c:v>0.4</c:v>
+                </c:pt>
+                <c:pt idx="6">
+                  <c:v>0.6</c:v>
+                </c:pt>
+                <c:pt idx="7">
+                  <c:v>0.8</c:v>
+                </c:pt>
+                <c:pt idx="8">
+                  <c:v>1</c:v>
+                </c:pt>
+                <c:pt idx="9">
+                  <c:v>1</c:v>
+                </c:pt>
+              </c:numCache>
+            </c:numRef>
+          </c:xVal>
+          <c:yVal>
+            <c:numRef>
+              <c:f>Sheet1!$I$6:$I$15</c:f>
+              <c:numCache>
+                <c:formatCode>General</c:formatCode>
+                <c:ptCount val="10"/>
+                <c:pt idx="0">
+                  <c:v>0.2</c:v>
+                </c:pt>
+                <c:pt idx="1">
+                  <c:v>0.2</c:v>
+                </c:pt>
+                <c:pt idx="2">
+                  <c:v>0.4</c:v>
+                </c:pt>
+                <c:pt idx="3">
+                  <c:v>0.6</c:v>
+                </c:pt>
+                <c:pt idx="4">
+                  <c:v>0.6</c:v>
+                </c:pt>
+                <c:pt idx="5">
+                  <c:v>0.8</c:v>
+                </c:pt>
+                <c:pt idx="6">
+                  <c:v>0.8</c:v>
+                </c:pt>
+                <c:pt idx="7">
+                  <c:v>0.8</c:v>
+                </c:pt>
+                <c:pt idx="8">
+                  <c:v>0.8</c:v>
+                </c:pt>
+                <c:pt idx="9">
+                  <c:v>1</c:v>
+                </c:pt>
+              </c:numCache>
+            </c:numRef>
+          </c:yVal>
+          <c:smooth val="1"/>
+          <c:extLst>
+            <c:ext xmlns:c16="http://schemas.microsoft.com/office/drawing/2014/chart" uri="{C3380CC4-5D6E-409C-BE32-E72D297353CC}">
+              <c16:uniqueId val="{00000000-4987-9043-948D-3D48BFF4422A}"/>
+            </c:ext>
+          </c:extLst>
+        </c:ser>
+        <c:ser>
+          <c:idx val="1"/>
+          <c:order val="1"/>
+          <c:tx>
+            <c:v>Hull</c:v>
+          </c:tx>
+          <c:spPr>
+            <a:ln w="19050" cap="rnd">
+              <a:solidFill>
+                <a:schemeClr val="accent2"/>
+              </a:solidFill>
+              <a:round/>
+            </a:ln>
+            <a:effectLst/>
+          </c:spPr>
+          <c:marker>
+            <c:symbol val="circle"/>
+            <c:size val="5"/>
+            <c:spPr>
+              <a:solidFill>
+                <a:schemeClr val="accent2"/>
+              </a:solidFill>
+              <a:ln w="9525">
+                <a:solidFill>
+                  <a:schemeClr val="accent2"/>
+                </a:solidFill>
+              </a:ln>
+              <a:effectLst/>
+            </c:spPr>
+          </c:marker>
+          <c:xVal>
+            <c:numRef>
+              <c:f>Sheet1!$L$6:$L$9</c:f>
+              <c:numCache>
+                <c:formatCode>General</c:formatCode>
+                <c:ptCount val="4"/>
+                <c:pt idx="0">
+                  <c:v>0</c:v>
+                </c:pt>
+                <c:pt idx="1">
+                  <c:v>0.2</c:v>
+                </c:pt>
+                <c:pt idx="2">
+                  <c:v>0.4</c:v>
+                </c:pt>
+                <c:pt idx="3">
+                  <c:v>1</c:v>
+                </c:pt>
+              </c:numCache>
+            </c:numRef>
+          </c:xVal>
+          <c:yVal>
+            <c:numRef>
+              <c:f>Sheet1!$M$6:$M$9</c:f>
+              <c:numCache>
+                <c:formatCode>General</c:formatCode>
+                <c:ptCount val="4"/>
+                <c:pt idx="0">
+                  <c:v>0.2</c:v>
+                </c:pt>
+                <c:pt idx="1">
+                  <c:v>0.6</c:v>
+                </c:pt>
+                <c:pt idx="2">
+                  <c:v>0.8</c:v>
+                </c:pt>
+                <c:pt idx="3">
+                  <c:v>1</c:v>
+                </c:pt>
+              </c:numCache>
+            </c:numRef>
+          </c:yVal>
+          <c:smooth val="1"/>
+          <c:extLst>
+            <c:ext xmlns:c16="http://schemas.microsoft.com/office/drawing/2014/chart" uri="{C3380CC4-5D6E-409C-BE32-E72D297353CC}">
+              <c16:uniqueId val="{00000001-4987-9043-948D-3D48BFF4422A}"/>
+            </c:ext>
+          </c:extLst>
+        </c:ser>
+        <c:dLbls>
+          <c:showLegendKey val="0"/>
+          <c:showVal val="0"/>
+          <c:showCatName val="0"/>
+          <c:showSerName val="0"/>
+          <c:showPercent val="0"/>
+          <c:showBubbleSize val="0"/>
+        </c:dLbls>
+        <c:axId val="981147392"/>
+        <c:axId val="980626128"/>
+      </c:scatterChart>
+      <c:valAx>
+        <c:axId val="981147392"/>
+        <c:scaling>
+          <c:orientation val="minMax"/>
+        </c:scaling>
+        <c:delete val="0"/>
+        <c:axPos val="b"/>
+        <c:majorGridlines>
+          <c:spPr>
+            <a:ln w="9525" cap="flat" cmpd="sng" algn="ctr">
+              <a:solidFill>
+                <a:schemeClr val="tx1">
+                  <a:lumMod val="15000"/>
+                  <a:lumOff val="85000"/>
+                </a:schemeClr>
+              </a:solidFill>
+              <a:round/>
+            </a:ln>
+            <a:effectLst/>
+          </c:spPr>
+        </c:majorGridlines>
+        <c:title>
+          <c:tx>
+            <c:rich>
+              <a:bodyPr rot="0" spcFirstLastPara="1" vertOverflow="ellipsis" vert="horz" wrap="square" anchor="ctr" anchorCtr="1"/>
+              <a:lstStyle/>
+              <a:p>
+                <a:pPr>
+                  <a:defRPr sz="1000" b="0" i="0" u="none" strike="noStrike" kern="1200" baseline="0">
+                    <a:solidFill>
+                      <a:schemeClr val="tx1">
+                        <a:lumMod val="65000"/>
+                        <a:lumOff val="35000"/>
+                      </a:schemeClr>
+                    </a:solidFill>
+                    <a:latin typeface="+mn-lt"/>
+                    <a:ea typeface="+mn-ea"/>
+                    <a:cs typeface="+mn-cs"/>
+                  </a:defRPr>
+                </a:pPr>
+                <a:r>
+                  <a:rPr lang="en-US"/>
+                  <a:t>FPR</a:t>
+                </a:r>
+              </a:p>
+            </c:rich>
+          </c:tx>
+          <c:overlay val="0"/>
+          <c:spPr>
+            <a:noFill/>
+            <a:ln>
+              <a:noFill/>
+            </a:ln>
+            <a:effectLst/>
+          </c:spPr>
+          <c:txPr>
+            <a:bodyPr rot="0" spcFirstLastPara="1" vertOverflow="ellipsis" vert="horz" wrap="square" anchor="ctr" anchorCtr="1"/>
+            <a:lstStyle/>
+            <a:p>
+              <a:pPr>
+                <a:defRPr sz="1000" b="0" i="0" u="none" strike="noStrike" kern="1200" baseline="0">
+                  <a:solidFill>
+                    <a:schemeClr val="tx1">
+                      <a:lumMod val="65000"/>
+                      <a:lumOff val="35000"/>
+                    </a:schemeClr>
+                  </a:solidFill>
+                  <a:latin typeface="+mn-lt"/>
+                  <a:ea typeface="+mn-ea"/>
+                  <a:cs typeface="+mn-cs"/>
+                </a:defRPr>
+              </a:pPr>
+              <a:endParaRPr lang="en-US"/>
+            </a:p>
+          </c:txPr>
+        </c:title>
+        <c:numFmt formatCode="General" sourceLinked="1"/>
+        <c:majorTickMark val="none"/>
+        <c:minorTickMark val="none"/>
+        <c:tickLblPos val="nextTo"/>
+        <c:spPr>
+          <a:noFill/>
+          <a:ln w="9525" cap="flat" cmpd="sng" algn="ctr">
+            <a:solidFill>
+              <a:schemeClr val="tx1">
+                <a:lumMod val="25000"/>
+                <a:lumOff val="75000"/>
+              </a:schemeClr>
+            </a:solidFill>
+            <a:round/>
+          </a:ln>
+          <a:effectLst/>
+        </c:spPr>
+        <c:txPr>
+          <a:bodyPr rot="-60000000" spcFirstLastPara="1" vertOverflow="ellipsis" vert="horz" wrap="square" anchor="ctr" anchorCtr="1"/>
+          <a:lstStyle/>
+          <a:p>
+            <a:pPr>
+              <a:defRPr sz="900" b="0" i="0" u="none" strike="noStrike" kern="1200" baseline="0">
+                <a:solidFill>
+                  <a:schemeClr val="tx1">
+                    <a:lumMod val="65000"/>
+                    <a:lumOff val="35000"/>
+                  </a:schemeClr>
+                </a:solidFill>
+                <a:latin typeface="+mn-lt"/>
+                <a:ea typeface="+mn-ea"/>
+                <a:cs typeface="+mn-cs"/>
+              </a:defRPr>
+            </a:pPr>
+            <a:endParaRPr lang="en-US"/>
+          </a:p>
+        </c:txPr>
+        <c:crossAx val="980626128"/>
+        <c:crosses val="autoZero"/>
+        <c:crossBetween val="midCat"/>
+      </c:valAx>
+      <c:valAx>
+        <c:axId val="980626128"/>
+        <c:scaling>
+          <c:orientation val="minMax"/>
+        </c:scaling>
+        <c:delete val="0"/>
+        <c:axPos val="l"/>
+        <c:majorGridlines>
+          <c:spPr>
+            <a:ln w="9525" cap="flat" cmpd="sng" algn="ctr">
+              <a:solidFill>
+                <a:schemeClr val="tx1">
+                  <a:lumMod val="15000"/>
+                  <a:lumOff val="85000"/>
+                </a:schemeClr>
+              </a:solidFill>
+              <a:round/>
+            </a:ln>
+            <a:effectLst/>
+          </c:spPr>
+        </c:majorGridlines>
+        <c:title>
+          <c:tx>
+            <c:rich>
+              <a:bodyPr rot="-5400000" spcFirstLastPara="1" vertOverflow="ellipsis" vert="horz" wrap="square" anchor="ctr" anchorCtr="1"/>
+              <a:lstStyle/>
+              <a:p>
+                <a:pPr>
+                  <a:defRPr sz="1000" b="0" i="0" u="none" strike="noStrike" kern="1200" baseline="0">
+                    <a:solidFill>
+                      <a:schemeClr val="tx1">
+                        <a:lumMod val="65000"/>
+                        <a:lumOff val="35000"/>
+                      </a:schemeClr>
+                    </a:solidFill>
+                    <a:latin typeface="+mn-lt"/>
+                    <a:ea typeface="+mn-ea"/>
+                    <a:cs typeface="+mn-cs"/>
+                  </a:defRPr>
+                </a:pPr>
+                <a:r>
+                  <a:rPr lang="en-US"/>
+                  <a:t>TPR</a:t>
+                </a:r>
+              </a:p>
+            </c:rich>
+          </c:tx>
+          <c:overlay val="0"/>
+          <c:spPr>
+            <a:noFill/>
+            <a:ln>
+              <a:noFill/>
+            </a:ln>
+            <a:effectLst/>
+          </c:spPr>
+          <c:txPr>
+            <a:bodyPr rot="-5400000" spcFirstLastPara="1" vertOverflow="ellipsis" vert="horz" wrap="square" anchor="ctr" anchorCtr="1"/>
+            <a:lstStyle/>
+            <a:p>
+              <a:pPr>
+                <a:defRPr sz="1000" b="0" i="0" u="none" strike="noStrike" kern="1200" baseline="0">
+                  <a:solidFill>
+                    <a:schemeClr val="tx1">
+                      <a:lumMod val="65000"/>
+                      <a:lumOff val="35000"/>
+                    </a:schemeClr>
+                  </a:solidFill>
+                  <a:latin typeface="+mn-lt"/>
+                  <a:ea typeface="+mn-ea"/>
+                  <a:cs typeface="+mn-cs"/>
+                </a:defRPr>
+              </a:pPr>
+              <a:endParaRPr lang="en-US"/>
+            </a:p>
+          </c:txPr>
+        </c:title>
+        <c:numFmt formatCode="General" sourceLinked="1"/>
+        <c:majorTickMark val="none"/>
+        <c:minorTickMark val="none"/>
+        <c:tickLblPos val="nextTo"/>
+        <c:spPr>
+          <a:noFill/>
+          <a:ln w="9525" cap="flat" cmpd="sng" algn="ctr">
+            <a:solidFill>
+              <a:schemeClr val="tx1">
+                <a:lumMod val="25000"/>
+                <a:lumOff val="75000"/>
+              </a:schemeClr>
+            </a:solidFill>
+            <a:round/>
+          </a:ln>
+          <a:effectLst/>
+        </c:spPr>
+        <c:txPr>
+          <a:bodyPr rot="-60000000" spcFirstLastPara="1" vertOverflow="ellipsis" vert="horz" wrap="square" anchor="ctr" anchorCtr="1"/>
+          <a:lstStyle/>
+          <a:p>
+            <a:pPr>
+              <a:defRPr sz="900" b="0" i="0" u="none" strike="noStrike" kern="1200" baseline="0">
+                <a:solidFill>
+                  <a:schemeClr val="tx1">
+                    <a:lumMod val="65000"/>
+                    <a:lumOff val="35000"/>
+                  </a:schemeClr>
+                </a:solidFill>
+                <a:latin typeface="+mn-lt"/>
+                <a:ea typeface="+mn-ea"/>
+                <a:cs typeface="+mn-cs"/>
+              </a:defRPr>
+            </a:pPr>
+            <a:endParaRPr lang="en-US"/>
+          </a:p>
+        </c:txPr>
+        <c:crossAx val="981147392"/>
+        <c:crosses val="autoZero"/>
+        <c:crossBetween val="midCat"/>
+      </c:valAx>
+      <c:spPr>
+        <a:noFill/>
+        <a:ln>
+          <a:noFill/>
+        </a:ln>
+        <a:effectLst/>
+      </c:spPr>
+    </c:plotArea>
+    <c:plotVisOnly val="1"/>
+    <c:dispBlanksAs val="gap"/>
+    <c:extLst>
+      <c:ext xmlns:c16r3="http://schemas.microsoft.com/office/drawing/2017/03/chart" uri="{56B9EC1D-385E-4148-901F-78D8002777C0}">
+        <c16r3:dataDisplayOptions16>
+          <c16r3:dispNaAsBlank val="1"/>
+        </c16r3:dataDisplayOptions16>
+      </c:ext>
+    </c:extLst>
+    <c:showDLblsOverMax val="0"/>
+  </c:chart>
+  <c:spPr>
+    <a:solidFill>
+      <a:schemeClr val="bg1"/>
+    </a:solidFill>
+    <a:ln w="9525" cap="flat" cmpd="sng" algn="ctr">
+      <a:solidFill>
+        <a:schemeClr val="tx1">
+          <a:lumMod val="15000"/>
+          <a:lumOff val="85000"/>
+        </a:schemeClr>
+      </a:solidFill>
+      <a:round/>
+    </a:ln>
+    <a:effectLst/>
+  </c:spPr>
+  <c:txPr>
+    <a:bodyPr/>
+    <a:lstStyle/>
+    <a:p>
+      <a:pPr>
+        <a:defRPr/>
+      </a:pPr>
+      <a:endParaRPr lang="en-US"/>
+    </a:p>
+  </c:txPr>
+  <c:externalData r:id="rId3">
+    <c:autoUpdate val="0"/>
+  </c:externalData>
+</c:chartSpace>
+</file>
+
+<file path=word/charts/colors1.xml><?xml version="1.0" encoding="utf-8"?>
+<cs:colorStyle xmlns:cs="http://schemas.microsoft.com/office/drawing/2012/chartStyle" xmlns:a="http://schemas.openxmlformats.org/drawingml/2006/main" meth="cycle" id="10">
+  <a:schemeClr val="accent1"/>
+  <a:schemeClr val="accent2"/>
+  <a:schemeClr val="accent3"/>
+  <a:schemeClr val="accent4"/>
+  <a:schemeClr val="accent5"/>
+  <a:schemeClr val="accent6"/>
+  <cs:variation/>
+  <cs:variation>
+    <a:lumMod val="60000"/>
+  </cs:variation>
+  <cs:variation>
+    <a:lumMod val="80000"/>
+    <a:lumOff val="20000"/>
+  </cs:variation>
+  <cs:variation>
+    <a:lumMod val="80000"/>
+  </cs:variation>
+  <cs:variation>
+    <a:lumMod val="60000"/>
+    <a:lumOff val="40000"/>
+  </cs:variation>
+  <cs:variation>
+    <a:lumMod val="50000"/>
+  </cs:variation>
+  <cs:variation>
+    <a:lumMod val="70000"/>
+    <a:lumOff val="30000"/>
+  </cs:variation>
+  <cs:variation>
+    <a:lumMod val="70000"/>
+  </cs:variation>
+  <cs:variation>
+    <a:lumMod val="50000"/>
+    <a:lumOff val="50000"/>
+  </cs:variation>
+</cs:colorStyle>
+</file>
+
+<file path=word/charts/style1.xml><?xml version="1.0" encoding="utf-8"?>
+<cs:chartStyle xmlns:cs="http://schemas.microsoft.com/office/drawing/2012/chartStyle" xmlns:a="http://schemas.openxmlformats.org/drawingml/2006/main" id="240">
+  <cs:axisTitle>
+    <cs:lnRef idx="0"/>
+    <cs:fillRef idx="0"/>
+    <cs:effectRef idx="0"/>
+    <cs:fontRef idx="minor">
+      <a:schemeClr val="tx1">
+        <a:lumMod val="65000"/>
+        <a:lumOff val="35000"/>
+      </a:schemeClr>
+    </cs:fontRef>
+    <cs:defRPr sz="1000" kern="1200"/>
+  </cs:axisTitle>
+  <cs:categoryAxis>
+    <cs:lnRef idx="0"/>
+    <cs:fillRef idx="0"/>
+    <cs:effectRef idx="0"/>
+    <cs:fontRef idx="minor">
+      <a:schemeClr val="tx1">
+        <a:lumMod val="65000"/>
+        <a:lumOff val="35000"/>
+      </a:schemeClr>
+    </cs:fontRef>
+    <cs:spPr>
+      <a:ln w="9525" cap="flat" cmpd="sng" algn="ctr">
+        <a:solidFill>
+          <a:schemeClr val="tx1">
+            <a:lumMod val="25000"/>
+            <a:lumOff val="75000"/>
+          </a:schemeClr>
+        </a:solidFill>
+        <a:round/>
+      </a:ln>
+    </cs:spPr>
+    <cs:defRPr sz="900" kern="1200"/>
+  </cs:categoryAxis>
+  <cs:chartArea mods="allowNoFillOverride allowNoLineOverride">
+    <cs:lnRef idx="0"/>
+    <cs:fillRef idx="0"/>
+    <cs:effectRef idx="0"/>
+    <cs:fontRef idx="minor">
+      <a:schemeClr val="tx1"/>
+    </cs:fontRef>
+    <cs:spPr>
+      <a:solidFill>
+        <a:schemeClr val="bg1"/>
+      </a:solidFill>
+      <a:ln w="9525" cap="flat" cmpd="sng" algn="ctr">
+        <a:solidFill>
+          <a:schemeClr val="tx1">
+            <a:lumMod val="15000"/>
+            <a:lumOff val="85000"/>
+          </a:schemeClr>
+        </a:solidFill>
+        <a:round/>
+      </a:ln>
+    </cs:spPr>
+    <cs:defRPr sz="1000" kern="1200"/>
+  </cs:chartArea>
+  <cs:dataLabel>
+    <cs:lnRef idx="0"/>
+    <cs:fillRef idx="0"/>
+    <cs:effectRef idx="0"/>
+    <cs:fontRef idx="minor">
+      <a:schemeClr val="tx1">
+        <a:lumMod val="75000"/>
+        <a:lumOff val="25000"/>
+      </a:schemeClr>
+    </cs:fontRef>
+    <cs:defRPr sz="900" kern="1200"/>
+  </cs:dataLabel>
+  <cs:dataLabelCallout>
+    <cs:lnRef idx="0"/>
+    <cs:fillRef idx="0"/>
+    <cs:effectRef idx="0"/>
+    <cs:fontRef idx="minor">
+      <a:schemeClr val="dk1">
+        <a:lumMod val="65000"/>
+        <a:lumOff val="35000"/>
+      </a:schemeClr>
+    </cs:fontRef>
+    <cs:spPr>
+      <a:solidFill>
+        <a:schemeClr val="lt1"/>
+      </a:solidFill>
+      <a:ln>
+        <a:solidFill>
+          <a:schemeClr val="dk1">
+            <a:lumMod val="25000"/>
+            <a:lumOff val="75000"/>
+          </a:schemeClr>
+        </a:solidFill>
+      </a:ln>
+    </cs:spPr>
+    <cs:defRPr sz="900" kern="1200"/>
+    <cs:bodyPr rot="0" spcFirstLastPara="1" vertOverflow="clip" horzOverflow="clip" vert="horz" wrap="square" lIns="36576" tIns="18288" rIns="36576" bIns="18288" anchor="ctr" anchorCtr="1">
+      <a:spAutoFit/>
+    </cs:bodyPr>
+  </cs:dataLabelCallout>
+  <cs:dataPoint>
+    <cs:lnRef idx="0"/>
+    <cs:fillRef idx="1">
+      <cs:styleClr val="auto"/>
+    </cs:fillRef>
+    <cs:effectRef idx="0"/>
+    <cs:fontRef idx="minor">
+      <a:schemeClr val="tx1"/>
+    </cs:fontRef>
+  </cs:dataPoint>
+  <cs:dataPoint3D>
+    <cs:lnRef idx="0"/>
+    <cs:fillRef idx="1">
+      <cs:styleClr val="auto"/>
+    </cs:fillRef>
+    <cs:effectRef idx="0"/>
+    <cs:fontRef idx="minor">
+      <a:schemeClr val="tx1"/>
+    </cs:fontRef>
+  </cs:dataPoint3D>
+  <cs:dataPointLine>
+    <cs:lnRef idx="0">
+      <cs:styleClr val="auto"/>
+    </cs:lnRef>
+    <cs:fillRef idx="1"/>
+    <cs:effectRef idx="0"/>
+    <cs:fontRef idx="minor">
+      <a:schemeClr val="tx1"/>
+    </cs:fontRef>
+    <cs:spPr>
+      <a:ln w="19050" cap="rnd">
+        <a:solidFill>
+          <a:schemeClr val="phClr"/>
+        </a:solidFill>
+        <a:round/>
+      </a:ln>
+    </cs:spPr>
+  </cs:dataPointLine>
+  <cs:dataPointMarker>
+    <cs:lnRef idx="0">
+      <cs:styleClr val="auto"/>
+    </cs:lnRef>
+    <cs:fillRef idx="1">
+      <cs:styleClr val="auto"/>
+    </cs:fillRef>
+    <cs:effectRef idx="0"/>
+    <cs:fontRef idx="minor">
+      <a:schemeClr val="tx1"/>
+    </cs:fontRef>
+    <cs:spPr>
+      <a:ln w="9525">
+        <a:solidFill>
+          <a:schemeClr val="phClr"/>
+        </a:solidFill>
+      </a:ln>
+    </cs:spPr>
+  </cs:dataPointMarker>
+  <cs:dataPointMarkerLayout symbol="circle" size="5"/>
+  <cs:dataPointWireframe>
+    <cs:lnRef idx="0">
+      <cs:styleClr val="auto"/>
+    </cs:lnRef>
+    <cs:fillRef idx="0"/>
+    <cs:effectRef idx="0"/>
+    <cs:fontRef idx="minor">
+      <a:schemeClr val="dk1"/>
+    </cs:fontRef>
+    <cs:spPr>
+      <a:ln w="9525" cap="rnd">
+        <a:solidFill>
+          <a:schemeClr val="phClr"/>
+        </a:solidFill>
+        <a:round/>
+      </a:ln>
+    </cs:spPr>
+  </cs:dataPointWireframe>
+  <cs:dataTable>
+    <cs:lnRef idx="0"/>
+    <cs:fillRef idx="0"/>
+    <cs:effectRef idx="0"/>
+    <cs:fontRef idx="minor">
+      <a:schemeClr val="tx1">
+        <a:lumMod val="65000"/>
+        <a:lumOff val="35000"/>
+      </a:schemeClr>
+    </cs:fontRef>
+    <cs:spPr>
+      <a:noFill/>
+      <a:ln w="9525" cap="flat" cmpd="sng" algn="ctr">
+        <a:solidFill>
+          <a:schemeClr val="tx1">
+            <a:lumMod val="15000"/>
+            <a:lumOff val="85000"/>
+          </a:schemeClr>
+        </a:solidFill>
+        <a:round/>
+      </a:ln>
+    </cs:spPr>
+    <cs:defRPr sz="900" kern="1200"/>
+  </cs:dataTable>
+  <cs:downBar>
+    <cs:lnRef idx="0"/>
+    <cs:fillRef idx="0"/>
+    <cs:effectRef idx="0"/>
+    <cs:fontRef idx="minor">
+      <a:schemeClr val="tx1"/>
+    </cs:fontRef>
+    <cs:spPr>
+      <a:solidFill>
+        <a:schemeClr val="dk1">
+          <a:lumMod val="75000"/>
+          <a:lumOff val="25000"/>
+        </a:schemeClr>
+      </a:solidFill>
+      <a:ln w="9525" cap="flat" cmpd="sng" algn="ctr">
+        <a:solidFill>
+          <a:schemeClr val="tx1">
+            <a:lumMod val="65000"/>
+            <a:lumOff val="35000"/>
+          </a:schemeClr>
+        </a:solidFill>
+        <a:round/>
+      </a:ln>
+    </cs:spPr>
+  </cs:downBar>
+  <cs:dropLine>
+    <cs:lnRef idx="0"/>
+    <cs:fillRef idx="0"/>
+    <cs:effectRef idx="0"/>
+    <cs:fontRef idx="minor">
+      <a:schemeClr val="tx1"/>
+    </cs:fontRef>
+    <cs:spPr>
+      <a:ln w="9525" cap="flat" cmpd="sng" algn="ctr">
+        <a:solidFill>
+          <a:schemeClr val="tx1">
+            <a:lumMod val="35000"/>
+            <a:lumOff val="65000"/>
+          </a:schemeClr>
+        </a:solidFill>
+        <a:round/>
+      </a:ln>
+    </cs:spPr>
+  </cs:dropLine>
+  <cs:errorBar>
+    <cs:lnRef idx="0"/>
+    <cs:fillRef idx="0"/>
+    <cs:effectRef idx="0"/>
+    <cs:fontRef idx="minor">
+      <a:schemeClr val="tx1"/>
+    </cs:fontRef>
+    <cs:spPr>
+      <a:ln w="9525" cap="flat" cmpd="sng" algn="ctr">
+        <a:solidFill>
+          <a:schemeClr val="tx1">
+            <a:lumMod val="65000"/>
+            <a:lumOff val="35000"/>
+          </a:schemeClr>
+        </a:solidFill>
+        <a:round/>
+      </a:ln>
+    </cs:spPr>
+  </cs:errorBar>
+  <cs:floor>
+    <cs:lnRef idx="0"/>
+    <cs:fillRef idx="0"/>
+    <cs:effectRef idx="0"/>
+    <cs:fontRef idx="minor">
+      <a:schemeClr val="tx1"/>
+    </cs:fontRef>
+    <cs:spPr>
+      <a:noFill/>
+      <a:ln>
+        <a:noFill/>
+      </a:ln>
+    </cs:spPr>
+  </cs:floor>
+  <cs:gridlineMajor>
+    <cs:lnRef idx="0"/>
+    <cs:fillRef idx="0"/>
+    <cs:effectRef idx="0"/>
+    <cs:fontRef idx="minor">
+      <a:schemeClr val="tx1"/>
+    </cs:fontRef>
+    <cs:spPr>
+      <a:ln w="9525" cap="flat" cmpd="sng" algn="ctr">
+        <a:solidFill>
+          <a:schemeClr val="tx1">
+            <a:lumMod val="15000"/>
+            <a:lumOff val="85000"/>
+          </a:schemeClr>
+        </a:solidFill>
+        <a:round/>
+      </a:ln>
+    </cs:spPr>
+  </cs:gridlineMajor>
+  <cs:gridlineMinor>
+    <cs:lnRef idx="0"/>
+    <cs:fillRef idx="0"/>
+    <cs:effectRef idx="0"/>
+    <cs:fontRef idx="minor">
+      <a:schemeClr val="tx1"/>
+    </cs:fontRef>
+    <cs:spPr>
+      <a:ln w="9525" cap="flat" cmpd="sng" algn="ctr">
+        <a:solidFill>
+          <a:schemeClr val="tx1">
+            <a:lumMod val="5000"/>
+            <a:lumOff val="95000"/>
+          </a:schemeClr>
+        </a:solidFill>
+        <a:round/>
+      </a:ln>
+    </cs:spPr>
+  </cs:gridlineMinor>
+  <cs:hiLoLine>
+    <cs:lnRef idx="0"/>
+    <cs:fillRef idx="0"/>
+    <cs:effectRef idx="0"/>
+    <cs:fontRef idx="minor">
+      <a:schemeClr val="tx1"/>
+    </cs:fontRef>
+    <cs:spPr>
+      <a:ln w="9525" cap="flat" cmpd="sng" algn="ctr">
+        <a:solidFill>
+          <a:schemeClr val="tx1">
+            <a:lumMod val="50000"/>
+            <a:lumOff val="50000"/>
+          </a:schemeClr>
+        </a:solidFill>
+        <a:round/>
+      </a:ln>
+    </cs:spPr>
+  </cs:hiLoLine>
+  <cs:leaderLine>
+    <cs:lnRef idx="0"/>
+    <cs:fillRef idx="0"/>
+    <cs:effectRef idx="0"/>
+    <cs:fontRef idx="minor">
+      <a:schemeClr val="tx1"/>
+    </cs:fontRef>
+    <cs:spPr>
+      <a:ln w="9525" cap="flat" cmpd="sng" algn="ctr">
+        <a:solidFill>
+          <a:schemeClr val="tx1">
+            <a:lumMod val="35000"/>
+            <a:lumOff val="65000"/>
+          </a:schemeClr>
+        </a:solidFill>
+        <a:round/>
+      </a:ln>
+    </cs:spPr>
+  </cs:leaderLine>
+  <cs:legend>
+    <cs:lnRef idx="0"/>
+    <cs:fillRef idx="0"/>
+    <cs:effectRef idx="0"/>
+    <cs:fontRef idx="minor">
+      <a:schemeClr val="tx1">
+        <a:lumMod val="65000"/>
+        <a:lumOff val="35000"/>
+      </a:schemeClr>
+    </cs:fontRef>
+    <cs:defRPr sz="900" kern="1200"/>
+  </cs:legend>
+  <cs:plotArea mods="allowNoFillOverride allowNoLineOverride">
+    <cs:lnRef idx="0"/>
+    <cs:fillRef idx="0"/>
+    <cs:effectRef idx="0"/>
+    <cs:fontRef idx="minor">
+      <a:schemeClr val="tx1"/>
+    </cs:fontRef>
+  </cs:plotArea>
+  <cs:plotArea3D mods="allowNoFillOverride allowNoLineOverride">
+    <cs:lnRef idx="0"/>
+    <cs:fillRef idx="0"/>
+    <cs:effectRef idx="0"/>
+    <cs:fontRef idx="minor">
+      <a:schemeClr val="tx1"/>
+    </cs:fontRef>
+  </cs:plotArea3D>
+  <cs:seriesAxis>
+    <cs:lnRef idx="0"/>
+    <cs:fillRef idx="0"/>
+    <cs:effectRef idx="0"/>
+    <cs:fontRef idx="minor">
+      <a:schemeClr val="tx1">
+        <a:lumMod val="65000"/>
+        <a:lumOff val="35000"/>
+      </a:schemeClr>
+    </cs:fontRef>
+    <cs:defRPr sz="900" kern="1200"/>
+  </cs:seriesAxis>
+  <cs:seriesLine>
+    <cs:lnRef idx="0"/>
+    <cs:fillRef idx="0"/>
+    <cs:effectRef idx="0"/>
+    <cs:fontRef idx="minor">
+      <a:schemeClr val="tx1"/>
+    </cs:fontRef>
+    <cs:spPr>
+      <a:ln w="9525" cap="flat" cmpd="sng" algn="ctr">
+        <a:solidFill>
+          <a:schemeClr val="tx1">
+            <a:lumMod val="35000"/>
+            <a:lumOff val="65000"/>
+          </a:schemeClr>
+        </a:solidFill>
+        <a:round/>
+      </a:ln>
+    </cs:spPr>
+  </cs:seriesLine>
+  <cs:title>
+    <cs:lnRef idx="0"/>
+    <cs:fillRef idx="0"/>
+    <cs:effectRef idx="0"/>
+    <cs:fontRef idx="minor">
+      <a:schemeClr val="tx1">
+        <a:lumMod val="65000"/>
+        <a:lumOff val="35000"/>
+      </a:schemeClr>
+    </cs:fontRef>
+    <cs:defRPr sz="1400" b="0" kern="1200" spc="0" baseline="0"/>
+  </cs:title>
+  <cs:trendline>
+    <cs:lnRef idx="0">
+      <cs:styleClr val="auto"/>
+    </cs:lnRef>
+    <cs:fillRef idx="0"/>
+    <cs:effectRef idx="0"/>
+    <cs:fontRef idx="minor">
+      <a:schemeClr val="tx1"/>
+    </cs:fontRef>
+    <cs:spPr>
+      <a:ln w="19050" cap="rnd">
+        <a:solidFill>
+          <a:schemeClr val="phClr"/>
+        </a:solidFill>
+        <a:prstDash val="sysDot"/>
+      </a:ln>
+    </cs:spPr>
+  </cs:trendline>
+  <cs:trendlineLabel>
+    <cs:lnRef idx="0"/>
+    <cs:fillRef idx="0"/>
+    <cs:effectRef idx="0"/>
+    <cs:fontRef idx="minor">
+      <a:schemeClr val="tx1">
+        <a:lumMod val="65000"/>
+        <a:lumOff val="35000"/>
+      </a:schemeClr>
+    </cs:fontRef>
+    <cs:defRPr sz="900" kern="1200"/>
+  </cs:trendlineLabel>
+  <cs:upBar>
+    <cs:lnRef idx="0"/>
+    <cs:fillRef idx="0"/>
+    <cs:effectRef idx="0"/>
+    <cs:fontRef idx="minor">
+      <a:schemeClr val="tx1"/>
+    </cs:fontRef>
+    <cs:spPr>
+      <a:solidFill>
+        <a:schemeClr val="lt1"/>
+      </a:solidFill>
+      <a:ln w="9525" cap="flat" cmpd="sng" algn="ctr">
+        <a:solidFill>
+          <a:schemeClr val="tx1">
+            <a:lumMod val="65000"/>
+            <a:lumOff val="35000"/>
+          </a:schemeClr>
+        </a:solidFill>
+        <a:round/>
+      </a:ln>
+    </cs:spPr>
+  </cs:upBar>
+  <cs:valueAxis>
+    <cs:lnRef idx="0"/>
+    <cs:fillRef idx="0"/>
+    <cs:effectRef idx="0"/>
+    <cs:fontRef idx="minor">
+      <a:schemeClr val="tx1">
+        <a:lumMod val="65000"/>
+        <a:lumOff val="35000"/>
+      </a:schemeClr>
+    </cs:fontRef>
+    <cs:spPr>
+      <a:ln w="9525" cap="flat" cmpd="sng" algn="ctr">
+        <a:solidFill>
+          <a:schemeClr val="tx1">
+            <a:lumMod val="25000"/>
+            <a:lumOff val="75000"/>
+          </a:schemeClr>
+        </a:solidFill>
+        <a:round/>
+      </a:ln>
+    </cs:spPr>
+    <cs:defRPr sz="900" kern="1200"/>
+  </cs:valueAxis>
+  <cs:wall>
+    <cs:lnRef idx="0"/>
+    <cs:fillRef idx="0"/>
+    <cs:effectRef idx="0"/>
+    <cs:fontRef idx="minor">
+      <a:schemeClr val="tx1"/>
+    </cs:fontRef>
+    <cs:spPr>
+      <a:noFill/>
+      <a:ln>
+        <a:noFill/>
+      </a:ln>
+    </cs:spPr>
+  </cs:wall>
+</cs:chartStyle>
 </file>
 
 <file path=word/theme/theme1.xml><?xml version="1.0" encoding="utf-8"?>

</xml_diff>

<commit_message>
finished the final problem, 8.14
</commit_message>
<xml_diff>
--- a/textbook_homework/hw 5 Classification.docx
+++ b/textbook_homework/hw 5 Classification.docx
@@ -4429,6 +4429,1982 @@
         </w:rPr>
         <w:t>significantly better than the other considering a significance level of 1%.</w:t>
       </w:r>
+    </w:p>
+    <w:p>
+      <w:pPr>
+        <w:spacing w:after="0"/>
+        <w:rPr>
+          <w:rFonts w:ascii="Times New Roman" w:hAnsi="Times New Roman" w:cs="Times New Roman"/>
+          <w:b/>
+          <w:bCs/>
+        </w:rPr>
+      </w:pPr>
+    </w:p>
+    <w:p>
+      <w:pPr>
+        <w:spacing w:after="0"/>
+        <w:rPr>
+          <w:rFonts w:ascii="Times New Roman" w:hAnsi="Times New Roman" w:cs="Times New Roman"/>
+          <w:b/>
+          <w:bCs/>
+        </w:rPr>
+      </w:pPr>
+    </w:p>
+    <w:p>
+      <w:pPr>
+        <w:spacing w:after="0"/>
+        <w:rPr>
+          <w:rFonts w:ascii="Calibri" w:hAnsi="Calibri" w:cs="Calibri"/>
+          <w:sz w:val="24"/>
+          <w:szCs w:val="24"/>
+        </w:rPr>
+      </w:pPr>
+    </w:p>
+    <w:tbl>
+      <w:tblPr>
+        <w:tblW w:w="4500" w:type="dxa"/>
+        <w:tblLook w:val="04A0" w:firstRow="1" w:lastRow="0" w:firstColumn="1" w:lastColumn="0" w:noHBand="0" w:noVBand="1"/>
+      </w:tblPr>
+      <w:tblGrid>
+        <w:gridCol w:w="1900"/>
+        <w:gridCol w:w="1300"/>
+        <w:gridCol w:w="1300"/>
+      </w:tblGrid>
+      <w:tr>
+        <w:trPr>
+          <w:trHeight w:val="480"/>
+        </w:trPr>
+        <w:tc>
+          <w:tcPr>
+            <w:tcW w:w="1900" w:type="dxa"/>
+            <w:tcBorders>
+              <w:top w:val="nil"/>
+              <w:left w:val="nil"/>
+              <w:bottom w:val="nil"/>
+              <w:right w:val="nil"/>
+            </w:tcBorders>
+            <w:shd w:val="clear" w:color="auto" w:fill="auto"/>
+            <w:noWrap/>
+            <w:vAlign w:val="bottom"/>
+            <w:hideMark/>
+          </w:tcPr>
+          <w:p>
+            <w:pPr>
+              <w:spacing w:after="0" w:line="240" w:lineRule="auto"/>
+              <w:rPr>
+                <w:rFonts w:ascii="Times New Roman" w:eastAsia="Times New Roman" w:hAnsi="Times New Roman" w:cs="Times New Roman"/>
+                <w:sz w:val="24"/>
+                <w:szCs w:val="24"/>
+              </w:rPr>
+            </w:pPr>
+          </w:p>
+        </w:tc>
+        <w:tc>
+          <w:tcPr>
+            <w:tcW w:w="2600" w:type="dxa"/>
+            <w:gridSpan w:val="2"/>
+            <w:tcBorders>
+              <w:top w:val="nil"/>
+              <w:left w:val="nil"/>
+              <w:bottom w:val="nil"/>
+              <w:right w:val="nil"/>
+            </w:tcBorders>
+            <w:shd w:val="clear" w:color="auto" w:fill="auto"/>
+            <w:noWrap/>
+            <w:vAlign w:val="bottom"/>
+            <w:hideMark/>
+          </w:tcPr>
+          <w:p>
+            <w:pPr>
+              <w:spacing w:after="0" w:line="240" w:lineRule="auto"/>
+              <w:rPr>
+                <w:rFonts w:ascii="Calibri Light" w:eastAsia="Times New Roman" w:hAnsi="Calibri Light" w:cs="Calibri Light"/>
+                <w:color w:val="44546A"/>
+                <w:sz w:val="36"/>
+                <w:szCs w:val="36"/>
+              </w:rPr>
+            </w:pPr>
+            <w:r>
+              <w:rPr>
+                <w:rFonts w:ascii="Calibri Light" w:eastAsia="Times New Roman" w:hAnsi="Calibri Light" w:cs="Calibri Light"/>
+                <w:color w:val="44546A"/>
+                <w:sz w:val="36"/>
+                <w:szCs w:val="36"/>
+              </w:rPr>
+              <w:t>Error Rates</w:t>
+            </w:r>
+          </w:p>
+        </w:tc>
+      </w:tr>
+      <w:tr>
+        <w:trPr>
+          <w:trHeight w:val="420"/>
+        </w:trPr>
+        <w:tc>
+          <w:tcPr>
+            <w:tcW w:w="1900" w:type="dxa"/>
+            <w:tcBorders>
+              <w:top w:val="nil"/>
+              <w:left w:val="nil"/>
+              <w:bottom w:val="single" w:sz="12" w:space="0" w:color="4472C4"/>
+              <w:right w:val="nil"/>
+            </w:tcBorders>
+            <w:shd w:val="clear" w:color="auto" w:fill="auto"/>
+            <w:noWrap/>
+            <w:vAlign w:val="bottom"/>
+            <w:hideMark/>
+          </w:tcPr>
+          <w:p>
+            <w:pPr>
+              <w:spacing w:after="0" w:line="240" w:lineRule="auto"/>
+              <w:rPr>
+                <w:rFonts w:ascii="Calibri" w:eastAsia="Times New Roman" w:hAnsi="Calibri" w:cs="Calibri"/>
+                <w:b/>
+                <w:bCs/>
+                <w:color w:val="44546A"/>
+                <w:sz w:val="30"/>
+                <w:szCs w:val="30"/>
+              </w:rPr>
+            </w:pPr>
+            <w:r>
+              <w:rPr>
+                <w:rFonts w:ascii="Calibri" w:eastAsia="Times New Roman" w:hAnsi="Calibri" w:cs="Calibri"/>
+                <w:b/>
+                <w:bCs/>
+                <w:color w:val="44546A"/>
+                <w:sz w:val="30"/>
+                <w:szCs w:val="30"/>
+              </w:rPr>
+              <w:t>Round #</w:t>
+            </w:r>
+          </w:p>
+        </w:tc>
+        <w:tc>
+          <w:tcPr>
+            <w:tcW w:w="1300" w:type="dxa"/>
+            <w:tcBorders>
+              <w:top w:val="nil"/>
+              <w:left w:val="nil"/>
+              <w:bottom w:val="single" w:sz="12" w:space="0" w:color="4472C4"/>
+              <w:right w:val="nil"/>
+            </w:tcBorders>
+            <w:shd w:val="clear" w:color="auto" w:fill="auto"/>
+            <w:noWrap/>
+            <w:vAlign w:val="bottom"/>
+            <w:hideMark/>
+          </w:tcPr>
+          <w:p>
+            <w:pPr>
+              <w:spacing w:after="0" w:line="240" w:lineRule="auto"/>
+              <w:rPr>
+                <w:rFonts w:ascii="Calibri" w:eastAsia="Times New Roman" w:hAnsi="Calibri" w:cs="Calibri"/>
+                <w:b/>
+                <w:bCs/>
+                <w:color w:val="44546A"/>
+                <w:sz w:val="30"/>
+                <w:szCs w:val="30"/>
+              </w:rPr>
+            </w:pPr>
+            <w:r>
+              <w:rPr>
+                <w:rFonts w:ascii="Calibri" w:eastAsia="Times New Roman" w:hAnsi="Calibri" w:cs="Calibri"/>
+                <w:b/>
+                <w:bCs/>
+                <w:color w:val="44546A"/>
+                <w:sz w:val="30"/>
+                <w:szCs w:val="30"/>
+              </w:rPr>
+              <w:t>M1</w:t>
+            </w:r>
+          </w:p>
+        </w:tc>
+        <w:tc>
+          <w:tcPr>
+            <w:tcW w:w="1300" w:type="dxa"/>
+            <w:tcBorders>
+              <w:top w:val="nil"/>
+              <w:left w:val="nil"/>
+              <w:bottom w:val="single" w:sz="12" w:space="0" w:color="4472C4"/>
+              <w:right w:val="nil"/>
+            </w:tcBorders>
+            <w:shd w:val="clear" w:color="auto" w:fill="auto"/>
+            <w:noWrap/>
+            <w:vAlign w:val="bottom"/>
+            <w:hideMark/>
+          </w:tcPr>
+          <w:p>
+            <w:pPr>
+              <w:spacing w:after="0" w:line="240" w:lineRule="auto"/>
+              <w:rPr>
+                <w:rFonts w:ascii="Calibri" w:eastAsia="Times New Roman" w:hAnsi="Calibri" w:cs="Calibri"/>
+                <w:b/>
+                <w:bCs/>
+                <w:color w:val="44546A"/>
+                <w:sz w:val="30"/>
+                <w:szCs w:val="30"/>
+              </w:rPr>
+            </w:pPr>
+            <w:r>
+              <w:rPr>
+                <w:rFonts w:ascii="Calibri" w:eastAsia="Times New Roman" w:hAnsi="Calibri" w:cs="Calibri"/>
+                <w:b/>
+                <w:bCs/>
+                <w:color w:val="44546A"/>
+                <w:sz w:val="30"/>
+                <w:szCs w:val="30"/>
+              </w:rPr>
+              <w:t>M2</w:t>
+            </w:r>
+          </w:p>
+        </w:tc>
+      </w:tr>
+      <w:tr>
+        <w:trPr>
+          <w:trHeight w:val="340"/>
+        </w:trPr>
+        <w:tc>
+          <w:tcPr>
+            <w:tcW w:w="1900" w:type="dxa"/>
+            <w:tcBorders>
+              <w:top w:val="nil"/>
+              <w:left w:val="nil"/>
+              <w:bottom w:val="nil"/>
+              <w:right w:val="nil"/>
+            </w:tcBorders>
+            <w:shd w:val="clear" w:color="auto" w:fill="auto"/>
+            <w:noWrap/>
+            <w:vAlign w:val="bottom"/>
+            <w:hideMark/>
+          </w:tcPr>
+          <w:p>
+            <w:pPr>
+              <w:spacing w:after="0" w:line="240" w:lineRule="auto"/>
+              <w:jc w:val="right"/>
+              <w:rPr>
+                <w:rFonts w:ascii="Calibri" w:eastAsia="Times New Roman" w:hAnsi="Calibri" w:cs="Calibri"/>
+                <w:color w:val="000000"/>
+                <w:sz w:val="24"/>
+                <w:szCs w:val="24"/>
+              </w:rPr>
+            </w:pPr>
+            <w:r>
+              <w:rPr>
+                <w:rFonts w:ascii="Calibri" w:eastAsia="Times New Roman" w:hAnsi="Calibri" w:cs="Calibri"/>
+                <w:color w:val="000000"/>
+                <w:sz w:val="24"/>
+                <w:szCs w:val="24"/>
+              </w:rPr>
+              <w:t>1</w:t>
+            </w:r>
+          </w:p>
+        </w:tc>
+        <w:tc>
+          <w:tcPr>
+            <w:tcW w:w="1300" w:type="dxa"/>
+            <w:tcBorders>
+              <w:top w:val="nil"/>
+              <w:left w:val="single" w:sz="4" w:space="0" w:color="auto"/>
+              <w:bottom w:val="nil"/>
+              <w:right w:val="single" w:sz="4" w:space="0" w:color="auto"/>
+            </w:tcBorders>
+            <w:shd w:val="clear" w:color="auto" w:fill="auto"/>
+            <w:noWrap/>
+            <w:vAlign w:val="bottom"/>
+            <w:hideMark/>
+          </w:tcPr>
+          <w:p>
+            <w:pPr>
+              <w:spacing w:after="0" w:line="240" w:lineRule="auto"/>
+              <w:jc w:val="right"/>
+              <w:rPr>
+                <w:rFonts w:ascii="Calibri" w:eastAsia="Times New Roman" w:hAnsi="Calibri" w:cs="Calibri"/>
+                <w:color w:val="000000"/>
+                <w:sz w:val="24"/>
+                <w:szCs w:val="24"/>
+              </w:rPr>
+            </w:pPr>
+            <w:r>
+              <w:rPr>
+                <w:rFonts w:ascii="Calibri" w:eastAsia="Times New Roman" w:hAnsi="Calibri" w:cs="Calibri"/>
+                <w:color w:val="000000"/>
+                <w:sz w:val="24"/>
+                <w:szCs w:val="24"/>
+              </w:rPr>
+              <w:t>30.5</w:t>
+            </w:r>
+          </w:p>
+        </w:tc>
+        <w:tc>
+          <w:tcPr>
+            <w:tcW w:w="1300" w:type="dxa"/>
+            <w:tcBorders>
+              <w:top w:val="nil"/>
+              <w:left w:val="nil"/>
+              <w:bottom w:val="nil"/>
+              <w:right w:val="nil"/>
+            </w:tcBorders>
+            <w:shd w:val="clear" w:color="auto" w:fill="auto"/>
+            <w:noWrap/>
+            <w:vAlign w:val="center"/>
+            <w:hideMark/>
+          </w:tcPr>
+          <w:p>
+            <w:pPr>
+              <w:spacing w:after="0" w:line="240" w:lineRule="auto"/>
+              <w:jc w:val="right"/>
+              <w:rPr>
+                <w:rFonts w:ascii="Calibri" w:eastAsia="Times New Roman" w:hAnsi="Calibri" w:cs="Calibri"/>
+                <w:color w:val="000000"/>
+              </w:rPr>
+            </w:pPr>
+            <w:r>
+              <w:rPr>
+                <w:rFonts w:ascii="Calibri" w:eastAsia="Times New Roman" w:hAnsi="Calibri" w:cs="Calibri"/>
+                <w:color w:val="000000"/>
+              </w:rPr>
+              <w:t>22.4</w:t>
+            </w:r>
+          </w:p>
+        </w:tc>
+      </w:tr>
+      <w:tr>
+        <w:trPr>
+          <w:trHeight w:val="320"/>
+        </w:trPr>
+        <w:tc>
+          <w:tcPr>
+            <w:tcW w:w="1900" w:type="dxa"/>
+            <w:tcBorders>
+              <w:top w:val="single" w:sz="4" w:space="0" w:color="auto"/>
+              <w:left w:val="nil"/>
+              <w:bottom w:val="single" w:sz="4" w:space="0" w:color="auto"/>
+              <w:right w:val="nil"/>
+            </w:tcBorders>
+            <w:shd w:val="clear" w:color="auto" w:fill="auto"/>
+            <w:noWrap/>
+            <w:vAlign w:val="bottom"/>
+            <w:hideMark/>
+          </w:tcPr>
+          <w:p>
+            <w:pPr>
+              <w:spacing w:after="0" w:line="240" w:lineRule="auto"/>
+              <w:jc w:val="right"/>
+              <w:rPr>
+                <w:rFonts w:ascii="Calibri" w:eastAsia="Times New Roman" w:hAnsi="Calibri" w:cs="Calibri"/>
+                <w:color w:val="000000"/>
+                <w:sz w:val="24"/>
+                <w:szCs w:val="24"/>
+              </w:rPr>
+            </w:pPr>
+            <w:r>
+              <w:rPr>
+                <w:rFonts w:ascii="Calibri" w:eastAsia="Times New Roman" w:hAnsi="Calibri" w:cs="Calibri"/>
+                <w:color w:val="000000"/>
+                <w:sz w:val="24"/>
+                <w:szCs w:val="24"/>
+              </w:rPr>
+              <w:t>2</w:t>
+            </w:r>
+          </w:p>
+        </w:tc>
+        <w:tc>
+          <w:tcPr>
+            <w:tcW w:w="1300" w:type="dxa"/>
+            <w:tcBorders>
+              <w:top w:val="single" w:sz="4" w:space="0" w:color="auto"/>
+              <w:left w:val="single" w:sz="4" w:space="0" w:color="auto"/>
+              <w:bottom w:val="single" w:sz="4" w:space="0" w:color="auto"/>
+              <w:right w:val="single" w:sz="4" w:space="0" w:color="auto"/>
+            </w:tcBorders>
+            <w:shd w:val="clear" w:color="auto" w:fill="auto"/>
+            <w:noWrap/>
+            <w:vAlign w:val="bottom"/>
+            <w:hideMark/>
+          </w:tcPr>
+          <w:p>
+            <w:pPr>
+              <w:spacing w:after="0" w:line="240" w:lineRule="auto"/>
+              <w:jc w:val="right"/>
+              <w:rPr>
+                <w:rFonts w:ascii="Calibri" w:eastAsia="Times New Roman" w:hAnsi="Calibri" w:cs="Calibri"/>
+                <w:color w:val="000000"/>
+                <w:sz w:val="24"/>
+                <w:szCs w:val="24"/>
+              </w:rPr>
+            </w:pPr>
+            <w:r>
+              <w:rPr>
+                <w:rFonts w:ascii="Calibri" w:eastAsia="Times New Roman" w:hAnsi="Calibri" w:cs="Calibri"/>
+                <w:color w:val="000000"/>
+                <w:sz w:val="24"/>
+                <w:szCs w:val="24"/>
+              </w:rPr>
+              <w:t>32.2</w:t>
+            </w:r>
+          </w:p>
+        </w:tc>
+        <w:tc>
+          <w:tcPr>
+            <w:tcW w:w="1300" w:type="dxa"/>
+            <w:tcBorders>
+              <w:top w:val="single" w:sz="4" w:space="0" w:color="auto"/>
+              <w:left w:val="nil"/>
+              <w:bottom w:val="single" w:sz="4" w:space="0" w:color="auto"/>
+              <w:right w:val="nil"/>
+            </w:tcBorders>
+            <w:shd w:val="clear" w:color="auto" w:fill="auto"/>
+            <w:noWrap/>
+            <w:vAlign w:val="bottom"/>
+            <w:hideMark/>
+          </w:tcPr>
+          <w:p>
+            <w:pPr>
+              <w:spacing w:after="0" w:line="240" w:lineRule="auto"/>
+              <w:jc w:val="right"/>
+              <w:rPr>
+                <w:rFonts w:ascii="Calibri" w:eastAsia="Times New Roman" w:hAnsi="Calibri" w:cs="Calibri"/>
+                <w:color w:val="000000"/>
+              </w:rPr>
+            </w:pPr>
+            <w:r>
+              <w:rPr>
+                <w:rFonts w:ascii="Calibri" w:eastAsia="Times New Roman" w:hAnsi="Calibri" w:cs="Calibri"/>
+                <w:color w:val="000000"/>
+              </w:rPr>
+              <w:t>14.5</w:t>
+            </w:r>
+          </w:p>
+        </w:tc>
+      </w:tr>
+      <w:tr>
+        <w:trPr>
+          <w:trHeight w:val="320"/>
+        </w:trPr>
+        <w:tc>
+          <w:tcPr>
+            <w:tcW w:w="1900" w:type="dxa"/>
+            <w:tcBorders>
+              <w:top w:val="nil"/>
+              <w:left w:val="nil"/>
+              <w:bottom w:val="single" w:sz="4" w:space="0" w:color="auto"/>
+              <w:right w:val="nil"/>
+            </w:tcBorders>
+            <w:shd w:val="clear" w:color="auto" w:fill="auto"/>
+            <w:noWrap/>
+            <w:vAlign w:val="bottom"/>
+            <w:hideMark/>
+          </w:tcPr>
+          <w:p>
+            <w:pPr>
+              <w:spacing w:after="0" w:line="240" w:lineRule="auto"/>
+              <w:jc w:val="right"/>
+              <w:rPr>
+                <w:rFonts w:ascii="Calibri" w:eastAsia="Times New Roman" w:hAnsi="Calibri" w:cs="Calibri"/>
+                <w:color w:val="000000"/>
+                <w:sz w:val="24"/>
+                <w:szCs w:val="24"/>
+              </w:rPr>
+            </w:pPr>
+            <w:r>
+              <w:rPr>
+                <w:rFonts w:ascii="Calibri" w:eastAsia="Times New Roman" w:hAnsi="Calibri" w:cs="Calibri"/>
+                <w:color w:val="000000"/>
+                <w:sz w:val="24"/>
+                <w:szCs w:val="24"/>
+              </w:rPr>
+              <w:t>3</w:t>
+            </w:r>
+          </w:p>
+        </w:tc>
+        <w:tc>
+          <w:tcPr>
+            <w:tcW w:w="1300" w:type="dxa"/>
+            <w:tcBorders>
+              <w:top w:val="nil"/>
+              <w:left w:val="single" w:sz="4" w:space="0" w:color="auto"/>
+              <w:bottom w:val="single" w:sz="4" w:space="0" w:color="auto"/>
+              <w:right w:val="single" w:sz="4" w:space="0" w:color="auto"/>
+            </w:tcBorders>
+            <w:shd w:val="clear" w:color="auto" w:fill="auto"/>
+            <w:noWrap/>
+            <w:vAlign w:val="bottom"/>
+            <w:hideMark/>
+          </w:tcPr>
+          <w:p>
+            <w:pPr>
+              <w:spacing w:after="0" w:line="240" w:lineRule="auto"/>
+              <w:jc w:val="right"/>
+              <w:rPr>
+                <w:rFonts w:ascii="Calibri" w:eastAsia="Times New Roman" w:hAnsi="Calibri" w:cs="Calibri"/>
+                <w:color w:val="000000"/>
+                <w:sz w:val="24"/>
+                <w:szCs w:val="24"/>
+              </w:rPr>
+            </w:pPr>
+            <w:r>
+              <w:rPr>
+                <w:rFonts w:ascii="Calibri" w:eastAsia="Times New Roman" w:hAnsi="Calibri" w:cs="Calibri"/>
+                <w:color w:val="000000"/>
+                <w:sz w:val="24"/>
+                <w:szCs w:val="24"/>
+              </w:rPr>
+              <w:t>20.7</w:t>
+            </w:r>
+          </w:p>
+        </w:tc>
+        <w:tc>
+          <w:tcPr>
+            <w:tcW w:w="1300" w:type="dxa"/>
+            <w:tcBorders>
+              <w:top w:val="nil"/>
+              <w:left w:val="nil"/>
+              <w:bottom w:val="single" w:sz="4" w:space="0" w:color="auto"/>
+              <w:right w:val="nil"/>
+            </w:tcBorders>
+            <w:shd w:val="clear" w:color="auto" w:fill="auto"/>
+            <w:noWrap/>
+            <w:vAlign w:val="bottom"/>
+            <w:hideMark/>
+          </w:tcPr>
+          <w:p>
+            <w:pPr>
+              <w:spacing w:after="0" w:line="240" w:lineRule="auto"/>
+              <w:jc w:val="right"/>
+              <w:rPr>
+                <w:rFonts w:ascii="Calibri" w:eastAsia="Times New Roman" w:hAnsi="Calibri" w:cs="Calibri"/>
+                <w:color w:val="000000"/>
+                <w:sz w:val="24"/>
+                <w:szCs w:val="24"/>
+              </w:rPr>
+            </w:pPr>
+            <w:r>
+              <w:rPr>
+                <w:rFonts w:ascii="Calibri" w:eastAsia="Times New Roman" w:hAnsi="Calibri" w:cs="Calibri"/>
+                <w:color w:val="000000"/>
+                <w:sz w:val="24"/>
+                <w:szCs w:val="24"/>
+              </w:rPr>
+              <w:t>22.4</w:t>
+            </w:r>
+          </w:p>
+        </w:tc>
+      </w:tr>
+      <w:tr>
+        <w:trPr>
+          <w:trHeight w:val="320"/>
+        </w:trPr>
+        <w:tc>
+          <w:tcPr>
+            <w:tcW w:w="1900" w:type="dxa"/>
+            <w:tcBorders>
+              <w:top w:val="nil"/>
+              <w:left w:val="nil"/>
+              <w:bottom w:val="single" w:sz="4" w:space="0" w:color="auto"/>
+              <w:right w:val="nil"/>
+            </w:tcBorders>
+            <w:shd w:val="clear" w:color="auto" w:fill="auto"/>
+            <w:noWrap/>
+            <w:vAlign w:val="bottom"/>
+            <w:hideMark/>
+          </w:tcPr>
+          <w:p>
+            <w:pPr>
+              <w:spacing w:after="0" w:line="240" w:lineRule="auto"/>
+              <w:jc w:val="right"/>
+              <w:rPr>
+                <w:rFonts w:ascii="Calibri" w:eastAsia="Times New Roman" w:hAnsi="Calibri" w:cs="Calibri"/>
+                <w:color w:val="000000"/>
+                <w:sz w:val="24"/>
+                <w:szCs w:val="24"/>
+              </w:rPr>
+            </w:pPr>
+            <w:r>
+              <w:rPr>
+                <w:rFonts w:ascii="Calibri" w:eastAsia="Times New Roman" w:hAnsi="Calibri" w:cs="Calibri"/>
+                <w:color w:val="000000"/>
+                <w:sz w:val="24"/>
+                <w:szCs w:val="24"/>
+              </w:rPr>
+              <w:t>4</w:t>
+            </w:r>
+          </w:p>
+        </w:tc>
+        <w:tc>
+          <w:tcPr>
+            <w:tcW w:w="1300" w:type="dxa"/>
+            <w:tcBorders>
+              <w:top w:val="nil"/>
+              <w:left w:val="single" w:sz="4" w:space="0" w:color="auto"/>
+              <w:bottom w:val="single" w:sz="4" w:space="0" w:color="auto"/>
+              <w:right w:val="single" w:sz="4" w:space="0" w:color="auto"/>
+            </w:tcBorders>
+            <w:shd w:val="clear" w:color="auto" w:fill="auto"/>
+            <w:noWrap/>
+            <w:vAlign w:val="bottom"/>
+            <w:hideMark/>
+          </w:tcPr>
+          <w:p>
+            <w:pPr>
+              <w:spacing w:after="0" w:line="240" w:lineRule="auto"/>
+              <w:jc w:val="right"/>
+              <w:rPr>
+                <w:rFonts w:ascii="Calibri" w:eastAsia="Times New Roman" w:hAnsi="Calibri" w:cs="Calibri"/>
+                <w:color w:val="000000"/>
+                <w:sz w:val="24"/>
+                <w:szCs w:val="24"/>
+              </w:rPr>
+            </w:pPr>
+            <w:r>
+              <w:rPr>
+                <w:rFonts w:ascii="Calibri" w:eastAsia="Times New Roman" w:hAnsi="Calibri" w:cs="Calibri"/>
+                <w:color w:val="000000"/>
+                <w:sz w:val="24"/>
+                <w:szCs w:val="24"/>
+              </w:rPr>
+              <w:t>20.6</w:t>
+            </w:r>
+          </w:p>
+        </w:tc>
+        <w:tc>
+          <w:tcPr>
+            <w:tcW w:w="1300" w:type="dxa"/>
+            <w:tcBorders>
+              <w:top w:val="nil"/>
+              <w:left w:val="nil"/>
+              <w:bottom w:val="single" w:sz="4" w:space="0" w:color="auto"/>
+              <w:right w:val="nil"/>
+            </w:tcBorders>
+            <w:shd w:val="clear" w:color="auto" w:fill="auto"/>
+            <w:noWrap/>
+            <w:vAlign w:val="bottom"/>
+            <w:hideMark/>
+          </w:tcPr>
+          <w:p>
+            <w:pPr>
+              <w:spacing w:after="0" w:line="240" w:lineRule="auto"/>
+              <w:jc w:val="right"/>
+              <w:rPr>
+                <w:rFonts w:ascii="Calibri" w:eastAsia="Times New Roman" w:hAnsi="Calibri" w:cs="Calibri"/>
+                <w:color w:val="000000"/>
+                <w:sz w:val="24"/>
+                <w:szCs w:val="24"/>
+              </w:rPr>
+            </w:pPr>
+            <w:r>
+              <w:rPr>
+                <w:rFonts w:ascii="Calibri" w:eastAsia="Times New Roman" w:hAnsi="Calibri" w:cs="Calibri"/>
+                <w:color w:val="000000"/>
+                <w:sz w:val="24"/>
+                <w:szCs w:val="24"/>
+              </w:rPr>
+              <w:t>19.6</w:t>
+            </w:r>
+          </w:p>
+        </w:tc>
+      </w:tr>
+      <w:tr>
+        <w:trPr>
+          <w:trHeight w:val="320"/>
+        </w:trPr>
+        <w:tc>
+          <w:tcPr>
+            <w:tcW w:w="1900" w:type="dxa"/>
+            <w:tcBorders>
+              <w:top w:val="nil"/>
+              <w:left w:val="nil"/>
+              <w:bottom w:val="single" w:sz="4" w:space="0" w:color="auto"/>
+              <w:right w:val="nil"/>
+            </w:tcBorders>
+            <w:shd w:val="clear" w:color="auto" w:fill="auto"/>
+            <w:noWrap/>
+            <w:vAlign w:val="bottom"/>
+            <w:hideMark/>
+          </w:tcPr>
+          <w:p>
+            <w:pPr>
+              <w:spacing w:after="0" w:line="240" w:lineRule="auto"/>
+              <w:jc w:val="right"/>
+              <w:rPr>
+                <w:rFonts w:ascii="Calibri" w:eastAsia="Times New Roman" w:hAnsi="Calibri" w:cs="Calibri"/>
+                <w:color w:val="000000"/>
+                <w:sz w:val="24"/>
+                <w:szCs w:val="24"/>
+              </w:rPr>
+            </w:pPr>
+            <w:r>
+              <w:rPr>
+                <w:rFonts w:ascii="Calibri" w:eastAsia="Times New Roman" w:hAnsi="Calibri" w:cs="Calibri"/>
+                <w:color w:val="000000"/>
+                <w:sz w:val="24"/>
+                <w:szCs w:val="24"/>
+              </w:rPr>
+              <w:t>5</w:t>
+            </w:r>
+          </w:p>
+        </w:tc>
+        <w:tc>
+          <w:tcPr>
+            <w:tcW w:w="1300" w:type="dxa"/>
+            <w:tcBorders>
+              <w:top w:val="nil"/>
+              <w:left w:val="single" w:sz="4" w:space="0" w:color="auto"/>
+              <w:bottom w:val="single" w:sz="4" w:space="0" w:color="auto"/>
+              <w:right w:val="single" w:sz="4" w:space="0" w:color="auto"/>
+            </w:tcBorders>
+            <w:shd w:val="clear" w:color="auto" w:fill="auto"/>
+            <w:noWrap/>
+            <w:vAlign w:val="bottom"/>
+            <w:hideMark/>
+          </w:tcPr>
+          <w:p>
+            <w:pPr>
+              <w:spacing w:after="0" w:line="240" w:lineRule="auto"/>
+              <w:jc w:val="right"/>
+              <w:rPr>
+                <w:rFonts w:ascii="Calibri" w:eastAsia="Times New Roman" w:hAnsi="Calibri" w:cs="Calibri"/>
+                <w:color w:val="000000"/>
+                <w:sz w:val="24"/>
+                <w:szCs w:val="24"/>
+              </w:rPr>
+            </w:pPr>
+            <w:r>
+              <w:rPr>
+                <w:rFonts w:ascii="Calibri" w:eastAsia="Times New Roman" w:hAnsi="Calibri" w:cs="Calibri"/>
+                <w:color w:val="000000"/>
+                <w:sz w:val="24"/>
+                <w:szCs w:val="24"/>
+              </w:rPr>
+              <w:t>31</w:t>
+            </w:r>
+          </w:p>
+        </w:tc>
+        <w:tc>
+          <w:tcPr>
+            <w:tcW w:w="1300" w:type="dxa"/>
+            <w:tcBorders>
+              <w:top w:val="nil"/>
+              <w:left w:val="nil"/>
+              <w:bottom w:val="single" w:sz="4" w:space="0" w:color="auto"/>
+              <w:right w:val="nil"/>
+            </w:tcBorders>
+            <w:shd w:val="clear" w:color="auto" w:fill="auto"/>
+            <w:noWrap/>
+            <w:vAlign w:val="bottom"/>
+            <w:hideMark/>
+          </w:tcPr>
+          <w:p>
+            <w:pPr>
+              <w:spacing w:after="0" w:line="240" w:lineRule="auto"/>
+              <w:jc w:val="right"/>
+              <w:rPr>
+                <w:rFonts w:ascii="Calibri" w:eastAsia="Times New Roman" w:hAnsi="Calibri" w:cs="Calibri"/>
+                <w:color w:val="000000"/>
+                <w:sz w:val="24"/>
+                <w:szCs w:val="24"/>
+              </w:rPr>
+            </w:pPr>
+            <w:r>
+              <w:rPr>
+                <w:rFonts w:ascii="Calibri" w:eastAsia="Times New Roman" w:hAnsi="Calibri" w:cs="Calibri"/>
+                <w:color w:val="000000"/>
+                <w:sz w:val="24"/>
+                <w:szCs w:val="24"/>
+              </w:rPr>
+              <w:t>20.7</w:t>
+            </w:r>
+          </w:p>
+        </w:tc>
+      </w:tr>
+      <w:tr>
+        <w:trPr>
+          <w:trHeight w:val="320"/>
+        </w:trPr>
+        <w:tc>
+          <w:tcPr>
+            <w:tcW w:w="1900" w:type="dxa"/>
+            <w:tcBorders>
+              <w:top w:val="nil"/>
+              <w:left w:val="nil"/>
+              <w:bottom w:val="single" w:sz="4" w:space="0" w:color="auto"/>
+              <w:right w:val="nil"/>
+            </w:tcBorders>
+            <w:shd w:val="clear" w:color="auto" w:fill="auto"/>
+            <w:noWrap/>
+            <w:vAlign w:val="bottom"/>
+            <w:hideMark/>
+          </w:tcPr>
+          <w:p>
+            <w:pPr>
+              <w:spacing w:after="0" w:line="240" w:lineRule="auto"/>
+              <w:jc w:val="right"/>
+              <w:rPr>
+                <w:rFonts w:ascii="Calibri" w:eastAsia="Times New Roman" w:hAnsi="Calibri" w:cs="Calibri"/>
+                <w:color w:val="000000"/>
+                <w:sz w:val="24"/>
+                <w:szCs w:val="24"/>
+              </w:rPr>
+            </w:pPr>
+            <w:r>
+              <w:rPr>
+                <w:rFonts w:ascii="Calibri" w:eastAsia="Times New Roman" w:hAnsi="Calibri" w:cs="Calibri"/>
+                <w:color w:val="000000"/>
+                <w:sz w:val="24"/>
+                <w:szCs w:val="24"/>
+              </w:rPr>
+              <w:t>6</w:t>
+            </w:r>
+          </w:p>
+        </w:tc>
+        <w:tc>
+          <w:tcPr>
+            <w:tcW w:w="1300" w:type="dxa"/>
+            <w:tcBorders>
+              <w:top w:val="nil"/>
+              <w:left w:val="single" w:sz="4" w:space="0" w:color="auto"/>
+              <w:bottom w:val="single" w:sz="4" w:space="0" w:color="auto"/>
+              <w:right w:val="single" w:sz="4" w:space="0" w:color="auto"/>
+            </w:tcBorders>
+            <w:shd w:val="clear" w:color="auto" w:fill="auto"/>
+            <w:noWrap/>
+            <w:vAlign w:val="bottom"/>
+            <w:hideMark/>
+          </w:tcPr>
+          <w:p>
+            <w:pPr>
+              <w:spacing w:after="0" w:line="240" w:lineRule="auto"/>
+              <w:jc w:val="right"/>
+              <w:rPr>
+                <w:rFonts w:ascii="Calibri" w:eastAsia="Times New Roman" w:hAnsi="Calibri" w:cs="Calibri"/>
+                <w:color w:val="000000"/>
+                <w:sz w:val="24"/>
+                <w:szCs w:val="24"/>
+              </w:rPr>
+            </w:pPr>
+            <w:r>
+              <w:rPr>
+                <w:rFonts w:ascii="Calibri" w:eastAsia="Times New Roman" w:hAnsi="Calibri" w:cs="Calibri"/>
+                <w:color w:val="000000"/>
+                <w:sz w:val="24"/>
+                <w:szCs w:val="24"/>
+              </w:rPr>
+              <w:t>41</w:t>
+            </w:r>
+          </w:p>
+        </w:tc>
+        <w:tc>
+          <w:tcPr>
+            <w:tcW w:w="1300" w:type="dxa"/>
+            <w:tcBorders>
+              <w:top w:val="nil"/>
+              <w:left w:val="nil"/>
+              <w:bottom w:val="single" w:sz="4" w:space="0" w:color="auto"/>
+              <w:right w:val="nil"/>
+            </w:tcBorders>
+            <w:shd w:val="clear" w:color="auto" w:fill="auto"/>
+            <w:noWrap/>
+            <w:vAlign w:val="bottom"/>
+            <w:hideMark/>
+          </w:tcPr>
+          <w:p>
+            <w:pPr>
+              <w:spacing w:after="0" w:line="240" w:lineRule="auto"/>
+              <w:jc w:val="right"/>
+              <w:rPr>
+                <w:rFonts w:ascii="Calibri" w:eastAsia="Times New Roman" w:hAnsi="Calibri" w:cs="Calibri"/>
+                <w:color w:val="000000"/>
+                <w:sz w:val="24"/>
+                <w:szCs w:val="24"/>
+              </w:rPr>
+            </w:pPr>
+            <w:r>
+              <w:rPr>
+                <w:rFonts w:ascii="Calibri" w:eastAsia="Times New Roman" w:hAnsi="Calibri" w:cs="Calibri"/>
+                <w:color w:val="000000"/>
+                <w:sz w:val="24"/>
+                <w:szCs w:val="24"/>
+              </w:rPr>
+              <w:t>20.4</w:t>
+            </w:r>
+          </w:p>
+        </w:tc>
+      </w:tr>
+      <w:tr>
+        <w:trPr>
+          <w:trHeight w:val="320"/>
+        </w:trPr>
+        <w:tc>
+          <w:tcPr>
+            <w:tcW w:w="1900" w:type="dxa"/>
+            <w:tcBorders>
+              <w:top w:val="nil"/>
+              <w:left w:val="nil"/>
+              <w:bottom w:val="single" w:sz="4" w:space="0" w:color="auto"/>
+              <w:right w:val="nil"/>
+            </w:tcBorders>
+            <w:shd w:val="clear" w:color="auto" w:fill="auto"/>
+            <w:noWrap/>
+            <w:vAlign w:val="bottom"/>
+            <w:hideMark/>
+          </w:tcPr>
+          <w:p>
+            <w:pPr>
+              <w:spacing w:after="0" w:line="240" w:lineRule="auto"/>
+              <w:jc w:val="right"/>
+              <w:rPr>
+                <w:rFonts w:ascii="Calibri" w:eastAsia="Times New Roman" w:hAnsi="Calibri" w:cs="Calibri"/>
+                <w:color w:val="000000"/>
+                <w:sz w:val="24"/>
+                <w:szCs w:val="24"/>
+              </w:rPr>
+            </w:pPr>
+            <w:r>
+              <w:rPr>
+                <w:rFonts w:ascii="Calibri" w:eastAsia="Times New Roman" w:hAnsi="Calibri" w:cs="Calibri"/>
+                <w:color w:val="000000"/>
+                <w:sz w:val="24"/>
+                <w:szCs w:val="24"/>
+              </w:rPr>
+              <w:t>7</w:t>
+            </w:r>
+          </w:p>
+        </w:tc>
+        <w:tc>
+          <w:tcPr>
+            <w:tcW w:w="1300" w:type="dxa"/>
+            <w:tcBorders>
+              <w:top w:val="nil"/>
+              <w:left w:val="single" w:sz="4" w:space="0" w:color="auto"/>
+              <w:bottom w:val="single" w:sz="4" w:space="0" w:color="auto"/>
+              <w:right w:val="single" w:sz="4" w:space="0" w:color="auto"/>
+            </w:tcBorders>
+            <w:shd w:val="clear" w:color="auto" w:fill="auto"/>
+            <w:noWrap/>
+            <w:vAlign w:val="bottom"/>
+            <w:hideMark/>
+          </w:tcPr>
+          <w:p>
+            <w:pPr>
+              <w:spacing w:after="0" w:line="240" w:lineRule="auto"/>
+              <w:jc w:val="right"/>
+              <w:rPr>
+                <w:rFonts w:ascii="Calibri" w:eastAsia="Times New Roman" w:hAnsi="Calibri" w:cs="Calibri"/>
+                <w:color w:val="000000"/>
+                <w:sz w:val="24"/>
+                <w:szCs w:val="24"/>
+              </w:rPr>
+            </w:pPr>
+            <w:r>
+              <w:rPr>
+                <w:rFonts w:ascii="Calibri" w:eastAsia="Times New Roman" w:hAnsi="Calibri" w:cs="Calibri"/>
+                <w:color w:val="000000"/>
+                <w:sz w:val="24"/>
+                <w:szCs w:val="24"/>
+              </w:rPr>
+              <w:t>27.7</w:t>
+            </w:r>
+          </w:p>
+        </w:tc>
+        <w:tc>
+          <w:tcPr>
+            <w:tcW w:w="1300" w:type="dxa"/>
+            <w:tcBorders>
+              <w:top w:val="nil"/>
+              <w:left w:val="nil"/>
+              <w:bottom w:val="single" w:sz="4" w:space="0" w:color="auto"/>
+              <w:right w:val="nil"/>
+            </w:tcBorders>
+            <w:shd w:val="clear" w:color="auto" w:fill="auto"/>
+            <w:noWrap/>
+            <w:vAlign w:val="bottom"/>
+            <w:hideMark/>
+          </w:tcPr>
+          <w:p>
+            <w:pPr>
+              <w:spacing w:after="0" w:line="240" w:lineRule="auto"/>
+              <w:jc w:val="right"/>
+              <w:rPr>
+                <w:rFonts w:ascii="Calibri" w:eastAsia="Times New Roman" w:hAnsi="Calibri" w:cs="Calibri"/>
+                <w:color w:val="000000"/>
+                <w:sz w:val="24"/>
+                <w:szCs w:val="24"/>
+              </w:rPr>
+            </w:pPr>
+            <w:r>
+              <w:rPr>
+                <w:rFonts w:ascii="Calibri" w:eastAsia="Times New Roman" w:hAnsi="Calibri" w:cs="Calibri"/>
+                <w:color w:val="000000"/>
+                <w:sz w:val="24"/>
+                <w:szCs w:val="24"/>
+              </w:rPr>
+              <w:t>22.1</w:t>
+            </w:r>
+          </w:p>
+        </w:tc>
+      </w:tr>
+      <w:tr>
+        <w:trPr>
+          <w:trHeight w:val="320"/>
+        </w:trPr>
+        <w:tc>
+          <w:tcPr>
+            <w:tcW w:w="1900" w:type="dxa"/>
+            <w:tcBorders>
+              <w:top w:val="nil"/>
+              <w:left w:val="nil"/>
+              <w:bottom w:val="single" w:sz="4" w:space="0" w:color="auto"/>
+              <w:right w:val="nil"/>
+            </w:tcBorders>
+            <w:shd w:val="clear" w:color="auto" w:fill="auto"/>
+            <w:noWrap/>
+            <w:vAlign w:val="bottom"/>
+            <w:hideMark/>
+          </w:tcPr>
+          <w:p>
+            <w:pPr>
+              <w:spacing w:after="0" w:line="240" w:lineRule="auto"/>
+              <w:jc w:val="right"/>
+              <w:rPr>
+                <w:rFonts w:ascii="Calibri" w:eastAsia="Times New Roman" w:hAnsi="Calibri" w:cs="Calibri"/>
+                <w:color w:val="000000"/>
+                <w:sz w:val="24"/>
+                <w:szCs w:val="24"/>
+              </w:rPr>
+            </w:pPr>
+            <w:r>
+              <w:rPr>
+                <w:rFonts w:ascii="Calibri" w:eastAsia="Times New Roman" w:hAnsi="Calibri" w:cs="Calibri"/>
+                <w:color w:val="000000"/>
+                <w:sz w:val="24"/>
+                <w:szCs w:val="24"/>
+              </w:rPr>
+              <w:t>8</w:t>
+            </w:r>
+          </w:p>
+        </w:tc>
+        <w:tc>
+          <w:tcPr>
+            <w:tcW w:w="1300" w:type="dxa"/>
+            <w:tcBorders>
+              <w:top w:val="nil"/>
+              <w:left w:val="single" w:sz="4" w:space="0" w:color="auto"/>
+              <w:bottom w:val="single" w:sz="4" w:space="0" w:color="auto"/>
+              <w:right w:val="single" w:sz="4" w:space="0" w:color="auto"/>
+            </w:tcBorders>
+            <w:shd w:val="clear" w:color="auto" w:fill="auto"/>
+            <w:noWrap/>
+            <w:vAlign w:val="bottom"/>
+            <w:hideMark/>
+          </w:tcPr>
+          <w:p>
+            <w:pPr>
+              <w:spacing w:after="0" w:line="240" w:lineRule="auto"/>
+              <w:jc w:val="right"/>
+              <w:rPr>
+                <w:rFonts w:ascii="Calibri" w:eastAsia="Times New Roman" w:hAnsi="Calibri" w:cs="Calibri"/>
+                <w:color w:val="000000"/>
+                <w:sz w:val="24"/>
+                <w:szCs w:val="24"/>
+              </w:rPr>
+            </w:pPr>
+            <w:r>
+              <w:rPr>
+                <w:rFonts w:ascii="Calibri" w:eastAsia="Times New Roman" w:hAnsi="Calibri" w:cs="Calibri"/>
+                <w:color w:val="000000"/>
+                <w:sz w:val="24"/>
+                <w:szCs w:val="24"/>
+              </w:rPr>
+              <w:t>26</w:t>
+            </w:r>
+          </w:p>
+        </w:tc>
+        <w:tc>
+          <w:tcPr>
+            <w:tcW w:w="1300" w:type="dxa"/>
+            <w:tcBorders>
+              <w:top w:val="nil"/>
+              <w:left w:val="nil"/>
+              <w:bottom w:val="single" w:sz="4" w:space="0" w:color="auto"/>
+              <w:right w:val="nil"/>
+            </w:tcBorders>
+            <w:shd w:val="clear" w:color="auto" w:fill="auto"/>
+            <w:noWrap/>
+            <w:vAlign w:val="bottom"/>
+            <w:hideMark/>
+          </w:tcPr>
+          <w:p>
+            <w:pPr>
+              <w:spacing w:after="0" w:line="240" w:lineRule="auto"/>
+              <w:jc w:val="right"/>
+              <w:rPr>
+                <w:rFonts w:ascii="Calibri" w:eastAsia="Times New Roman" w:hAnsi="Calibri" w:cs="Calibri"/>
+                <w:color w:val="000000"/>
+                <w:sz w:val="24"/>
+                <w:szCs w:val="24"/>
+              </w:rPr>
+            </w:pPr>
+            <w:r>
+              <w:rPr>
+                <w:rFonts w:ascii="Calibri" w:eastAsia="Times New Roman" w:hAnsi="Calibri" w:cs="Calibri"/>
+                <w:color w:val="000000"/>
+                <w:sz w:val="24"/>
+                <w:szCs w:val="24"/>
+              </w:rPr>
+              <w:t>19.4</w:t>
+            </w:r>
+          </w:p>
+        </w:tc>
+      </w:tr>
+      <w:tr>
+        <w:trPr>
+          <w:trHeight w:val="320"/>
+        </w:trPr>
+        <w:tc>
+          <w:tcPr>
+            <w:tcW w:w="1900" w:type="dxa"/>
+            <w:tcBorders>
+              <w:top w:val="nil"/>
+              <w:left w:val="nil"/>
+              <w:bottom w:val="single" w:sz="4" w:space="0" w:color="auto"/>
+              <w:right w:val="nil"/>
+            </w:tcBorders>
+            <w:shd w:val="clear" w:color="auto" w:fill="auto"/>
+            <w:noWrap/>
+            <w:vAlign w:val="bottom"/>
+            <w:hideMark/>
+          </w:tcPr>
+          <w:p>
+            <w:pPr>
+              <w:spacing w:after="0" w:line="240" w:lineRule="auto"/>
+              <w:jc w:val="right"/>
+              <w:rPr>
+                <w:rFonts w:ascii="Calibri" w:eastAsia="Times New Roman" w:hAnsi="Calibri" w:cs="Calibri"/>
+                <w:color w:val="000000"/>
+                <w:sz w:val="24"/>
+                <w:szCs w:val="24"/>
+              </w:rPr>
+            </w:pPr>
+            <w:r>
+              <w:rPr>
+                <w:rFonts w:ascii="Calibri" w:eastAsia="Times New Roman" w:hAnsi="Calibri" w:cs="Calibri"/>
+                <w:color w:val="000000"/>
+                <w:sz w:val="24"/>
+                <w:szCs w:val="24"/>
+              </w:rPr>
+              <w:t>9</w:t>
+            </w:r>
+          </w:p>
+        </w:tc>
+        <w:tc>
+          <w:tcPr>
+            <w:tcW w:w="1300" w:type="dxa"/>
+            <w:tcBorders>
+              <w:top w:val="nil"/>
+              <w:left w:val="single" w:sz="4" w:space="0" w:color="auto"/>
+              <w:bottom w:val="single" w:sz="4" w:space="0" w:color="auto"/>
+              <w:right w:val="single" w:sz="4" w:space="0" w:color="auto"/>
+            </w:tcBorders>
+            <w:shd w:val="clear" w:color="auto" w:fill="auto"/>
+            <w:noWrap/>
+            <w:vAlign w:val="bottom"/>
+            <w:hideMark/>
+          </w:tcPr>
+          <w:p>
+            <w:pPr>
+              <w:spacing w:after="0" w:line="240" w:lineRule="auto"/>
+              <w:jc w:val="right"/>
+              <w:rPr>
+                <w:rFonts w:ascii="Calibri" w:eastAsia="Times New Roman" w:hAnsi="Calibri" w:cs="Calibri"/>
+                <w:color w:val="000000"/>
+                <w:sz w:val="24"/>
+                <w:szCs w:val="24"/>
+              </w:rPr>
+            </w:pPr>
+            <w:r>
+              <w:rPr>
+                <w:rFonts w:ascii="Calibri" w:eastAsia="Times New Roman" w:hAnsi="Calibri" w:cs="Calibri"/>
+                <w:color w:val="000000"/>
+                <w:sz w:val="24"/>
+                <w:szCs w:val="24"/>
+              </w:rPr>
+              <w:t>21.5</w:t>
+            </w:r>
+          </w:p>
+        </w:tc>
+        <w:tc>
+          <w:tcPr>
+            <w:tcW w:w="1300" w:type="dxa"/>
+            <w:tcBorders>
+              <w:top w:val="nil"/>
+              <w:left w:val="nil"/>
+              <w:bottom w:val="single" w:sz="4" w:space="0" w:color="auto"/>
+              <w:right w:val="nil"/>
+            </w:tcBorders>
+            <w:shd w:val="clear" w:color="auto" w:fill="auto"/>
+            <w:noWrap/>
+            <w:vAlign w:val="bottom"/>
+            <w:hideMark/>
+          </w:tcPr>
+          <w:p>
+            <w:pPr>
+              <w:spacing w:after="0" w:line="240" w:lineRule="auto"/>
+              <w:jc w:val="right"/>
+              <w:rPr>
+                <w:rFonts w:ascii="Calibri" w:eastAsia="Times New Roman" w:hAnsi="Calibri" w:cs="Calibri"/>
+                <w:color w:val="000000"/>
+                <w:sz w:val="24"/>
+                <w:szCs w:val="24"/>
+              </w:rPr>
+            </w:pPr>
+            <w:r>
+              <w:rPr>
+                <w:rFonts w:ascii="Calibri" w:eastAsia="Times New Roman" w:hAnsi="Calibri" w:cs="Calibri"/>
+                <w:color w:val="000000"/>
+                <w:sz w:val="24"/>
+                <w:szCs w:val="24"/>
+              </w:rPr>
+              <w:t>16.2</w:t>
+            </w:r>
+          </w:p>
+        </w:tc>
+      </w:tr>
+      <w:tr>
+        <w:trPr>
+          <w:trHeight w:val="320"/>
+        </w:trPr>
+        <w:tc>
+          <w:tcPr>
+            <w:tcW w:w="1900" w:type="dxa"/>
+            <w:tcBorders>
+              <w:top w:val="nil"/>
+              <w:left w:val="nil"/>
+              <w:bottom w:val="nil"/>
+              <w:right w:val="nil"/>
+            </w:tcBorders>
+            <w:shd w:val="clear" w:color="auto" w:fill="auto"/>
+            <w:noWrap/>
+            <w:vAlign w:val="bottom"/>
+            <w:hideMark/>
+          </w:tcPr>
+          <w:p>
+            <w:pPr>
+              <w:spacing w:after="0" w:line="240" w:lineRule="auto"/>
+              <w:jc w:val="right"/>
+              <w:rPr>
+                <w:rFonts w:ascii="Calibri" w:eastAsia="Times New Roman" w:hAnsi="Calibri" w:cs="Calibri"/>
+                <w:color w:val="000000"/>
+                <w:sz w:val="24"/>
+                <w:szCs w:val="24"/>
+              </w:rPr>
+            </w:pPr>
+            <w:r>
+              <w:rPr>
+                <w:rFonts w:ascii="Calibri" w:eastAsia="Times New Roman" w:hAnsi="Calibri" w:cs="Calibri"/>
+                <w:color w:val="000000"/>
+                <w:sz w:val="24"/>
+                <w:szCs w:val="24"/>
+              </w:rPr>
+              <w:t>10</w:t>
+            </w:r>
+          </w:p>
+        </w:tc>
+        <w:tc>
+          <w:tcPr>
+            <w:tcW w:w="1300" w:type="dxa"/>
+            <w:tcBorders>
+              <w:top w:val="nil"/>
+              <w:left w:val="single" w:sz="4" w:space="0" w:color="auto"/>
+              <w:bottom w:val="single" w:sz="4" w:space="0" w:color="4472C4"/>
+              <w:right w:val="single" w:sz="4" w:space="0" w:color="auto"/>
+            </w:tcBorders>
+            <w:shd w:val="clear" w:color="auto" w:fill="auto"/>
+            <w:noWrap/>
+            <w:vAlign w:val="bottom"/>
+            <w:hideMark/>
+          </w:tcPr>
+          <w:p>
+            <w:pPr>
+              <w:spacing w:after="0" w:line="240" w:lineRule="auto"/>
+              <w:jc w:val="right"/>
+              <w:rPr>
+                <w:rFonts w:ascii="Calibri" w:eastAsia="Times New Roman" w:hAnsi="Calibri" w:cs="Calibri"/>
+                <w:color w:val="000000"/>
+                <w:sz w:val="24"/>
+                <w:szCs w:val="24"/>
+              </w:rPr>
+            </w:pPr>
+            <w:r>
+              <w:rPr>
+                <w:rFonts w:ascii="Calibri" w:eastAsia="Times New Roman" w:hAnsi="Calibri" w:cs="Calibri"/>
+                <w:color w:val="000000"/>
+                <w:sz w:val="24"/>
+                <w:szCs w:val="24"/>
+              </w:rPr>
+              <w:t>26</w:t>
+            </w:r>
+          </w:p>
+        </w:tc>
+        <w:tc>
+          <w:tcPr>
+            <w:tcW w:w="1300" w:type="dxa"/>
+            <w:tcBorders>
+              <w:top w:val="nil"/>
+              <w:left w:val="nil"/>
+              <w:bottom w:val="single" w:sz="4" w:space="0" w:color="4472C4"/>
+              <w:right w:val="nil"/>
+            </w:tcBorders>
+            <w:shd w:val="clear" w:color="auto" w:fill="auto"/>
+            <w:noWrap/>
+            <w:vAlign w:val="bottom"/>
+            <w:hideMark/>
+          </w:tcPr>
+          <w:p>
+            <w:pPr>
+              <w:spacing w:after="0" w:line="240" w:lineRule="auto"/>
+              <w:jc w:val="right"/>
+              <w:rPr>
+                <w:rFonts w:ascii="Calibri" w:eastAsia="Times New Roman" w:hAnsi="Calibri" w:cs="Calibri"/>
+                <w:color w:val="000000"/>
+                <w:sz w:val="24"/>
+                <w:szCs w:val="24"/>
+              </w:rPr>
+            </w:pPr>
+            <w:r>
+              <w:rPr>
+                <w:rFonts w:ascii="Calibri" w:eastAsia="Times New Roman" w:hAnsi="Calibri" w:cs="Calibri"/>
+                <w:color w:val="000000"/>
+                <w:sz w:val="24"/>
+                <w:szCs w:val="24"/>
+              </w:rPr>
+              <w:t>35</w:t>
+            </w:r>
+          </w:p>
+        </w:tc>
+      </w:tr>
+      <w:tr>
+        <w:trPr>
+          <w:trHeight w:val="340"/>
+        </w:trPr>
+        <w:tc>
+          <w:tcPr>
+            <w:tcW w:w="1900" w:type="dxa"/>
+            <w:tcBorders>
+              <w:top w:val="single" w:sz="4" w:space="0" w:color="4472C4"/>
+              <w:left w:val="nil"/>
+              <w:bottom w:val="double" w:sz="6" w:space="0" w:color="4472C4"/>
+              <w:right w:val="nil"/>
+            </w:tcBorders>
+            <w:shd w:val="clear" w:color="auto" w:fill="auto"/>
+            <w:noWrap/>
+            <w:vAlign w:val="bottom"/>
+            <w:hideMark/>
+          </w:tcPr>
+          <w:p>
+            <w:pPr>
+              <w:spacing w:after="0" w:line="240" w:lineRule="auto"/>
+              <w:rPr>
+                <w:rFonts w:ascii="Calibri" w:eastAsia="Times New Roman" w:hAnsi="Calibri" w:cs="Calibri"/>
+                <w:b/>
+                <w:bCs/>
+                <w:color w:val="000000"/>
+                <w:sz w:val="24"/>
+                <w:szCs w:val="24"/>
+              </w:rPr>
+            </w:pPr>
+            <w:r>
+              <w:rPr>
+                <w:rFonts w:ascii="Calibri" w:eastAsia="Times New Roman" w:hAnsi="Calibri" w:cs="Calibri"/>
+                <w:b/>
+                <w:bCs/>
+                <w:color w:val="000000"/>
+                <w:sz w:val="24"/>
+                <w:szCs w:val="24"/>
+              </w:rPr>
+              <w:t>mean error rate</w:t>
+            </w:r>
+          </w:p>
+        </w:tc>
+        <w:tc>
+          <w:tcPr>
+            <w:tcW w:w="1300" w:type="dxa"/>
+            <w:tcBorders>
+              <w:top w:val="nil"/>
+              <w:left w:val="nil"/>
+              <w:bottom w:val="double" w:sz="6" w:space="0" w:color="4472C4"/>
+              <w:right w:val="nil"/>
+            </w:tcBorders>
+            <w:shd w:val="clear" w:color="auto" w:fill="auto"/>
+            <w:noWrap/>
+            <w:vAlign w:val="bottom"/>
+            <w:hideMark/>
+          </w:tcPr>
+          <w:p>
+            <w:pPr>
+              <w:spacing w:after="0" w:line="240" w:lineRule="auto"/>
+              <w:jc w:val="right"/>
+              <w:rPr>
+                <w:rFonts w:ascii="Calibri" w:eastAsia="Times New Roman" w:hAnsi="Calibri" w:cs="Calibri"/>
+                <w:b/>
+                <w:bCs/>
+                <w:color w:val="000000"/>
+                <w:sz w:val="24"/>
+                <w:szCs w:val="24"/>
+              </w:rPr>
+            </w:pPr>
+            <w:r>
+              <w:rPr>
+                <w:rFonts w:ascii="Calibri" w:eastAsia="Times New Roman" w:hAnsi="Calibri" w:cs="Calibri"/>
+                <w:b/>
+                <w:bCs/>
+                <w:color w:val="000000"/>
+                <w:sz w:val="24"/>
+                <w:szCs w:val="24"/>
+              </w:rPr>
+              <w:t>27.72</w:t>
+            </w:r>
+          </w:p>
+        </w:tc>
+        <w:tc>
+          <w:tcPr>
+            <w:tcW w:w="1300" w:type="dxa"/>
+            <w:tcBorders>
+              <w:top w:val="nil"/>
+              <w:left w:val="nil"/>
+              <w:bottom w:val="double" w:sz="6" w:space="0" w:color="4472C4"/>
+              <w:right w:val="nil"/>
+            </w:tcBorders>
+            <w:shd w:val="clear" w:color="auto" w:fill="auto"/>
+            <w:noWrap/>
+            <w:vAlign w:val="bottom"/>
+            <w:hideMark/>
+          </w:tcPr>
+          <w:p>
+            <w:pPr>
+              <w:spacing w:after="0" w:line="240" w:lineRule="auto"/>
+              <w:jc w:val="right"/>
+              <w:rPr>
+                <w:rFonts w:ascii="Calibri" w:eastAsia="Times New Roman" w:hAnsi="Calibri" w:cs="Calibri"/>
+                <w:b/>
+                <w:bCs/>
+                <w:color w:val="000000"/>
+                <w:sz w:val="24"/>
+                <w:szCs w:val="24"/>
+              </w:rPr>
+            </w:pPr>
+            <w:r>
+              <w:rPr>
+                <w:rFonts w:ascii="Calibri" w:eastAsia="Times New Roman" w:hAnsi="Calibri" w:cs="Calibri"/>
+                <w:b/>
+                <w:bCs/>
+                <w:color w:val="000000"/>
+                <w:sz w:val="24"/>
+                <w:szCs w:val="24"/>
+              </w:rPr>
+              <w:t>21.27</w:t>
+            </w:r>
+          </w:p>
+        </w:tc>
+      </w:tr>
+    </w:tbl>
+    <w:p>
+      <w:pPr>
+        <w:spacing w:after="0"/>
+        <w:rPr>
+          <w:rFonts w:ascii="Calibri" w:hAnsi="Calibri" w:cs="Calibri"/>
+          <w:sz w:val="24"/>
+          <w:szCs w:val="24"/>
+        </w:rPr>
+      </w:pPr>
+    </w:p>
+    <w:p>
+      <w:pPr>
+        <w:spacing w:after="0"/>
+        <w:rPr>
+          <w:rFonts w:ascii="Calibri" w:hAnsi="Calibri" w:cs="Calibri"/>
+          <w:sz w:val="24"/>
+          <w:szCs w:val="24"/>
+        </w:rPr>
+      </w:pPr>
+    </w:p>
+    <w:p>
+      <w:pPr>
+        <w:rPr>
+          <w:rFonts w:ascii="Calibri" w:hAnsi="Calibri" w:cs="Calibri"/>
+          <w:sz w:val="24"/>
+          <w:szCs w:val="24"/>
+        </w:rPr>
+      </w:pPr>
+      <w:r>
+        <w:rPr>
+          <w:rFonts w:ascii="Calibri" w:hAnsi="Calibri" w:cs="Calibri"/>
+          <w:sz w:val="24"/>
+          <w:szCs w:val="24"/>
+        </w:rPr>
+        <w:t xml:space="preserve">Variance = (1/k) *  </w:t>
+      </w:r>
+      <m:oMath>
+        <m:nary>
+          <m:naryPr>
+            <m:chr m:val="∑"/>
+            <m:limLoc m:val="undOvr"/>
+            <m:ctrlPr>
+              <w:rPr>
+                <w:rFonts w:ascii="Cambria Math" w:hAnsi="Cambria Math" w:cs="Calibri"/>
+                <w:i/>
+                <w:sz w:val="24"/>
+                <w:szCs w:val="24"/>
+              </w:rPr>
+            </m:ctrlPr>
+          </m:naryPr>
+          <m:sub>
+            <m:r>
+              <w:rPr>
+                <w:rFonts w:ascii="Cambria Math" w:hAnsi="Cambria Math" w:cs="Calibri"/>
+                <w:sz w:val="24"/>
+                <w:szCs w:val="24"/>
+              </w:rPr>
+              <m:t>i=1</m:t>
+            </m:r>
+          </m:sub>
+          <m:sup>
+            <m:r>
+              <w:rPr>
+                <w:rFonts w:ascii="Cambria Math" w:hAnsi="Cambria Math" w:cs="Calibri"/>
+                <w:sz w:val="24"/>
+                <w:szCs w:val="24"/>
+              </w:rPr>
+              <m:t>k</m:t>
+            </m:r>
+          </m:sup>
+          <m:e>
+            <m:r>
+              <m:rPr>
+                <m:sty m:val="p"/>
+              </m:rPr>
+              <w:rPr>
+                <w:rFonts w:ascii="Cambria Math" w:hAnsi="Cambria Math" w:cs="Calibri"/>
+              </w:rPr>
+              <m:t>[err(M1)i-err(M2)i-(err(M1)-err(M2))]</m:t>
+            </m:r>
+            <m:r>
+              <m:rPr>
+                <m:sty m:val="p"/>
+              </m:rPr>
+              <w:rPr>
+                <w:rFonts w:ascii="Cambria Math" w:hAnsi="Cambria Math" w:cs="Calibri"/>
+                <w:vertAlign w:val="superscript"/>
+              </w:rPr>
+              <m:t>2</m:t>
+            </m:r>
+            <m:r>
+              <m:rPr>
+                <m:sty m:val="p"/>
+              </m:rPr>
+              <w:rPr>
+                <w:rFonts w:ascii="Cambria Math" w:hAnsi="Cambria Math" w:cs="Calibri"/>
+              </w:rPr>
+              <m:t xml:space="preserve">   </m:t>
+            </m:r>
+          </m:e>
+        </m:nary>
+      </m:oMath>
+      <w:r>
+        <w:rPr>
+          <w:rFonts w:ascii="Calibri" w:hAnsi="Calibri" w:cs="Calibri"/>
+          <w:sz w:val="24"/>
+          <w:szCs w:val="24"/>
+        </w:rPr>
+        <w:t xml:space="preserve"> </w:t>
+      </w:r>
+    </w:p>
+    <w:p>
+      <w:pPr>
+        <w:rPr>
+          <w:rFonts w:ascii="Calibri" w:hAnsi="Calibri" w:cs="Calibri"/>
+        </w:rPr>
+      </w:pPr>
+    </w:p>
+    <w:p>
+      <w:pPr>
+        <w:rPr>
+          <w:rFonts w:ascii="Calibri" w:eastAsia="Times New Roman" w:hAnsi="Calibri" w:cs="Calibri"/>
+          <w:color w:val="000000"/>
+        </w:rPr>
+      </w:pPr>
+      <w:r>
+        <w:rPr>
+          <w:rFonts w:ascii="Calibri" w:hAnsi="Calibri" w:cs="Calibri"/>
+          <w:sz w:val="24"/>
+          <w:szCs w:val="24"/>
+        </w:rPr>
+        <w:t xml:space="preserve">Variance = </w:t>
+      </w:r>
+      <w:r>
+        <w:rPr>
+          <w:rFonts w:ascii="Calibri" w:eastAsia="Times New Roman" w:hAnsi="Calibri" w:cs="Calibri"/>
+          <w:color w:val="000000"/>
+        </w:rPr>
+        <w:t>68.1225</w:t>
+      </w:r>
+    </w:p>
+    <w:p>
+      <w:pPr>
+        <w:rPr>
+          <w:rFonts w:ascii="Calibri" w:eastAsia="Times New Roman" w:hAnsi="Calibri" w:cs="Calibri"/>
+        </w:rPr>
+      </w:pPr>
+    </w:p>
+    <w:p>
+      <w:pPr>
+        <w:spacing w:after="0"/>
+        <w:rPr>
+          <w:rFonts w:ascii="Calibri" w:hAnsi="Calibri" w:cs="Calibri"/>
+          <w:sz w:val="24"/>
+          <w:szCs w:val="24"/>
+        </w:rPr>
+      </w:pPr>
+      <m:oMathPara>
+        <m:oMath>
+          <m:r>
+            <w:rPr>
+              <w:rFonts w:ascii="Cambria Math" w:hAnsi="Cambria Math" w:cs="Calibri"/>
+              <w:sz w:val="24"/>
+              <w:szCs w:val="24"/>
+            </w:rPr>
+            <m:t xml:space="preserve">t= </m:t>
+          </m:r>
+          <m:f>
+            <m:fPr>
+              <m:ctrlPr>
+                <w:rPr>
+                  <w:rFonts w:ascii="Cambria Math" w:hAnsi="Cambria Math" w:cs="Calibri"/>
+                  <w:i/>
+                  <w:sz w:val="24"/>
+                  <w:szCs w:val="24"/>
+                </w:rPr>
+              </m:ctrlPr>
+            </m:fPr>
+            <m:num>
+              <m:r>
+                <m:rPr>
+                  <m:sty m:val="p"/>
+                </m:rPr>
+                <w:rPr>
+                  <w:rFonts w:ascii="Cambria Math" w:hAnsi="Cambria Math" w:cs="Calibri"/>
+                  <w:sz w:val="24"/>
+                  <w:szCs w:val="24"/>
+                </w:rPr>
+                <m:t>(Mean error rate for M1) – (Mean error rate for M2</m:t>
+              </m:r>
+              <m:r>
+                <m:rPr>
+                  <m:sty m:val="p"/>
+                </m:rPr>
+                <w:rPr>
+                  <w:rFonts w:ascii="Cambria Math" w:hAnsi="Cambria Math" w:cs="Calibri"/>
+                  <w:sz w:val="24"/>
+                  <w:szCs w:val="24"/>
+                </w:rPr>
+                <m:t>)</m:t>
+              </m:r>
+            </m:num>
+            <m:den>
+              <m:r>
+                <w:rPr>
+                  <w:rFonts w:ascii="Cambria Math" w:hAnsi="Cambria Math" w:cs="Calibri"/>
+                  <w:sz w:val="24"/>
+                  <w:szCs w:val="24"/>
+                </w:rPr>
+                <m:t xml:space="preserve">square root of </m:t>
+              </m:r>
+              <m:d>
+                <m:dPr>
+                  <m:ctrlPr>
+                    <w:rPr>
+                      <w:rFonts w:ascii="Cambria Math" w:hAnsi="Cambria Math" w:cs="Calibri"/>
+                      <w:i/>
+                      <w:sz w:val="24"/>
+                      <w:szCs w:val="24"/>
+                    </w:rPr>
+                  </m:ctrlPr>
+                </m:dPr>
+                <m:e>
+                  <m:r>
+                    <w:rPr>
+                      <w:rFonts w:ascii="Cambria Math" w:hAnsi="Cambria Math" w:cs="Calibri"/>
+                      <w:sz w:val="24"/>
+                      <w:szCs w:val="24"/>
+                    </w:rPr>
+                    <m:t>Variance divided by 10</m:t>
+                  </m:r>
+                </m:e>
+              </m:d>
+            </m:den>
+          </m:f>
+        </m:oMath>
+      </m:oMathPara>
+    </w:p>
+    <w:p>
+      <w:pPr>
+        <w:spacing w:after="0"/>
+        <w:rPr>
+          <w:rFonts w:ascii="Calibri" w:hAnsi="Calibri" w:cs="Calibri"/>
+          <w:sz w:val="24"/>
+          <w:szCs w:val="24"/>
+        </w:rPr>
+      </w:pPr>
+    </w:p>
+    <w:p>
+      <w:pPr>
+        <w:spacing w:after="0"/>
+        <w:rPr>
+          <w:rFonts w:ascii="Calibri" w:hAnsi="Calibri" w:cs="Calibri"/>
+          <w:sz w:val="24"/>
+          <w:szCs w:val="24"/>
+        </w:rPr>
+      </w:pPr>
+      <m:oMathPara>
+        <m:oMath>
+          <m:r>
+            <w:rPr>
+              <w:rFonts w:ascii="Cambria Math" w:hAnsi="Cambria Math" w:cs="Calibri"/>
+              <w:sz w:val="24"/>
+              <w:szCs w:val="24"/>
+            </w:rPr>
+            <m:t xml:space="preserve">t= </m:t>
+          </m:r>
+          <m:f>
+            <m:fPr>
+              <m:ctrlPr>
+                <w:rPr>
+                  <w:rFonts w:ascii="Cambria Math" w:hAnsi="Cambria Math" w:cs="Calibri"/>
+                  <w:i/>
+                  <w:sz w:val="24"/>
+                  <w:szCs w:val="24"/>
+                </w:rPr>
+              </m:ctrlPr>
+            </m:fPr>
+            <m:num>
+              <m:r>
+                <m:rPr>
+                  <m:sty m:val="p"/>
+                </m:rPr>
+                <w:rPr>
+                  <w:rFonts w:ascii="Cambria Math" w:hAnsi="Cambria Math" w:cs="Calibri"/>
+                  <w:sz w:val="24"/>
+                  <w:szCs w:val="24"/>
+                </w:rPr>
+                <m:t>(</m:t>
+              </m:r>
+              <m:r>
+                <m:rPr>
+                  <m:sty m:val="p"/>
+                </m:rPr>
+                <w:rPr>
+                  <w:rFonts w:ascii="Cambria Math" w:hAnsi="Cambria Math" w:cs="Calibri"/>
+                  <w:sz w:val="24"/>
+                  <w:szCs w:val="24"/>
+                </w:rPr>
+                <m:t>27.72</m:t>
+              </m:r>
+              <m:r>
+                <m:rPr>
+                  <m:sty m:val="p"/>
+                </m:rPr>
+                <w:rPr>
+                  <w:rFonts w:ascii="Cambria Math" w:hAnsi="Cambria Math" w:cs="Calibri"/>
+                  <w:sz w:val="24"/>
+                  <w:szCs w:val="24"/>
+                </w:rPr>
+                <m:t>) – (</m:t>
+              </m:r>
+              <m:r>
+                <m:rPr>
+                  <m:sty m:val="p"/>
+                </m:rPr>
+                <w:rPr>
+                  <w:rFonts w:ascii="Cambria Math" w:hAnsi="Cambria Math" w:cs="Calibri"/>
+                  <w:sz w:val="24"/>
+                  <w:szCs w:val="24"/>
+                </w:rPr>
+                <m:t>21.27)</m:t>
+              </m:r>
+            </m:num>
+            <m:den>
+              <m:rad>
+                <m:radPr>
+                  <m:degHide m:val="1"/>
+                  <m:ctrlPr>
+                    <w:rPr>
+                      <w:rFonts w:ascii="Cambria Math" w:hAnsi="Cambria Math" w:cs="Calibri"/>
+                      <w:i/>
+                      <w:sz w:val="24"/>
+                      <w:szCs w:val="24"/>
+                    </w:rPr>
+                  </m:ctrlPr>
+                </m:radPr>
+                <m:deg/>
+                <m:e>
+                  <m:d>
+                    <m:dPr>
+                      <m:ctrlPr>
+                        <w:rPr>
+                          <w:rFonts w:ascii="Cambria Math" w:hAnsi="Cambria Math" w:cs="Calibri"/>
+                          <w:i/>
+                          <w:sz w:val="24"/>
+                          <w:szCs w:val="24"/>
+                        </w:rPr>
+                      </m:ctrlPr>
+                    </m:dPr>
+                    <m:e>
+                      <m:f>
+                        <m:fPr>
+                          <m:ctrlPr>
+                            <w:rPr>
+                              <w:rFonts w:ascii="Cambria Math" w:eastAsia="Times New Roman" w:hAnsi="Calibri" w:cs="Calibri"/>
+                              <w:color w:val="000000"/>
+                            </w:rPr>
+                          </m:ctrlPr>
+                        </m:fPr>
+                        <m:num>
+                          <m:r>
+                            <m:rPr>
+                              <m:sty m:val="p"/>
+                            </m:rPr>
+                            <w:rPr>
+                              <w:rFonts w:ascii="Cambria Math" w:eastAsia="Times New Roman" w:hAnsi="Cambria Math" w:cs="Calibri"/>
+                              <w:color w:val="000000"/>
+                            </w:rPr>
+                            <m:t>68.1225</m:t>
+                          </m:r>
+                        </m:num>
+                        <m:den>
+                          <m:r>
+                            <w:rPr>
+                              <w:rFonts w:ascii="Cambria Math" w:eastAsia="Times New Roman" w:hAnsi="Calibri" w:cs="Calibri"/>
+                              <w:color w:val="000000"/>
+                            </w:rPr>
+                            <m:t>10</m:t>
+                          </m:r>
+                        </m:den>
+                      </m:f>
+                    </m:e>
+                  </m:d>
+                </m:e>
+              </m:rad>
+            </m:den>
+          </m:f>
+        </m:oMath>
+      </m:oMathPara>
+    </w:p>
+    <w:p>
+      <w:pPr>
+        <w:spacing w:after="0"/>
+        <w:rPr>
+          <w:rFonts w:ascii="Calibri" w:hAnsi="Calibri" w:cs="Calibri"/>
+          <w:sz w:val="24"/>
+          <w:szCs w:val="24"/>
+        </w:rPr>
+      </w:pPr>
+    </w:p>
+    <w:p>
+      <w:pPr>
+        <w:rPr>
+          <w:rFonts w:ascii="Calibri" w:hAnsi="Calibri" w:cs="Calibri"/>
+          <w:color w:val="000000"/>
+        </w:rPr>
+      </w:pPr>
+      <w:r>
+        <w:rPr>
+          <w:rFonts w:ascii="Calibri" w:hAnsi="Calibri" w:cs="Calibri"/>
+        </w:rPr>
+        <w:t>t</w:t>
+      </w:r>
+      <w:r>
+        <w:rPr>
+          <w:rFonts w:ascii="Calibri" w:hAnsi="Calibri" w:cs="Calibri"/>
+          <w:sz w:val="24"/>
+          <w:szCs w:val="24"/>
+        </w:rPr>
+        <w:t xml:space="preserve"> = </w:t>
+      </w:r>
+      <w:r>
+        <w:rPr>
+          <w:rFonts w:ascii="Calibri" w:hAnsi="Calibri" w:cs="Calibri"/>
+          <w:color w:val="000000"/>
+        </w:rPr>
+        <w:t>2.47123716</w:t>
+      </w:r>
+    </w:p>
+    <w:p>
+      <w:pPr>
+        <w:rPr>
+          <w:rFonts w:ascii="Calibri" w:hAnsi="Calibri" w:cs="Calibri"/>
+          <w:color w:val="000000"/>
+        </w:rPr>
+      </w:pPr>
+    </w:p>
+    <w:p>
+      <w:pPr>
+        <w:rPr>
+          <w:rFonts w:ascii="Calibri" w:hAnsi="Calibri" w:cs="Calibri"/>
+          <w:color w:val="000000"/>
+        </w:rPr>
+      </w:pPr>
+      <w:r>
+        <w:rPr>
+          <w:rFonts w:ascii="Calibri" w:hAnsi="Calibri" w:cs="Calibri"/>
+          <w:color w:val="000000"/>
+        </w:rPr>
+        <w:t>Since the t value of 2.47123716 is &lt; the value of 2.821 (and 2.821 is the z value in the t distribution table corresponding with a degree of freedom of 9 and a significance level of 1%), we accept the null hypothesis, and we can declare that in 99% of cases, any difference between M1 and M2’s means is merely because of chance, not because of statistical significance.</w:t>
+      </w:r>
+    </w:p>
+    <w:p>
+      <w:pPr>
+        <w:rPr>
+          <w:b/>
+          <w:bCs/>
+        </w:rPr>
+      </w:pPr>
+    </w:p>
+    <w:p>
+      <w:pPr>
+        <w:spacing w:after="0"/>
+        <w:rPr>
+          <w:rFonts w:ascii="Times New Roman" w:hAnsi="Times New Roman" w:cs="Times New Roman"/>
+          <w:b/>
+          <w:bCs/>
+        </w:rPr>
+      </w:pPr>
+    </w:p>
+    <w:p>
+      <w:pPr>
+        <w:spacing w:after="0"/>
+        <w:rPr>
+          <w:rFonts w:ascii="Times New Roman" w:hAnsi="Times New Roman" w:cs="Times New Roman"/>
+          <w:b/>
+          <w:bCs/>
+        </w:rPr>
+      </w:pPr>
+    </w:p>
+    <w:p>
+      <w:pPr>
+        <w:spacing w:after="0"/>
+        <w:rPr>
+          <w:rFonts w:ascii="Times New Roman" w:hAnsi="Times New Roman" w:cs="Times New Roman"/>
+          <w:b/>
+          <w:bCs/>
+        </w:rPr>
+      </w:pPr>
+    </w:p>
+    <w:p>
+      <w:pPr>
+        <w:spacing w:after="0"/>
+        <w:rPr>
+          <w:rFonts w:ascii="Times New Roman" w:hAnsi="Times New Roman" w:cs="Times New Roman"/>
+          <w:b/>
+          <w:bCs/>
+        </w:rPr>
+      </w:pPr>
     </w:p>
     <w:sectPr>
       <w:pgSz w:w="12240" w:h="15840"/>

</xml_diff>

<commit_message>
Answered Question 2 for HW 5
</commit_message>
<xml_diff>
--- a/textbook_homework/hw 5 Classification.docx
+++ b/textbook_homework/hw 5 Classification.docx
@@ -217,6 +217,233 @@
         </w:rPr>
         <w:t xml:space="preserve">, it may still need to be “pruned.” Pruning is necessary when the decision tree has been overfit to the training data, which could mean the tree is either too large (too many branches) and/or does not perform well on new data. To prune the tree, one may compare a goodness of fit measure (e.g. the attribute selection measures described above) with and without a given branch. If the measure improves, the branch is removed. Pruning generally begins at the bottom of the tree and moves up. </w:t>
       </w:r>
+    </w:p>
+    <w:p>
+      <w:pPr>
+        <w:spacing w:after="0"/>
+        <w:rPr>
+          <w:rFonts w:ascii="Times New Roman" w:hAnsi="Times New Roman" w:cs="Times New Roman"/>
+          <w:b/>
+          <w:bCs/>
+        </w:rPr>
+      </w:pPr>
+    </w:p>
+    <w:p>
+      <w:pPr>
+        <w:spacing w:after="0"/>
+        <w:rPr>
+          <w:rFonts w:ascii="Times New Roman" w:hAnsi="Times New Roman" w:cs="Times New Roman"/>
+          <w:b/>
+          <w:bCs/>
+        </w:rPr>
+      </w:pPr>
+      <w:r>
+        <w:rPr>
+          <w:rFonts w:ascii="Times New Roman" w:hAnsi="Times New Roman" w:cs="Times New Roman"/>
+          <w:b/>
+          <w:bCs/>
+        </w:rPr>
+        <w:t xml:space="preserve">8.6 </w:t>
+      </w:r>
+      <w:r>
+        <w:rPr>
+          <w:rFonts w:ascii="Times New Roman" w:hAnsi="Times New Roman" w:cs="Times New Roman"/>
+          <w:b/>
+          <w:bCs/>
+        </w:rPr>
+        <w:t>Why is na</w:t>
+      </w:r>
+      <w:r>
+        <w:rPr>
+          <w:rFonts w:ascii="Times New Roman" w:hAnsi="Times New Roman" w:cs="Times New Roman"/>
+          <w:b/>
+          <w:bCs/>
+        </w:rPr>
+        <w:t>i</w:t>
+      </w:r>
+      <w:r>
+        <w:rPr>
+          <w:rFonts w:ascii="Times New Roman" w:hAnsi="Times New Roman" w:cs="Times New Roman"/>
+          <w:b/>
+          <w:bCs/>
+        </w:rPr>
+        <w:t>ve Bayesian classification called “na</w:t>
+      </w:r>
+      <w:r>
+        <w:rPr>
+          <w:rFonts w:ascii="Times New Roman" w:hAnsi="Times New Roman" w:cs="Times New Roman"/>
+          <w:b/>
+          <w:bCs/>
+        </w:rPr>
+        <w:t>i</w:t>
+      </w:r>
+      <w:r>
+        <w:rPr>
+          <w:rFonts w:ascii="Times New Roman" w:hAnsi="Times New Roman" w:cs="Times New Roman"/>
+          <w:b/>
+          <w:bCs/>
+        </w:rPr>
+        <w:t>ve”? Briefly outline the major ideas of</w:t>
+      </w:r>
+    </w:p>
+    <w:p>
+      <w:pPr>
+        <w:spacing w:after="0"/>
+        <w:rPr>
+          <w:rFonts w:ascii="Times New Roman" w:hAnsi="Times New Roman" w:cs="Times New Roman"/>
+          <w:b/>
+          <w:bCs/>
+        </w:rPr>
+      </w:pPr>
+      <w:r>
+        <w:rPr>
+          <w:rFonts w:ascii="Times New Roman" w:hAnsi="Times New Roman" w:cs="Times New Roman"/>
+          <w:b/>
+          <w:bCs/>
+        </w:rPr>
+        <w:t>na</w:t>
+      </w:r>
+      <w:r>
+        <w:rPr>
+          <w:rFonts w:ascii="Times New Roman" w:hAnsi="Times New Roman" w:cs="Times New Roman"/>
+          <w:b/>
+          <w:bCs/>
+        </w:rPr>
+        <w:t>i</w:t>
+      </w:r>
+      <w:r>
+        <w:rPr>
+          <w:rFonts w:ascii="Times New Roman" w:hAnsi="Times New Roman" w:cs="Times New Roman"/>
+          <w:b/>
+          <w:bCs/>
+        </w:rPr>
+        <w:t>ve Bayesian classification.</w:t>
+      </w:r>
+    </w:p>
+    <w:p>
+      <w:pPr>
+        <w:spacing w:after="0"/>
+        <w:rPr>
+          <w:rFonts w:ascii="Times New Roman" w:hAnsi="Times New Roman" w:cs="Times New Roman"/>
+        </w:rPr>
+      </w:pPr>
+      <w:r>
+        <w:rPr>
+          <w:rFonts w:ascii="Times New Roman" w:hAnsi="Times New Roman" w:cs="Times New Roman"/>
+        </w:rPr>
+        <w:t xml:space="preserve">Naïve Bayesian classification is used to estimate the probability of class membership </w:t>
+      </w:r>
+      <w:r>
+        <w:rPr>
+          <w:rFonts w:ascii="Times New Roman" w:hAnsi="Times New Roman" w:cs="Times New Roman"/>
+        </w:rPr>
+        <w:t>given</w:t>
+      </w:r>
+      <w:r>
+        <w:rPr>
+          <w:rFonts w:ascii="Times New Roman" w:hAnsi="Times New Roman" w:cs="Times New Roman"/>
+        </w:rPr>
+        <w:t xml:space="preserve"> X (a tuple or set of attribute values).</w:t>
+      </w:r>
+      <w:r>
+        <w:rPr>
+          <w:rFonts w:ascii="Times New Roman" w:hAnsi="Times New Roman" w:cs="Times New Roman"/>
+        </w:rPr>
+        <w:t xml:space="preserve"> This is the posterior probability of class membership. </w:t>
+      </w:r>
+      <w:r>
+        <w:rPr>
+          <w:rFonts w:ascii="Times New Roman" w:hAnsi="Times New Roman" w:cs="Times New Roman"/>
+        </w:rPr>
+        <w:t xml:space="preserve"> </w:t>
+      </w:r>
+    </w:p>
+    <w:p>
+      <w:pPr>
+        <w:spacing w:after="0"/>
+        <w:rPr>
+          <w:rFonts w:ascii="Times New Roman" w:hAnsi="Times New Roman" w:cs="Times New Roman"/>
+        </w:rPr>
+      </w:pPr>
+    </w:p>
+    <w:p>
+      <w:pPr>
+        <w:spacing w:after="0"/>
+        <w:rPr>
+          <w:rFonts w:ascii="Times New Roman" w:hAnsi="Times New Roman" w:cs="Times New Roman"/>
+        </w:rPr>
+      </w:pPr>
+      <w:r>
+        <w:rPr>
+          <w:rFonts w:ascii="Times New Roman" w:hAnsi="Times New Roman" w:cs="Times New Roman"/>
+        </w:rPr>
+        <w:t xml:space="preserve">Naïve Bayesian classification is called “naïve” because of the assumption of class-conditional independence used to reduce the computational burden of calculating the posterior probability of the evidence (set of attribute values for tuple X) give the hypothesis is true (the class label). Class conditional independence assumes that there is no dependence between attribute values, so that the posterior </w:t>
+      </w:r>
+      <w:r>
+        <w:rPr>
+          <w:rFonts w:ascii="Times New Roman" w:hAnsi="Times New Roman" w:cs="Times New Roman"/>
+        </w:rPr>
+        <w:lastRenderedPageBreak/>
+        <w:t xml:space="preserve">probability of each attribute value given the class label may be calculated independently. Once the posterior probability for each attribute value is calculated, the product of all attribute value posterior probabilities is used in place of the posterior probability of X given the class label in the Bayes theorem. </w:t>
+      </w:r>
+    </w:p>
+    <w:p>
+      <w:pPr>
+        <w:spacing w:after="0"/>
+        <w:rPr>
+          <w:rFonts w:ascii="Times New Roman" w:hAnsi="Times New Roman" w:cs="Times New Roman"/>
+        </w:rPr>
+      </w:pPr>
+    </w:p>
+    <w:p>
+      <w:pPr>
+        <w:spacing w:after="0"/>
+        <w:rPr>
+          <w:rFonts w:ascii="Times New Roman" w:hAnsi="Times New Roman" w:cs="Times New Roman"/>
+        </w:rPr>
+      </w:pPr>
+      <w:r>
+        <w:rPr>
+          <w:rFonts w:ascii="Times New Roman" w:hAnsi="Times New Roman" w:cs="Times New Roman"/>
+        </w:rPr>
+        <w:t xml:space="preserve">If </w:t>
+      </w:r>
+      <w:r>
+        <w:rPr>
+          <w:rFonts w:ascii="Times New Roman" w:hAnsi="Times New Roman" w:cs="Times New Roman"/>
+        </w:rPr>
+        <w:t>there are no training tuples with an attribute value within a</w:t>
+      </w:r>
+      <w:r>
+        <w:rPr>
+          <w:rFonts w:ascii="Times New Roman" w:hAnsi="Times New Roman" w:cs="Times New Roman"/>
+        </w:rPr>
+        <w:t xml:space="preserve"> given</w:t>
+      </w:r>
+      <w:r>
+        <w:rPr>
+          <w:rFonts w:ascii="Times New Roman" w:hAnsi="Times New Roman" w:cs="Times New Roman"/>
+        </w:rPr>
+        <w:t xml:space="preserve"> class</w:t>
+      </w:r>
+      <w:r>
+        <w:rPr>
+          <w:rFonts w:ascii="Times New Roman" w:hAnsi="Times New Roman" w:cs="Times New Roman"/>
+        </w:rPr>
+        <w:t xml:space="preserve">, the posterior probability of that attribute value will be estimated as zero. </w:t>
+      </w:r>
+      <w:r>
+        <w:rPr>
+          <w:rFonts w:ascii="Times New Roman" w:hAnsi="Times New Roman" w:cs="Times New Roman"/>
+        </w:rPr>
+        <w:t>Using the naïve Bayesian classifier, the zero probability will cancel the effect of the other posterior probabilities.</w:t>
+      </w:r>
+      <w:r>
+        <w:rPr>
+          <w:rFonts w:ascii="Times New Roman" w:hAnsi="Times New Roman" w:cs="Times New Roman"/>
+        </w:rPr>
+        <w:t xml:space="preserve"> The solution for this problem is the Laplacian correction. 1 is added to each attribute value count to avoid zero probabilities.</w:t>
+      </w:r>
       <w:bookmarkStart w:id="0" w:name="_GoBack"/>
       <w:bookmarkEnd w:id="0"/>
     </w:p>
@@ -225,101 +452,21 @@
         <w:spacing w:after="0"/>
         <w:rPr>
           <w:rFonts w:ascii="Times New Roman" w:hAnsi="Times New Roman" w:cs="Times New Roman"/>
-          <w:b/>
-          <w:bCs/>
-        </w:rPr>
-      </w:pPr>
-    </w:p>
-    <w:p>
-      <w:pPr>
-        <w:spacing w:after="0"/>
-        <w:rPr>
-          <w:rFonts w:ascii="Times New Roman" w:hAnsi="Times New Roman" w:cs="Times New Roman"/>
-          <w:b/>
-          <w:bCs/>
-        </w:rPr>
-      </w:pPr>
-      <w:r>
-        <w:rPr>
-          <w:rFonts w:ascii="Times New Roman" w:hAnsi="Times New Roman" w:cs="Times New Roman"/>
-          <w:b/>
-          <w:bCs/>
-        </w:rPr>
-        <w:t xml:space="preserve">8.6 </w:t>
-      </w:r>
-      <w:r>
-        <w:rPr>
-          <w:rFonts w:ascii="Times New Roman" w:hAnsi="Times New Roman" w:cs="Times New Roman"/>
-          <w:b/>
-          <w:bCs/>
-        </w:rPr>
-        <w:t>Why is na</w:t>
-      </w:r>
-      <w:r>
-        <w:rPr>
-          <w:rFonts w:ascii="Times New Roman" w:hAnsi="Times New Roman" w:cs="Times New Roman"/>
-          <w:b/>
-          <w:bCs/>
-        </w:rPr>
-        <w:t>i</w:t>
-      </w:r>
-      <w:r>
-        <w:rPr>
-          <w:rFonts w:ascii="Times New Roman" w:hAnsi="Times New Roman" w:cs="Times New Roman"/>
-          <w:b/>
-          <w:bCs/>
-        </w:rPr>
-        <w:t>ve Bayesian classification called “na</w:t>
-      </w:r>
-      <w:r>
-        <w:rPr>
-          <w:rFonts w:ascii="Times New Roman" w:hAnsi="Times New Roman" w:cs="Times New Roman"/>
-          <w:b/>
-          <w:bCs/>
-        </w:rPr>
-        <w:t>i</w:t>
-      </w:r>
-      <w:r>
-        <w:rPr>
-          <w:rFonts w:ascii="Times New Roman" w:hAnsi="Times New Roman" w:cs="Times New Roman"/>
-          <w:b/>
-          <w:bCs/>
-        </w:rPr>
-        <w:t>ve”? Briefly outline the major ideas of</w:t>
-      </w:r>
-    </w:p>
-    <w:p>
-      <w:pPr>
-        <w:spacing w:after="0"/>
-        <w:rPr>
-          <w:rFonts w:ascii="Times New Roman" w:hAnsi="Times New Roman" w:cs="Times New Roman"/>
-          <w:b/>
-          <w:bCs/>
-        </w:rPr>
-      </w:pPr>
-      <w:r>
-        <w:rPr>
-          <w:rFonts w:ascii="Times New Roman" w:hAnsi="Times New Roman" w:cs="Times New Roman"/>
-          <w:b/>
-          <w:bCs/>
-        </w:rPr>
-        <w:t>na</w:t>
-      </w:r>
-      <w:r>
-        <w:rPr>
-          <w:rFonts w:ascii="Times New Roman" w:hAnsi="Times New Roman" w:cs="Times New Roman"/>
-          <w:b/>
-          <w:bCs/>
-        </w:rPr>
-        <w:t>i</w:t>
-      </w:r>
-      <w:r>
-        <w:rPr>
-          <w:rFonts w:ascii="Times New Roman" w:hAnsi="Times New Roman" w:cs="Times New Roman"/>
-          <w:b/>
-          <w:bCs/>
-        </w:rPr>
-        <w:t>ve Bayesian classification.</w:t>
+        </w:rPr>
+      </w:pPr>
+    </w:p>
+    <w:p>
+      <w:pPr>
+        <w:spacing w:after="0"/>
+        <w:rPr>
+          <w:rFonts w:ascii="Times New Roman" w:hAnsi="Times New Roman" w:cs="Times New Roman"/>
+        </w:rPr>
+      </w:pPr>
+      <w:r>
+        <w:rPr>
+          <w:rFonts w:ascii="Times New Roman" w:hAnsi="Times New Roman" w:cs="Times New Roman"/>
+        </w:rPr>
+        <w:t xml:space="preserve">The class label for which the posterior probability of X multiplied by the prior probability of the class label is highest (maximum) is assigned to that tuple. This is the maximum posteriori hypothesis. </w:t>
       </w:r>
     </w:p>
     <w:p>
@@ -633,7 +780,6 @@
           <w:b/>
           <w:bCs/>
         </w:rPr>
-        <w:lastRenderedPageBreak/>
         <w:t>performed 10 rounds of 10-fold cross-validation on each model, where the same data</w:t>
       </w:r>
     </w:p>

</xml_diff>

<commit_message>
hw5 classification- made formatting uniform
</commit_message>
<xml_diff>
--- a/textbook_homework/hw 5 Classification.docx
+++ b/textbook_homework/hw 5 Classification.docx
@@ -1,49 +1,41 @@
 
 <file path=word/document.xml><?xml version="1.0" encoding="utf-8"?>
-<w:document xmlns:wpc="http://schemas.microsoft.com/office/word/2010/wordprocessingCanvas" xmlns:cx="http://schemas.microsoft.com/office/drawing/2014/chartex" xmlns:cx1="http://schemas.microsoft.com/office/drawing/2015/9/8/chartex" xmlns:cx2="http://schemas.microsoft.com/office/drawing/2015/10/21/chartex" xmlns:cx3="http://schemas.microsoft.com/office/drawing/2016/5/9/chartex" xmlns:cx4="http://schemas.microsoft.com/office/drawing/2016/5/10/chartex" xmlns:cx5="http://schemas.microsoft.com/office/drawing/2016/5/11/chartex" xmlns:cx6="http://schemas.microsoft.com/office/drawing/2016/5/12/chartex" xmlns:cx7="http://schemas.microsoft.com/office/drawing/2016/5/13/chartex" xmlns:cx8="http://schemas.microsoft.com/office/drawing/2016/5/14/chartex" xmlns:mc="http://schemas.openxmlformats.org/markup-compatibility/2006" xmlns:aink="http://schemas.microsoft.com/office/drawing/2016/ink" xmlns:am3d="http://schemas.microsoft.com/office/drawing/2017/model3d" xmlns:o="urn:schemas-microsoft-com:office:office" xmlns:r="http://schemas.openxmlformats.org/officeDocument/2006/relationships" xmlns:m="http://schemas.openxmlformats.org/officeDocument/2006/math" xmlns:v="urn:schemas-microsoft-com:vml" xmlns:wp14="http://schemas.microsoft.com/office/word/2010/wordprocessingDrawing" xmlns:wp="http://schemas.openxmlformats.org/drawingml/2006/wordprocessingDrawing" xmlns:w10="urn:schemas-microsoft-com:office:word" xmlns:w="http://schemas.openxmlformats.org/wordprocessingml/2006/main" xmlns:w14="http://schemas.microsoft.com/office/word/2010/wordml" xmlns:w15="http://schemas.microsoft.com/office/word/2012/wordml" xmlns:w16cex="http://schemas.microsoft.com/office/word/2018/wordml/cex" xmlns:w16cid="http://schemas.microsoft.com/office/word/2016/wordml/cid" xmlns:w16="http://schemas.microsoft.com/office/word/2018/wordml" xmlns:w16se="http://schemas.microsoft.com/office/word/2015/wordml/symex" xmlns:wpg="http://schemas.microsoft.com/office/word/2010/wordprocessingGroup" xmlns:wpi="http://schemas.microsoft.com/office/word/2010/wordprocessingInk" xmlns:wne="http://schemas.microsoft.com/office/word/2006/wordml" xmlns:wps="http://schemas.microsoft.com/office/word/2010/wordprocessingShape" mc:Ignorable="w14 w15 w16se w16cid w16 w16cex wp14">
+<w:document xmlns:wpc="http://schemas.microsoft.com/office/word/2010/wordprocessingCanvas" xmlns:cx="http://schemas.microsoft.com/office/drawing/2014/chartex" xmlns:cx1="http://schemas.microsoft.com/office/drawing/2015/9/8/chartex" xmlns:cx2="http://schemas.microsoft.com/office/drawing/2015/10/21/chartex" xmlns:cx3="http://schemas.microsoft.com/office/drawing/2016/5/9/chartex" xmlns:cx4="http://schemas.microsoft.com/office/drawing/2016/5/10/chartex" xmlns:cx5="http://schemas.microsoft.com/office/drawing/2016/5/11/chartex" xmlns:cx6="http://schemas.microsoft.com/office/drawing/2016/5/12/chartex" xmlns:cx7="http://schemas.microsoft.com/office/drawing/2016/5/13/chartex" xmlns:cx8="http://schemas.microsoft.com/office/drawing/2016/5/14/chartex" xmlns:mc="http://schemas.openxmlformats.org/markup-compatibility/2006" xmlns:aink="http://schemas.microsoft.com/office/drawing/2016/ink" xmlns:am3d="http://schemas.microsoft.com/office/drawing/2017/model3d" xmlns:o="urn:schemas-microsoft-com:office:office" xmlns:r="http://schemas.openxmlformats.org/officeDocument/2006/relationships" xmlns:m="http://schemas.openxmlformats.org/officeDocument/2006/math" xmlns:v="urn:schemas-microsoft-com:vml" xmlns:wp14="http://schemas.microsoft.com/office/word/2010/wordprocessingDrawing" xmlns:wp="http://schemas.openxmlformats.org/drawingml/2006/wordprocessingDrawing" xmlns:w10="urn:schemas-microsoft-com:office:word" xmlns:w="http://schemas.openxmlformats.org/wordprocessingml/2006/main" xmlns:w14="http://schemas.microsoft.com/office/word/2010/wordml" xmlns:w15="http://schemas.microsoft.com/office/word/2012/wordml" xmlns:w16cid="http://schemas.microsoft.com/office/word/2016/wordml/cid" xmlns:w16se="http://schemas.microsoft.com/office/word/2015/wordml/symex" xmlns:wpg="http://schemas.microsoft.com/office/word/2010/wordprocessingGroup" xmlns:wpi="http://schemas.microsoft.com/office/word/2010/wordprocessingInk" xmlns:wne="http://schemas.microsoft.com/office/word/2006/wordml" xmlns:wps="http://schemas.microsoft.com/office/word/2010/wordprocessingShape" mc:Ignorable="w14 w15 w16se w16cid wp14">
   <w:body>
     <w:p>
       <w:pPr>
         <w:spacing w:after="0"/>
         <w:rPr>
-          <w:rFonts w:ascii="Times New Roman" w:hAnsi="Times New Roman" w:cs="Times New Roman"/>
+          <w:rFonts w:cstheme="minorHAnsi"/>
           <w:b/>
           <w:bCs/>
         </w:rPr>
       </w:pPr>
       <w:r>
         <w:rPr>
-          <w:rFonts w:ascii="Times New Roman" w:hAnsi="Times New Roman" w:cs="Times New Roman"/>
+          <w:rFonts w:cstheme="minorHAnsi"/>
           <w:b/>
           <w:bCs/>
         </w:rPr>
-        <w:t xml:space="preserve">8.1 </w:t>
-      </w:r>
-      <w:r>
-        <w:rPr>
-          <w:rFonts w:ascii="Times New Roman" w:hAnsi="Times New Roman" w:cs="Times New Roman"/>
-          <w:b/>
-          <w:bCs/>
-        </w:rPr>
-        <w:t>Briefly outline the major steps of decision tree classification.</w:t>
+        <w:t>8.1 Briefly outline the major steps of decision tree classification.</w:t>
       </w:r>
     </w:p>
     <w:p>
       <w:pPr>
         <w:spacing w:after="0"/>
         <w:rPr>
-          <w:rFonts w:ascii="Times New Roman" w:hAnsi="Times New Roman" w:cs="Times New Roman"/>
+          <w:rFonts w:cstheme="minorHAnsi"/>
         </w:rPr>
       </w:pPr>
       <w:r>
         <w:rPr>
-          <w:rFonts w:ascii="Times New Roman" w:hAnsi="Times New Roman" w:cs="Times New Roman"/>
+          <w:rFonts w:cstheme="minorHAnsi"/>
         </w:rPr>
         <w:t xml:space="preserve">A decision tree can be used to partition class-labeled data. The decision tree algorithm is typically run on training data, then the generalizability is tested on new data. A decision tree consists of internal nodes (attributes tests), branches (outcome of the attribute test), and leaves or terminal nodes (holds the class label for the entire branch). </w:t>
       </w:r>
       <w:r>
         <w:rPr>
-          <w:rFonts w:ascii="Times New Roman" w:hAnsi="Times New Roman" w:cs="Times New Roman"/>
+          <w:rFonts w:cstheme="minorHAnsi"/>
         </w:rPr>
         <w:t xml:space="preserve">The goal of decision tree classification is to create branches that are as pure as possible (samples that are homogenous on the class label). The decision tree process begins with the full training data set. If all tuples are of the same class, the process stops there. If not, an attribute selection method is chosen to determine which attribute to split on first. </w:t>
       </w:r>
@@ -52,7 +44,7 @@
       <w:pPr>
         <w:spacing w:after="0"/>
         <w:rPr>
-          <w:rFonts w:ascii="Times New Roman" w:hAnsi="Times New Roman" w:cs="Times New Roman"/>
+          <w:rFonts w:cstheme="minorHAnsi"/>
         </w:rPr>
       </w:pPr>
     </w:p>
@@ -60,18 +52,18 @@
       <w:pPr>
         <w:spacing w:after="0"/>
         <w:rPr>
-          <w:rFonts w:ascii="Times New Roman" w:hAnsi="Times New Roman" w:cs="Times New Roman"/>
+          <w:rFonts w:cstheme="minorHAnsi"/>
         </w:rPr>
       </w:pPr>
       <w:r>
         <w:rPr>
-          <w:rFonts w:ascii="Times New Roman" w:hAnsi="Times New Roman" w:cs="Times New Roman"/>
+          <w:rFonts w:cstheme="minorHAnsi"/>
         </w:rPr>
         <w:t>The book covers three attribute selection methods: information gain, gain ratio, and the Gini index. Information gain</w:t>
       </w:r>
       <w:r>
         <w:rPr>
-          <w:rFonts w:ascii="Times New Roman" w:hAnsi="Times New Roman" w:cs="Times New Roman"/>
+          <w:rFonts w:cstheme="minorHAnsi"/>
         </w:rPr>
         <w:t xml:space="preserve"> is based on the decrease in entropy (a measure of purity/homogeneity, 0 = completely homogenous) due to sorting the training data on that node/attribute compared to not being sorted on any attribute at all. Conditional entropy (entropy after sorting on a given attribute) is subtracted from entropy of the sample. The attribute with the highest information gain (greatest difference between conditional entropy and entropy of the whole sample) becomes the first node. The process is repeated within each branch. </w:t>
       </w:r>
@@ -80,7 +72,7 @@
       <w:pPr>
         <w:spacing w:after="0"/>
         <w:rPr>
-          <w:rFonts w:ascii="Times New Roman" w:hAnsi="Times New Roman" w:cs="Times New Roman"/>
+          <w:rFonts w:cstheme="minorHAnsi"/>
         </w:rPr>
       </w:pPr>
     </w:p>
@@ -88,32 +80,32 @@
       <w:pPr>
         <w:spacing w:after="0"/>
         <w:rPr>
-          <w:rFonts w:ascii="Times New Roman" w:hAnsi="Times New Roman" w:cs="Times New Roman"/>
+          <w:rFonts w:cstheme="minorHAnsi"/>
         </w:rPr>
       </w:pPr>
       <w:r>
         <w:rPr>
-          <w:rFonts w:ascii="Times New Roman" w:hAnsi="Times New Roman" w:cs="Times New Roman"/>
+          <w:rFonts w:cstheme="minorHAnsi"/>
         </w:rPr>
         <w:t xml:space="preserve">The information gain attribute selection method is biased toward attributes with many values. The more values there are on an attribute, the more likely each branch is to be homogenous/pure. </w:t>
       </w:r>
       <w:r>
         <w:rPr>
-          <w:rFonts w:ascii="Times New Roman" w:hAnsi="Times New Roman" w:cs="Times New Roman"/>
+          <w:rFonts w:cstheme="minorHAnsi"/>
         </w:rPr>
         <w:t xml:space="preserve">Gain ratio is used to address this bias. The gain ratio is calculated by dividing the information gain of a given attribute by </w:t>
       </w:r>
       <w:proofErr w:type="spellStart"/>
       <w:r>
         <w:rPr>
-          <w:rFonts w:ascii="Times New Roman" w:hAnsi="Times New Roman" w:cs="Times New Roman"/>
+          <w:rFonts w:cstheme="minorHAnsi"/>
         </w:rPr>
         <w:t>splitinfo</w:t>
       </w:r>
       <w:proofErr w:type="spellEnd"/>
       <w:r>
         <w:rPr>
-          <w:rFonts w:ascii="Times New Roman" w:hAnsi="Times New Roman" w:cs="Times New Roman"/>
+          <w:rFonts w:cstheme="minorHAnsi"/>
         </w:rPr>
         <w:t xml:space="preserve">, a measure of variation in attribute value distribution. Gain ratio improves on information gain by considering the number of branches created if the data are split on that attribute and favoring attributes that results in fewer branches (less likely to overfit). Once an attribute has been selected </w:t>
       </w:r>
@@ -122,7 +114,7 @@
       <w:pPr>
         <w:spacing w:after="0"/>
         <w:rPr>
-          <w:rFonts w:ascii="Times New Roman" w:hAnsi="Times New Roman" w:cs="Times New Roman"/>
+          <w:rFonts w:cstheme="minorHAnsi"/>
         </w:rPr>
       </w:pPr>
     </w:p>
@@ -130,40 +122,40 @@
       <w:pPr>
         <w:spacing w:after="0"/>
         <w:rPr>
-          <w:rFonts w:ascii="Times New Roman" w:hAnsi="Times New Roman" w:cs="Times New Roman"/>
+          <w:rFonts w:cstheme="minorHAnsi"/>
         </w:rPr>
       </w:pPr>
       <w:r>
         <w:rPr>
-          <w:rFonts w:ascii="Times New Roman" w:hAnsi="Times New Roman" w:cs="Times New Roman"/>
+          <w:rFonts w:cstheme="minorHAnsi"/>
         </w:rPr>
         <w:t xml:space="preserve">The </w:t>
       </w:r>
       <w:proofErr w:type="spellStart"/>
       <w:r>
         <w:rPr>
-          <w:rFonts w:ascii="Times New Roman" w:hAnsi="Times New Roman" w:cs="Times New Roman"/>
+          <w:rFonts w:cstheme="minorHAnsi"/>
         </w:rPr>
         <w:t>gini</w:t>
       </w:r>
       <w:proofErr w:type="spellEnd"/>
       <w:r>
         <w:rPr>
-          <w:rFonts w:ascii="Times New Roman" w:hAnsi="Times New Roman" w:cs="Times New Roman"/>
+          <w:rFonts w:cstheme="minorHAnsi"/>
         </w:rPr>
         <w:t xml:space="preserve"> index performs only binary splits. It is a measure of impurity, indicating the variation within each node on the class label. The attribute with the lowest </w:t>
       </w:r>
       <w:proofErr w:type="spellStart"/>
       <w:r>
         <w:rPr>
-          <w:rFonts w:ascii="Times New Roman" w:hAnsi="Times New Roman" w:cs="Times New Roman"/>
+          <w:rFonts w:cstheme="minorHAnsi"/>
         </w:rPr>
         <w:t>gini</w:t>
       </w:r>
       <w:proofErr w:type="spellEnd"/>
       <w:r>
         <w:rPr>
-          <w:rFonts w:ascii="Times New Roman" w:hAnsi="Times New Roman" w:cs="Times New Roman"/>
+          <w:rFonts w:cstheme="minorHAnsi"/>
         </w:rPr>
         <w:t xml:space="preserve"> score is selected. Once an attribute has been selected, the process is repeated within each branch. </w:t>
       </w:r>
@@ -172,7 +164,7 @@
       <w:pPr>
         <w:spacing w:after="0"/>
         <w:rPr>
-          <w:rFonts w:ascii="Times New Roman" w:hAnsi="Times New Roman" w:cs="Times New Roman"/>
+          <w:rFonts w:cstheme="minorHAnsi"/>
         </w:rPr>
       </w:pPr>
     </w:p>
@@ -180,12 +172,12 @@
       <w:pPr>
         <w:spacing w:after="0"/>
         <w:rPr>
-          <w:rFonts w:ascii="Times New Roman" w:hAnsi="Times New Roman" w:cs="Times New Roman"/>
+          <w:rFonts w:cstheme="minorHAnsi"/>
         </w:rPr>
       </w:pPr>
       <w:r>
         <w:rPr>
-          <w:rFonts w:ascii="Times New Roman" w:hAnsi="Times New Roman" w:cs="Times New Roman"/>
+          <w:rFonts w:cstheme="minorHAnsi"/>
         </w:rPr>
         <w:t xml:space="preserve">Partitioning stops when all tuples belong to the same class, when the data have been split on all attributes, or when there are no tuples for a given branch. </w:t>
       </w:r>
@@ -194,7 +186,7 @@
       <w:pPr>
         <w:spacing w:after="0"/>
         <w:rPr>
-          <w:rFonts w:ascii="Times New Roman" w:hAnsi="Times New Roman" w:cs="Times New Roman"/>
+          <w:rFonts w:cstheme="minorHAnsi"/>
         </w:rPr>
       </w:pPr>
     </w:p>
@@ -202,18 +194,18 @@
       <w:pPr>
         <w:spacing w:after="0"/>
         <w:rPr>
-          <w:rFonts w:ascii="Times New Roman" w:hAnsi="Times New Roman" w:cs="Times New Roman"/>
+          <w:rFonts w:cstheme="minorHAnsi"/>
         </w:rPr>
       </w:pPr>
       <w:r>
         <w:rPr>
-          <w:rFonts w:ascii="Times New Roman" w:hAnsi="Times New Roman" w:cs="Times New Roman"/>
+          <w:rFonts w:cstheme="minorHAnsi"/>
         </w:rPr>
         <w:t>Once the tree is complete on the training data</w:t>
       </w:r>
       <w:r>
         <w:rPr>
-          <w:rFonts w:ascii="Times New Roman" w:hAnsi="Times New Roman" w:cs="Times New Roman"/>
+          <w:rFonts w:cstheme="minorHAnsi"/>
         </w:rPr>
         <w:t xml:space="preserve">, it may still need to be “pruned.” Pruning is necessary when the decision tree has been overfit to the training data, which could mean the tree is either too large (too many branches) and/or does not perform well on new data. To prune the tree, one may compare a goodness of fit measure (e.g. the attribute selection measures described above) with and without a given branch. If the measure improves, the branch is removed. Pruning generally begins at the bottom of the tree and moves up. </w:t>
       </w:r>
@@ -222,7 +214,7 @@
       <w:pPr>
         <w:spacing w:after="0"/>
         <w:rPr>
-          <w:rFonts w:ascii="Times New Roman" w:hAnsi="Times New Roman" w:cs="Times New Roman"/>
+          <w:rFonts w:cstheme="minorHAnsi"/>
           <w:b/>
           <w:bCs/>
         </w:rPr>
@@ -232,104 +224,48 @@
       <w:pPr>
         <w:spacing w:after="0"/>
         <w:rPr>
-          <w:rFonts w:ascii="Times New Roman" w:hAnsi="Times New Roman" w:cs="Times New Roman"/>
+          <w:rFonts w:cstheme="minorHAnsi"/>
           <w:b/>
           <w:bCs/>
         </w:rPr>
       </w:pPr>
       <w:r>
         <w:rPr>
-          <w:rFonts w:ascii="Times New Roman" w:hAnsi="Times New Roman" w:cs="Times New Roman"/>
+          <w:rFonts w:cstheme="minorHAnsi"/>
           <w:b/>
           <w:bCs/>
         </w:rPr>
-        <w:t xml:space="preserve">8.6 </w:t>
-      </w:r>
-      <w:r>
-        <w:rPr>
-          <w:rFonts w:ascii="Times New Roman" w:hAnsi="Times New Roman" w:cs="Times New Roman"/>
-          <w:b/>
-          <w:bCs/>
-        </w:rPr>
-        <w:t>Why is na</w:t>
-      </w:r>
-      <w:r>
-        <w:rPr>
-          <w:rFonts w:ascii="Times New Roman" w:hAnsi="Times New Roman" w:cs="Times New Roman"/>
-          <w:b/>
-          <w:bCs/>
-        </w:rPr>
-        <w:t>i</w:t>
-      </w:r>
-      <w:r>
-        <w:rPr>
-          <w:rFonts w:ascii="Times New Roman" w:hAnsi="Times New Roman" w:cs="Times New Roman"/>
-          <w:b/>
-          <w:bCs/>
-        </w:rPr>
-        <w:t>ve Bayesian classification called “na</w:t>
-      </w:r>
-      <w:r>
-        <w:rPr>
-          <w:rFonts w:ascii="Times New Roman" w:hAnsi="Times New Roman" w:cs="Times New Roman"/>
-          <w:b/>
-          <w:bCs/>
-        </w:rPr>
-        <w:t>i</w:t>
-      </w:r>
-      <w:r>
-        <w:rPr>
-          <w:rFonts w:ascii="Times New Roman" w:hAnsi="Times New Roman" w:cs="Times New Roman"/>
-          <w:b/>
-          <w:bCs/>
-        </w:rPr>
-        <w:t>ve”? Briefly outline the major ideas of</w:t>
+        <w:t>8.6 Why is naive Bayesian classification called “naive”? Briefly outline the major ideas of</w:t>
       </w:r>
     </w:p>
     <w:p>
       <w:pPr>
         <w:spacing w:after="0"/>
         <w:rPr>
-          <w:rFonts w:ascii="Times New Roman" w:hAnsi="Times New Roman" w:cs="Times New Roman"/>
+          <w:rFonts w:cstheme="minorHAnsi"/>
           <w:b/>
           <w:bCs/>
         </w:rPr>
       </w:pPr>
       <w:r>
         <w:rPr>
-          <w:rFonts w:ascii="Times New Roman" w:hAnsi="Times New Roman" w:cs="Times New Roman"/>
+          <w:rFonts w:cstheme="minorHAnsi"/>
           <w:b/>
           <w:bCs/>
         </w:rPr>
-        <w:t>na</w:t>
-      </w:r>
-      <w:r>
-        <w:rPr>
-          <w:rFonts w:ascii="Times New Roman" w:hAnsi="Times New Roman" w:cs="Times New Roman"/>
-          <w:b/>
-          <w:bCs/>
-        </w:rPr>
-        <w:t>i</w:t>
-      </w:r>
-      <w:r>
-        <w:rPr>
-          <w:rFonts w:ascii="Times New Roman" w:hAnsi="Times New Roman" w:cs="Times New Roman"/>
-          <w:b/>
-          <w:bCs/>
-        </w:rPr>
-        <w:t>ve Bayesian classification.</w:t>
+        <w:t>naive Bayesian classification.</w:t>
       </w:r>
     </w:p>
     <w:p>
       <w:pPr>
         <w:spacing w:after="0"/>
         <w:rPr>
-          <w:rFonts w:ascii="Times New Roman" w:hAnsi="Times New Roman" w:cs="Times New Roman"/>
+          <w:rFonts w:cstheme="minorHAnsi"/>
         </w:rPr>
       </w:pPr>
       <w:r>
         <w:rPr>
-          <w:rFonts w:ascii="Times New Roman" w:hAnsi="Times New Roman" w:cs="Times New Roman"/>
+          <w:rFonts w:cstheme="minorHAnsi"/>
         </w:rPr>
         <w:t xml:space="preserve">Naïve Bayesian classification is used to estimate the probability of class membership given X (a tuple or set of attribute values). This is the posterior probability of class membership.  </w:t>
       </w:r>
@@ -338,7 +274,7 @@
       <w:pPr>
         <w:spacing w:after="0"/>
         <w:rPr>
-          <w:rFonts w:ascii="Times New Roman" w:hAnsi="Times New Roman" w:cs="Times New Roman"/>
+          <w:rFonts w:cstheme="minorHAnsi"/>
         </w:rPr>
       </w:pPr>
     </w:p>
@@ -346,13 +282,14 @@
       <w:pPr>
         <w:spacing w:after="0"/>
         <w:rPr>
-          <w:rFonts w:ascii="Times New Roman" w:hAnsi="Times New Roman" w:cs="Times New Roman"/>
+          <w:rFonts w:cstheme="minorHAnsi"/>
         </w:rPr>
       </w:pPr>
       <w:r>
         <w:rPr>
-          <w:rFonts w:ascii="Times New Roman" w:hAnsi="Times New Roman" w:cs="Times New Roman"/>
-        </w:rPr>
+          <w:rFonts w:cstheme="minorHAnsi"/>
+        </w:rPr>
+        <w:lastRenderedPageBreak/>
         <w:t xml:space="preserve">Naïve Bayesian classification is called “naïve” because of the assumption of class-conditional independence used to reduce the computational burden of calculating the posterior probability of the evidence (set of attribute values for tuple X) give the hypothesis is true (the class label). Class conditional independence assumes that there is no dependence between attribute values, so that the posterior probability of each attribute value given the class label may be calculated independently. Once the posterior probability for each attribute value is calculated, the product of all attribute value posterior probabilities is used in place of the posterior probability of X given the class label in the Bayes theorem. </w:t>
       </w:r>
     </w:p>
@@ -360,7 +297,7 @@
       <w:pPr>
         <w:spacing w:after="0"/>
         <w:rPr>
-          <w:rFonts w:ascii="Times New Roman" w:hAnsi="Times New Roman" w:cs="Times New Roman"/>
+          <w:rFonts w:cstheme="minorHAnsi"/>
         </w:rPr>
       </w:pPr>
     </w:p>
@@ -368,48 +305,48 @@
       <w:pPr>
         <w:spacing w:after="0"/>
         <w:rPr>
-          <w:rFonts w:ascii="Times New Roman" w:hAnsi="Times New Roman" w:cs="Times New Roman"/>
+          <w:rFonts w:cstheme="minorHAnsi"/>
         </w:rPr>
       </w:pPr>
       <w:r>
         <w:rPr>
-          <w:rFonts w:ascii="Times New Roman" w:hAnsi="Times New Roman" w:cs="Times New Roman"/>
+          <w:rFonts w:cstheme="minorHAnsi"/>
         </w:rPr>
         <w:t xml:space="preserve">If </w:t>
       </w:r>
       <w:r>
         <w:rPr>
-          <w:rFonts w:ascii="Times New Roman" w:hAnsi="Times New Roman" w:cs="Times New Roman"/>
+          <w:rFonts w:cstheme="minorHAnsi"/>
         </w:rPr>
         <w:t>there are no training tuples with an attribute value within a</w:t>
       </w:r>
       <w:r>
         <w:rPr>
-          <w:rFonts w:ascii="Times New Roman" w:hAnsi="Times New Roman" w:cs="Times New Roman"/>
+          <w:rFonts w:cstheme="minorHAnsi"/>
         </w:rPr>
         <w:t xml:space="preserve"> given</w:t>
       </w:r>
       <w:r>
         <w:rPr>
-          <w:rFonts w:ascii="Times New Roman" w:hAnsi="Times New Roman" w:cs="Times New Roman"/>
+          <w:rFonts w:cstheme="minorHAnsi"/>
         </w:rPr>
         <w:t xml:space="preserve"> class</w:t>
       </w:r>
       <w:r>
         <w:rPr>
-          <w:rFonts w:ascii="Times New Roman" w:hAnsi="Times New Roman" w:cs="Times New Roman"/>
+          <w:rFonts w:cstheme="minorHAnsi"/>
         </w:rPr>
         <w:t xml:space="preserve">, the posterior probability of that attribute value will be estimated as zero. </w:t>
       </w:r>
       <w:r>
         <w:rPr>
-          <w:rFonts w:ascii="Times New Roman" w:hAnsi="Times New Roman" w:cs="Times New Roman"/>
+          <w:rFonts w:cstheme="minorHAnsi"/>
         </w:rPr>
         <w:t>Using the naïve Bayesian classifier, the zero probability will cancel the effect of the other posterior probabilities.</w:t>
       </w:r>
       <w:r>
         <w:rPr>
-          <w:rFonts w:ascii="Times New Roman" w:hAnsi="Times New Roman" w:cs="Times New Roman"/>
+          <w:rFonts w:cstheme="minorHAnsi"/>
         </w:rPr>
         <w:t xml:space="preserve"> The solution for this problem is the Laplacian correction. 1 is added to each attribute value count to avoid zero probabilities.</w:t>
       </w:r>
@@ -418,7 +355,7 @@
       <w:pPr>
         <w:spacing w:after="0"/>
         <w:rPr>
-          <w:rFonts w:ascii="Times New Roman" w:hAnsi="Times New Roman" w:cs="Times New Roman"/>
+          <w:rFonts w:cstheme="minorHAnsi"/>
         </w:rPr>
       </w:pPr>
     </w:p>
@@ -426,12 +363,12 @@
       <w:pPr>
         <w:spacing w:after="0"/>
         <w:rPr>
-          <w:rFonts w:ascii="Times New Roman" w:hAnsi="Times New Roman" w:cs="Times New Roman"/>
+          <w:rFonts w:cstheme="minorHAnsi"/>
         </w:rPr>
       </w:pPr>
       <w:r>
         <w:rPr>
-          <w:rFonts w:ascii="Times New Roman" w:hAnsi="Times New Roman" w:cs="Times New Roman"/>
+          <w:rFonts w:cstheme="minorHAnsi"/>
         </w:rPr>
         <w:t xml:space="preserve">The class label for which the posterior probability of X multiplied by the prior probability of the class label is highest (maximum) is assigned to that tuple. This is the maximum posteriori hypothesis. </w:t>
       </w:r>
@@ -440,7 +377,7 @@
       <w:pPr>
         <w:spacing w:after="0"/>
         <w:rPr>
-          <w:rFonts w:ascii="Times New Roman" w:hAnsi="Times New Roman" w:cs="Times New Roman"/>
+          <w:rFonts w:cstheme="minorHAnsi"/>
           <w:b/>
           <w:bCs/>
         </w:rPr>
@@ -449,34 +386,31 @@
     <w:p>
       <w:pPr>
         <w:rPr>
+          <w:rFonts w:cstheme="minorHAnsi"/>
           <w:b/>
           <w:bCs/>
         </w:rPr>
       </w:pPr>
       <w:r>
         <w:rPr>
+          <w:rFonts w:cstheme="minorHAnsi"/>
           <w:b/>
           <w:bCs/>
         </w:rPr>
-        <w:t xml:space="preserve">8.12 </w:t>
-      </w:r>
-      <w:r>
-        <w:rPr>
-          <w:b/>
-          <w:bCs/>
-        </w:rPr>
-        <w:t>The data tuples of Figure 8.25 are sorted by decreasing probability value, as returned by</w:t>
+        <w:t>8.12 The data tuples of Figure 8.25 are sorted by decreasing probability value, as returned by</w:t>
       </w:r>
     </w:p>
     <w:p>
       <w:pPr>
         <w:rPr>
+          <w:rFonts w:cstheme="minorHAnsi"/>
           <w:b/>
           <w:bCs/>
         </w:rPr>
       </w:pPr>
       <w:r>
         <w:rPr>
+          <w:rFonts w:cstheme="minorHAnsi"/>
           <w:b/>
           <w:bCs/>
         </w:rPr>
@@ -484,6 +418,7 @@
       </w:r>
       <w:r>
         <w:rPr>
+          <w:rFonts w:cstheme="minorHAnsi"/>
           <w:b/>
           <w:bCs/>
           <w:i/>
@@ -493,6 +428,7 @@
       </w:r>
       <w:r>
         <w:rPr>
+          <w:rFonts w:cstheme="minorHAnsi"/>
           <w:b/>
           <w:bCs/>
         </w:rPr>
@@ -502,12 +438,14 @@
     <w:p>
       <w:pPr>
         <w:rPr>
+          <w:rFonts w:cstheme="minorHAnsi"/>
           <w:b/>
           <w:bCs/>
         </w:rPr>
       </w:pPr>
       <w:r>
         <w:rPr>
+          <w:rFonts w:cstheme="minorHAnsi"/>
           <w:b/>
           <w:bCs/>
         </w:rPr>
@@ -516,6 +454,7 @@
       <w:proofErr w:type="gramStart"/>
       <w:r>
         <w:rPr>
+          <w:rFonts w:cstheme="minorHAnsi"/>
           <w:b/>
           <w:bCs/>
         </w:rPr>
@@ -523,6 +462,7 @@
       </w:r>
       <w:r>
         <w:rPr>
+          <w:rFonts w:cstheme="minorHAnsi"/>
           <w:b/>
           <w:bCs/>
           <w:i/>
@@ -533,6 +473,7 @@
       <w:proofErr w:type="gramEnd"/>
       <w:r>
         <w:rPr>
+          <w:rFonts w:cstheme="minorHAnsi"/>
           <w:b/>
           <w:bCs/>
         </w:rPr>
@@ -540,6 +481,7 @@
       </w:r>
       <w:r>
         <w:rPr>
+          <w:rFonts w:cstheme="minorHAnsi"/>
           <w:b/>
           <w:bCs/>
           <w:i/>
@@ -549,6 +491,7 @@
       </w:r>
       <w:r>
         <w:rPr>
+          <w:rFonts w:cstheme="minorHAnsi"/>
           <w:b/>
           <w:bCs/>
         </w:rPr>
@@ -556,6 +499,7 @@
       </w:r>
       <w:r>
         <w:rPr>
+          <w:rFonts w:cstheme="minorHAnsi"/>
           <w:b/>
           <w:bCs/>
           <w:i/>
@@ -565,6 +509,7 @@
       </w:r>
       <w:r>
         <w:rPr>
+          <w:rFonts w:cstheme="minorHAnsi"/>
           <w:b/>
           <w:bCs/>
         </w:rPr>
@@ -574,12 +519,14 @@
     <w:p>
       <w:pPr>
         <w:rPr>
+          <w:rFonts w:cstheme="minorHAnsi"/>
           <w:b/>
           <w:bCs/>
         </w:rPr>
       </w:pPr>
       <w:r>
         <w:rPr>
+          <w:rFonts w:cstheme="minorHAnsi"/>
           <w:b/>
           <w:bCs/>
         </w:rPr>
@@ -588,6 +535,7 @@
       <w:proofErr w:type="gramStart"/>
       <w:r>
         <w:rPr>
+          <w:rFonts w:cstheme="minorHAnsi"/>
           <w:b/>
           <w:bCs/>
         </w:rPr>
@@ -595,6 +543,7 @@
       </w:r>
       <w:r>
         <w:rPr>
+          <w:rFonts w:cstheme="minorHAnsi"/>
           <w:b/>
           <w:bCs/>
           <w:i/>
@@ -605,6 +554,7 @@
       <w:proofErr w:type="gramEnd"/>
       <w:r>
         <w:rPr>
+          <w:rFonts w:cstheme="minorHAnsi"/>
           <w:b/>
           <w:bCs/>
         </w:rPr>
@@ -612,6 +562,7 @@
       </w:r>
       <w:r>
         <w:rPr>
+          <w:rFonts w:cstheme="minorHAnsi"/>
           <w:b/>
           <w:bCs/>
           <w:i/>
@@ -621,6 +572,7 @@
       </w:r>
       <w:r>
         <w:rPr>
+          <w:rFonts w:cstheme="minorHAnsi"/>
           <w:b/>
           <w:bCs/>
         </w:rPr>
@@ -630,6 +582,7 @@
     <w:p>
       <w:pPr>
         <w:rPr>
+          <w:rFonts w:cstheme="minorHAnsi"/>
           <w:b/>
           <w:bCs/>
         </w:rPr>
@@ -638,12 +591,12 @@
     <w:p>
       <w:pPr>
         <w:rPr>
-          <w:rFonts w:ascii="Calibri" w:hAnsi="Calibri" w:cs="Calibri"/>
+          <w:rFonts w:cstheme="minorHAnsi"/>
         </w:rPr>
       </w:pPr>
       <w:r>
         <w:rPr>
-          <w:rFonts w:ascii="Calibri" w:hAnsi="Calibri" w:cs="Calibri"/>
+          <w:rFonts w:cstheme="minorHAnsi"/>
         </w:rPr>
         <w:t>Angela</w:t>
       </w:r>
@@ -651,12 +604,12 @@
     <w:p>
       <w:pPr>
         <w:rPr>
-          <w:rFonts w:ascii="Calibri" w:hAnsi="Calibri" w:cs="Calibri"/>
+          <w:rFonts w:cstheme="minorHAnsi"/>
         </w:rPr>
       </w:pPr>
       <w:r>
         <w:rPr>
-          <w:rFonts w:ascii="Calibri" w:hAnsi="Calibri" w:cs="Calibri"/>
+          <w:rFonts w:cstheme="minorHAnsi"/>
         </w:rPr>
         <w:t>ROC curve = Receiver Operating Characteristic curve. It compares classifiers.</w:t>
       </w:r>
@@ -664,12 +617,12 @@
     <w:p>
       <w:pPr>
         <w:rPr>
-          <w:rFonts w:ascii="Calibri" w:hAnsi="Calibri" w:cs="Calibri"/>
+          <w:rFonts w:cstheme="minorHAnsi"/>
         </w:rPr>
       </w:pPr>
       <w:r>
         <w:rPr>
-          <w:rFonts w:ascii="Calibri" w:hAnsi="Calibri" w:cs="Calibri"/>
+          <w:rFonts w:cstheme="minorHAnsi"/>
         </w:rPr>
         <w:t>Positive tuples belong to the main class of interest. Negative don’t belong. In ML, they’re called positive samples.</w:t>
       </w:r>
@@ -677,12 +630,12 @@
     <w:p>
       <w:pPr>
         <w:rPr>
-          <w:rFonts w:ascii="Calibri" w:hAnsi="Calibri" w:cs="Calibri"/>
+          <w:rFonts w:cstheme="minorHAnsi"/>
         </w:rPr>
       </w:pPr>
       <w:r>
         <w:rPr>
-          <w:rFonts w:ascii="Calibri" w:hAnsi="Calibri" w:cs="Calibri"/>
+          <w:rFonts w:cstheme="minorHAnsi"/>
         </w:rPr>
         <w:t>ROC shows tradeoff between True Positive Rate and False Positive Rate.</w:t>
       </w:r>
@@ -690,25 +643,33 @@
     <w:p>
       <w:pPr>
         <w:rPr>
-          <w:rFonts w:ascii="Calibri" w:hAnsi="Calibri" w:cs="Calibri"/>
+          <w:rFonts w:cstheme="minorHAnsi"/>
         </w:rPr>
       </w:pPr>
       <w:r>
         <w:rPr>
-          <w:rFonts w:ascii="Calibri" w:hAnsi="Calibri" w:cs="Calibri"/>
-        </w:rPr>
-        <w:t>The area under the ROC curve is the accuracy of the model.</w:t>
+          <w:rFonts w:cstheme="minorHAnsi"/>
+        </w:rPr>
+        <w:t xml:space="preserve">The area under the ROC curve is the </w:t>
+      </w:r>
+      <w:bookmarkStart w:id="0" w:name="_GoBack"/>
+      <w:bookmarkEnd w:id="0"/>
+      <w:r>
+        <w:rPr>
+          <w:rFonts w:cstheme="minorHAnsi"/>
+        </w:rPr>
+        <w:t>accuracy of the model.</w:t>
       </w:r>
     </w:p>
     <w:p>
       <w:pPr>
         <w:rPr>
-          <w:rFonts w:ascii="Calibri" w:hAnsi="Calibri" w:cs="Calibri"/>
+          <w:rFonts w:cstheme="minorHAnsi"/>
         </w:rPr>
       </w:pPr>
       <w:r>
         <w:rPr>
-          <w:rFonts w:ascii="Calibri" w:hAnsi="Calibri" w:cs="Calibri"/>
+          <w:rFonts w:cstheme="minorHAnsi"/>
         </w:rPr>
         <w:t>P, N = number of positive tuples. Number of negative tuples.</w:t>
       </w:r>
@@ -716,18 +677,18 @@
     <w:p>
       <w:pPr>
         <w:rPr>
-          <w:rFonts w:ascii="Calibri" w:hAnsi="Calibri" w:cs="Calibri"/>
+          <w:rFonts w:cstheme="minorHAnsi"/>
         </w:rPr>
       </w:pPr>
       <w:r>
         <w:rPr>
-          <w:rFonts w:ascii="Calibri" w:hAnsi="Calibri" w:cs="Calibri"/>
+          <w:rFonts w:cstheme="minorHAnsi"/>
         </w:rPr>
         <w:t xml:space="preserve">P ′, N ′ = number of tuples that were </w:t>
       </w:r>
       <w:r>
         <w:rPr>
-          <w:rFonts w:ascii="Calibri" w:hAnsi="Calibri" w:cs="Calibri"/>
+          <w:rFonts w:cstheme="minorHAnsi"/>
           <w:b/>
           <w:bCs/>
         </w:rPr>
@@ -735,40 +696,34 @@
       </w:r>
       <w:r>
         <w:rPr>
-          <w:rFonts w:ascii="Calibri" w:hAnsi="Calibri" w:cs="Calibri"/>
-        </w:rPr>
-        <w:t xml:space="preserve"> as positive</w:t>
-      </w:r>
-      <w:r>
-        <w:rPr>
-          <w:rFonts w:ascii="Calibri" w:hAnsi="Calibri" w:cs="Calibri"/>
-        </w:rPr>
-        <w:t>, (…) as negative.</w:t>
+          <w:rFonts w:cstheme="minorHAnsi"/>
+        </w:rPr>
+        <w:t xml:space="preserve"> as positive, (…) as negative.</w:t>
       </w:r>
     </w:p>
     <w:p>
       <w:pPr>
         <w:rPr>
-          <w:rFonts w:ascii="Calibri" w:hAnsi="Calibri" w:cs="Calibri"/>
+          <w:rFonts w:cstheme="minorHAnsi"/>
         </w:rPr>
       </w:pPr>
     </w:p>
     <w:p>
       <w:pPr>
         <w:rPr>
-          <w:rFonts w:ascii="Calibri" w:hAnsi="Calibri" w:cs="Calibri"/>
+          <w:rFonts w:cstheme="minorHAnsi"/>
         </w:rPr>
       </w:pPr>
     </w:p>
     <w:p>
       <w:pPr>
         <w:rPr>
-          <w:rFonts w:ascii="Calibri" w:hAnsi="Calibri" w:cs="Calibri"/>
+          <w:rFonts w:cstheme="minorHAnsi"/>
         </w:rPr>
       </w:pPr>
       <w:r>
         <w:rPr>
-          <w:rFonts w:ascii="Calibri" w:hAnsi="Calibri" w:cs="Calibri"/>
+          <w:rFonts w:cstheme="minorHAnsi"/>
         </w:rPr>
         <w:t>Cost/benefit = risks/gains.</w:t>
       </w:r>
@@ -776,12 +731,12 @@
     <w:p>
       <w:pPr>
         <w:rPr>
-          <w:rFonts w:ascii="Calibri" w:hAnsi="Calibri" w:cs="Calibri"/>
+          <w:rFonts w:cstheme="minorHAnsi"/>
         </w:rPr>
       </w:pPr>
       <w:r>
         <w:rPr>
-          <w:rFonts w:ascii="Calibri" w:hAnsi="Calibri" w:cs="Calibri"/>
+          <w:rFonts w:cstheme="minorHAnsi"/>
         </w:rPr>
         <w:t>We can assign different weights to false positive and false negative costs.</w:t>
       </w:r>
@@ -789,20 +744,21 @@
     <w:p>
       <w:pPr>
         <w:rPr>
-          <w:rFonts w:ascii="Calibri" w:hAnsi="Calibri" w:cs="Calibri"/>
+          <w:rFonts w:cstheme="minorHAnsi"/>
         </w:rPr>
       </w:pPr>
     </w:p>
     <w:p>
       <w:pPr>
         <w:rPr>
-          <w:rFonts w:ascii="Calibri" w:hAnsi="Calibri" w:cs="Calibri"/>
+          <w:rFonts w:cstheme="minorHAnsi"/>
         </w:rPr>
       </w:pPr>
       <w:r>
         <w:rPr>
-          <w:rFonts w:ascii="Calibri" w:hAnsi="Calibri" w:cs="Calibri"/>
-        </w:rPr>
+          <w:rFonts w:cstheme="minorHAnsi"/>
+        </w:rPr>
+        <w:lastRenderedPageBreak/>
         <w:br/>
         <w:t xml:space="preserve">Confusion matrix design: </w:t>
       </w:r>
@@ -827,8 +783,18 @@
             <w:pPr>
               <w:pStyle w:val="Heading1"/>
               <w:outlineLvl w:val="0"/>
-            </w:pPr>
-            <w:r>
+              <w:rPr>
+                <w:rFonts w:asciiTheme="minorHAnsi" w:hAnsiTheme="minorHAnsi" w:cstheme="minorHAnsi"/>
+                <w:sz w:val="22"/>
+                <w:szCs w:val="22"/>
+              </w:rPr>
+            </w:pPr>
+            <w:r>
+              <w:rPr>
+                <w:rFonts w:asciiTheme="minorHAnsi" w:hAnsiTheme="minorHAnsi" w:cstheme="minorHAnsi"/>
+                <w:sz w:val="22"/>
+                <w:szCs w:val="22"/>
+              </w:rPr>
               <w:t>Actual</w:t>
             </w:r>
           </w:p>
@@ -843,8 +809,18 @@
               <w:pStyle w:val="Heading1"/>
               <w:jc w:val="center"/>
               <w:outlineLvl w:val="0"/>
-            </w:pPr>
-            <w:r>
+              <w:rPr>
+                <w:rFonts w:asciiTheme="minorHAnsi" w:hAnsiTheme="minorHAnsi" w:cstheme="minorHAnsi"/>
+                <w:sz w:val="22"/>
+                <w:szCs w:val="22"/>
+              </w:rPr>
+            </w:pPr>
+            <w:r>
+              <w:rPr>
+                <w:rFonts w:asciiTheme="minorHAnsi" w:hAnsiTheme="minorHAnsi" w:cstheme="minorHAnsi"/>
+                <w:sz w:val="22"/>
+                <w:szCs w:val="22"/>
+              </w:rPr>
               <w:t>Classifier Decided</w:t>
             </w:r>
           </w:p>
@@ -859,8 +835,18 @@
             <w:pPr>
               <w:pStyle w:val="Heading2"/>
               <w:outlineLvl w:val="1"/>
-            </w:pPr>
-            <w:r>
+              <w:rPr>
+                <w:rFonts w:asciiTheme="minorHAnsi" w:hAnsiTheme="minorHAnsi" w:cstheme="minorHAnsi"/>
+                <w:sz w:val="22"/>
+                <w:szCs w:val="22"/>
+              </w:rPr>
+            </w:pPr>
+            <w:r>
+              <w:rPr>
+                <w:rFonts w:asciiTheme="minorHAnsi" w:hAnsiTheme="minorHAnsi" w:cstheme="minorHAnsi"/>
+                <w:sz w:val="22"/>
+                <w:szCs w:val="22"/>
+              </w:rPr>
               <w:t>Classes</w:t>
             </w:r>
           </w:p>
@@ -873,13 +859,28 @@
             <w:pPr>
               <w:pStyle w:val="Heading2"/>
               <w:outlineLvl w:val="1"/>
+              <w:rPr>
+                <w:rFonts w:asciiTheme="minorHAnsi" w:hAnsiTheme="minorHAnsi" w:cstheme="minorHAnsi"/>
+                <w:sz w:val="22"/>
+                <w:szCs w:val="22"/>
+              </w:rPr>
             </w:pPr>
             <w:proofErr w:type="spellStart"/>
             <w:r>
+              <w:rPr>
+                <w:rFonts w:asciiTheme="minorHAnsi" w:hAnsiTheme="minorHAnsi" w:cstheme="minorHAnsi"/>
+                <w:sz w:val="22"/>
+                <w:szCs w:val="22"/>
+              </w:rPr>
               <w:t>Buys_computer</w:t>
             </w:r>
             <w:proofErr w:type="spellEnd"/>
             <w:r>
+              <w:rPr>
+                <w:rFonts w:asciiTheme="minorHAnsi" w:hAnsiTheme="minorHAnsi" w:cstheme="minorHAnsi"/>
+                <w:sz w:val="22"/>
+                <w:szCs w:val="22"/>
+              </w:rPr>
               <w:t xml:space="preserve"> = yes</w:t>
             </w:r>
           </w:p>
@@ -892,13 +893,28 @@
             <w:pPr>
               <w:pStyle w:val="Heading2"/>
               <w:outlineLvl w:val="1"/>
+              <w:rPr>
+                <w:rFonts w:asciiTheme="minorHAnsi" w:hAnsiTheme="minorHAnsi" w:cstheme="minorHAnsi"/>
+                <w:sz w:val="22"/>
+                <w:szCs w:val="22"/>
+              </w:rPr>
             </w:pPr>
             <w:proofErr w:type="spellStart"/>
             <w:r>
+              <w:rPr>
+                <w:rFonts w:asciiTheme="minorHAnsi" w:hAnsiTheme="minorHAnsi" w:cstheme="minorHAnsi"/>
+                <w:sz w:val="22"/>
+                <w:szCs w:val="22"/>
+              </w:rPr>
               <w:t>Buys_computer</w:t>
             </w:r>
             <w:proofErr w:type="spellEnd"/>
             <w:r>
+              <w:rPr>
+                <w:rFonts w:asciiTheme="minorHAnsi" w:hAnsiTheme="minorHAnsi" w:cstheme="minorHAnsi"/>
+                <w:sz w:val="22"/>
+                <w:szCs w:val="22"/>
+              </w:rPr>
               <w:t xml:space="preserve"> = no</w:t>
             </w:r>
           </w:p>
@@ -912,20 +928,20 @@
           <w:p>
             <w:pPr>
               <w:rPr>
-                <w:rFonts w:ascii="Calibri" w:hAnsi="Calibri" w:cs="Calibri"/>
+                <w:rFonts w:cstheme="minorHAnsi"/>
               </w:rPr>
             </w:pPr>
             <w:proofErr w:type="spellStart"/>
             <w:r>
               <w:rPr>
-                <w:rFonts w:ascii="Calibri" w:hAnsi="Calibri" w:cs="Calibri"/>
+                <w:rFonts w:cstheme="minorHAnsi"/>
               </w:rPr>
               <w:t>Buys_computer</w:t>
             </w:r>
             <w:proofErr w:type="spellEnd"/>
             <w:r>
               <w:rPr>
-                <w:rFonts w:ascii="Calibri" w:hAnsi="Calibri" w:cs="Calibri"/>
+                <w:rFonts w:cstheme="minorHAnsi"/>
               </w:rPr>
               <w:t>=yes</w:t>
             </w:r>
@@ -938,7 +954,7 @@
           <w:p>
             <w:pPr>
               <w:rPr>
-                <w:rFonts w:ascii="Calibri" w:hAnsi="Calibri" w:cs="Calibri"/>
+                <w:rFonts w:cstheme="minorHAnsi"/>
               </w:rPr>
             </w:pPr>
           </w:p>
@@ -950,20 +966,20 @@
           <w:p>
             <w:pPr>
               <w:rPr>
-                <w:rFonts w:ascii="Calibri" w:hAnsi="Calibri" w:cs="Calibri"/>
+                <w:rFonts w:cstheme="minorHAnsi"/>
               </w:rPr>
             </w:pPr>
             <w:proofErr w:type="spellStart"/>
             <w:r>
               <w:rPr>
-                <w:rFonts w:ascii="Calibri" w:hAnsi="Calibri" w:cs="Calibri"/>
+                <w:rFonts w:cstheme="minorHAnsi"/>
               </w:rPr>
               <w:t>Falses</w:t>
             </w:r>
             <w:proofErr w:type="spellEnd"/>
             <w:r>
               <w:rPr>
-                <w:rFonts w:ascii="Calibri" w:hAnsi="Calibri" w:cs="Calibri"/>
+                <w:rFonts w:cstheme="minorHAnsi"/>
               </w:rPr>
               <w:t>, ideally close to 0</w:t>
             </w:r>
@@ -978,20 +994,20 @@
           <w:p>
             <w:pPr>
               <w:rPr>
-                <w:rFonts w:ascii="Calibri" w:hAnsi="Calibri" w:cs="Calibri"/>
+                <w:rFonts w:cstheme="minorHAnsi"/>
               </w:rPr>
             </w:pPr>
             <w:proofErr w:type="spellStart"/>
             <w:r>
               <w:rPr>
-                <w:rFonts w:ascii="Calibri" w:hAnsi="Calibri" w:cs="Calibri"/>
+                <w:rFonts w:cstheme="minorHAnsi"/>
               </w:rPr>
               <w:t>Buys_computer</w:t>
             </w:r>
             <w:proofErr w:type="spellEnd"/>
             <w:r>
               <w:rPr>
-                <w:rFonts w:ascii="Calibri" w:hAnsi="Calibri" w:cs="Calibri"/>
+                <w:rFonts w:cstheme="minorHAnsi"/>
               </w:rPr>
               <w:t>=no</w:t>
             </w:r>
@@ -1004,20 +1020,20 @@
           <w:p>
             <w:pPr>
               <w:rPr>
-                <w:rFonts w:ascii="Calibri" w:hAnsi="Calibri" w:cs="Calibri"/>
+                <w:rFonts w:cstheme="minorHAnsi"/>
               </w:rPr>
             </w:pPr>
             <w:proofErr w:type="spellStart"/>
             <w:r>
               <w:rPr>
-                <w:rFonts w:ascii="Calibri" w:hAnsi="Calibri" w:cs="Calibri"/>
+                <w:rFonts w:cstheme="minorHAnsi"/>
               </w:rPr>
               <w:t>Falses</w:t>
             </w:r>
             <w:proofErr w:type="spellEnd"/>
             <w:r>
               <w:rPr>
-                <w:rFonts w:ascii="Calibri" w:hAnsi="Calibri" w:cs="Calibri"/>
+                <w:rFonts w:cstheme="minorHAnsi"/>
               </w:rPr>
               <w:t>, ideally close to 0</w:t>
             </w:r>
@@ -1030,7 +1046,7 @@
           <w:p>
             <w:pPr>
               <w:rPr>
-                <w:rFonts w:ascii="Calibri" w:hAnsi="Calibri" w:cs="Calibri"/>
+                <w:rFonts w:cstheme="minorHAnsi"/>
               </w:rPr>
             </w:pPr>
           </w:p>
@@ -1040,19 +1056,19 @@
     <w:p>
       <w:pPr>
         <w:rPr>
-          <w:rFonts w:ascii="Calibri" w:hAnsi="Calibri" w:cs="Calibri"/>
+          <w:rFonts w:cstheme="minorHAnsi"/>
         </w:rPr>
       </w:pPr>
     </w:p>
     <w:p>
       <w:pPr>
         <w:rPr>
-          <w:rFonts w:ascii="Calibri" w:hAnsi="Calibri" w:cs="Calibri"/>
+          <w:rFonts w:cstheme="minorHAnsi"/>
         </w:rPr>
       </w:pPr>
       <w:r>
         <w:rPr>
-          <w:rFonts w:ascii="Calibri" w:hAnsi="Calibri" w:cs="Calibri"/>
+          <w:rFonts w:cstheme="minorHAnsi"/>
         </w:rPr>
         <w:t>The True Positive Rate and the False Positive Rate both go up if the probability of the classification (the threshold) goes down.</w:t>
       </w:r>
@@ -1060,54 +1076,65 @@
     <w:p>
       <w:pPr>
         <w:rPr>
-          <w:rFonts w:ascii="Calibri" w:hAnsi="Calibri" w:cs="Calibri"/>
+          <w:rFonts w:cstheme="minorHAnsi"/>
         </w:rPr>
       </w:pPr>
     </w:p>
     <w:p>
-      <w:r>
-        <w:rPr>
-          <w:rFonts w:ascii="Calibri" w:hAnsi="Calibri" w:cs="Calibri"/>
+      <w:pPr>
+        <w:rPr>
+          <w:rFonts w:cstheme="minorHAnsi"/>
+        </w:rPr>
+      </w:pPr>
+      <w:r>
+        <w:rPr>
+          <w:rFonts w:cstheme="minorHAnsi"/>
         </w:rPr>
         <w:t xml:space="preserve">Tuple 1 has the highest probability score of 0.95. We take that score as our threshold. </w:t>
       </w:r>
       <w:proofErr w:type="gramStart"/>
       <w:r>
         <w:rPr>
-          <w:rFonts w:ascii="Calibri" w:hAnsi="Calibri" w:cs="Calibri"/>
+          <w:rFonts w:cstheme="minorHAnsi"/>
         </w:rPr>
         <w:t>So</w:t>
       </w:r>
       <w:proofErr w:type="gramEnd"/>
       <w:r>
         <w:rPr>
-          <w:rFonts w:ascii="Calibri" w:hAnsi="Calibri" w:cs="Calibri"/>
+          <w:rFonts w:cstheme="minorHAnsi"/>
         </w:rPr>
         <w:t xml:space="preserve"> in PT(t) and FP(t), we’ll use t=0.95. </w:t>
       </w:r>
       <w:r>
         <w:rPr>
-          <w:rFonts w:ascii="Calibri" w:hAnsi="Calibri" w:cs="Calibri"/>
+          <w:rFonts w:cstheme="minorHAnsi"/>
         </w:rPr>
         <w:br/>
       </w:r>
     </w:p>
-    <w:p/>
+    <w:p>
+      <w:pPr>
+        <w:rPr>
+          <w:rFonts w:cstheme="minorHAnsi"/>
+        </w:rPr>
+      </w:pPr>
+    </w:p>
     <w:tbl>
       <w:tblPr>
         <w:tblW w:w="0" w:type="auto"/>
         <w:tblLook w:val="04A0" w:firstRow="1" w:lastRow="0" w:firstColumn="1" w:lastColumn="0" w:noHBand="0" w:noVBand="1"/>
       </w:tblPr>
       <w:tblGrid>
-        <w:gridCol w:w="986"/>
-        <w:gridCol w:w="736"/>
-        <w:gridCol w:w="709"/>
-        <w:gridCol w:w="474"/>
-        <w:gridCol w:w="468"/>
-        <w:gridCol w:w="508"/>
-        <w:gridCol w:w="502"/>
-        <w:gridCol w:w="613"/>
-        <w:gridCol w:w="606"/>
+        <w:gridCol w:w="874"/>
+        <w:gridCol w:w="662"/>
+        <w:gridCol w:w="638"/>
+        <w:gridCol w:w="437"/>
+        <w:gridCol w:w="431"/>
+        <w:gridCol w:w="466"/>
+        <w:gridCol w:w="460"/>
+        <w:gridCol w:w="557"/>
+        <w:gridCol w:w="551"/>
       </w:tblGrid>
       <w:tr>
         <w:trPr>
@@ -1129,18 +1156,14 @@
           <w:p>
             <w:pPr>
               <w:rPr>
-                <w:rFonts w:ascii="Calibri Light" w:hAnsi="Calibri Light" w:cs="Calibri Light"/>
+                <w:rFonts w:cstheme="minorHAnsi"/>
                 <w:color w:val="2F5496"/>
-                <w:sz w:val="26"/>
-                <w:szCs w:val="26"/>
-              </w:rPr>
-            </w:pPr>
-            <w:r>
-              <w:rPr>
-                <w:rFonts w:ascii="Calibri Light" w:hAnsi="Calibri Light" w:cs="Calibri Light"/>
+              </w:rPr>
+            </w:pPr>
+            <w:r>
+              <w:rPr>
+                <w:rFonts w:cstheme="minorHAnsi"/>
                 <w:color w:val="2F5496"/>
-                <w:sz w:val="26"/>
-                <w:szCs w:val="26"/>
               </w:rPr>
               <w:t>Tuple #</w:t>
             </w:r>
@@ -1162,18 +1185,14 @@
           <w:p>
             <w:pPr>
               <w:rPr>
-                <w:rFonts w:ascii="Calibri Light" w:hAnsi="Calibri Light" w:cs="Calibri Light"/>
+                <w:rFonts w:cstheme="minorHAnsi"/>
                 <w:color w:val="2F5496"/>
-                <w:sz w:val="26"/>
-                <w:szCs w:val="26"/>
-              </w:rPr>
-            </w:pPr>
-            <w:r>
-              <w:rPr>
-                <w:rFonts w:ascii="Calibri Light" w:hAnsi="Calibri Light" w:cs="Calibri Light"/>
+              </w:rPr>
+            </w:pPr>
+            <w:r>
+              <w:rPr>
+                <w:rFonts w:cstheme="minorHAnsi"/>
                 <w:color w:val="2F5496"/>
-                <w:sz w:val="26"/>
-                <w:szCs w:val="26"/>
               </w:rPr>
               <w:t>Class</w:t>
             </w:r>
@@ -1195,18 +1214,14 @@
           <w:p>
             <w:pPr>
               <w:rPr>
-                <w:rFonts w:ascii="Calibri Light" w:hAnsi="Calibri Light" w:cs="Calibri Light"/>
+                <w:rFonts w:cstheme="minorHAnsi"/>
                 <w:color w:val="2F5496"/>
-                <w:sz w:val="26"/>
-                <w:szCs w:val="26"/>
-              </w:rPr>
-            </w:pPr>
-            <w:r>
-              <w:rPr>
-                <w:rFonts w:ascii="Calibri Light" w:hAnsi="Calibri Light" w:cs="Calibri Light"/>
+              </w:rPr>
+            </w:pPr>
+            <w:r>
+              <w:rPr>
+                <w:rFonts w:cstheme="minorHAnsi"/>
                 <w:color w:val="2F5496"/>
-                <w:sz w:val="26"/>
-                <w:szCs w:val="26"/>
               </w:rPr>
               <w:t>Prob</w:t>
             </w:r>
@@ -1228,18 +1243,14 @@
           <w:p>
             <w:pPr>
               <w:rPr>
-                <w:rFonts w:ascii="Calibri Light" w:hAnsi="Calibri Light" w:cs="Calibri Light"/>
+                <w:rFonts w:cstheme="minorHAnsi"/>
                 <w:color w:val="2F5496"/>
-                <w:sz w:val="26"/>
-                <w:szCs w:val="26"/>
-              </w:rPr>
-            </w:pPr>
-            <w:r>
-              <w:rPr>
-                <w:rFonts w:ascii="Calibri Light" w:hAnsi="Calibri Light" w:cs="Calibri Light"/>
+              </w:rPr>
+            </w:pPr>
+            <w:r>
+              <w:rPr>
+                <w:rFonts w:cstheme="minorHAnsi"/>
                 <w:color w:val="2F5496"/>
-                <w:sz w:val="26"/>
-                <w:szCs w:val="26"/>
               </w:rPr>
               <w:t>TP</w:t>
             </w:r>
@@ -1261,18 +1272,14 @@
           <w:p>
             <w:pPr>
               <w:rPr>
-                <w:rFonts w:ascii="Calibri Light" w:hAnsi="Calibri Light" w:cs="Calibri Light"/>
+                <w:rFonts w:cstheme="minorHAnsi"/>
                 <w:color w:val="2F5496"/>
-                <w:sz w:val="26"/>
-                <w:szCs w:val="26"/>
-              </w:rPr>
-            </w:pPr>
-            <w:r>
-              <w:rPr>
-                <w:rFonts w:ascii="Calibri Light" w:hAnsi="Calibri Light" w:cs="Calibri Light"/>
+              </w:rPr>
+            </w:pPr>
+            <w:r>
+              <w:rPr>
+                <w:rFonts w:cstheme="minorHAnsi"/>
                 <w:color w:val="2F5496"/>
-                <w:sz w:val="26"/>
-                <w:szCs w:val="26"/>
               </w:rPr>
               <w:t>FP</w:t>
             </w:r>
@@ -1294,18 +1301,14 @@
           <w:p>
             <w:pPr>
               <w:rPr>
-                <w:rFonts w:ascii="Calibri Light" w:hAnsi="Calibri Light" w:cs="Calibri Light"/>
+                <w:rFonts w:cstheme="minorHAnsi"/>
                 <w:color w:val="2F5496"/>
-                <w:sz w:val="26"/>
-                <w:szCs w:val="26"/>
-              </w:rPr>
-            </w:pPr>
-            <w:r>
-              <w:rPr>
-                <w:rFonts w:ascii="Calibri Light" w:hAnsi="Calibri Light" w:cs="Calibri Light"/>
+              </w:rPr>
+            </w:pPr>
+            <w:r>
+              <w:rPr>
+                <w:rFonts w:cstheme="minorHAnsi"/>
                 <w:color w:val="2F5496"/>
-                <w:sz w:val="26"/>
-                <w:szCs w:val="26"/>
               </w:rPr>
               <w:t>TN</w:t>
             </w:r>
@@ -1327,18 +1330,14 @@
           <w:p>
             <w:pPr>
               <w:rPr>
-                <w:rFonts w:ascii="Calibri Light" w:hAnsi="Calibri Light" w:cs="Calibri Light"/>
+                <w:rFonts w:cstheme="minorHAnsi"/>
                 <w:color w:val="2F5496"/>
-                <w:sz w:val="26"/>
-                <w:szCs w:val="26"/>
-              </w:rPr>
-            </w:pPr>
-            <w:r>
-              <w:rPr>
-                <w:rFonts w:ascii="Calibri Light" w:hAnsi="Calibri Light" w:cs="Calibri Light"/>
+              </w:rPr>
+            </w:pPr>
+            <w:r>
+              <w:rPr>
+                <w:rFonts w:cstheme="minorHAnsi"/>
                 <w:color w:val="2F5496"/>
-                <w:sz w:val="26"/>
-                <w:szCs w:val="26"/>
               </w:rPr>
               <w:t>FN</w:t>
             </w:r>
@@ -1360,18 +1359,14 @@
           <w:p>
             <w:pPr>
               <w:rPr>
-                <w:rFonts w:ascii="Calibri Light" w:hAnsi="Calibri Light" w:cs="Calibri Light"/>
+                <w:rFonts w:cstheme="minorHAnsi"/>
                 <w:color w:val="2F5496"/>
-                <w:sz w:val="26"/>
-                <w:szCs w:val="26"/>
-              </w:rPr>
-            </w:pPr>
-            <w:r>
-              <w:rPr>
-                <w:rFonts w:ascii="Calibri Light" w:hAnsi="Calibri Light" w:cs="Calibri Light"/>
+              </w:rPr>
+            </w:pPr>
+            <w:r>
+              <w:rPr>
+                <w:rFonts w:cstheme="minorHAnsi"/>
                 <w:color w:val="2F5496"/>
-                <w:sz w:val="26"/>
-                <w:szCs w:val="26"/>
               </w:rPr>
               <w:t>TPR</w:t>
             </w:r>
@@ -1393,18 +1388,14 @@
           <w:p>
             <w:pPr>
               <w:rPr>
-                <w:rFonts w:ascii="Calibri Light" w:hAnsi="Calibri Light" w:cs="Calibri Light"/>
+                <w:rFonts w:cstheme="minorHAnsi"/>
                 <w:color w:val="2F5496"/>
-                <w:sz w:val="26"/>
-                <w:szCs w:val="26"/>
-              </w:rPr>
-            </w:pPr>
-            <w:r>
-              <w:rPr>
-                <w:rFonts w:ascii="Calibri Light" w:hAnsi="Calibri Light" w:cs="Calibri Light"/>
+              </w:rPr>
+            </w:pPr>
+            <w:r>
+              <w:rPr>
+                <w:rFonts w:cstheme="minorHAnsi"/>
                 <w:color w:val="2F5496"/>
-                <w:sz w:val="26"/>
-                <w:szCs w:val="26"/>
               </w:rPr>
               <w:t>FPR</w:t>
             </w:r>
@@ -1432,13 +1423,13 @@
             <w:pPr>
               <w:jc w:val="right"/>
               <w:rPr>
-                <w:rFonts w:ascii="Calibri" w:hAnsi="Calibri" w:cs="Calibri"/>
-                <w:color w:val="000000"/>
-              </w:rPr>
-            </w:pPr>
-            <w:r>
-              <w:rPr>
-                <w:rFonts w:ascii="Calibri" w:hAnsi="Calibri" w:cs="Calibri"/>
+                <w:rFonts w:cstheme="minorHAnsi"/>
+                <w:color w:val="000000"/>
+              </w:rPr>
+            </w:pPr>
+            <w:r>
+              <w:rPr>
+                <w:rFonts w:cstheme="minorHAnsi"/>
                 <w:color w:val="000000"/>
               </w:rPr>
               <w:t>1</w:t>
@@ -1461,13 +1452,13 @@
           <w:p>
             <w:pPr>
               <w:rPr>
-                <w:rFonts w:ascii="Calibri" w:hAnsi="Calibri" w:cs="Calibri"/>
-                <w:color w:val="000000"/>
-              </w:rPr>
-            </w:pPr>
-            <w:r>
-              <w:rPr>
-                <w:rFonts w:ascii="Calibri" w:hAnsi="Calibri" w:cs="Calibri"/>
+                <w:rFonts w:cstheme="minorHAnsi"/>
+                <w:color w:val="000000"/>
+              </w:rPr>
+            </w:pPr>
+            <w:r>
+              <w:rPr>
+                <w:rFonts w:cstheme="minorHAnsi"/>
                 <w:color w:val="000000"/>
               </w:rPr>
               <w:t>P</w:t>
@@ -1491,13 +1482,13 @@
             <w:pPr>
               <w:jc w:val="right"/>
               <w:rPr>
-                <w:rFonts w:ascii="Calibri" w:hAnsi="Calibri" w:cs="Calibri"/>
-                <w:color w:val="000000"/>
-              </w:rPr>
-            </w:pPr>
-            <w:r>
-              <w:rPr>
-                <w:rFonts w:ascii="Calibri" w:hAnsi="Calibri" w:cs="Calibri"/>
+                <w:rFonts w:cstheme="minorHAnsi"/>
+                <w:color w:val="000000"/>
+              </w:rPr>
+            </w:pPr>
+            <w:r>
+              <w:rPr>
+                <w:rFonts w:cstheme="minorHAnsi"/>
                 <w:color w:val="000000"/>
               </w:rPr>
               <w:t>0.95</w:t>
@@ -1521,13 +1512,13 @@
             <w:pPr>
               <w:jc w:val="right"/>
               <w:rPr>
-                <w:rFonts w:ascii="Calibri" w:hAnsi="Calibri" w:cs="Calibri"/>
-                <w:color w:val="000000"/>
-              </w:rPr>
-            </w:pPr>
-            <w:r>
-              <w:rPr>
-                <w:rFonts w:ascii="Calibri" w:hAnsi="Calibri" w:cs="Calibri"/>
+                <w:rFonts w:cstheme="minorHAnsi"/>
+                <w:color w:val="000000"/>
+              </w:rPr>
+            </w:pPr>
+            <w:r>
+              <w:rPr>
+                <w:rFonts w:cstheme="minorHAnsi"/>
                 <w:color w:val="000000"/>
               </w:rPr>
               <w:t>1</w:t>
@@ -1551,13 +1542,13 @@
             <w:pPr>
               <w:jc w:val="right"/>
               <w:rPr>
-                <w:rFonts w:ascii="Calibri" w:hAnsi="Calibri" w:cs="Calibri"/>
-                <w:color w:val="000000"/>
-              </w:rPr>
-            </w:pPr>
-            <w:r>
-              <w:rPr>
-                <w:rFonts w:ascii="Calibri" w:hAnsi="Calibri" w:cs="Calibri"/>
+                <w:rFonts w:cstheme="minorHAnsi"/>
+                <w:color w:val="000000"/>
+              </w:rPr>
+            </w:pPr>
+            <w:r>
+              <w:rPr>
+                <w:rFonts w:cstheme="minorHAnsi"/>
                 <w:color w:val="000000"/>
               </w:rPr>
               <w:t>0</w:t>
@@ -1581,13 +1572,13 @@
             <w:pPr>
               <w:jc w:val="right"/>
               <w:rPr>
-                <w:rFonts w:ascii="Calibri" w:hAnsi="Calibri" w:cs="Calibri"/>
-                <w:color w:val="000000"/>
-              </w:rPr>
-            </w:pPr>
-            <w:r>
-              <w:rPr>
-                <w:rFonts w:ascii="Calibri" w:hAnsi="Calibri" w:cs="Calibri"/>
+                <w:rFonts w:cstheme="minorHAnsi"/>
+                <w:color w:val="000000"/>
+              </w:rPr>
+            </w:pPr>
+            <w:r>
+              <w:rPr>
+                <w:rFonts w:cstheme="minorHAnsi"/>
                 <w:color w:val="000000"/>
               </w:rPr>
               <w:t>5</w:t>
@@ -1611,13 +1602,13 @@
             <w:pPr>
               <w:jc w:val="right"/>
               <w:rPr>
-                <w:rFonts w:ascii="Calibri" w:hAnsi="Calibri" w:cs="Calibri"/>
-                <w:color w:val="000000"/>
-              </w:rPr>
-            </w:pPr>
-            <w:r>
-              <w:rPr>
-                <w:rFonts w:ascii="Calibri" w:hAnsi="Calibri" w:cs="Calibri"/>
+                <w:rFonts w:cstheme="minorHAnsi"/>
+                <w:color w:val="000000"/>
+              </w:rPr>
+            </w:pPr>
+            <w:r>
+              <w:rPr>
+                <w:rFonts w:cstheme="minorHAnsi"/>
                 <w:color w:val="000000"/>
               </w:rPr>
               <w:t>4</w:t>
@@ -1641,13 +1632,13 @@
             <w:pPr>
               <w:jc w:val="right"/>
               <w:rPr>
-                <w:rFonts w:ascii="Calibri" w:hAnsi="Calibri" w:cs="Calibri"/>
-                <w:color w:val="000000"/>
-              </w:rPr>
-            </w:pPr>
-            <w:r>
-              <w:rPr>
-                <w:rFonts w:ascii="Calibri" w:hAnsi="Calibri" w:cs="Calibri"/>
+                <w:rFonts w:cstheme="minorHAnsi"/>
+                <w:color w:val="000000"/>
+              </w:rPr>
+            </w:pPr>
+            <w:r>
+              <w:rPr>
+                <w:rFonts w:cstheme="minorHAnsi"/>
                 <w:color w:val="000000"/>
               </w:rPr>
               <w:t>0.2</w:t>
@@ -1671,13 +1662,13 @@
             <w:pPr>
               <w:jc w:val="right"/>
               <w:rPr>
-                <w:rFonts w:ascii="Calibri" w:hAnsi="Calibri" w:cs="Calibri"/>
-                <w:color w:val="000000"/>
-              </w:rPr>
-            </w:pPr>
-            <w:r>
-              <w:rPr>
-                <w:rFonts w:ascii="Calibri" w:hAnsi="Calibri" w:cs="Calibri"/>
+                <w:rFonts w:cstheme="minorHAnsi"/>
+                <w:color w:val="000000"/>
+              </w:rPr>
+            </w:pPr>
+            <w:r>
+              <w:rPr>
+                <w:rFonts w:cstheme="minorHAnsi"/>
                 <w:color w:val="000000"/>
               </w:rPr>
               <w:t>0</w:t>
@@ -1706,13 +1697,13 @@
             <w:pPr>
               <w:jc w:val="right"/>
               <w:rPr>
-                <w:rFonts w:ascii="Calibri" w:hAnsi="Calibri" w:cs="Calibri"/>
-                <w:color w:val="000000"/>
-              </w:rPr>
-            </w:pPr>
-            <w:r>
-              <w:rPr>
-                <w:rFonts w:ascii="Calibri" w:hAnsi="Calibri" w:cs="Calibri"/>
+                <w:rFonts w:cstheme="minorHAnsi"/>
+                <w:color w:val="000000"/>
+              </w:rPr>
+            </w:pPr>
+            <w:r>
+              <w:rPr>
+                <w:rFonts w:cstheme="minorHAnsi"/>
                 <w:color w:val="000000"/>
               </w:rPr>
               <w:t>2</w:t>
@@ -1735,13 +1726,13 @@
           <w:p>
             <w:pPr>
               <w:rPr>
-                <w:rFonts w:ascii="Calibri" w:hAnsi="Calibri" w:cs="Calibri"/>
-                <w:color w:val="000000"/>
-              </w:rPr>
-            </w:pPr>
-            <w:r>
-              <w:rPr>
-                <w:rFonts w:ascii="Calibri" w:hAnsi="Calibri" w:cs="Calibri"/>
+                <w:rFonts w:cstheme="minorHAnsi"/>
+                <w:color w:val="000000"/>
+              </w:rPr>
+            </w:pPr>
+            <w:r>
+              <w:rPr>
+                <w:rFonts w:cstheme="minorHAnsi"/>
                 <w:color w:val="000000"/>
               </w:rPr>
               <w:t>N</w:t>
@@ -1765,13 +1756,13 @@
             <w:pPr>
               <w:jc w:val="right"/>
               <w:rPr>
-                <w:rFonts w:ascii="Calibri" w:hAnsi="Calibri" w:cs="Calibri"/>
-                <w:color w:val="000000"/>
-              </w:rPr>
-            </w:pPr>
-            <w:r>
-              <w:rPr>
-                <w:rFonts w:ascii="Calibri" w:hAnsi="Calibri" w:cs="Calibri"/>
+                <w:rFonts w:cstheme="minorHAnsi"/>
+                <w:color w:val="000000"/>
+              </w:rPr>
+            </w:pPr>
+            <w:r>
+              <w:rPr>
+                <w:rFonts w:cstheme="minorHAnsi"/>
                 <w:color w:val="000000"/>
               </w:rPr>
               <w:t>0.85</w:t>
@@ -1795,13 +1786,13 @@
             <w:pPr>
               <w:jc w:val="right"/>
               <w:rPr>
-                <w:rFonts w:ascii="Calibri" w:hAnsi="Calibri" w:cs="Calibri"/>
-                <w:color w:val="000000"/>
-              </w:rPr>
-            </w:pPr>
-            <w:r>
-              <w:rPr>
-                <w:rFonts w:ascii="Calibri" w:hAnsi="Calibri" w:cs="Calibri"/>
+                <w:rFonts w:cstheme="minorHAnsi"/>
+                <w:color w:val="000000"/>
+              </w:rPr>
+            </w:pPr>
+            <w:r>
+              <w:rPr>
+                <w:rFonts w:cstheme="minorHAnsi"/>
                 <w:color w:val="000000"/>
               </w:rPr>
               <w:t>1</w:t>
@@ -1825,13 +1816,13 @@
             <w:pPr>
               <w:jc w:val="right"/>
               <w:rPr>
-                <w:rFonts w:ascii="Calibri" w:hAnsi="Calibri" w:cs="Calibri"/>
-                <w:color w:val="000000"/>
-              </w:rPr>
-            </w:pPr>
-            <w:r>
-              <w:rPr>
-                <w:rFonts w:ascii="Calibri" w:hAnsi="Calibri" w:cs="Calibri"/>
+                <w:rFonts w:cstheme="minorHAnsi"/>
+                <w:color w:val="000000"/>
+              </w:rPr>
+            </w:pPr>
+            <w:r>
+              <w:rPr>
+                <w:rFonts w:cstheme="minorHAnsi"/>
                 <w:color w:val="000000"/>
               </w:rPr>
               <w:t>1</w:t>
@@ -1855,13 +1846,13 @@
             <w:pPr>
               <w:jc w:val="right"/>
               <w:rPr>
-                <w:rFonts w:ascii="Calibri" w:hAnsi="Calibri" w:cs="Calibri"/>
-                <w:color w:val="000000"/>
-              </w:rPr>
-            </w:pPr>
-            <w:r>
-              <w:rPr>
-                <w:rFonts w:ascii="Calibri" w:hAnsi="Calibri" w:cs="Calibri"/>
+                <w:rFonts w:cstheme="minorHAnsi"/>
+                <w:color w:val="000000"/>
+              </w:rPr>
+            </w:pPr>
+            <w:r>
+              <w:rPr>
+                <w:rFonts w:cstheme="minorHAnsi"/>
                 <w:color w:val="000000"/>
               </w:rPr>
               <w:t>4</w:t>
@@ -1885,13 +1876,13 @@
             <w:pPr>
               <w:jc w:val="right"/>
               <w:rPr>
-                <w:rFonts w:ascii="Calibri" w:hAnsi="Calibri" w:cs="Calibri"/>
-                <w:color w:val="000000"/>
-              </w:rPr>
-            </w:pPr>
-            <w:r>
-              <w:rPr>
-                <w:rFonts w:ascii="Calibri" w:hAnsi="Calibri" w:cs="Calibri"/>
+                <w:rFonts w:cstheme="minorHAnsi"/>
+                <w:color w:val="000000"/>
+              </w:rPr>
+            </w:pPr>
+            <w:r>
+              <w:rPr>
+                <w:rFonts w:cstheme="minorHAnsi"/>
                 <w:color w:val="000000"/>
               </w:rPr>
               <w:t>4</w:t>
@@ -1915,13 +1906,13 @@
             <w:pPr>
               <w:jc w:val="right"/>
               <w:rPr>
-                <w:rFonts w:ascii="Calibri" w:hAnsi="Calibri" w:cs="Calibri"/>
-                <w:color w:val="000000"/>
-              </w:rPr>
-            </w:pPr>
-            <w:r>
-              <w:rPr>
-                <w:rFonts w:ascii="Calibri" w:hAnsi="Calibri" w:cs="Calibri"/>
+                <w:rFonts w:cstheme="minorHAnsi"/>
+                <w:color w:val="000000"/>
+              </w:rPr>
+            </w:pPr>
+            <w:r>
+              <w:rPr>
+                <w:rFonts w:cstheme="minorHAnsi"/>
                 <w:color w:val="000000"/>
               </w:rPr>
               <w:t>0.2</w:t>
@@ -1945,13 +1936,13 @@
             <w:pPr>
               <w:jc w:val="right"/>
               <w:rPr>
-                <w:rFonts w:ascii="Calibri" w:hAnsi="Calibri" w:cs="Calibri"/>
-                <w:color w:val="000000"/>
-              </w:rPr>
-            </w:pPr>
-            <w:r>
-              <w:rPr>
-                <w:rFonts w:ascii="Calibri" w:hAnsi="Calibri" w:cs="Calibri"/>
+                <w:rFonts w:cstheme="minorHAnsi"/>
+                <w:color w:val="000000"/>
+              </w:rPr>
+            </w:pPr>
+            <w:r>
+              <w:rPr>
+                <w:rFonts w:cstheme="minorHAnsi"/>
                 <w:color w:val="000000"/>
               </w:rPr>
               <w:t>0.2</w:t>
@@ -1980,13 +1971,13 @@
             <w:pPr>
               <w:jc w:val="right"/>
               <w:rPr>
-                <w:rFonts w:ascii="Calibri" w:hAnsi="Calibri" w:cs="Calibri"/>
-                <w:color w:val="000000"/>
-              </w:rPr>
-            </w:pPr>
-            <w:r>
-              <w:rPr>
-                <w:rFonts w:ascii="Calibri" w:hAnsi="Calibri" w:cs="Calibri"/>
+                <w:rFonts w:cstheme="minorHAnsi"/>
+                <w:color w:val="000000"/>
+              </w:rPr>
+            </w:pPr>
+            <w:r>
+              <w:rPr>
+                <w:rFonts w:cstheme="minorHAnsi"/>
                 <w:color w:val="000000"/>
               </w:rPr>
               <w:t>3</w:t>
@@ -2009,13 +2000,13 @@
           <w:p>
             <w:pPr>
               <w:rPr>
-                <w:rFonts w:ascii="Calibri" w:hAnsi="Calibri" w:cs="Calibri"/>
-                <w:color w:val="000000"/>
-              </w:rPr>
-            </w:pPr>
-            <w:r>
-              <w:rPr>
-                <w:rFonts w:ascii="Calibri" w:hAnsi="Calibri" w:cs="Calibri"/>
+                <w:rFonts w:cstheme="minorHAnsi"/>
+                <w:color w:val="000000"/>
+              </w:rPr>
+            </w:pPr>
+            <w:r>
+              <w:rPr>
+                <w:rFonts w:cstheme="minorHAnsi"/>
                 <w:color w:val="000000"/>
               </w:rPr>
               <w:t>P</w:t>
@@ -2039,13 +2030,13 @@
             <w:pPr>
               <w:jc w:val="right"/>
               <w:rPr>
-                <w:rFonts w:ascii="Calibri" w:hAnsi="Calibri" w:cs="Calibri"/>
-                <w:color w:val="000000"/>
-              </w:rPr>
-            </w:pPr>
-            <w:r>
-              <w:rPr>
-                <w:rFonts w:ascii="Calibri" w:hAnsi="Calibri" w:cs="Calibri"/>
+                <w:rFonts w:cstheme="minorHAnsi"/>
+                <w:color w:val="000000"/>
+              </w:rPr>
+            </w:pPr>
+            <w:r>
+              <w:rPr>
+                <w:rFonts w:cstheme="minorHAnsi"/>
                 <w:color w:val="000000"/>
               </w:rPr>
               <w:t>0.78</w:t>
@@ -2069,13 +2060,13 @@
             <w:pPr>
               <w:jc w:val="right"/>
               <w:rPr>
-                <w:rFonts w:ascii="Calibri" w:hAnsi="Calibri" w:cs="Calibri"/>
-                <w:color w:val="000000"/>
-              </w:rPr>
-            </w:pPr>
-            <w:r>
-              <w:rPr>
-                <w:rFonts w:ascii="Calibri" w:hAnsi="Calibri" w:cs="Calibri"/>
+                <w:rFonts w:cstheme="minorHAnsi"/>
+                <w:color w:val="000000"/>
+              </w:rPr>
+            </w:pPr>
+            <w:r>
+              <w:rPr>
+                <w:rFonts w:cstheme="minorHAnsi"/>
                 <w:color w:val="000000"/>
               </w:rPr>
               <w:t>2</w:t>
@@ -2099,13 +2090,13 @@
             <w:pPr>
               <w:jc w:val="right"/>
               <w:rPr>
-                <w:rFonts w:ascii="Calibri" w:hAnsi="Calibri" w:cs="Calibri"/>
-                <w:color w:val="000000"/>
-              </w:rPr>
-            </w:pPr>
-            <w:r>
-              <w:rPr>
-                <w:rFonts w:ascii="Calibri" w:hAnsi="Calibri" w:cs="Calibri"/>
+                <w:rFonts w:cstheme="minorHAnsi"/>
+                <w:color w:val="000000"/>
+              </w:rPr>
+            </w:pPr>
+            <w:r>
+              <w:rPr>
+                <w:rFonts w:cstheme="minorHAnsi"/>
                 <w:color w:val="000000"/>
               </w:rPr>
               <w:t>1</w:t>
@@ -2129,13 +2120,13 @@
             <w:pPr>
               <w:jc w:val="right"/>
               <w:rPr>
-                <w:rFonts w:ascii="Calibri" w:hAnsi="Calibri" w:cs="Calibri"/>
-                <w:color w:val="000000"/>
-              </w:rPr>
-            </w:pPr>
-            <w:r>
-              <w:rPr>
-                <w:rFonts w:ascii="Calibri" w:hAnsi="Calibri" w:cs="Calibri"/>
+                <w:rFonts w:cstheme="minorHAnsi"/>
+                <w:color w:val="000000"/>
+              </w:rPr>
+            </w:pPr>
+            <w:r>
+              <w:rPr>
+                <w:rFonts w:cstheme="minorHAnsi"/>
                 <w:color w:val="000000"/>
               </w:rPr>
               <w:t>4</w:t>
@@ -2159,13 +2150,13 @@
             <w:pPr>
               <w:jc w:val="right"/>
               <w:rPr>
-                <w:rFonts w:ascii="Calibri" w:hAnsi="Calibri" w:cs="Calibri"/>
-                <w:color w:val="000000"/>
-              </w:rPr>
-            </w:pPr>
-            <w:r>
-              <w:rPr>
-                <w:rFonts w:ascii="Calibri" w:hAnsi="Calibri" w:cs="Calibri"/>
+                <w:rFonts w:cstheme="minorHAnsi"/>
+                <w:color w:val="000000"/>
+              </w:rPr>
+            </w:pPr>
+            <w:r>
+              <w:rPr>
+                <w:rFonts w:cstheme="minorHAnsi"/>
                 <w:color w:val="000000"/>
               </w:rPr>
               <w:t>3</w:t>
@@ -2189,13 +2180,13 @@
             <w:pPr>
               <w:jc w:val="right"/>
               <w:rPr>
-                <w:rFonts w:ascii="Calibri" w:hAnsi="Calibri" w:cs="Calibri"/>
-                <w:color w:val="000000"/>
-              </w:rPr>
-            </w:pPr>
-            <w:r>
-              <w:rPr>
-                <w:rFonts w:ascii="Calibri" w:hAnsi="Calibri" w:cs="Calibri"/>
+                <w:rFonts w:cstheme="minorHAnsi"/>
+                <w:color w:val="000000"/>
+              </w:rPr>
+            </w:pPr>
+            <w:r>
+              <w:rPr>
+                <w:rFonts w:cstheme="minorHAnsi"/>
                 <w:color w:val="000000"/>
               </w:rPr>
               <w:t>0.4</w:t>
@@ -2219,13 +2210,13 @@
             <w:pPr>
               <w:jc w:val="right"/>
               <w:rPr>
-                <w:rFonts w:ascii="Calibri" w:hAnsi="Calibri" w:cs="Calibri"/>
-                <w:color w:val="000000"/>
-              </w:rPr>
-            </w:pPr>
-            <w:r>
-              <w:rPr>
-                <w:rFonts w:ascii="Calibri" w:hAnsi="Calibri" w:cs="Calibri"/>
+                <w:rFonts w:cstheme="minorHAnsi"/>
+                <w:color w:val="000000"/>
+              </w:rPr>
+            </w:pPr>
+            <w:r>
+              <w:rPr>
+                <w:rFonts w:cstheme="minorHAnsi"/>
                 <w:color w:val="000000"/>
               </w:rPr>
               <w:t>0.2</w:t>
@@ -2254,13 +2245,13 @@
             <w:pPr>
               <w:jc w:val="right"/>
               <w:rPr>
-                <w:rFonts w:ascii="Calibri" w:hAnsi="Calibri" w:cs="Calibri"/>
-                <w:color w:val="000000"/>
-              </w:rPr>
-            </w:pPr>
-            <w:r>
-              <w:rPr>
-                <w:rFonts w:ascii="Calibri" w:hAnsi="Calibri" w:cs="Calibri"/>
+                <w:rFonts w:cstheme="minorHAnsi"/>
+                <w:color w:val="000000"/>
+              </w:rPr>
+            </w:pPr>
+            <w:r>
+              <w:rPr>
+                <w:rFonts w:cstheme="minorHAnsi"/>
                 <w:color w:val="000000"/>
               </w:rPr>
               <w:t>4</w:t>
@@ -2283,13 +2274,13 @@
           <w:p>
             <w:pPr>
               <w:rPr>
-                <w:rFonts w:ascii="Calibri" w:hAnsi="Calibri" w:cs="Calibri"/>
-                <w:color w:val="000000"/>
-              </w:rPr>
-            </w:pPr>
-            <w:r>
-              <w:rPr>
-                <w:rFonts w:ascii="Calibri" w:hAnsi="Calibri" w:cs="Calibri"/>
+                <w:rFonts w:cstheme="minorHAnsi"/>
+                <w:color w:val="000000"/>
+              </w:rPr>
+            </w:pPr>
+            <w:r>
+              <w:rPr>
+                <w:rFonts w:cstheme="minorHAnsi"/>
                 <w:color w:val="000000"/>
               </w:rPr>
               <w:t>P</w:t>
@@ -2313,13 +2304,13 @@
             <w:pPr>
               <w:jc w:val="right"/>
               <w:rPr>
-                <w:rFonts w:ascii="Calibri" w:hAnsi="Calibri" w:cs="Calibri"/>
-                <w:color w:val="000000"/>
-              </w:rPr>
-            </w:pPr>
-            <w:r>
-              <w:rPr>
-                <w:rFonts w:ascii="Calibri" w:hAnsi="Calibri" w:cs="Calibri"/>
+                <w:rFonts w:cstheme="minorHAnsi"/>
+                <w:color w:val="000000"/>
+              </w:rPr>
+            </w:pPr>
+            <w:r>
+              <w:rPr>
+                <w:rFonts w:cstheme="minorHAnsi"/>
                 <w:color w:val="000000"/>
               </w:rPr>
               <w:t>0.66</w:t>
@@ -2343,13 +2334,13 @@
             <w:pPr>
               <w:jc w:val="right"/>
               <w:rPr>
-                <w:rFonts w:ascii="Calibri" w:hAnsi="Calibri" w:cs="Calibri"/>
-                <w:color w:val="000000"/>
-              </w:rPr>
-            </w:pPr>
-            <w:r>
-              <w:rPr>
-                <w:rFonts w:ascii="Calibri" w:hAnsi="Calibri" w:cs="Calibri"/>
+                <w:rFonts w:cstheme="minorHAnsi"/>
+                <w:color w:val="000000"/>
+              </w:rPr>
+            </w:pPr>
+            <w:r>
+              <w:rPr>
+                <w:rFonts w:cstheme="minorHAnsi"/>
                 <w:color w:val="000000"/>
               </w:rPr>
               <w:t>3</w:t>
@@ -2373,13 +2364,13 @@
             <w:pPr>
               <w:jc w:val="right"/>
               <w:rPr>
-                <w:rFonts w:ascii="Calibri" w:hAnsi="Calibri" w:cs="Calibri"/>
-                <w:color w:val="000000"/>
-              </w:rPr>
-            </w:pPr>
-            <w:r>
-              <w:rPr>
-                <w:rFonts w:ascii="Calibri" w:hAnsi="Calibri" w:cs="Calibri"/>
+                <w:rFonts w:cstheme="minorHAnsi"/>
+                <w:color w:val="000000"/>
+              </w:rPr>
+            </w:pPr>
+            <w:r>
+              <w:rPr>
+                <w:rFonts w:cstheme="minorHAnsi"/>
                 <w:color w:val="000000"/>
               </w:rPr>
               <w:t>1</w:t>
@@ -2403,13 +2394,13 @@
             <w:pPr>
               <w:jc w:val="right"/>
               <w:rPr>
-                <w:rFonts w:ascii="Calibri" w:hAnsi="Calibri" w:cs="Calibri"/>
-                <w:color w:val="000000"/>
-              </w:rPr>
-            </w:pPr>
-            <w:r>
-              <w:rPr>
-                <w:rFonts w:ascii="Calibri" w:hAnsi="Calibri" w:cs="Calibri"/>
+                <w:rFonts w:cstheme="minorHAnsi"/>
+                <w:color w:val="000000"/>
+              </w:rPr>
+            </w:pPr>
+            <w:r>
+              <w:rPr>
+                <w:rFonts w:cstheme="minorHAnsi"/>
                 <w:color w:val="000000"/>
               </w:rPr>
               <w:t>4</w:t>
@@ -2433,13 +2424,13 @@
             <w:pPr>
               <w:jc w:val="right"/>
               <w:rPr>
-                <w:rFonts w:ascii="Calibri" w:hAnsi="Calibri" w:cs="Calibri"/>
-                <w:color w:val="000000"/>
-              </w:rPr>
-            </w:pPr>
-            <w:r>
-              <w:rPr>
-                <w:rFonts w:ascii="Calibri" w:hAnsi="Calibri" w:cs="Calibri"/>
+                <w:rFonts w:cstheme="minorHAnsi"/>
+                <w:color w:val="000000"/>
+              </w:rPr>
+            </w:pPr>
+            <w:r>
+              <w:rPr>
+                <w:rFonts w:cstheme="minorHAnsi"/>
                 <w:color w:val="000000"/>
               </w:rPr>
               <w:t>2</w:t>
@@ -2463,13 +2454,13 @@
             <w:pPr>
               <w:jc w:val="right"/>
               <w:rPr>
-                <w:rFonts w:ascii="Calibri" w:hAnsi="Calibri" w:cs="Calibri"/>
-                <w:color w:val="000000"/>
-              </w:rPr>
-            </w:pPr>
-            <w:r>
-              <w:rPr>
-                <w:rFonts w:ascii="Calibri" w:hAnsi="Calibri" w:cs="Calibri"/>
+                <w:rFonts w:cstheme="minorHAnsi"/>
+                <w:color w:val="000000"/>
+              </w:rPr>
+            </w:pPr>
+            <w:r>
+              <w:rPr>
+                <w:rFonts w:cstheme="minorHAnsi"/>
                 <w:color w:val="000000"/>
               </w:rPr>
               <w:t>0.6</w:t>
@@ -2493,13 +2484,13 @@
             <w:pPr>
               <w:jc w:val="right"/>
               <w:rPr>
-                <w:rFonts w:ascii="Calibri" w:hAnsi="Calibri" w:cs="Calibri"/>
-                <w:color w:val="000000"/>
-              </w:rPr>
-            </w:pPr>
-            <w:r>
-              <w:rPr>
-                <w:rFonts w:ascii="Calibri" w:hAnsi="Calibri" w:cs="Calibri"/>
+                <w:rFonts w:cstheme="minorHAnsi"/>
+                <w:color w:val="000000"/>
+              </w:rPr>
+            </w:pPr>
+            <w:r>
+              <w:rPr>
+                <w:rFonts w:cstheme="minorHAnsi"/>
                 <w:color w:val="000000"/>
               </w:rPr>
               <w:t>0.2</w:t>
@@ -2528,13 +2519,13 @@
             <w:pPr>
               <w:jc w:val="right"/>
               <w:rPr>
-                <w:rFonts w:ascii="Calibri" w:hAnsi="Calibri" w:cs="Calibri"/>
-                <w:color w:val="000000"/>
-              </w:rPr>
-            </w:pPr>
-            <w:r>
-              <w:rPr>
-                <w:rFonts w:ascii="Calibri" w:hAnsi="Calibri" w:cs="Calibri"/>
+                <w:rFonts w:cstheme="minorHAnsi"/>
+                <w:color w:val="000000"/>
+              </w:rPr>
+            </w:pPr>
+            <w:r>
+              <w:rPr>
+                <w:rFonts w:cstheme="minorHAnsi"/>
                 <w:color w:val="000000"/>
               </w:rPr>
               <w:t>5</w:t>
@@ -2557,13 +2548,13 @@
           <w:p>
             <w:pPr>
               <w:rPr>
-                <w:rFonts w:ascii="Calibri" w:hAnsi="Calibri" w:cs="Calibri"/>
-                <w:color w:val="000000"/>
-              </w:rPr>
-            </w:pPr>
-            <w:r>
-              <w:rPr>
-                <w:rFonts w:ascii="Calibri" w:hAnsi="Calibri" w:cs="Calibri"/>
+                <w:rFonts w:cstheme="minorHAnsi"/>
+                <w:color w:val="000000"/>
+              </w:rPr>
+            </w:pPr>
+            <w:r>
+              <w:rPr>
+                <w:rFonts w:cstheme="minorHAnsi"/>
                 <w:color w:val="000000"/>
               </w:rPr>
               <w:t>N</w:t>
@@ -2587,13 +2578,13 @@
             <w:pPr>
               <w:jc w:val="right"/>
               <w:rPr>
-                <w:rFonts w:ascii="Calibri" w:hAnsi="Calibri" w:cs="Calibri"/>
-                <w:color w:val="000000"/>
-              </w:rPr>
-            </w:pPr>
-            <w:r>
-              <w:rPr>
-                <w:rFonts w:ascii="Calibri" w:hAnsi="Calibri" w:cs="Calibri"/>
+                <w:rFonts w:cstheme="minorHAnsi"/>
+                <w:color w:val="000000"/>
+              </w:rPr>
+            </w:pPr>
+            <w:r>
+              <w:rPr>
+                <w:rFonts w:cstheme="minorHAnsi"/>
                 <w:color w:val="000000"/>
               </w:rPr>
               <w:t>0.6</w:t>
@@ -2617,13 +2608,13 @@
             <w:pPr>
               <w:jc w:val="right"/>
               <w:rPr>
-                <w:rFonts w:ascii="Calibri" w:hAnsi="Calibri" w:cs="Calibri"/>
-                <w:color w:val="000000"/>
-              </w:rPr>
-            </w:pPr>
-            <w:r>
-              <w:rPr>
-                <w:rFonts w:ascii="Calibri" w:hAnsi="Calibri" w:cs="Calibri"/>
+                <w:rFonts w:cstheme="minorHAnsi"/>
+                <w:color w:val="000000"/>
+              </w:rPr>
+            </w:pPr>
+            <w:r>
+              <w:rPr>
+                <w:rFonts w:cstheme="minorHAnsi"/>
                 <w:color w:val="000000"/>
               </w:rPr>
               <w:t>3</w:t>
@@ -2647,13 +2638,13 @@
             <w:pPr>
               <w:jc w:val="right"/>
               <w:rPr>
-                <w:rFonts w:ascii="Calibri" w:hAnsi="Calibri" w:cs="Calibri"/>
-                <w:color w:val="000000"/>
-              </w:rPr>
-            </w:pPr>
-            <w:r>
-              <w:rPr>
-                <w:rFonts w:ascii="Calibri" w:hAnsi="Calibri" w:cs="Calibri"/>
+                <w:rFonts w:cstheme="minorHAnsi"/>
+                <w:color w:val="000000"/>
+              </w:rPr>
+            </w:pPr>
+            <w:r>
+              <w:rPr>
+                <w:rFonts w:cstheme="minorHAnsi"/>
                 <w:color w:val="000000"/>
               </w:rPr>
               <w:t>2</w:t>
@@ -2677,13 +2668,13 @@
             <w:pPr>
               <w:jc w:val="right"/>
               <w:rPr>
-                <w:rFonts w:ascii="Calibri" w:hAnsi="Calibri" w:cs="Calibri"/>
-                <w:color w:val="000000"/>
-              </w:rPr>
-            </w:pPr>
-            <w:r>
-              <w:rPr>
-                <w:rFonts w:ascii="Calibri" w:hAnsi="Calibri" w:cs="Calibri"/>
+                <w:rFonts w:cstheme="minorHAnsi"/>
+                <w:color w:val="000000"/>
+              </w:rPr>
+            </w:pPr>
+            <w:r>
+              <w:rPr>
+                <w:rFonts w:cstheme="minorHAnsi"/>
                 <w:color w:val="000000"/>
               </w:rPr>
               <w:t>3</w:t>
@@ -2707,13 +2698,13 @@
             <w:pPr>
               <w:jc w:val="right"/>
               <w:rPr>
-                <w:rFonts w:ascii="Calibri" w:hAnsi="Calibri" w:cs="Calibri"/>
-                <w:color w:val="000000"/>
-              </w:rPr>
-            </w:pPr>
-            <w:r>
-              <w:rPr>
-                <w:rFonts w:ascii="Calibri" w:hAnsi="Calibri" w:cs="Calibri"/>
+                <w:rFonts w:cstheme="minorHAnsi"/>
+                <w:color w:val="000000"/>
+              </w:rPr>
+            </w:pPr>
+            <w:r>
+              <w:rPr>
+                <w:rFonts w:cstheme="minorHAnsi"/>
                 <w:color w:val="000000"/>
               </w:rPr>
               <w:t>2</w:t>
@@ -2737,13 +2728,13 @@
             <w:pPr>
               <w:jc w:val="right"/>
               <w:rPr>
-                <w:rFonts w:ascii="Calibri" w:hAnsi="Calibri" w:cs="Calibri"/>
-                <w:color w:val="000000"/>
-              </w:rPr>
-            </w:pPr>
-            <w:r>
-              <w:rPr>
-                <w:rFonts w:ascii="Calibri" w:hAnsi="Calibri" w:cs="Calibri"/>
+                <w:rFonts w:cstheme="minorHAnsi"/>
+                <w:color w:val="000000"/>
+              </w:rPr>
+            </w:pPr>
+            <w:r>
+              <w:rPr>
+                <w:rFonts w:cstheme="minorHAnsi"/>
                 <w:color w:val="000000"/>
               </w:rPr>
               <w:t>0.6</w:t>
@@ -2767,13 +2758,13 @@
             <w:pPr>
               <w:jc w:val="right"/>
               <w:rPr>
-                <w:rFonts w:ascii="Calibri" w:hAnsi="Calibri" w:cs="Calibri"/>
-                <w:color w:val="000000"/>
-              </w:rPr>
-            </w:pPr>
-            <w:r>
-              <w:rPr>
-                <w:rFonts w:ascii="Calibri" w:hAnsi="Calibri" w:cs="Calibri"/>
+                <w:rFonts w:cstheme="minorHAnsi"/>
+                <w:color w:val="000000"/>
+              </w:rPr>
+            </w:pPr>
+            <w:r>
+              <w:rPr>
+                <w:rFonts w:cstheme="minorHAnsi"/>
                 <w:color w:val="000000"/>
               </w:rPr>
               <w:t>0.4</w:t>
@@ -2802,13 +2793,13 @@
             <w:pPr>
               <w:jc w:val="right"/>
               <w:rPr>
-                <w:rFonts w:ascii="Calibri" w:hAnsi="Calibri" w:cs="Calibri"/>
-                <w:color w:val="000000"/>
-              </w:rPr>
-            </w:pPr>
-            <w:r>
-              <w:rPr>
-                <w:rFonts w:ascii="Calibri" w:hAnsi="Calibri" w:cs="Calibri"/>
+                <w:rFonts w:cstheme="minorHAnsi"/>
+                <w:color w:val="000000"/>
+              </w:rPr>
+            </w:pPr>
+            <w:r>
+              <w:rPr>
+                <w:rFonts w:cstheme="minorHAnsi"/>
                 <w:color w:val="000000"/>
               </w:rPr>
               <w:t>6</w:t>
@@ -2831,13 +2822,13 @@
           <w:p>
             <w:pPr>
               <w:rPr>
-                <w:rFonts w:ascii="Calibri" w:hAnsi="Calibri" w:cs="Calibri"/>
-                <w:color w:val="000000"/>
-              </w:rPr>
-            </w:pPr>
-            <w:r>
-              <w:rPr>
-                <w:rFonts w:ascii="Calibri" w:hAnsi="Calibri" w:cs="Calibri"/>
+                <w:rFonts w:cstheme="minorHAnsi"/>
+                <w:color w:val="000000"/>
+              </w:rPr>
+            </w:pPr>
+            <w:r>
+              <w:rPr>
+                <w:rFonts w:cstheme="minorHAnsi"/>
                 <w:color w:val="000000"/>
               </w:rPr>
               <w:t>P</w:t>
@@ -2861,13 +2852,13 @@
             <w:pPr>
               <w:jc w:val="right"/>
               <w:rPr>
-                <w:rFonts w:ascii="Calibri" w:hAnsi="Calibri" w:cs="Calibri"/>
-                <w:color w:val="000000"/>
-              </w:rPr>
-            </w:pPr>
-            <w:r>
-              <w:rPr>
-                <w:rFonts w:ascii="Calibri" w:hAnsi="Calibri" w:cs="Calibri"/>
+                <w:rFonts w:cstheme="minorHAnsi"/>
+                <w:color w:val="000000"/>
+              </w:rPr>
+            </w:pPr>
+            <w:r>
+              <w:rPr>
+                <w:rFonts w:cstheme="minorHAnsi"/>
                 <w:color w:val="000000"/>
               </w:rPr>
               <w:t>0.55</w:t>
@@ -2891,13 +2882,13 @@
             <w:pPr>
               <w:jc w:val="right"/>
               <w:rPr>
-                <w:rFonts w:ascii="Calibri" w:hAnsi="Calibri" w:cs="Calibri"/>
-                <w:color w:val="000000"/>
-              </w:rPr>
-            </w:pPr>
-            <w:r>
-              <w:rPr>
-                <w:rFonts w:ascii="Calibri" w:hAnsi="Calibri" w:cs="Calibri"/>
+                <w:rFonts w:cstheme="minorHAnsi"/>
+                <w:color w:val="000000"/>
+              </w:rPr>
+            </w:pPr>
+            <w:r>
+              <w:rPr>
+                <w:rFonts w:cstheme="minorHAnsi"/>
                 <w:color w:val="000000"/>
               </w:rPr>
               <w:t>4</w:t>
@@ -2921,13 +2912,13 @@
             <w:pPr>
               <w:jc w:val="right"/>
               <w:rPr>
-                <w:rFonts w:ascii="Calibri" w:hAnsi="Calibri" w:cs="Calibri"/>
-                <w:color w:val="000000"/>
-              </w:rPr>
-            </w:pPr>
-            <w:r>
-              <w:rPr>
-                <w:rFonts w:ascii="Calibri" w:hAnsi="Calibri" w:cs="Calibri"/>
+                <w:rFonts w:cstheme="minorHAnsi"/>
+                <w:color w:val="000000"/>
+              </w:rPr>
+            </w:pPr>
+            <w:r>
+              <w:rPr>
+                <w:rFonts w:cstheme="minorHAnsi"/>
                 <w:color w:val="000000"/>
               </w:rPr>
               <w:t>2</w:t>
@@ -2951,13 +2942,13 @@
             <w:pPr>
               <w:jc w:val="right"/>
               <w:rPr>
-                <w:rFonts w:ascii="Calibri" w:hAnsi="Calibri" w:cs="Calibri"/>
-                <w:color w:val="000000"/>
-              </w:rPr>
-            </w:pPr>
-            <w:r>
-              <w:rPr>
-                <w:rFonts w:ascii="Calibri" w:hAnsi="Calibri" w:cs="Calibri"/>
+                <w:rFonts w:cstheme="minorHAnsi"/>
+                <w:color w:val="000000"/>
+              </w:rPr>
+            </w:pPr>
+            <w:r>
+              <w:rPr>
+                <w:rFonts w:cstheme="minorHAnsi"/>
                 <w:color w:val="000000"/>
               </w:rPr>
               <w:t>3</w:t>
@@ -2981,13 +2972,13 @@
             <w:pPr>
               <w:jc w:val="right"/>
               <w:rPr>
-                <w:rFonts w:ascii="Calibri" w:hAnsi="Calibri" w:cs="Calibri"/>
-                <w:color w:val="000000"/>
-              </w:rPr>
-            </w:pPr>
-            <w:r>
-              <w:rPr>
-                <w:rFonts w:ascii="Calibri" w:hAnsi="Calibri" w:cs="Calibri"/>
+                <w:rFonts w:cstheme="minorHAnsi"/>
+                <w:color w:val="000000"/>
+              </w:rPr>
+            </w:pPr>
+            <w:r>
+              <w:rPr>
+                <w:rFonts w:cstheme="minorHAnsi"/>
                 <w:color w:val="000000"/>
               </w:rPr>
               <w:t>1</w:t>
@@ -3011,13 +3002,13 @@
             <w:pPr>
               <w:jc w:val="right"/>
               <w:rPr>
-                <w:rFonts w:ascii="Calibri" w:hAnsi="Calibri" w:cs="Calibri"/>
-                <w:color w:val="000000"/>
-              </w:rPr>
-            </w:pPr>
-            <w:r>
-              <w:rPr>
-                <w:rFonts w:ascii="Calibri" w:hAnsi="Calibri" w:cs="Calibri"/>
+                <w:rFonts w:cstheme="minorHAnsi"/>
+                <w:color w:val="000000"/>
+              </w:rPr>
+            </w:pPr>
+            <w:r>
+              <w:rPr>
+                <w:rFonts w:cstheme="minorHAnsi"/>
                 <w:color w:val="000000"/>
               </w:rPr>
               <w:t>0.8</w:t>
@@ -3041,13 +3032,13 @@
             <w:pPr>
               <w:jc w:val="right"/>
               <w:rPr>
-                <w:rFonts w:ascii="Calibri" w:hAnsi="Calibri" w:cs="Calibri"/>
-                <w:color w:val="000000"/>
-              </w:rPr>
-            </w:pPr>
-            <w:r>
-              <w:rPr>
-                <w:rFonts w:ascii="Calibri" w:hAnsi="Calibri" w:cs="Calibri"/>
+                <w:rFonts w:cstheme="minorHAnsi"/>
+                <w:color w:val="000000"/>
+              </w:rPr>
+            </w:pPr>
+            <w:r>
+              <w:rPr>
+                <w:rFonts w:cstheme="minorHAnsi"/>
                 <w:color w:val="000000"/>
               </w:rPr>
               <w:t>0.4</w:t>
@@ -3076,13 +3067,13 @@
             <w:pPr>
               <w:jc w:val="right"/>
               <w:rPr>
-                <w:rFonts w:ascii="Calibri" w:hAnsi="Calibri" w:cs="Calibri"/>
-                <w:color w:val="000000"/>
-              </w:rPr>
-            </w:pPr>
-            <w:r>
-              <w:rPr>
-                <w:rFonts w:ascii="Calibri" w:hAnsi="Calibri" w:cs="Calibri"/>
+                <w:rFonts w:cstheme="minorHAnsi"/>
+                <w:color w:val="000000"/>
+              </w:rPr>
+            </w:pPr>
+            <w:r>
+              <w:rPr>
+                <w:rFonts w:cstheme="minorHAnsi"/>
                 <w:color w:val="000000"/>
               </w:rPr>
               <w:t>7</w:t>
@@ -3105,13 +3096,13 @@
           <w:p>
             <w:pPr>
               <w:rPr>
-                <w:rFonts w:ascii="Calibri" w:hAnsi="Calibri" w:cs="Calibri"/>
-                <w:color w:val="000000"/>
-              </w:rPr>
-            </w:pPr>
-            <w:r>
-              <w:rPr>
-                <w:rFonts w:ascii="Calibri" w:hAnsi="Calibri" w:cs="Calibri"/>
+                <w:rFonts w:cstheme="minorHAnsi"/>
+                <w:color w:val="000000"/>
+              </w:rPr>
+            </w:pPr>
+            <w:r>
+              <w:rPr>
+                <w:rFonts w:cstheme="minorHAnsi"/>
                 <w:color w:val="000000"/>
               </w:rPr>
               <w:t>N</w:t>
@@ -3135,13 +3126,13 @@
             <w:pPr>
               <w:jc w:val="right"/>
               <w:rPr>
-                <w:rFonts w:ascii="Calibri" w:hAnsi="Calibri" w:cs="Calibri"/>
-                <w:color w:val="000000"/>
-              </w:rPr>
-            </w:pPr>
-            <w:r>
-              <w:rPr>
-                <w:rFonts w:ascii="Calibri" w:hAnsi="Calibri" w:cs="Calibri"/>
+                <w:rFonts w:cstheme="minorHAnsi"/>
+                <w:color w:val="000000"/>
+              </w:rPr>
+            </w:pPr>
+            <w:r>
+              <w:rPr>
+                <w:rFonts w:cstheme="minorHAnsi"/>
                 <w:color w:val="000000"/>
               </w:rPr>
               <w:t>0.53</w:t>
@@ -3165,13 +3156,13 @@
             <w:pPr>
               <w:jc w:val="right"/>
               <w:rPr>
-                <w:rFonts w:ascii="Calibri" w:hAnsi="Calibri" w:cs="Calibri"/>
-                <w:color w:val="000000"/>
-              </w:rPr>
-            </w:pPr>
-            <w:r>
-              <w:rPr>
-                <w:rFonts w:ascii="Calibri" w:hAnsi="Calibri" w:cs="Calibri"/>
+                <w:rFonts w:cstheme="minorHAnsi"/>
+                <w:color w:val="000000"/>
+              </w:rPr>
+            </w:pPr>
+            <w:r>
+              <w:rPr>
+                <w:rFonts w:cstheme="minorHAnsi"/>
                 <w:color w:val="000000"/>
               </w:rPr>
               <w:t>4</w:t>
@@ -3195,13 +3186,13 @@
             <w:pPr>
               <w:jc w:val="right"/>
               <w:rPr>
-                <w:rFonts w:ascii="Calibri" w:hAnsi="Calibri" w:cs="Calibri"/>
-                <w:color w:val="000000"/>
-              </w:rPr>
-            </w:pPr>
-            <w:r>
-              <w:rPr>
-                <w:rFonts w:ascii="Calibri" w:hAnsi="Calibri" w:cs="Calibri"/>
+                <w:rFonts w:cstheme="minorHAnsi"/>
+                <w:color w:val="000000"/>
+              </w:rPr>
+            </w:pPr>
+            <w:r>
+              <w:rPr>
+                <w:rFonts w:cstheme="minorHAnsi"/>
                 <w:color w:val="000000"/>
               </w:rPr>
               <w:t>3</w:t>
@@ -3225,13 +3216,13 @@
             <w:pPr>
               <w:jc w:val="right"/>
               <w:rPr>
-                <w:rFonts w:ascii="Calibri" w:hAnsi="Calibri" w:cs="Calibri"/>
-                <w:color w:val="000000"/>
-              </w:rPr>
-            </w:pPr>
-            <w:r>
-              <w:rPr>
-                <w:rFonts w:ascii="Calibri" w:hAnsi="Calibri" w:cs="Calibri"/>
+                <w:rFonts w:cstheme="minorHAnsi"/>
+                <w:color w:val="000000"/>
+              </w:rPr>
+            </w:pPr>
+            <w:r>
+              <w:rPr>
+                <w:rFonts w:cstheme="minorHAnsi"/>
                 <w:color w:val="000000"/>
               </w:rPr>
               <w:t>2</w:t>
@@ -3255,13 +3246,13 @@
             <w:pPr>
               <w:jc w:val="right"/>
               <w:rPr>
-                <w:rFonts w:ascii="Calibri" w:hAnsi="Calibri" w:cs="Calibri"/>
-                <w:color w:val="000000"/>
-              </w:rPr>
-            </w:pPr>
-            <w:r>
-              <w:rPr>
-                <w:rFonts w:ascii="Calibri" w:hAnsi="Calibri" w:cs="Calibri"/>
+                <w:rFonts w:cstheme="minorHAnsi"/>
+                <w:color w:val="000000"/>
+              </w:rPr>
+            </w:pPr>
+            <w:r>
+              <w:rPr>
+                <w:rFonts w:cstheme="minorHAnsi"/>
                 <w:color w:val="000000"/>
               </w:rPr>
               <w:t>1</w:t>
@@ -3285,13 +3276,13 @@
             <w:pPr>
               <w:jc w:val="right"/>
               <w:rPr>
-                <w:rFonts w:ascii="Calibri" w:hAnsi="Calibri" w:cs="Calibri"/>
-                <w:color w:val="000000"/>
-              </w:rPr>
-            </w:pPr>
-            <w:r>
-              <w:rPr>
-                <w:rFonts w:ascii="Calibri" w:hAnsi="Calibri" w:cs="Calibri"/>
+                <w:rFonts w:cstheme="minorHAnsi"/>
+                <w:color w:val="000000"/>
+              </w:rPr>
+            </w:pPr>
+            <w:r>
+              <w:rPr>
+                <w:rFonts w:cstheme="minorHAnsi"/>
                 <w:color w:val="000000"/>
               </w:rPr>
               <w:t>0.8</w:t>
@@ -3315,13 +3306,13 @@
             <w:pPr>
               <w:jc w:val="right"/>
               <w:rPr>
-                <w:rFonts w:ascii="Calibri" w:hAnsi="Calibri" w:cs="Calibri"/>
-                <w:color w:val="000000"/>
-              </w:rPr>
-            </w:pPr>
-            <w:r>
-              <w:rPr>
-                <w:rFonts w:ascii="Calibri" w:hAnsi="Calibri" w:cs="Calibri"/>
+                <w:rFonts w:cstheme="minorHAnsi"/>
+                <w:color w:val="000000"/>
+              </w:rPr>
+            </w:pPr>
+            <w:r>
+              <w:rPr>
+                <w:rFonts w:cstheme="minorHAnsi"/>
                 <w:color w:val="000000"/>
               </w:rPr>
               <w:t>0.6</w:t>
@@ -3350,13 +3341,13 @@
             <w:pPr>
               <w:jc w:val="right"/>
               <w:rPr>
-                <w:rFonts w:ascii="Calibri" w:hAnsi="Calibri" w:cs="Calibri"/>
-                <w:color w:val="000000"/>
-              </w:rPr>
-            </w:pPr>
-            <w:r>
-              <w:rPr>
-                <w:rFonts w:ascii="Calibri" w:hAnsi="Calibri" w:cs="Calibri"/>
+                <w:rFonts w:cstheme="minorHAnsi"/>
+                <w:color w:val="000000"/>
+              </w:rPr>
+            </w:pPr>
+            <w:r>
+              <w:rPr>
+                <w:rFonts w:cstheme="minorHAnsi"/>
                 <w:color w:val="000000"/>
               </w:rPr>
               <w:t>8</w:t>
@@ -3379,13 +3370,13 @@
           <w:p>
             <w:pPr>
               <w:rPr>
-                <w:rFonts w:ascii="Calibri" w:hAnsi="Calibri" w:cs="Calibri"/>
-                <w:color w:val="000000"/>
-              </w:rPr>
-            </w:pPr>
-            <w:r>
-              <w:rPr>
-                <w:rFonts w:ascii="Calibri" w:hAnsi="Calibri" w:cs="Calibri"/>
+                <w:rFonts w:cstheme="minorHAnsi"/>
+                <w:color w:val="000000"/>
+              </w:rPr>
+            </w:pPr>
+            <w:r>
+              <w:rPr>
+                <w:rFonts w:cstheme="minorHAnsi"/>
                 <w:color w:val="000000"/>
               </w:rPr>
               <w:t>N</w:t>
@@ -3409,13 +3400,13 @@
             <w:pPr>
               <w:jc w:val="right"/>
               <w:rPr>
-                <w:rFonts w:ascii="Calibri" w:hAnsi="Calibri" w:cs="Calibri"/>
-                <w:color w:val="000000"/>
-              </w:rPr>
-            </w:pPr>
-            <w:r>
-              <w:rPr>
-                <w:rFonts w:ascii="Calibri" w:hAnsi="Calibri" w:cs="Calibri"/>
+                <w:rFonts w:cstheme="minorHAnsi"/>
+                <w:color w:val="000000"/>
+              </w:rPr>
+            </w:pPr>
+            <w:r>
+              <w:rPr>
+                <w:rFonts w:cstheme="minorHAnsi"/>
                 <w:color w:val="000000"/>
               </w:rPr>
               <w:t>0.52</w:t>
@@ -3439,13 +3430,13 @@
             <w:pPr>
               <w:jc w:val="right"/>
               <w:rPr>
-                <w:rFonts w:ascii="Calibri" w:hAnsi="Calibri" w:cs="Calibri"/>
-                <w:color w:val="000000"/>
-              </w:rPr>
-            </w:pPr>
-            <w:r>
-              <w:rPr>
-                <w:rFonts w:ascii="Calibri" w:hAnsi="Calibri" w:cs="Calibri"/>
+                <w:rFonts w:cstheme="minorHAnsi"/>
+                <w:color w:val="000000"/>
+              </w:rPr>
+            </w:pPr>
+            <w:r>
+              <w:rPr>
+                <w:rFonts w:cstheme="minorHAnsi"/>
                 <w:color w:val="000000"/>
               </w:rPr>
               <w:t>4</w:t>
@@ -3469,13 +3460,13 @@
             <w:pPr>
               <w:jc w:val="right"/>
               <w:rPr>
-                <w:rFonts w:ascii="Calibri" w:hAnsi="Calibri" w:cs="Calibri"/>
-                <w:color w:val="000000"/>
-              </w:rPr>
-            </w:pPr>
-            <w:r>
-              <w:rPr>
-                <w:rFonts w:ascii="Calibri" w:hAnsi="Calibri" w:cs="Calibri"/>
+                <w:rFonts w:cstheme="minorHAnsi"/>
+                <w:color w:val="000000"/>
+              </w:rPr>
+            </w:pPr>
+            <w:r>
+              <w:rPr>
+                <w:rFonts w:cstheme="minorHAnsi"/>
                 <w:color w:val="000000"/>
               </w:rPr>
               <w:t>4</w:t>
@@ -3499,13 +3490,13 @@
             <w:pPr>
               <w:jc w:val="right"/>
               <w:rPr>
-                <w:rFonts w:ascii="Calibri" w:hAnsi="Calibri" w:cs="Calibri"/>
-                <w:color w:val="000000"/>
-              </w:rPr>
-            </w:pPr>
-            <w:r>
-              <w:rPr>
-                <w:rFonts w:ascii="Calibri" w:hAnsi="Calibri" w:cs="Calibri"/>
+                <w:rFonts w:cstheme="minorHAnsi"/>
+                <w:color w:val="000000"/>
+              </w:rPr>
+            </w:pPr>
+            <w:r>
+              <w:rPr>
+                <w:rFonts w:cstheme="minorHAnsi"/>
                 <w:color w:val="000000"/>
               </w:rPr>
               <w:t>1</w:t>
@@ -3529,13 +3520,13 @@
             <w:pPr>
               <w:jc w:val="right"/>
               <w:rPr>
-                <w:rFonts w:ascii="Calibri" w:hAnsi="Calibri" w:cs="Calibri"/>
-                <w:color w:val="000000"/>
-              </w:rPr>
-            </w:pPr>
-            <w:r>
-              <w:rPr>
-                <w:rFonts w:ascii="Calibri" w:hAnsi="Calibri" w:cs="Calibri"/>
+                <w:rFonts w:cstheme="minorHAnsi"/>
+                <w:color w:val="000000"/>
+              </w:rPr>
+            </w:pPr>
+            <w:r>
+              <w:rPr>
+                <w:rFonts w:cstheme="minorHAnsi"/>
                 <w:color w:val="000000"/>
               </w:rPr>
               <w:t>1</w:t>
@@ -3559,13 +3550,13 @@
             <w:pPr>
               <w:jc w:val="right"/>
               <w:rPr>
-                <w:rFonts w:ascii="Calibri" w:hAnsi="Calibri" w:cs="Calibri"/>
-                <w:color w:val="000000"/>
-              </w:rPr>
-            </w:pPr>
-            <w:r>
-              <w:rPr>
-                <w:rFonts w:ascii="Calibri" w:hAnsi="Calibri" w:cs="Calibri"/>
+                <w:rFonts w:cstheme="minorHAnsi"/>
+                <w:color w:val="000000"/>
+              </w:rPr>
+            </w:pPr>
+            <w:r>
+              <w:rPr>
+                <w:rFonts w:cstheme="minorHAnsi"/>
                 <w:color w:val="000000"/>
               </w:rPr>
               <w:t>0.8</w:t>
@@ -3589,13 +3580,13 @@
             <w:pPr>
               <w:jc w:val="right"/>
               <w:rPr>
-                <w:rFonts w:ascii="Calibri" w:hAnsi="Calibri" w:cs="Calibri"/>
-                <w:color w:val="000000"/>
-              </w:rPr>
-            </w:pPr>
-            <w:r>
-              <w:rPr>
-                <w:rFonts w:ascii="Calibri" w:hAnsi="Calibri" w:cs="Calibri"/>
+                <w:rFonts w:cstheme="minorHAnsi"/>
+                <w:color w:val="000000"/>
+              </w:rPr>
+            </w:pPr>
+            <w:r>
+              <w:rPr>
+                <w:rFonts w:cstheme="minorHAnsi"/>
                 <w:color w:val="000000"/>
               </w:rPr>
               <w:t>0.8</w:t>
@@ -3624,13 +3615,13 @@
             <w:pPr>
               <w:jc w:val="right"/>
               <w:rPr>
-                <w:rFonts w:ascii="Calibri" w:hAnsi="Calibri" w:cs="Calibri"/>
-                <w:color w:val="000000"/>
-              </w:rPr>
-            </w:pPr>
-            <w:r>
-              <w:rPr>
-                <w:rFonts w:ascii="Calibri" w:hAnsi="Calibri" w:cs="Calibri"/>
+                <w:rFonts w:cstheme="minorHAnsi"/>
+                <w:color w:val="000000"/>
+              </w:rPr>
+            </w:pPr>
+            <w:r>
+              <w:rPr>
+                <w:rFonts w:cstheme="minorHAnsi"/>
                 <w:color w:val="000000"/>
               </w:rPr>
               <w:t>9</w:t>
@@ -3653,13 +3644,13 @@
           <w:p>
             <w:pPr>
               <w:rPr>
-                <w:rFonts w:ascii="Calibri" w:hAnsi="Calibri" w:cs="Calibri"/>
-                <w:color w:val="000000"/>
-              </w:rPr>
-            </w:pPr>
-            <w:r>
-              <w:rPr>
-                <w:rFonts w:ascii="Calibri" w:hAnsi="Calibri" w:cs="Calibri"/>
+                <w:rFonts w:cstheme="minorHAnsi"/>
+                <w:color w:val="000000"/>
+              </w:rPr>
+            </w:pPr>
+            <w:r>
+              <w:rPr>
+                <w:rFonts w:cstheme="minorHAnsi"/>
                 <w:color w:val="000000"/>
               </w:rPr>
               <w:t>N</w:t>
@@ -3683,13 +3674,13 @@
             <w:pPr>
               <w:jc w:val="right"/>
               <w:rPr>
-                <w:rFonts w:ascii="Calibri" w:hAnsi="Calibri" w:cs="Calibri"/>
-                <w:color w:val="000000"/>
-              </w:rPr>
-            </w:pPr>
-            <w:r>
-              <w:rPr>
-                <w:rFonts w:ascii="Calibri" w:hAnsi="Calibri" w:cs="Calibri"/>
+                <w:rFonts w:cstheme="minorHAnsi"/>
+                <w:color w:val="000000"/>
+              </w:rPr>
+            </w:pPr>
+            <w:r>
+              <w:rPr>
+                <w:rFonts w:cstheme="minorHAnsi"/>
                 <w:color w:val="000000"/>
               </w:rPr>
               <w:t>0.51</w:t>
@@ -3713,13 +3704,13 @@
             <w:pPr>
               <w:jc w:val="right"/>
               <w:rPr>
-                <w:rFonts w:ascii="Calibri" w:hAnsi="Calibri" w:cs="Calibri"/>
-                <w:color w:val="000000"/>
-              </w:rPr>
-            </w:pPr>
-            <w:r>
-              <w:rPr>
-                <w:rFonts w:ascii="Calibri" w:hAnsi="Calibri" w:cs="Calibri"/>
+                <w:rFonts w:cstheme="minorHAnsi"/>
+                <w:color w:val="000000"/>
+              </w:rPr>
+            </w:pPr>
+            <w:r>
+              <w:rPr>
+                <w:rFonts w:cstheme="minorHAnsi"/>
                 <w:color w:val="000000"/>
               </w:rPr>
               <w:t>4</w:t>
@@ -3743,13 +3734,13 @@
             <w:pPr>
               <w:jc w:val="right"/>
               <w:rPr>
-                <w:rFonts w:ascii="Calibri" w:hAnsi="Calibri" w:cs="Calibri"/>
-                <w:color w:val="000000"/>
-              </w:rPr>
-            </w:pPr>
-            <w:r>
-              <w:rPr>
-                <w:rFonts w:ascii="Calibri" w:hAnsi="Calibri" w:cs="Calibri"/>
+                <w:rFonts w:cstheme="minorHAnsi"/>
+                <w:color w:val="000000"/>
+              </w:rPr>
+            </w:pPr>
+            <w:r>
+              <w:rPr>
+                <w:rFonts w:cstheme="minorHAnsi"/>
                 <w:color w:val="000000"/>
               </w:rPr>
               <w:t>5</w:t>
@@ -3773,13 +3764,13 @@
             <w:pPr>
               <w:jc w:val="right"/>
               <w:rPr>
-                <w:rFonts w:ascii="Calibri" w:hAnsi="Calibri" w:cs="Calibri"/>
-                <w:color w:val="000000"/>
-              </w:rPr>
-            </w:pPr>
-            <w:r>
-              <w:rPr>
-                <w:rFonts w:ascii="Calibri" w:hAnsi="Calibri" w:cs="Calibri"/>
+                <w:rFonts w:cstheme="minorHAnsi"/>
+                <w:color w:val="000000"/>
+              </w:rPr>
+            </w:pPr>
+            <w:r>
+              <w:rPr>
+                <w:rFonts w:cstheme="minorHAnsi"/>
                 <w:color w:val="000000"/>
               </w:rPr>
               <w:t>0</w:t>
@@ -3803,13 +3794,13 @@
             <w:pPr>
               <w:jc w:val="right"/>
               <w:rPr>
-                <w:rFonts w:ascii="Calibri" w:hAnsi="Calibri" w:cs="Calibri"/>
-                <w:color w:val="000000"/>
-              </w:rPr>
-            </w:pPr>
-            <w:r>
-              <w:rPr>
-                <w:rFonts w:ascii="Calibri" w:hAnsi="Calibri" w:cs="Calibri"/>
+                <w:rFonts w:cstheme="minorHAnsi"/>
+                <w:color w:val="000000"/>
+              </w:rPr>
+            </w:pPr>
+            <w:r>
+              <w:rPr>
+                <w:rFonts w:cstheme="minorHAnsi"/>
                 <w:color w:val="000000"/>
               </w:rPr>
               <w:t>1</w:t>
@@ -3833,13 +3824,13 @@
             <w:pPr>
               <w:jc w:val="right"/>
               <w:rPr>
-                <w:rFonts w:ascii="Calibri" w:hAnsi="Calibri" w:cs="Calibri"/>
-                <w:color w:val="000000"/>
-              </w:rPr>
-            </w:pPr>
-            <w:r>
-              <w:rPr>
-                <w:rFonts w:ascii="Calibri" w:hAnsi="Calibri" w:cs="Calibri"/>
+                <w:rFonts w:cstheme="minorHAnsi"/>
+                <w:color w:val="000000"/>
+              </w:rPr>
+            </w:pPr>
+            <w:r>
+              <w:rPr>
+                <w:rFonts w:cstheme="minorHAnsi"/>
                 <w:color w:val="000000"/>
               </w:rPr>
               <w:t>0.8</w:t>
@@ -3863,13 +3854,13 @@
             <w:pPr>
               <w:jc w:val="right"/>
               <w:rPr>
-                <w:rFonts w:ascii="Calibri" w:hAnsi="Calibri" w:cs="Calibri"/>
-                <w:color w:val="000000"/>
-              </w:rPr>
-            </w:pPr>
-            <w:r>
-              <w:rPr>
-                <w:rFonts w:ascii="Calibri" w:hAnsi="Calibri" w:cs="Calibri"/>
+                <w:rFonts w:cstheme="minorHAnsi"/>
+                <w:color w:val="000000"/>
+              </w:rPr>
+            </w:pPr>
+            <w:r>
+              <w:rPr>
+                <w:rFonts w:cstheme="minorHAnsi"/>
                 <w:color w:val="000000"/>
               </w:rPr>
               <w:t>1</w:t>
@@ -3898,13 +3889,13 @@
             <w:pPr>
               <w:jc w:val="right"/>
               <w:rPr>
-                <w:rFonts w:ascii="Calibri" w:hAnsi="Calibri" w:cs="Calibri"/>
-                <w:color w:val="000000"/>
-              </w:rPr>
-            </w:pPr>
-            <w:r>
-              <w:rPr>
-                <w:rFonts w:ascii="Calibri" w:hAnsi="Calibri" w:cs="Calibri"/>
+                <w:rFonts w:cstheme="minorHAnsi"/>
+                <w:color w:val="000000"/>
+              </w:rPr>
+            </w:pPr>
+            <w:r>
+              <w:rPr>
+                <w:rFonts w:cstheme="minorHAnsi"/>
                 <w:color w:val="000000"/>
               </w:rPr>
               <w:t>10</w:t>
@@ -3927,13 +3918,13 @@
           <w:p>
             <w:pPr>
               <w:rPr>
-                <w:rFonts w:ascii="Calibri" w:hAnsi="Calibri" w:cs="Calibri"/>
-                <w:color w:val="000000"/>
-              </w:rPr>
-            </w:pPr>
-            <w:r>
-              <w:rPr>
-                <w:rFonts w:ascii="Calibri" w:hAnsi="Calibri" w:cs="Calibri"/>
+                <w:rFonts w:cstheme="minorHAnsi"/>
+                <w:color w:val="000000"/>
+              </w:rPr>
+            </w:pPr>
+            <w:r>
+              <w:rPr>
+                <w:rFonts w:cstheme="minorHAnsi"/>
                 <w:color w:val="000000"/>
               </w:rPr>
               <w:t>P</w:t>
@@ -3957,13 +3948,13 @@
             <w:pPr>
               <w:jc w:val="right"/>
               <w:rPr>
-                <w:rFonts w:ascii="Calibri" w:hAnsi="Calibri" w:cs="Calibri"/>
-                <w:color w:val="000000"/>
-              </w:rPr>
-            </w:pPr>
-            <w:r>
-              <w:rPr>
-                <w:rFonts w:ascii="Calibri" w:hAnsi="Calibri" w:cs="Calibri"/>
+                <w:rFonts w:cstheme="minorHAnsi"/>
+                <w:color w:val="000000"/>
+              </w:rPr>
+            </w:pPr>
+            <w:r>
+              <w:rPr>
+                <w:rFonts w:cstheme="minorHAnsi"/>
                 <w:color w:val="000000"/>
               </w:rPr>
               <w:t>0.4</w:t>
@@ -3987,13 +3978,13 @@
             <w:pPr>
               <w:jc w:val="right"/>
               <w:rPr>
-                <w:rFonts w:ascii="Calibri" w:hAnsi="Calibri" w:cs="Calibri"/>
-                <w:color w:val="000000"/>
-              </w:rPr>
-            </w:pPr>
-            <w:r>
-              <w:rPr>
-                <w:rFonts w:ascii="Calibri" w:hAnsi="Calibri" w:cs="Calibri"/>
+                <w:rFonts w:cstheme="minorHAnsi"/>
+                <w:color w:val="000000"/>
+              </w:rPr>
+            </w:pPr>
+            <w:r>
+              <w:rPr>
+                <w:rFonts w:cstheme="minorHAnsi"/>
                 <w:color w:val="000000"/>
               </w:rPr>
               <w:t>5</w:t>
@@ -4017,13 +4008,13 @@
             <w:pPr>
               <w:jc w:val="right"/>
               <w:rPr>
-                <w:rFonts w:ascii="Calibri" w:hAnsi="Calibri" w:cs="Calibri"/>
-                <w:color w:val="000000"/>
-              </w:rPr>
-            </w:pPr>
-            <w:r>
-              <w:rPr>
-                <w:rFonts w:ascii="Calibri" w:hAnsi="Calibri" w:cs="Calibri"/>
+                <w:rFonts w:cstheme="minorHAnsi"/>
+                <w:color w:val="000000"/>
+              </w:rPr>
+            </w:pPr>
+            <w:r>
+              <w:rPr>
+                <w:rFonts w:cstheme="minorHAnsi"/>
                 <w:color w:val="000000"/>
               </w:rPr>
               <w:t>5</w:t>
@@ -4047,13 +4038,13 @@
             <w:pPr>
               <w:jc w:val="right"/>
               <w:rPr>
-                <w:rFonts w:ascii="Calibri" w:hAnsi="Calibri" w:cs="Calibri"/>
-                <w:color w:val="000000"/>
-              </w:rPr>
-            </w:pPr>
-            <w:r>
-              <w:rPr>
-                <w:rFonts w:ascii="Calibri" w:hAnsi="Calibri" w:cs="Calibri"/>
+                <w:rFonts w:cstheme="minorHAnsi"/>
+                <w:color w:val="000000"/>
+              </w:rPr>
+            </w:pPr>
+            <w:r>
+              <w:rPr>
+                <w:rFonts w:cstheme="minorHAnsi"/>
                 <w:color w:val="000000"/>
               </w:rPr>
               <w:t>0</w:t>
@@ -4077,13 +4068,13 @@
             <w:pPr>
               <w:jc w:val="right"/>
               <w:rPr>
-                <w:rFonts w:ascii="Calibri" w:hAnsi="Calibri" w:cs="Calibri"/>
-                <w:color w:val="000000"/>
-              </w:rPr>
-            </w:pPr>
-            <w:r>
-              <w:rPr>
-                <w:rFonts w:ascii="Calibri" w:hAnsi="Calibri" w:cs="Calibri"/>
+                <w:rFonts w:cstheme="minorHAnsi"/>
+                <w:color w:val="000000"/>
+              </w:rPr>
+            </w:pPr>
+            <w:r>
+              <w:rPr>
+                <w:rFonts w:cstheme="minorHAnsi"/>
                 <w:color w:val="000000"/>
               </w:rPr>
               <w:t>0</w:t>
@@ -4107,13 +4098,13 @@
             <w:pPr>
               <w:jc w:val="right"/>
               <w:rPr>
-                <w:rFonts w:ascii="Calibri" w:hAnsi="Calibri" w:cs="Calibri"/>
-                <w:color w:val="000000"/>
-              </w:rPr>
-            </w:pPr>
-            <w:r>
-              <w:rPr>
-                <w:rFonts w:ascii="Calibri" w:hAnsi="Calibri" w:cs="Calibri"/>
+                <w:rFonts w:cstheme="minorHAnsi"/>
+                <w:color w:val="000000"/>
+              </w:rPr>
+            </w:pPr>
+            <w:r>
+              <w:rPr>
+                <w:rFonts w:cstheme="minorHAnsi"/>
                 <w:color w:val="000000"/>
               </w:rPr>
               <w:t>1</w:t>
@@ -4137,13 +4128,13 @@
             <w:pPr>
               <w:jc w:val="right"/>
               <w:rPr>
-                <w:rFonts w:ascii="Calibri" w:hAnsi="Calibri" w:cs="Calibri"/>
-                <w:color w:val="000000"/>
-              </w:rPr>
-            </w:pPr>
-            <w:r>
-              <w:rPr>
-                <w:rFonts w:ascii="Calibri" w:hAnsi="Calibri" w:cs="Calibri"/>
+                <w:rFonts w:cstheme="minorHAnsi"/>
+                <w:color w:val="000000"/>
+              </w:rPr>
+            </w:pPr>
+            <w:r>
+              <w:rPr>
+                <w:rFonts w:cstheme="minorHAnsi"/>
                 <w:color w:val="000000"/>
               </w:rPr>
               <w:t>1</w:t>
@@ -4152,18 +4143,27 @@
         </w:tc>
       </w:tr>
     </w:tbl>
-    <w:p/>
     <w:p>
       <w:pPr>
         <w:rPr>
+          <w:rFonts w:cstheme="minorHAnsi"/>
+        </w:rPr>
+      </w:pPr>
+    </w:p>
+    <w:p>
+      <w:pPr>
+        <w:rPr>
+          <w:rFonts w:cstheme="minorHAnsi"/>
           <w:b/>
           <w:bCs/>
         </w:rPr>
       </w:pPr>
       <w:r>
         <w:rPr>
+          <w:rFonts w:cstheme="minorHAnsi"/>
           <w:noProof/>
         </w:rPr>
+        <w:lastRenderedPageBreak/>
         <w:drawing>
           <wp:inline distT="0" distB="0" distL="0" distR="0" wp14:anchorId="6ADAC91C" wp14:editId="66622564">
             <wp:extent cx="5040924" cy="2743200"/>
@@ -4188,6 +4188,7 @@
     <w:p>
       <w:pPr>
         <w:rPr>
+          <w:rFonts w:cstheme="minorHAnsi"/>
           <w:b/>
           <w:bCs/>
         </w:rPr>
@@ -4196,6 +4197,7 @@
     <w:p>
       <w:pPr>
         <w:rPr>
+          <w:rFonts w:cstheme="minorHAnsi"/>
           <w:b/>
           <w:bCs/>
         </w:rPr>
@@ -4204,26 +4206,22 @@
     <w:p>
       <w:pPr>
         <w:rPr>
+          <w:rFonts w:cstheme="minorHAnsi"/>
           <w:b/>
           <w:bCs/>
         </w:rPr>
       </w:pPr>
       <w:r>
         <w:rPr>
+          <w:rFonts w:cstheme="minorHAnsi"/>
           <w:b/>
           <w:bCs/>
         </w:rPr>
-        <w:t xml:space="preserve">8.14 </w:t>
-      </w:r>
-      <w:r>
-        <w:rPr>
-          <w:b/>
-          <w:bCs/>
-        </w:rPr>
-        <w:t xml:space="preserve">Suppose that we want to </w:t>
-      </w:r>
-      <w:r>
-        <w:rPr>
+        <w:t xml:space="preserve">8.14 Suppose that we want to </w:t>
+      </w:r>
+      <w:r>
+        <w:rPr>
+          <w:rFonts w:cstheme="minorHAnsi"/>
           <w:b/>
           <w:bCs/>
           <w:i/>
@@ -4233,6 +4231,7 @@
       </w:r>
       <w:r>
         <w:rPr>
+          <w:rFonts w:cstheme="minorHAnsi"/>
           <w:b/>
           <w:bCs/>
         </w:rPr>
@@ -4240,6 +4239,7 @@
       </w:r>
       <w:r>
         <w:rPr>
+          <w:rFonts w:cstheme="minorHAnsi"/>
           <w:b/>
           <w:bCs/>
           <w:i/>
@@ -4249,6 +4249,7 @@
       </w:r>
       <w:r>
         <w:rPr>
+          <w:rFonts w:cstheme="minorHAnsi"/>
           <w:b/>
           <w:bCs/>
         </w:rPr>
@@ -4256,6 +4257,7 @@
       </w:r>
       <w:r>
         <w:rPr>
+          <w:rFonts w:cstheme="minorHAnsi"/>
           <w:b/>
           <w:bCs/>
           <w:i/>
@@ -4265,6 +4267,7 @@
       </w:r>
       <w:r>
         <w:rPr>
+          <w:rFonts w:cstheme="minorHAnsi"/>
           <w:b/>
           <w:bCs/>
         </w:rPr>
@@ -4274,12 +4277,14 @@
     <w:p>
       <w:pPr>
         <w:rPr>
+          <w:rFonts w:cstheme="minorHAnsi"/>
           <w:b/>
           <w:bCs/>
         </w:rPr>
       </w:pPr>
       <w:r>
         <w:rPr>
+          <w:rFonts w:cstheme="minorHAnsi"/>
           <w:b/>
           <w:bCs/>
         </w:rPr>
@@ -4289,12 +4294,14 @@
     <w:p>
       <w:pPr>
         <w:rPr>
+          <w:rFonts w:cstheme="minorHAnsi"/>
           <w:b/>
           <w:bCs/>
         </w:rPr>
       </w:pPr>
       <w:r>
         <w:rPr>
+          <w:rFonts w:cstheme="minorHAnsi"/>
           <w:b/>
           <w:bCs/>
         </w:rPr>
@@ -4303,6 +4310,7 @@
       <w:proofErr w:type="spellStart"/>
       <w:r>
         <w:rPr>
+          <w:rFonts w:cstheme="minorHAnsi"/>
           <w:b/>
           <w:bCs/>
           <w:i/>
@@ -4313,6 +4321,7 @@
       <w:proofErr w:type="spellEnd"/>
       <w:r>
         <w:rPr>
+          <w:rFonts w:cstheme="minorHAnsi"/>
           <w:b/>
           <w:bCs/>
           <w:i/>
@@ -4322,6 +4331,7 @@
       </w:r>
       <w:r>
         <w:rPr>
+          <w:rFonts w:cstheme="minorHAnsi"/>
           <w:b/>
           <w:bCs/>
         </w:rPr>
@@ -4329,6 +4339,7 @@
       </w:r>
       <w:r>
         <w:rPr>
+          <w:rFonts w:cstheme="minorHAnsi"/>
           <w:b/>
           <w:bCs/>
           <w:i/>
@@ -4338,6 +4349,7 @@
       </w:r>
       <w:r>
         <w:rPr>
+          <w:rFonts w:cstheme="minorHAnsi"/>
           <w:b/>
           <w:bCs/>
         </w:rPr>
@@ -4345,6 +4357,7 @@
       </w:r>
       <w:r>
         <w:rPr>
+          <w:rFonts w:cstheme="minorHAnsi"/>
           <w:b/>
           <w:bCs/>
           <w:i/>
@@ -4354,6 +4367,7 @@
       </w:r>
       <w:r>
         <w:rPr>
+          <w:rFonts w:cstheme="minorHAnsi"/>
           <w:b/>
           <w:bCs/>
         </w:rPr>
@@ -4361,6 +4375,7 @@
       </w:r>
       <w:r>
         <w:rPr>
+          <w:rFonts w:cstheme="minorHAnsi"/>
           <w:b/>
           <w:bCs/>
           <w:i/>
@@ -4370,6 +4385,7 @@
       </w:r>
       <w:r>
         <w:rPr>
+          <w:rFonts w:cstheme="minorHAnsi"/>
           <w:b/>
           <w:bCs/>
         </w:rPr>
@@ -4379,12 +4395,14 @@
     <w:p>
       <w:pPr>
         <w:rPr>
+          <w:rFonts w:cstheme="minorHAnsi"/>
           <w:b/>
           <w:bCs/>
         </w:rPr>
       </w:pPr>
       <w:r>
         <w:rPr>
+          <w:rFonts w:cstheme="minorHAnsi"/>
           <w:b/>
           <w:bCs/>
         </w:rPr>
@@ -4392,6 +4410,7 @@
       </w:r>
       <w:r>
         <w:rPr>
+          <w:rFonts w:cstheme="minorHAnsi"/>
           <w:b/>
           <w:bCs/>
           <w:i/>
@@ -4401,6 +4420,7 @@
       </w:r>
       <w:r>
         <w:rPr>
+          <w:rFonts w:cstheme="minorHAnsi"/>
           <w:b/>
           <w:bCs/>
         </w:rPr>
@@ -4410,12 +4430,14 @@
     <w:p>
       <w:pPr>
         <w:rPr>
+          <w:rFonts w:cstheme="minorHAnsi"/>
           <w:b/>
           <w:bCs/>
         </w:rPr>
       </w:pPr>
       <w:r>
         <w:rPr>
+          <w:rFonts w:cstheme="minorHAnsi"/>
           <w:b/>
           <w:bCs/>
         </w:rPr>
@@ -4425,12 +4447,14 @@
     <w:p>
       <w:pPr>
         <w:rPr>
+          <w:rFonts w:cstheme="minorHAnsi"/>
           <w:b/>
           <w:bCs/>
         </w:rPr>
       </w:pPr>
       <w:r>
         <w:rPr>
+          <w:rFonts w:cstheme="minorHAnsi"/>
           <w:b/>
           <w:bCs/>
         </w:rPr>
@@ -4440,6 +4464,7 @@
     <w:p>
       <w:pPr>
         <w:rPr>
+          <w:rFonts w:cstheme="minorHAnsi"/>
           <w:b/>
           <w:bCs/>
         </w:rPr>
@@ -4448,7 +4473,7 @@
     <w:p>
       <w:pPr>
         <w:rPr>
-          <w:rFonts w:ascii="Calibri" w:hAnsi="Calibri" w:cs="Calibri"/>
+          <w:rFonts w:cstheme="minorHAnsi"/>
         </w:rPr>
       </w:pPr>
     </w:p>
@@ -4480,7 +4505,13 @@
             <w:vAlign w:val="bottom"/>
             <w:hideMark/>
           </w:tcPr>
-          <w:p/>
+          <w:p>
+            <w:pPr>
+              <w:rPr>
+                <w:rFonts w:cstheme="minorHAnsi"/>
+              </w:rPr>
+            </w:pPr>
+          </w:p>
         </w:tc>
         <w:tc>
           <w:tcPr>
@@ -4500,18 +4531,14 @@
           <w:p>
             <w:pPr>
               <w:rPr>
-                <w:rFonts w:ascii="Calibri Light" w:hAnsi="Calibri Light" w:cs="Calibri Light"/>
+                <w:rFonts w:cstheme="minorHAnsi"/>
                 <w:color w:val="44546A"/>
-                <w:sz w:val="36"/>
-                <w:szCs w:val="36"/>
-              </w:rPr>
-            </w:pPr>
-            <w:r>
-              <w:rPr>
-                <w:rFonts w:ascii="Calibri Light" w:hAnsi="Calibri Light" w:cs="Calibri Light"/>
+              </w:rPr>
+            </w:pPr>
+            <w:r>
+              <w:rPr>
+                <w:rFonts w:cstheme="minorHAnsi"/>
                 <w:color w:val="44546A"/>
-                <w:sz w:val="36"/>
-                <w:szCs w:val="36"/>
               </w:rPr>
               <w:t>Error Rates</w:t>
             </w:r>
@@ -4539,22 +4566,18 @@
           <w:p>
             <w:pPr>
               <w:rPr>
-                <w:rFonts w:ascii="Calibri" w:hAnsi="Calibri" w:cs="Calibri"/>
+                <w:rFonts w:cstheme="minorHAnsi"/>
                 <w:b/>
                 <w:bCs/>
                 <w:color w:val="44546A"/>
-                <w:sz w:val="30"/>
-                <w:szCs w:val="30"/>
-              </w:rPr>
-            </w:pPr>
-            <w:r>
-              <w:rPr>
-                <w:rFonts w:ascii="Calibri" w:hAnsi="Calibri" w:cs="Calibri"/>
+              </w:rPr>
+            </w:pPr>
+            <w:r>
+              <w:rPr>
+                <w:rFonts w:cstheme="minorHAnsi"/>
                 <w:b/>
                 <w:bCs/>
                 <w:color w:val="44546A"/>
-                <w:sz w:val="30"/>
-                <w:szCs w:val="30"/>
               </w:rPr>
               <w:t>Round #</w:t>
             </w:r>
@@ -4577,22 +4600,18 @@
           <w:p>
             <w:pPr>
               <w:rPr>
-                <w:rFonts w:ascii="Calibri" w:hAnsi="Calibri" w:cs="Calibri"/>
+                <w:rFonts w:cstheme="minorHAnsi"/>
                 <w:b/>
                 <w:bCs/>
                 <w:color w:val="44546A"/>
-                <w:sz w:val="30"/>
-                <w:szCs w:val="30"/>
-              </w:rPr>
-            </w:pPr>
-            <w:r>
-              <w:rPr>
-                <w:rFonts w:ascii="Calibri" w:hAnsi="Calibri" w:cs="Calibri"/>
+              </w:rPr>
+            </w:pPr>
+            <w:r>
+              <w:rPr>
+                <w:rFonts w:cstheme="minorHAnsi"/>
                 <w:b/>
                 <w:bCs/>
                 <w:color w:val="44546A"/>
-                <w:sz w:val="30"/>
-                <w:szCs w:val="30"/>
               </w:rPr>
               <w:t>M1</w:t>
             </w:r>
@@ -4615,22 +4634,18 @@
           <w:p>
             <w:pPr>
               <w:rPr>
-                <w:rFonts w:ascii="Calibri" w:hAnsi="Calibri" w:cs="Calibri"/>
+                <w:rFonts w:cstheme="minorHAnsi"/>
                 <w:b/>
                 <w:bCs/>
                 <w:color w:val="44546A"/>
-                <w:sz w:val="30"/>
-                <w:szCs w:val="30"/>
-              </w:rPr>
-            </w:pPr>
-            <w:r>
-              <w:rPr>
-                <w:rFonts w:ascii="Calibri" w:hAnsi="Calibri" w:cs="Calibri"/>
+              </w:rPr>
+            </w:pPr>
+            <w:r>
+              <w:rPr>
+                <w:rFonts w:cstheme="minorHAnsi"/>
                 <w:b/>
                 <w:bCs/>
                 <w:color w:val="44546A"/>
-                <w:sz w:val="30"/>
-                <w:szCs w:val="30"/>
               </w:rPr>
               <w:t>M2</w:t>
             </w:r>
@@ -4659,13 +4674,13 @@
             <w:pPr>
               <w:jc w:val="right"/>
               <w:rPr>
-                <w:rFonts w:ascii="Calibri" w:hAnsi="Calibri" w:cs="Calibri"/>
-                <w:color w:val="000000"/>
-              </w:rPr>
-            </w:pPr>
-            <w:r>
-              <w:rPr>
-                <w:rFonts w:ascii="Calibri" w:hAnsi="Calibri" w:cs="Calibri"/>
+                <w:rFonts w:cstheme="minorHAnsi"/>
+                <w:color w:val="000000"/>
+              </w:rPr>
+            </w:pPr>
+            <w:r>
+              <w:rPr>
+                <w:rFonts w:cstheme="minorHAnsi"/>
                 <w:color w:val="000000"/>
               </w:rPr>
               <w:t>1</w:t>
@@ -4690,13 +4705,13 @@
             <w:pPr>
               <w:jc w:val="right"/>
               <w:rPr>
-                <w:rFonts w:ascii="Calibri" w:hAnsi="Calibri" w:cs="Calibri"/>
-                <w:color w:val="000000"/>
-              </w:rPr>
-            </w:pPr>
-            <w:r>
-              <w:rPr>
-                <w:rFonts w:ascii="Calibri" w:hAnsi="Calibri" w:cs="Calibri"/>
+                <w:rFonts w:cstheme="minorHAnsi"/>
+                <w:color w:val="000000"/>
+              </w:rPr>
+            </w:pPr>
+            <w:r>
+              <w:rPr>
+                <w:rFonts w:cstheme="minorHAnsi"/>
                 <w:color w:val="000000"/>
               </w:rPr>
               <w:t>30.5</w:t>
@@ -4721,13 +4736,13 @@
             <w:pPr>
               <w:jc w:val="right"/>
               <w:rPr>
-                <w:rFonts w:ascii="Calibri" w:hAnsi="Calibri" w:cs="Calibri"/>
-                <w:color w:val="000000"/>
-              </w:rPr>
-            </w:pPr>
-            <w:r>
-              <w:rPr>
-                <w:rFonts w:ascii="Calibri" w:hAnsi="Calibri" w:cs="Calibri"/>
+                <w:rFonts w:cstheme="minorHAnsi"/>
+                <w:color w:val="000000"/>
+              </w:rPr>
+            </w:pPr>
+            <w:r>
+              <w:rPr>
+                <w:rFonts w:cstheme="minorHAnsi"/>
                 <w:color w:val="000000"/>
               </w:rPr>
               <w:t>22.4</w:t>
@@ -4757,13 +4772,13 @@
             <w:pPr>
               <w:jc w:val="right"/>
               <w:rPr>
-                <w:rFonts w:ascii="Calibri" w:hAnsi="Calibri" w:cs="Calibri"/>
-                <w:color w:val="000000"/>
-              </w:rPr>
-            </w:pPr>
-            <w:r>
-              <w:rPr>
-                <w:rFonts w:ascii="Calibri" w:hAnsi="Calibri" w:cs="Calibri"/>
+                <w:rFonts w:cstheme="minorHAnsi"/>
+                <w:color w:val="000000"/>
+              </w:rPr>
+            </w:pPr>
+            <w:r>
+              <w:rPr>
+                <w:rFonts w:cstheme="minorHAnsi"/>
                 <w:color w:val="000000"/>
               </w:rPr>
               <w:t>2</w:t>
@@ -4788,13 +4803,13 @@
             <w:pPr>
               <w:jc w:val="right"/>
               <w:rPr>
-                <w:rFonts w:ascii="Calibri" w:hAnsi="Calibri" w:cs="Calibri"/>
-                <w:color w:val="000000"/>
-              </w:rPr>
-            </w:pPr>
-            <w:r>
-              <w:rPr>
-                <w:rFonts w:ascii="Calibri" w:hAnsi="Calibri" w:cs="Calibri"/>
+                <w:rFonts w:cstheme="minorHAnsi"/>
+                <w:color w:val="000000"/>
+              </w:rPr>
+            </w:pPr>
+            <w:r>
+              <w:rPr>
+                <w:rFonts w:cstheme="minorHAnsi"/>
                 <w:color w:val="000000"/>
               </w:rPr>
               <w:t>32.2</w:t>
@@ -4819,13 +4834,13 @@
             <w:pPr>
               <w:jc w:val="right"/>
               <w:rPr>
-                <w:rFonts w:ascii="Calibri" w:hAnsi="Calibri" w:cs="Calibri"/>
-                <w:color w:val="000000"/>
-              </w:rPr>
-            </w:pPr>
-            <w:r>
-              <w:rPr>
-                <w:rFonts w:ascii="Calibri" w:hAnsi="Calibri" w:cs="Calibri"/>
+                <w:rFonts w:cstheme="minorHAnsi"/>
+                <w:color w:val="000000"/>
+              </w:rPr>
+            </w:pPr>
+            <w:r>
+              <w:rPr>
+                <w:rFonts w:cstheme="minorHAnsi"/>
                 <w:color w:val="000000"/>
               </w:rPr>
               <w:t>14.5</w:t>
@@ -4855,13 +4870,13 @@
             <w:pPr>
               <w:jc w:val="right"/>
               <w:rPr>
-                <w:rFonts w:ascii="Calibri" w:hAnsi="Calibri" w:cs="Calibri"/>
-                <w:color w:val="000000"/>
-              </w:rPr>
-            </w:pPr>
-            <w:r>
-              <w:rPr>
-                <w:rFonts w:ascii="Calibri" w:hAnsi="Calibri" w:cs="Calibri"/>
+                <w:rFonts w:cstheme="minorHAnsi"/>
+                <w:color w:val="000000"/>
+              </w:rPr>
+            </w:pPr>
+            <w:r>
+              <w:rPr>
+                <w:rFonts w:cstheme="minorHAnsi"/>
                 <w:color w:val="000000"/>
               </w:rPr>
               <w:t>3</w:t>
@@ -4886,13 +4901,13 @@
             <w:pPr>
               <w:jc w:val="right"/>
               <w:rPr>
-                <w:rFonts w:ascii="Calibri" w:hAnsi="Calibri" w:cs="Calibri"/>
-                <w:color w:val="000000"/>
-              </w:rPr>
-            </w:pPr>
-            <w:r>
-              <w:rPr>
-                <w:rFonts w:ascii="Calibri" w:hAnsi="Calibri" w:cs="Calibri"/>
+                <w:rFonts w:cstheme="minorHAnsi"/>
+                <w:color w:val="000000"/>
+              </w:rPr>
+            </w:pPr>
+            <w:r>
+              <w:rPr>
+                <w:rFonts w:cstheme="minorHAnsi"/>
                 <w:color w:val="000000"/>
               </w:rPr>
               <w:t>20.7</w:t>
@@ -4917,13 +4932,13 @@
             <w:pPr>
               <w:jc w:val="right"/>
               <w:rPr>
-                <w:rFonts w:ascii="Calibri" w:hAnsi="Calibri" w:cs="Calibri"/>
-                <w:color w:val="000000"/>
-              </w:rPr>
-            </w:pPr>
-            <w:r>
-              <w:rPr>
-                <w:rFonts w:ascii="Calibri" w:hAnsi="Calibri" w:cs="Calibri"/>
+                <w:rFonts w:cstheme="minorHAnsi"/>
+                <w:color w:val="000000"/>
+              </w:rPr>
+            </w:pPr>
+            <w:r>
+              <w:rPr>
+                <w:rFonts w:cstheme="minorHAnsi"/>
                 <w:color w:val="000000"/>
               </w:rPr>
               <w:t>22.4</w:t>
@@ -4953,13 +4968,13 @@
             <w:pPr>
               <w:jc w:val="right"/>
               <w:rPr>
-                <w:rFonts w:ascii="Calibri" w:hAnsi="Calibri" w:cs="Calibri"/>
-                <w:color w:val="000000"/>
-              </w:rPr>
-            </w:pPr>
-            <w:r>
-              <w:rPr>
-                <w:rFonts w:ascii="Calibri" w:hAnsi="Calibri" w:cs="Calibri"/>
+                <w:rFonts w:cstheme="minorHAnsi"/>
+                <w:color w:val="000000"/>
+              </w:rPr>
+            </w:pPr>
+            <w:r>
+              <w:rPr>
+                <w:rFonts w:cstheme="minorHAnsi"/>
                 <w:color w:val="000000"/>
               </w:rPr>
               <w:t>4</w:t>
@@ -4984,13 +4999,13 @@
             <w:pPr>
               <w:jc w:val="right"/>
               <w:rPr>
-                <w:rFonts w:ascii="Calibri" w:hAnsi="Calibri" w:cs="Calibri"/>
-                <w:color w:val="000000"/>
-              </w:rPr>
-            </w:pPr>
-            <w:r>
-              <w:rPr>
-                <w:rFonts w:ascii="Calibri" w:hAnsi="Calibri" w:cs="Calibri"/>
+                <w:rFonts w:cstheme="minorHAnsi"/>
+                <w:color w:val="000000"/>
+              </w:rPr>
+            </w:pPr>
+            <w:r>
+              <w:rPr>
+                <w:rFonts w:cstheme="minorHAnsi"/>
                 <w:color w:val="000000"/>
               </w:rPr>
               <w:t>20.6</w:t>
@@ -5015,13 +5030,13 @@
             <w:pPr>
               <w:jc w:val="right"/>
               <w:rPr>
-                <w:rFonts w:ascii="Calibri" w:hAnsi="Calibri" w:cs="Calibri"/>
-                <w:color w:val="000000"/>
-              </w:rPr>
-            </w:pPr>
-            <w:r>
-              <w:rPr>
-                <w:rFonts w:ascii="Calibri" w:hAnsi="Calibri" w:cs="Calibri"/>
+                <w:rFonts w:cstheme="minorHAnsi"/>
+                <w:color w:val="000000"/>
+              </w:rPr>
+            </w:pPr>
+            <w:r>
+              <w:rPr>
+                <w:rFonts w:cstheme="minorHAnsi"/>
                 <w:color w:val="000000"/>
               </w:rPr>
               <w:t>19.6</w:t>
@@ -5051,13 +5066,13 @@
             <w:pPr>
               <w:jc w:val="right"/>
               <w:rPr>
-                <w:rFonts w:ascii="Calibri" w:hAnsi="Calibri" w:cs="Calibri"/>
-                <w:color w:val="000000"/>
-              </w:rPr>
-            </w:pPr>
-            <w:r>
-              <w:rPr>
-                <w:rFonts w:ascii="Calibri" w:hAnsi="Calibri" w:cs="Calibri"/>
+                <w:rFonts w:cstheme="minorHAnsi"/>
+                <w:color w:val="000000"/>
+              </w:rPr>
+            </w:pPr>
+            <w:r>
+              <w:rPr>
+                <w:rFonts w:cstheme="minorHAnsi"/>
                 <w:color w:val="000000"/>
               </w:rPr>
               <w:t>5</w:t>
@@ -5082,13 +5097,13 @@
             <w:pPr>
               <w:jc w:val="right"/>
               <w:rPr>
-                <w:rFonts w:ascii="Calibri" w:hAnsi="Calibri" w:cs="Calibri"/>
-                <w:color w:val="000000"/>
-              </w:rPr>
-            </w:pPr>
-            <w:r>
-              <w:rPr>
-                <w:rFonts w:ascii="Calibri" w:hAnsi="Calibri" w:cs="Calibri"/>
+                <w:rFonts w:cstheme="minorHAnsi"/>
+                <w:color w:val="000000"/>
+              </w:rPr>
+            </w:pPr>
+            <w:r>
+              <w:rPr>
+                <w:rFonts w:cstheme="minorHAnsi"/>
                 <w:color w:val="000000"/>
               </w:rPr>
               <w:t>31</w:t>
@@ -5113,13 +5128,13 @@
             <w:pPr>
               <w:jc w:val="right"/>
               <w:rPr>
-                <w:rFonts w:ascii="Calibri" w:hAnsi="Calibri" w:cs="Calibri"/>
-                <w:color w:val="000000"/>
-              </w:rPr>
-            </w:pPr>
-            <w:r>
-              <w:rPr>
-                <w:rFonts w:ascii="Calibri" w:hAnsi="Calibri" w:cs="Calibri"/>
+                <w:rFonts w:cstheme="minorHAnsi"/>
+                <w:color w:val="000000"/>
+              </w:rPr>
+            </w:pPr>
+            <w:r>
+              <w:rPr>
+                <w:rFonts w:cstheme="minorHAnsi"/>
                 <w:color w:val="000000"/>
               </w:rPr>
               <w:t>20.7</w:t>
@@ -5149,13 +5164,13 @@
             <w:pPr>
               <w:jc w:val="right"/>
               <w:rPr>
-                <w:rFonts w:ascii="Calibri" w:hAnsi="Calibri" w:cs="Calibri"/>
-                <w:color w:val="000000"/>
-              </w:rPr>
-            </w:pPr>
-            <w:r>
-              <w:rPr>
-                <w:rFonts w:ascii="Calibri" w:hAnsi="Calibri" w:cs="Calibri"/>
+                <w:rFonts w:cstheme="minorHAnsi"/>
+                <w:color w:val="000000"/>
+              </w:rPr>
+            </w:pPr>
+            <w:r>
+              <w:rPr>
+                <w:rFonts w:cstheme="minorHAnsi"/>
                 <w:color w:val="000000"/>
               </w:rPr>
               <w:t>6</w:t>
@@ -5180,13 +5195,13 @@
             <w:pPr>
               <w:jc w:val="right"/>
               <w:rPr>
-                <w:rFonts w:ascii="Calibri" w:hAnsi="Calibri" w:cs="Calibri"/>
-                <w:color w:val="000000"/>
-              </w:rPr>
-            </w:pPr>
-            <w:r>
-              <w:rPr>
-                <w:rFonts w:ascii="Calibri" w:hAnsi="Calibri" w:cs="Calibri"/>
+                <w:rFonts w:cstheme="minorHAnsi"/>
+                <w:color w:val="000000"/>
+              </w:rPr>
+            </w:pPr>
+            <w:r>
+              <w:rPr>
+                <w:rFonts w:cstheme="minorHAnsi"/>
                 <w:color w:val="000000"/>
               </w:rPr>
               <w:t>41</w:t>
@@ -5211,13 +5226,13 @@
             <w:pPr>
               <w:jc w:val="right"/>
               <w:rPr>
-                <w:rFonts w:ascii="Calibri" w:hAnsi="Calibri" w:cs="Calibri"/>
-                <w:color w:val="000000"/>
-              </w:rPr>
-            </w:pPr>
-            <w:r>
-              <w:rPr>
-                <w:rFonts w:ascii="Calibri" w:hAnsi="Calibri" w:cs="Calibri"/>
+                <w:rFonts w:cstheme="minorHAnsi"/>
+                <w:color w:val="000000"/>
+              </w:rPr>
+            </w:pPr>
+            <w:r>
+              <w:rPr>
+                <w:rFonts w:cstheme="minorHAnsi"/>
                 <w:color w:val="000000"/>
               </w:rPr>
               <w:t>20.4</w:t>
@@ -5247,15 +5262,16 @@
             <w:pPr>
               <w:jc w:val="right"/>
               <w:rPr>
-                <w:rFonts w:ascii="Calibri" w:hAnsi="Calibri" w:cs="Calibri"/>
-                <w:color w:val="000000"/>
-              </w:rPr>
-            </w:pPr>
-            <w:r>
-              <w:rPr>
-                <w:rFonts w:ascii="Calibri" w:hAnsi="Calibri" w:cs="Calibri"/>
-                <w:color w:val="000000"/>
-              </w:rPr>
+                <w:rFonts w:cstheme="minorHAnsi"/>
+                <w:color w:val="000000"/>
+              </w:rPr>
+            </w:pPr>
+            <w:r>
+              <w:rPr>
+                <w:rFonts w:cstheme="minorHAnsi"/>
+                <w:color w:val="000000"/>
+              </w:rPr>
+              <w:lastRenderedPageBreak/>
               <w:t>7</w:t>
             </w:r>
           </w:p>
@@ -5278,13 +5294,13 @@
             <w:pPr>
               <w:jc w:val="right"/>
               <w:rPr>
-                <w:rFonts w:ascii="Calibri" w:hAnsi="Calibri" w:cs="Calibri"/>
-                <w:color w:val="000000"/>
-              </w:rPr>
-            </w:pPr>
-            <w:r>
-              <w:rPr>
-                <w:rFonts w:ascii="Calibri" w:hAnsi="Calibri" w:cs="Calibri"/>
+                <w:rFonts w:cstheme="minorHAnsi"/>
+                <w:color w:val="000000"/>
+              </w:rPr>
+            </w:pPr>
+            <w:r>
+              <w:rPr>
+                <w:rFonts w:cstheme="minorHAnsi"/>
                 <w:color w:val="000000"/>
               </w:rPr>
               <w:t>27.7</w:t>
@@ -5309,13 +5325,13 @@
             <w:pPr>
               <w:jc w:val="right"/>
               <w:rPr>
-                <w:rFonts w:ascii="Calibri" w:hAnsi="Calibri" w:cs="Calibri"/>
-                <w:color w:val="000000"/>
-              </w:rPr>
-            </w:pPr>
-            <w:r>
-              <w:rPr>
-                <w:rFonts w:ascii="Calibri" w:hAnsi="Calibri" w:cs="Calibri"/>
+                <w:rFonts w:cstheme="minorHAnsi"/>
+                <w:color w:val="000000"/>
+              </w:rPr>
+            </w:pPr>
+            <w:r>
+              <w:rPr>
+                <w:rFonts w:cstheme="minorHAnsi"/>
                 <w:color w:val="000000"/>
               </w:rPr>
               <w:t>22.1</w:t>
@@ -5345,13 +5361,13 @@
             <w:pPr>
               <w:jc w:val="right"/>
               <w:rPr>
-                <w:rFonts w:ascii="Calibri" w:hAnsi="Calibri" w:cs="Calibri"/>
-                <w:color w:val="000000"/>
-              </w:rPr>
-            </w:pPr>
-            <w:r>
-              <w:rPr>
-                <w:rFonts w:ascii="Calibri" w:hAnsi="Calibri" w:cs="Calibri"/>
+                <w:rFonts w:cstheme="minorHAnsi"/>
+                <w:color w:val="000000"/>
+              </w:rPr>
+            </w:pPr>
+            <w:r>
+              <w:rPr>
+                <w:rFonts w:cstheme="minorHAnsi"/>
                 <w:color w:val="000000"/>
               </w:rPr>
               <w:t>8</w:t>
@@ -5376,13 +5392,13 @@
             <w:pPr>
               <w:jc w:val="right"/>
               <w:rPr>
-                <w:rFonts w:ascii="Calibri" w:hAnsi="Calibri" w:cs="Calibri"/>
-                <w:color w:val="000000"/>
-              </w:rPr>
-            </w:pPr>
-            <w:r>
-              <w:rPr>
-                <w:rFonts w:ascii="Calibri" w:hAnsi="Calibri" w:cs="Calibri"/>
+                <w:rFonts w:cstheme="minorHAnsi"/>
+                <w:color w:val="000000"/>
+              </w:rPr>
+            </w:pPr>
+            <w:r>
+              <w:rPr>
+                <w:rFonts w:cstheme="minorHAnsi"/>
                 <w:color w:val="000000"/>
               </w:rPr>
               <w:t>26</w:t>
@@ -5407,13 +5423,13 @@
             <w:pPr>
               <w:jc w:val="right"/>
               <w:rPr>
-                <w:rFonts w:ascii="Calibri" w:hAnsi="Calibri" w:cs="Calibri"/>
-                <w:color w:val="000000"/>
-              </w:rPr>
-            </w:pPr>
-            <w:r>
-              <w:rPr>
-                <w:rFonts w:ascii="Calibri" w:hAnsi="Calibri" w:cs="Calibri"/>
+                <w:rFonts w:cstheme="minorHAnsi"/>
+                <w:color w:val="000000"/>
+              </w:rPr>
+            </w:pPr>
+            <w:r>
+              <w:rPr>
+                <w:rFonts w:cstheme="minorHAnsi"/>
                 <w:color w:val="000000"/>
               </w:rPr>
               <w:t>19.4</w:t>
@@ -5443,13 +5459,13 @@
             <w:pPr>
               <w:jc w:val="right"/>
               <w:rPr>
-                <w:rFonts w:ascii="Calibri" w:hAnsi="Calibri" w:cs="Calibri"/>
-                <w:color w:val="000000"/>
-              </w:rPr>
-            </w:pPr>
-            <w:r>
-              <w:rPr>
-                <w:rFonts w:ascii="Calibri" w:hAnsi="Calibri" w:cs="Calibri"/>
+                <w:rFonts w:cstheme="minorHAnsi"/>
+                <w:color w:val="000000"/>
+              </w:rPr>
+            </w:pPr>
+            <w:r>
+              <w:rPr>
+                <w:rFonts w:cstheme="minorHAnsi"/>
                 <w:color w:val="000000"/>
               </w:rPr>
               <w:t>9</w:t>
@@ -5474,13 +5490,13 @@
             <w:pPr>
               <w:jc w:val="right"/>
               <w:rPr>
-                <w:rFonts w:ascii="Calibri" w:hAnsi="Calibri" w:cs="Calibri"/>
-                <w:color w:val="000000"/>
-              </w:rPr>
-            </w:pPr>
-            <w:r>
-              <w:rPr>
-                <w:rFonts w:ascii="Calibri" w:hAnsi="Calibri" w:cs="Calibri"/>
+                <w:rFonts w:cstheme="minorHAnsi"/>
+                <w:color w:val="000000"/>
+              </w:rPr>
+            </w:pPr>
+            <w:r>
+              <w:rPr>
+                <w:rFonts w:cstheme="minorHAnsi"/>
                 <w:color w:val="000000"/>
               </w:rPr>
               <w:t>21.5</w:t>
@@ -5505,13 +5521,13 @@
             <w:pPr>
               <w:jc w:val="right"/>
               <w:rPr>
-                <w:rFonts w:ascii="Calibri" w:hAnsi="Calibri" w:cs="Calibri"/>
-                <w:color w:val="000000"/>
-              </w:rPr>
-            </w:pPr>
-            <w:r>
-              <w:rPr>
-                <w:rFonts w:ascii="Calibri" w:hAnsi="Calibri" w:cs="Calibri"/>
+                <w:rFonts w:cstheme="minorHAnsi"/>
+                <w:color w:val="000000"/>
+              </w:rPr>
+            </w:pPr>
+            <w:r>
+              <w:rPr>
+                <w:rFonts w:cstheme="minorHAnsi"/>
                 <w:color w:val="000000"/>
               </w:rPr>
               <w:t>16.2</w:t>
@@ -5541,13 +5557,13 @@
             <w:pPr>
               <w:jc w:val="right"/>
               <w:rPr>
-                <w:rFonts w:ascii="Calibri" w:hAnsi="Calibri" w:cs="Calibri"/>
-                <w:color w:val="000000"/>
-              </w:rPr>
-            </w:pPr>
-            <w:r>
-              <w:rPr>
-                <w:rFonts w:ascii="Calibri" w:hAnsi="Calibri" w:cs="Calibri"/>
+                <w:rFonts w:cstheme="minorHAnsi"/>
+                <w:color w:val="000000"/>
+              </w:rPr>
+            </w:pPr>
+            <w:r>
+              <w:rPr>
+                <w:rFonts w:cstheme="minorHAnsi"/>
                 <w:color w:val="000000"/>
               </w:rPr>
               <w:t>10</w:t>
@@ -5572,13 +5588,13 @@
             <w:pPr>
               <w:jc w:val="right"/>
               <w:rPr>
-                <w:rFonts w:ascii="Calibri" w:hAnsi="Calibri" w:cs="Calibri"/>
-                <w:color w:val="000000"/>
-              </w:rPr>
-            </w:pPr>
-            <w:r>
-              <w:rPr>
-                <w:rFonts w:ascii="Calibri" w:hAnsi="Calibri" w:cs="Calibri"/>
+                <w:rFonts w:cstheme="minorHAnsi"/>
+                <w:color w:val="000000"/>
+              </w:rPr>
+            </w:pPr>
+            <w:r>
+              <w:rPr>
+                <w:rFonts w:cstheme="minorHAnsi"/>
                 <w:color w:val="000000"/>
               </w:rPr>
               <w:t>26</w:t>
@@ -5603,13 +5619,13 @@
             <w:pPr>
               <w:jc w:val="right"/>
               <w:rPr>
-                <w:rFonts w:ascii="Calibri" w:hAnsi="Calibri" w:cs="Calibri"/>
-                <w:color w:val="000000"/>
-              </w:rPr>
-            </w:pPr>
-            <w:r>
-              <w:rPr>
-                <w:rFonts w:ascii="Calibri" w:hAnsi="Calibri" w:cs="Calibri"/>
+                <w:rFonts w:cstheme="minorHAnsi"/>
+                <w:color w:val="000000"/>
+              </w:rPr>
+            </w:pPr>
+            <w:r>
+              <w:rPr>
+                <w:rFonts w:cstheme="minorHAnsi"/>
                 <w:color w:val="000000"/>
               </w:rPr>
               <w:t>35</w:t>
@@ -5638,7 +5654,7 @@
           <w:p>
             <w:pPr>
               <w:rPr>
-                <w:rFonts w:ascii="Calibri" w:hAnsi="Calibri" w:cs="Calibri"/>
+                <w:rFonts w:cstheme="minorHAnsi"/>
                 <w:b/>
                 <w:bCs/>
                 <w:color w:val="000000"/>
@@ -5646,7 +5662,7 @@
             </w:pPr>
             <w:r>
               <w:rPr>
-                <w:rFonts w:ascii="Calibri" w:hAnsi="Calibri" w:cs="Calibri"/>
+                <w:rFonts w:cstheme="minorHAnsi"/>
                 <w:b/>
                 <w:bCs/>
                 <w:color w:val="000000"/>
@@ -5673,7 +5689,7 @@
             <w:pPr>
               <w:jc w:val="right"/>
               <w:rPr>
-                <w:rFonts w:ascii="Calibri" w:hAnsi="Calibri" w:cs="Calibri"/>
+                <w:rFonts w:cstheme="minorHAnsi"/>
                 <w:b/>
                 <w:bCs/>
                 <w:color w:val="000000"/>
@@ -5681,7 +5697,7 @@
             </w:pPr>
             <w:r>
               <w:rPr>
-                <w:rFonts w:ascii="Calibri" w:hAnsi="Calibri" w:cs="Calibri"/>
+                <w:rFonts w:cstheme="minorHAnsi"/>
                 <w:b/>
                 <w:bCs/>
                 <w:color w:val="000000"/>
@@ -5708,7 +5724,7 @@
             <w:pPr>
               <w:jc w:val="right"/>
               <w:rPr>
-                <w:rFonts w:ascii="Calibri" w:hAnsi="Calibri" w:cs="Calibri"/>
+                <w:rFonts w:cstheme="minorHAnsi"/>
                 <w:b/>
                 <w:bCs/>
                 <w:color w:val="000000"/>
@@ -5716,7 +5732,7 @@
             </w:pPr>
             <w:r>
               <w:rPr>
-                <w:rFonts w:ascii="Calibri" w:hAnsi="Calibri" w:cs="Calibri"/>
+                <w:rFonts w:cstheme="minorHAnsi"/>
                 <w:b/>
                 <w:bCs/>
                 <w:color w:val="000000"/>
@@ -5730,26 +5746,26 @@
     <w:p>
       <w:pPr>
         <w:rPr>
-          <w:rFonts w:ascii="Calibri" w:hAnsi="Calibri" w:cs="Calibri"/>
+          <w:rFonts w:cstheme="minorHAnsi"/>
         </w:rPr>
       </w:pPr>
     </w:p>
     <w:p>
       <w:pPr>
         <w:rPr>
-          <w:rFonts w:ascii="Calibri" w:hAnsi="Calibri" w:cs="Calibri"/>
+          <w:rFonts w:cstheme="minorHAnsi"/>
         </w:rPr>
       </w:pPr>
     </w:p>
     <w:p>
       <w:pPr>
         <w:rPr>
-          <w:rFonts w:ascii="Calibri" w:hAnsi="Calibri" w:cs="Calibri"/>
+          <w:rFonts w:cstheme="minorHAnsi"/>
         </w:rPr>
       </w:pPr>
       <w:r>
         <w:rPr>
-          <w:rFonts w:ascii="Calibri" w:hAnsi="Calibri" w:cs="Calibri"/>
+          <w:rFonts w:cstheme="minorHAnsi"/>
         </w:rPr>
         <w:t xml:space="preserve">Variance = (1/k) *  </w:t>
       </w:r>
@@ -5760,7 +5776,7 @@
             <m:limLoc m:val="undOvr"/>
             <m:ctrlPr>
               <w:rPr>
-                <w:rFonts w:ascii="Cambria Math" w:hAnsi="Cambria Math" w:cs="Calibri"/>
+                <w:rFonts w:ascii="Cambria Math" w:hAnsi="Cambria Math" w:cstheme="minorHAnsi"/>
                 <w:i/>
               </w:rPr>
             </m:ctrlPr>
@@ -5768,7 +5784,7 @@
           <m:sub>
             <m:r>
               <w:rPr>
-                <w:rFonts w:ascii="Cambria Math" w:hAnsi="Cambria Math" w:cs="Calibri"/>
+                <w:rFonts w:ascii="Cambria Math" w:hAnsi="Cambria Math" w:cstheme="minorHAnsi"/>
               </w:rPr>
               <m:t>i=1</m:t>
             </m:r>
@@ -5776,7 +5792,7 @@
           <m:sup>
             <m:r>
               <w:rPr>
-                <w:rFonts w:ascii="Cambria Math" w:hAnsi="Cambria Math" w:cs="Calibri"/>
+                <w:rFonts w:ascii="Cambria Math" w:hAnsi="Cambria Math" w:cstheme="minorHAnsi"/>
               </w:rPr>
               <m:t>k</m:t>
             </m:r>
@@ -5787,7 +5803,7 @@
                 <m:sty m:val="p"/>
               </m:rPr>
               <w:rPr>
-                <w:rFonts w:ascii="Cambria Math" w:hAnsi="Cambria Math" w:cs="Calibri"/>
+                <w:rFonts w:ascii="Cambria Math" w:hAnsi="Cambria Math" w:cstheme="minorHAnsi"/>
               </w:rPr>
               <m:t>[err(M1)i-err(M2)i-(err(M1)-err(M2))]</m:t>
             </m:r>
@@ -5796,7 +5812,7 @@
                 <m:sty m:val="p"/>
               </m:rPr>
               <w:rPr>
-                <w:rFonts w:ascii="Cambria Math" w:hAnsi="Cambria Math" w:cs="Calibri"/>
+                <w:rFonts w:ascii="Cambria Math" w:hAnsi="Cambria Math" w:cstheme="minorHAnsi"/>
                 <w:vertAlign w:val="superscript"/>
               </w:rPr>
               <m:t>2</m:t>
@@ -5806,7 +5822,7 @@
                 <m:sty m:val="p"/>
               </m:rPr>
               <w:rPr>
-                <w:rFonts w:ascii="Cambria Math" w:hAnsi="Cambria Math" w:cs="Calibri"/>
+                <w:rFonts w:ascii="Cambria Math" w:hAnsi="Cambria Math" w:cstheme="minorHAnsi"/>
               </w:rPr>
               <m:t xml:space="preserve">   </m:t>
             </m:r>
@@ -5815,7 +5831,7 @@
       </m:oMath>
       <w:r>
         <w:rPr>
-          <w:rFonts w:ascii="Calibri" w:hAnsi="Calibri" w:cs="Calibri"/>
+          <w:rFonts w:cstheme="minorHAnsi"/>
         </w:rPr>
         <w:t xml:space="preserve"> </w:t>
       </w:r>
@@ -5823,26 +5839,26 @@
     <w:p>
       <w:pPr>
         <w:rPr>
-          <w:rFonts w:ascii="Calibri" w:hAnsi="Calibri" w:cs="Calibri"/>
+          <w:rFonts w:cstheme="minorHAnsi"/>
         </w:rPr>
       </w:pPr>
     </w:p>
     <w:p>
       <w:pPr>
         <w:rPr>
-          <w:rFonts w:ascii="Calibri" w:hAnsi="Calibri" w:cs="Calibri"/>
+          <w:rFonts w:cstheme="minorHAnsi"/>
           <w:color w:val="000000"/>
         </w:rPr>
       </w:pPr>
       <w:r>
         <w:rPr>
-          <w:rFonts w:ascii="Calibri" w:hAnsi="Calibri" w:cs="Calibri"/>
+          <w:rFonts w:cstheme="minorHAnsi"/>
         </w:rPr>
         <w:t xml:space="preserve">Variance = </w:t>
       </w:r>
       <w:r>
         <w:rPr>
-          <w:rFonts w:ascii="Calibri" w:hAnsi="Calibri" w:cs="Calibri"/>
+          <w:rFonts w:cstheme="minorHAnsi"/>
           <w:color w:val="000000"/>
         </w:rPr>
         <w:t>68.1225</w:t>
@@ -5851,21 +5867,21 @@
     <w:p>
       <w:pPr>
         <w:rPr>
-          <w:rFonts w:ascii="Calibri" w:hAnsi="Calibri" w:cs="Calibri"/>
+          <w:rFonts w:cstheme="minorHAnsi"/>
         </w:rPr>
       </w:pPr>
     </w:p>
     <w:p>
       <w:pPr>
         <w:rPr>
-          <w:rFonts w:ascii="Calibri" w:hAnsi="Calibri" w:cs="Calibri"/>
+          <w:rFonts w:cstheme="minorHAnsi"/>
         </w:rPr>
       </w:pPr>
       <m:oMathPara>
         <m:oMath>
           <m:r>
             <w:rPr>
-              <w:rFonts w:ascii="Cambria Math" w:hAnsi="Cambria Math" w:cs="Calibri"/>
+              <w:rFonts w:ascii="Cambria Math" w:hAnsi="Cambria Math" w:cstheme="minorHAnsi"/>
             </w:rPr>
             <m:t xml:space="preserve">t= </m:t>
           </m:r>
@@ -5873,7 +5889,7 @@
             <m:fPr>
               <m:ctrlPr>
                 <w:rPr>
-                  <w:rFonts w:ascii="Cambria Math" w:hAnsi="Cambria Math" w:cs="Calibri"/>
+                  <w:rFonts w:ascii="Cambria Math" w:hAnsi="Cambria Math" w:cstheme="minorHAnsi"/>
                   <w:i/>
                 </w:rPr>
               </m:ctrlPr>
@@ -5884,7 +5900,7 @@
                   <m:sty m:val="p"/>
                 </m:rPr>
                 <w:rPr>
-                  <w:rFonts w:ascii="Cambria Math" w:hAnsi="Cambria Math" w:cs="Calibri"/>
+                  <w:rFonts w:ascii="Cambria Math" w:hAnsi="Cambria Math" w:cstheme="minorHAnsi"/>
                 </w:rPr>
                 <m:t>(Mean error rate for M1) – (Mean error rate for M2)</m:t>
               </m:r>
@@ -5892,7 +5908,7 @@
             <m:den>
               <m:r>
                 <w:rPr>
-                  <w:rFonts w:ascii="Cambria Math" w:hAnsi="Cambria Math" w:cs="Calibri"/>
+                  <w:rFonts w:ascii="Cambria Math" w:hAnsi="Cambria Math" w:cstheme="minorHAnsi"/>
                 </w:rPr>
                 <m:t xml:space="preserve">square root of </m:t>
               </m:r>
@@ -5900,7 +5916,7 @@
                 <m:dPr>
                   <m:ctrlPr>
                     <w:rPr>
-                      <w:rFonts w:ascii="Cambria Math" w:hAnsi="Cambria Math" w:cs="Calibri"/>
+                      <w:rFonts w:ascii="Cambria Math" w:hAnsi="Cambria Math" w:cstheme="minorHAnsi"/>
                       <w:i/>
                     </w:rPr>
                   </m:ctrlPr>
@@ -5908,7 +5924,7 @@
                 <m:e>
                   <m:r>
                     <w:rPr>
-                      <w:rFonts w:ascii="Cambria Math" w:hAnsi="Cambria Math" w:cs="Calibri"/>
+                      <w:rFonts w:ascii="Cambria Math" w:hAnsi="Cambria Math" w:cstheme="minorHAnsi"/>
                     </w:rPr>
                     <m:t>Variance divided by 10</m:t>
                   </m:r>
@@ -5922,21 +5938,21 @@
     <w:p>
       <w:pPr>
         <w:rPr>
-          <w:rFonts w:ascii="Calibri" w:hAnsi="Calibri" w:cs="Calibri"/>
+          <w:rFonts w:cstheme="minorHAnsi"/>
         </w:rPr>
       </w:pPr>
     </w:p>
     <w:p>
       <w:pPr>
         <w:rPr>
-          <w:rFonts w:ascii="Calibri" w:hAnsi="Calibri" w:cs="Calibri"/>
+          <w:rFonts w:cstheme="minorHAnsi"/>
         </w:rPr>
       </w:pPr>
       <m:oMathPara>
         <m:oMath>
           <m:r>
             <w:rPr>
-              <w:rFonts w:ascii="Cambria Math" w:hAnsi="Cambria Math" w:cs="Calibri"/>
+              <w:rFonts w:ascii="Cambria Math" w:hAnsi="Cambria Math" w:cstheme="minorHAnsi"/>
             </w:rPr>
             <m:t xml:space="preserve">t= </m:t>
           </m:r>
@@ -5944,7 +5960,7 @@
             <m:fPr>
               <m:ctrlPr>
                 <w:rPr>
-                  <w:rFonts w:ascii="Cambria Math" w:hAnsi="Cambria Math" w:cs="Calibri"/>
+                  <w:rFonts w:ascii="Cambria Math" w:hAnsi="Cambria Math" w:cstheme="minorHAnsi"/>
                   <w:i/>
                 </w:rPr>
               </m:ctrlPr>
@@ -5955,7 +5971,7 @@
                   <m:sty m:val="p"/>
                 </m:rPr>
                 <w:rPr>
-                  <w:rFonts w:ascii="Cambria Math" w:hAnsi="Cambria Math" w:cs="Calibri"/>
+                  <w:rFonts w:ascii="Cambria Math" w:hAnsi="Cambria Math" w:cstheme="minorHAnsi"/>
                 </w:rPr>
                 <m:t>(27.72) – (21.27)</m:t>
               </m:r>
@@ -5966,7 +5982,7 @@
                   <m:degHide m:val="1"/>
                   <m:ctrlPr>
                     <w:rPr>
-                      <w:rFonts w:ascii="Cambria Math" w:hAnsi="Cambria Math" w:cs="Calibri"/>
+                      <w:rFonts w:ascii="Cambria Math" w:hAnsi="Cambria Math" w:cstheme="minorHAnsi"/>
                       <w:i/>
                     </w:rPr>
                   </m:ctrlPr>
@@ -5977,7 +5993,7 @@
                     <m:dPr>
                       <m:ctrlPr>
                         <w:rPr>
-                          <w:rFonts w:ascii="Cambria Math" w:hAnsi="Cambria Math" w:cs="Calibri"/>
+                          <w:rFonts w:ascii="Cambria Math" w:hAnsi="Cambria Math" w:cstheme="minorHAnsi"/>
                           <w:i/>
                         </w:rPr>
                       </m:ctrlPr>
@@ -5987,7 +6003,7 @@
                         <m:fPr>
                           <m:ctrlPr>
                             <w:rPr>
-                              <w:rFonts w:ascii="Cambria Math" w:hAnsi="Calibri" w:cs="Calibri"/>
+                              <w:rFonts w:ascii="Cambria Math" w:hAnsi="Cambria Math" w:cstheme="minorHAnsi"/>
                               <w:color w:val="000000"/>
                             </w:rPr>
                           </m:ctrlPr>
@@ -5998,7 +6014,7 @@
                               <m:sty m:val="p"/>
                             </m:rPr>
                             <w:rPr>
-                              <w:rFonts w:ascii="Cambria Math" w:hAnsi="Cambria Math" w:cs="Calibri"/>
+                              <w:rFonts w:ascii="Cambria Math" w:hAnsi="Cambria Math" w:cstheme="minorHAnsi"/>
                               <w:color w:val="000000"/>
                             </w:rPr>
                             <m:t>68.1225</m:t>
@@ -6007,7 +6023,7 @@
                         <m:den>
                           <m:r>
                             <w:rPr>
-                              <w:rFonts w:ascii="Cambria Math" w:hAnsi="Calibri" w:cs="Calibri"/>
+                              <w:rFonts w:ascii="Cambria Math" w:hAnsi="Cambria Math" w:cstheme="minorHAnsi"/>
                               <w:color w:val="000000"/>
                             </w:rPr>
                             <m:t>10</m:t>
@@ -6026,26 +6042,26 @@
     <w:p>
       <w:pPr>
         <w:rPr>
-          <w:rFonts w:ascii="Calibri" w:hAnsi="Calibri" w:cs="Calibri"/>
+          <w:rFonts w:cstheme="minorHAnsi"/>
         </w:rPr>
       </w:pPr>
     </w:p>
     <w:p>
       <w:pPr>
         <w:rPr>
-          <w:rFonts w:ascii="Calibri" w:hAnsi="Calibri" w:cs="Calibri"/>
+          <w:rFonts w:cstheme="minorHAnsi"/>
           <w:color w:val="000000"/>
         </w:rPr>
       </w:pPr>
       <w:r>
         <w:rPr>
-          <w:rFonts w:ascii="Calibri" w:hAnsi="Calibri" w:cs="Calibri"/>
+          <w:rFonts w:cstheme="minorHAnsi"/>
         </w:rPr>
         <w:t xml:space="preserve">t = </w:t>
       </w:r>
       <w:r>
         <w:rPr>
-          <w:rFonts w:ascii="Calibri" w:hAnsi="Calibri" w:cs="Calibri"/>
+          <w:rFonts w:cstheme="minorHAnsi"/>
           <w:color w:val="000000"/>
         </w:rPr>
         <w:t>2.47123716</w:t>
@@ -6054,7 +6070,7 @@
     <w:p>
       <w:pPr>
         <w:rPr>
-          <w:rFonts w:ascii="Calibri" w:hAnsi="Calibri" w:cs="Calibri"/>
+          <w:rFonts w:cstheme="minorHAnsi"/>
           <w:color w:val="000000"/>
         </w:rPr>
       </w:pPr>
@@ -6062,13 +6078,13 @@
     <w:p>
       <w:pPr>
         <w:rPr>
-          <w:rFonts w:ascii="Calibri" w:hAnsi="Calibri" w:cs="Calibri"/>
+          <w:rFonts w:cstheme="minorHAnsi"/>
           <w:color w:val="000000"/>
         </w:rPr>
       </w:pPr>
       <w:r>
         <w:rPr>
-          <w:rFonts w:ascii="Calibri" w:hAnsi="Calibri" w:cs="Calibri"/>
+          <w:rFonts w:cstheme="minorHAnsi"/>
           <w:color w:val="000000"/>
         </w:rPr>
         <w:t>Since the t value of 2.47123716 is &lt; the value of 2.821 (and 2.821 is the z value in the t distribution table corresponding with a degree of freedom of 9 and a significance level of 1%), we accept the null hypothesis, and we can declare that in 99% of cases, any difference between M1 and M2’s means is merely because of chance, not because of statistical significance.</w:t>
@@ -6077,6 +6093,7 @@
     <w:p>
       <w:pPr>
         <w:rPr>
+          <w:rFonts w:cstheme="minorHAnsi"/>
           <w:b/>
           <w:bCs/>
         </w:rPr>
@@ -6085,6 +6102,7 @@
     <w:p>
       <w:pPr>
         <w:rPr>
+          <w:rFonts w:cstheme="minorHAnsi"/>
           <w:b/>
           <w:bCs/>
         </w:rPr>
@@ -6093,6 +6111,7 @@
     <w:p>
       <w:pPr>
         <w:rPr>
+          <w:rFonts w:cstheme="minorHAnsi"/>
           <w:b/>
           <w:bCs/>
         </w:rPr>
@@ -6101,6 +6120,7 @@
     <w:p>
       <w:pPr>
         <w:rPr>
+          <w:rFonts w:cstheme="minorHAnsi"/>
           <w:b/>
           <w:bCs/>
         </w:rPr>
@@ -6110,7 +6130,7 @@
       <w:pPr>
         <w:spacing w:after="0"/>
         <w:rPr>
-          <w:rFonts w:ascii="Times New Roman" w:hAnsi="Times New Roman" w:cs="Times New Roman"/>
+          <w:rFonts w:cstheme="minorHAnsi"/>
           <w:b/>
           <w:bCs/>
         </w:rPr>
@@ -6127,7 +6147,7 @@
 </file>
 
 <file path=word/styles.xml><?xml version="1.0" encoding="utf-8"?>
-<w:styles xmlns:mc="http://schemas.openxmlformats.org/markup-compatibility/2006" xmlns:r="http://schemas.openxmlformats.org/officeDocument/2006/relationships" xmlns:w="http://schemas.openxmlformats.org/wordprocessingml/2006/main" xmlns:w14="http://schemas.microsoft.com/office/word/2010/wordml" xmlns:w15="http://schemas.microsoft.com/office/word/2012/wordml" xmlns:w16cex="http://schemas.microsoft.com/office/word/2018/wordml/cex" xmlns:w16cid="http://schemas.microsoft.com/office/word/2016/wordml/cid" xmlns:w16="http://schemas.microsoft.com/office/word/2018/wordml" xmlns:w16se="http://schemas.microsoft.com/office/word/2015/wordml/symex" mc:Ignorable="w14 w15 w16se w16cid w16 w16cex">
+<w:styles xmlns:mc="http://schemas.openxmlformats.org/markup-compatibility/2006" xmlns:r="http://schemas.openxmlformats.org/officeDocument/2006/relationships" xmlns:w="http://schemas.openxmlformats.org/wordprocessingml/2006/main" xmlns:w14="http://schemas.microsoft.com/office/word/2010/wordml" xmlns:w15="http://schemas.microsoft.com/office/word/2012/wordml" xmlns:w16cid="http://schemas.microsoft.com/office/word/2016/wordml/cid" xmlns:w16se="http://schemas.microsoft.com/office/word/2015/wordml/symex" mc:Ignorable="w14 w15 w16se w16cid">
   <w:docDefaults>
     <w:rPrDefault>
       <w:rPr>
@@ -6143,7 +6163,7 @@
       </w:pPr>
     </w:pPrDefault>
   </w:docDefaults>
-  <w:latentStyles w:defLockedState="0" w:defUIPriority="99" w:defSemiHidden="0" w:defUnhideWhenUsed="0" w:defQFormat="0" w:count="376">
+  <w:latentStyles w:defLockedState="0" w:defUIPriority="99" w:defSemiHidden="0" w:defUnhideWhenUsed="0" w:defQFormat="0" w:count="377">
     <w:lsdException w:name="Normal" w:uiPriority="0" w:qFormat="1"/>
     <w:lsdException w:name="heading 1" w:uiPriority="9" w:qFormat="1"/>
     <w:lsdException w:name="heading 2" w:semiHidden="1" w:uiPriority="9" w:unhideWhenUsed="1" w:qFormat="1"/>
@@ -6249,7 +6269,6 @@
     <w:lsdException w:name="HTML Sample" w:semiHidden="1" w:unhideWhenUsed="1"/>
     <w:lsdException w:name="HTML Typewriter" w:semiHidden="1" w:unhideWhenUsed="1"/>
     <w:lsdException w:name="HTML Variable" w:semiHidden="1" w:unhideWhenUsed="1"/>
-    <w:lsdException w:name="Normal Table" w:semiHidden="1" w:unhideWhenUsed="1"/>
     <w:lsdException w:name="annotation subject" w:semiHidden="1" w:unhideWhenUsed="1"/>
     <w:lsdException w:name="No List" w:semiHidden="1" w:unhideWhenUsed="1"/>
     <w:lsdException w:name="Outline List 1" w:semiHidden="1" w:unhideWhenUsed="1"/>
@@ -6296,10 +6315,8 @@
     <w:lsdException w:name="Table Subtle 2" w:semiHidden="1" w:unhideWhenUsed="1"/>
     <w:lsdException w:name="Table Web 1" w:semiHidden="1" w:unhideWhenUsed="1"/>
     <w:lsdException w:name="Table Web 2" w:semiHidden="1" w:unhideWhenUsed="1"/>
-    <w:lsdException w:name="Table Web 3" w:semiHidden="1" w:unhideWhenUsed="1"/>
     <w:lsdException w:name="Balloon Text" w:semiHidden="1" w:unhideWhenUsed="1"/>
     <w:lsdException w:name="Table Grid" w:uiPriority="39"/>
-    <w:lsdException w:name="Table Theme" w:semiHidden="1" w:unhideWhenUsed="1"/>
     <w:lsdException w:name="Placeholder Text" w:semiHidden="1"/>
     <w:lsdException w:name="No Spacing" w:uiPriority="1" w:qFormat="1"/>
     <w:lsdException w:name="Light Shading" w:uiPriority="60"/>
@@ -6520,6 +6537,7 @@
     <w:lsdException w:name="Hashtag" w:semiHidden="1" w:unhideWhenUsed="1"/>
     <w:lsdException w:name="Unresolved Mention" w:semiHidden="1" w:unhideWhenUsed="1"/>
     <w:lsdException w:name="Smart Link" w:semiHidden="1" w:unhideWhenUsed="1"/>
+    <w:lsdException w:name="Smart Link Error" w:semiHidden="1" w:unhideWhenUsed="1"/>
   </w:latentStyles>
   <w:style w:type="paragraph" w:default="1" w:styleId="Normal">
     <w:name w:val="Normal"/>

</xml_diff>

<commit_message>
Added 10.4 and 10.16 to the hw 6 document
</commit_message>
<xml_diff>
--- a/textbook_homework/hw 5 Classification.docx
+++ b/textbook_homework/hw 5 Classification.docx
@@ -7,218 +7,254 @@
         <w:spacing w:after="0"/>
         <w:rPr>
           <w:rFonts w:cstheme="minorHAnsi"/>
+        </w:rPr>
+      </w:pPr>
+      <w:r>
+        <w:rPr>
+          <w:rFonts w:cstheme="minorHAnsi"/>
+        </w:rPr>
+        <w:t xml:space="preserve">Hannah Andrews and Angela Hughes </w:t>
+      </w:r>
+    </w:p>
+    <w:p>
+      <w:pPr>
+        <w:spacing w:after="0"/>
+        <w:rPr>
+          <w:rFonts w:cstheme="minorHAnsi"/>
+        </w:rPr>
+      </w:pPr>
+      <w:r>
+        <w:rPr>
+          <w:rFonts w:cstheme="minorHAnsi"/>
+        </w:rPr>
+        <w:t>Group 1</w:t>
+      </w:r>
+    </w:p>
+    <w:p>
+      <w:pPr>
+        <w:spacing w:after="0"/>
+        <w:rPr>
+          <w:rFonts w:cstheme="minorHAnsi"/>
+        </w:rPr>
+      </w:pPr>
+      <w:r>
+        <w:rPr>
+          <w:rFonts w:cstheme="minorHAnsi"/>
+        </w:rPr>
+        <w:t xml:space="preserve">Homework 5 Classification </w:t>
+      </w:r>
+    </w:p>
+    <w:p>
+      <w:pPr>
+        <w:spacing w:after="0"/>
+        <w:rPr>
+          <w:rFonts w:cstheme="minorHAnsi"/>
+        </w:rPr>
+      </w:pPr>
+      <w:r>
+        <w:rPr>
+          <w:rFonts w:cstheme="minorHAnsi"/>
+        </w:rPr>
+        <w:t>INFO 523</w:t>
+      </w:r>
+    </w:p>
+    <w:p>
+      <w:pPr>
+        <w:spacing w:after="0"/>
+        <w:rPr>
+          <w:rFonts w:cstheme="minorHAnsi"/>
+        </w:rPr>
+      </w:pPr>
+      <w:r>
+        <w:rPr>
+          <w:rFonts w:cstheme="minorHAnsi"/>
+        </w:rPr>
+        <w:t>Spring 2020</w:t>
+      </w:r>
+      <w:bookmarkStart w:id="0" w:name="_GoBack"/>
+      <w:bookmarkEnd w:id="0"/>
+    </w:p>
+    <w:p>
+      <w:pPr>
+        <w:spacing w:after="0"/>
+        <w:rPr>
+          <w:rFonts w:cstheme="minorHAnsi"/>
           <w:b/>
           <w:bCs/>
         </w:rPr>
       </w:pPr>
-      <w:r>
+    </w:p>
+    <w:p>
+      <w:pPr>
+        <w:spacing w:after="0"/>
         <w:rPr>
           <w:rFonts w:cstheme="minorHAnsi"/>
           <w:b/>
           <w:bCs/>
         </w:rPr>
-        <w:t>8.1 Briefly outline the major steps of decision tree classification.</w:t>
-      </w:r>
-    </w:p>
-    <w:p>
-      <w:pPr>
-        <w:spacing w:after="0"/>
-        <w:rPr>
-          <w:rFonts w:cstheme="minorHAnsi"/>
-        </w:rPr>
-      </w:pPr>
-      <w:r>
-        <w:rPr>
-          <w:rFonts w:cstheme="minorHAnsi"/>
-        </w:rPr>
-        <w:t xml:space="preserve">A decision tree can be used to partition class-labeled data. The decision tree algorithm is typically run on training data, then the generalizability is tested on new data. A decision tree consists of internal nodes (attributes tests), branches (outcome of the attribute test), and leaves or terminal nodes (holds the class label for the entire branch). </w:t>
-      </w:r>
-      <w:r>
-        <w:rPr>
-          <w:rFonts w:cstheme="minorHAnsi"/>
-        </w:rPr>
-        <w:t xml:space="preserve">The goal of decision tree classification is to create branches that are as pure as possible (samples that are homogenous on the class label). The decision tree process begins with the full training data set. If all tuples are of the same class, the process stops there. If not, an attribute selection method is chosen to determine which attribute to split on first. </w:t>
-      </w:r>
-    </w:p>
-    <w:p>
-      <w:pPr>
-        <w:spacing w:after="0"/>
-        <w:rPr>
-          <w:rFonts w:cstheme="minorHAnsi"/>
-        </w:rPr>
-      </w:pPr>
-    </w:p>
-    <w:p>
-      <w:pPr>
-        <w:spacing w:after="0"/>
-        <w:rPr>
-          <w:rFonts w:cstheme="minorHAnsi"/>
-        </w:rPr>
-      </w:pPr>
-      <w:r>
-        <w:rPr>
-          <w:rFonts w:cstheme="minorHAnsi"/>
-        </w:rPr>
-        <w:t>The book covers three attribute selection methods: information gain, gain ratio, and the Gini index. Information gain</w:t>
-      </w:r>
-      <w:r>
-        <w:rPr>
-          <w:rFonts w:cstheme="minorHAnsi"/>
-        </w:rPr>
-        <w:t xml:space="preserve"> is based on the decrease in entropy (a measure of purity/homogeneity, 0 = completely homogenous) due to sorting the training data on that node/attribute compared to not being sorted on any attribute at all. Conditional entropy (entropy after sorting on a given attribute) is subtracted from entropy of the sample. The attribute with the highest information gain (greatest difference between conditional entropy and entropy of the whole sample) becomes the first node. The process is repeated within each branch. </w:t>
-      </w:r>
-    </w:p>
-    <w:p>
-      <w:pPr>
-        <w:spacing w:after="0"/>
-        <w:rPr>
-          <w:rFonts w:cstheme="minorHAnsi"/>
-        </w:rPr>
-      </w:pPr>
-    </w:p>
-    <w:p>
-      <w:pPr>
-        <w:spacing w:after="0"/>
-        <w:rPr>
-          <w:rFonts w:cstheme="minorHAnsi"/>
-        </w:rPr>
-      </w:pPr>
-      <w:r>
-        <w:rPr>
-          <w:rFonts w:cstheme="minorHAnsi"/>
-        </w:rPr>
-        <w:t xml:space="preserve">The information gain attribute selection method is biased toward attributes with many values. The more values there are on an attribute, the more likely each branch is to be homogenous/pure. </w:t>
-      </w:r>
-      <w:r>
-        <w:rPr>
-          <w:rFonts w:cstheme="minorHAnsi"/>
-        </w:rPr>
-        <w:t xml:space="preserve">Gain ratio is used to address this bias. The gain ratio is calculated by dividing the information gain of a given attribute by </w:t>
-      </w:r>
-      <w:proofErr w:type="spellStart"/>
-      <w:r>
-        <w:rPr>
-          <w:rFonts w:cstheme="minorHAnsi"/>
-        </w:rPr>
-        <w:t>splitinfo</w:t>
-      </w:r>
-      <w:proofErr w:type="spellEnd"/>
-      <w:r>
-        <w:rPr>
-          <w:rFonts w:cstheme="minorHAnsi"/>
-        </w:rPr>
-        <w:t xml:space="preserve">, a measure of variation in attribute value distribution. Gain ratio improves on information gain by considering the number of branches created if the data are split on that attribute and favoring attributes that results in fewer branches (less likely to overfit). Once an attribute has been selected </w:t>
-      </w:r>
-    </w:p>
-    <w:p>
-      <w:pPr>
-        <w:spacing w:after="0"/>
-        <w:rPr>
-          <w:rFonts w:cstheme="minorHAnsi"/>
-        </w:rPr>
-      </w:pPr>
-    </w:p>
-    <w:p>
-      <w:pPr>
-        <w:spacing w:after="0"/>
-        <w:rPr>
-          <w:rFonts w:cstheme="minorHAnsi"/>
-        </w:rPr>
-      </w:pPr>
-      <w:r>
-        <w:rPr>
-          <w:rFonts w:cstheme="minorHAnsi"/>
-        </w:rPr>
-        <w:t xml:space="preserve">The </w:t>
-      </w:r>
-      <w:proofErr w:type="spellStart"/>
-      <w:r>
-        <w:rPr>
-          <w:rFonts w:cstheme="minorHAnsi"/>
-        </w:rPr>
-        <w:t>gini</w:t>
-      </w:r>
-      <w:proofErr w:type="spellEnd"/>
-      <w:r>
-        <w:rPr>
-          <w:rFonts w:cstheme="minorHAnsi"/>
-        </w:rPr>
-        <w:t xml:space="preserve"> index performs only binary splits. It is a measure of impurity, indicating the variation within each node on the class label. The attribute with the lowest </w:t>
-      </w:r>
-      <w:proofErr w:type="spellStart"/>
-      <w:r>
-        <w:rPr>
-          <w:rFonts w:cstheme="minorHAnsi"/>
-        </w:rPr>
-        <w:t>gini</w:t>
-      </w:r>
-      <w:proofErr w:type="spellEnd"/>
-      <w:r>
-        <w:rPr>
-          <w:rFonts w:cstheme="minorHAnsi"/>
-        </w:rPr>
-        <w:t xml:space="preserve"> score is selected. Once an attribute has been selected, the process is repeated within each branch. </w:t>
-      </w:r>
-    </w:p>
-    <w:p>
-      <w:pPr>
-        <w:spacing w:after="0"/>
-        <w:rPr>
-          <w:rFonts w:cstheme="minorHAnsi"/>
-        </w:rPr>
-      </w:pPr>
-    </w:p>
-    <w:p>
-      <w:pPr>
-        <w:spacing w:after="0"/>
-        <w:rPr>
-          <w:rFonts w:cstheme="minorHAnsi"/>
-        </w:rPr>
-      </w:pPr>
-      <w:r>
-        <w:rPr>
-          <w:rFonts w:cstheme="minorHAnsi"/>
-        </w:rPr>
-        <w:t xml:space="preserve">Partitioning stops when all tuples belong to the same class, when the data have been split on all attributes, or when there are no tuples for a given branch. </w:t>
-      </w:r>
-    </w:p>
-    <w:p>
-      <w:pPr>
-        <w:spacing w:after="0"/>
-        <w:rPr>
-          <w:rFonts w:cstheme="minorHAnsi"/>
-        </w:rPr>
-      </w:pPr>
-    </w:p>
-    <w:p>
-      <w:pPr>
-        <w:spacing w:after="0"/>
-        <w:rPr>
-          <w:rFonts w:cstheme="minorHAnsi"/>
-        </w:rPr>
-      </w:pPr>
-      <w:r>
-        <w:rPr>
-          <w:rFonts w:cstheme="minorHAnsi"/>
-        </w:rPr>
-        <w:t>Once the tree is complete on the training data</w:t>
-      </w:r>
-      <w:r>
-        <w:rPr>
-          <w:rFonts w:cstheme="minorHAnsi"/>
-        </w:rPr>
-        <w:t xml:space="preserve">, it may still need to be “pruned.” Pruning is necessary when the decision tree has been overfit to the training data, which could mean the tree is either too large (too many branches) and/or does not perform well on new data. To prune the tree, one may compare a goodness of fit measure (e.g. the attribute selection measures described above) with and without a given branch. If the measure improves, the branch is removed. Pruning generally begins at the bottom of the tree and moves up. </w:t>
-      </w:r>
-    </w:p>
-    <w:p>
-      <w:pPr>
-        <w:spacing w:after="0"/>
+      </w:pPr>
+      <w:r>
         <w:rPr>
           <w:rFonts w:cstheme="minorHAnsi"/>
           <w:b/>
           <w:bCs/>
         </w:rPr>
-      </w:pPr>
+        <w:t>8.1 Briefly outline the major steps of decision tree classification.</w:t>
+      </w:r>
+    </w:p>
+    <w:p>
+      <w:pPr>
+        <w:spacing w:after="0"/>
+        <w:rPr>
+          <w:rFonts w:cstheme="minorHAnsi"/>
+        </w:rPr>
+      </w:pPr>
+      <w:r>
+        <w:rPr>
+          <w:rFonts w:cstheme="minorHAnsi"/>
+        </w:rPr>
+        <w:t xml:space="preserve">A decision tree can be used to partition class-labeled data. The decision tree algorithm is typically run on training data, then the generalizability is tested on new data. A decision tree consists of internal nodes (attributes tests), branches (outcome of the attribute test), and leaves or terminal nodes (holds the class label for the entire branch). </w:t>
+      </w:r>
+      <w:r>
+        <w:rPr>
+          <w:rFonts w:cstheme="minorHAnsi"/>
+        </w:rPr>
+        <w:t xml:space="preserve">The goal of decision tree classification is to create branches that are as pure as possible (samples that are homogenous on the class label). The decision tree process begins with the full training data set. If all tuples are of the same class, the process stops there. If not, an attribute selection method is chosen to determine which attribute to split on first. </w:t>
+      </w:r>
+    </w:p>
+    <w:p>
+      <w:pPr>
+        <w:spacing w:after="0"/>
+        <w:rPr>
+          <w:rFonts w:cstheme="minorHAnsi"/>
+        </w:rPr>
+      </w:pPr>
+    </w:p>
+    <w:p>
+      <w:pPr>
+        <w:spacing w:after="0"/>
+        <w:rPr>
+          <w:rFonts w:cstheme="minorHAnsi"/>
+        </w:rPr>
+      </w:pPr>
+      <w:r>
+        <w:rPr>
+          <w:rFonts w:cstheme="minorHAnsi"/>
+        </w:rPr>
+        <w:t>The book covers three attribute selection methods: information gain, gain ratio, and the Gini index. Information gain</w:t>
+      </w:r>
+      <w:r>
+        <w:rPr>
+          <w:rFonts w:cstheme="minorHAnsi"/>
+        </w:rPr>
+        <w:t xml:space="preserve"> is based on the decrease in entropy (a measure of purity/homogeneity, 0 = completely homogenous) due to sorting the training data on that node/attribute compared to not being sorted on any attribute at all. Conditional entropy (entropy after sorting on a given attribute) is subtracted from entropy of the sample. The attribute with the highest information gain (greatest difference between conditional entropy and entropy of the whole sample) becomes the first node. The process is repeated within each branch. </w:t>
+      </w:r>
+    </w:p>
+    <w:p>
+      <w:pPr>
+        <w:spacing w:after="0"/>
+        <w:rPr>
+          <w:rFonts w:cstheme="minorHAnsi"/>
+        </w:rPr>
+      </w:pPr>
+    </w:p>
+    <w:p>
+      <w:pPr>
+        <w:spacing w:after="0"/>
+        <w:rPr>
+          <w:rFonts w:cstheme="minorHAnsi"/>
+        </w:rPr>
+      </w:pPr>
+      <w:r>
+        <w:rPr>
+          <w:rFonts w:cstheme="minorHAnsi"/>
+        </w:rPr>
+        <w:t xml:space="preserve">The information gain attribute selection method is biased toward attributes with many values. The more values there are on an attribute, the more likely each branch is to be homogenous/pure. </w:t>
+      </w:r>
+      <w:r>
+        <w:rPr>
+          <w:rFonts w:cstheme="minorHAnsi"/>
+        </w:rPr>
+        <w:t xml:space="preserve">Gain ratio is used to address this bias. The gain ratio is calculated by dividing the information gain of a given attribute by </w:t>
+      </w:r>
+      <w:r>
+        <w:rPr>
+          <w:rFonts w:cstheme="minorHAnsi"/>
+        </w:rPr>
+        <w:t xml:space="preserve">splitinfo, a measure of variation in attribute value distribution. Gain ratio improves on information gain by considering the number of branches created if the data are split on that attribute and favoring attributes that results in fewer branches (less likely to overfit). Once an attribute has been selected </w:t>
+      </w:r>
+    </w:p>
+    <w:p>
+      <w:pPr>
+        <w:spacing w:after="0"/>
+        <w:rPr>
+          <w:rFonts w:cstheme="minorHAnsi"/>
+        </w:rPr>
+      </w:pPr>
+    </w:p>
+    <w:p>
+      <w:pPr>
+        <w:spacing w:after="0"/>
+        <w:rPr>
+          <w:rFonts w:cstheme="minorHAnsi"/>
+        </w:rPr>
+      </w:pPr>
+      <w:r>
+        <w:rPr>
+          <w:rFonts w:cstheme="minorHAnsi"/>
+        </w:rPr>
+        <w:t xml:space="preserve">The gini index performs only binary splits. It is a measure of impurity, indicating the variation within each node on the class label. The attribute with the lowest gini score is selected. Once an attribute has been selected, the process is repeated within each branch. </w:t>
+      </w:r>
+    </w:p>
+    <w:p>
+      <w:pPr>
+        <w:spacing w:after="0"/>
+        <w:rPr>
+          <w:rFonts w:cstheme="minorHAnsi"/>
+        </w:rPr>
+      </w:pPr>
+    </w:p>
+    <w:p>
+      <w:pPr>
+        <w:spacing w:after="0"/>
+        <w:rPr>
+          <w:rFonts w:cstheme="minorHAnsi"/>
+        </w:rPr>
+      </w:pPr>
+      <w:r>
+        <w:rPr>
+          <w:rFonts w:cstheme="minorHAnsi"/>
+        </w:rPr>
+        <w:t xml:space="preserve">Partitioning stops when all tuples belong to the same class, when the data have been split on all attributes, or when there are no tuples for a given branch. </w:t>
+      </w:r>
+    </w:p>
+    <w:p>
+      <w:pPr>
+        <w:spacing w:after="0"/>
+        <w:rPr>
+          <w:rFonts w:cstheme="minorHAnsi"/>
+        </w:rPr>
+      </w:pPr>
+    </w:p>
+    <w:p>
+      <w:pPr>
+        <w:spacing w:after="0"/>
+        <w:rPr>
+          <w:rFonts w:cstheme="minorHAnsi"/>
+        </w:rPr>
+      </w:pPr>
+      <w:r>
+        <w:rPr>
+          <w:rFonts w:cstheme="minorHAnsi"/>
+        </w:rPr>
+        <w:t>Once the tree is complete on the training data</w:t>
+      </w:r>
+      <w:r>
+        <w:rPr>
+          <w:rFonts w:cstheme="minorHAnsi"/>
+        </w:rPr>
+        <w:t xml:space="preserve">, it may still need to be “pruned.” Pruning is necessary when the decision tree has been overfit to the training data, which could mean the tree is either too large (too many branches) and/or does not perform well on new data. To prune the tree, one may compare a goodness of fit measure (e.g. the attribute selection measures described above) with and without a given branch. If the measure improves, the branch is removed. Pruning generally begins at the bottom of the tree and moves up. </w:t>
+      </w:r>
     </w:p>
     <w:p>
       <w:pPr>
@@ -229,30 +265,41 @@
           <w:bCs/>
         </w:rPr>
       </w:pPr>
-      <w:r>
+    </w:p>
+    <w:p>
+      <w:pPr>
+        <w:spacing w:after="0"/>
         <w:rPr>
           <w:rFonts w:cstheme="minorHAnsi"/>
           <w:b/>
           <w:bCs/>
         </w:rPr>
-        <w:t>8.6 Why is naive Bayesian classification called “naive”? Briefly outline the major ideas of</w:t>
-      </w:r>
-    </w:p>
-    <w:p>
-      <w:pPr>
-        <w:spacing w:after="0"/>
+      </w:pPr>
+      <w:r>
         <w:rPr>
           <w:rFonts w:cstheme="minorHAnsi"/>
           <w:b/>
           <w:bCs/>
         </w:rPr>
-      </w:pPr>
-      <w:r>
+        <w:lastRenderedPageBreak/>
+        <w:t>8.6 Why is naive Bayesian classification called “naive”? Briefly outline the major ideas of</w:t>
+      </w:r>
+    </w:p>
+    <w:p>
+      <w:pPr>
+        <w:spacing w:after="0"/>
         <w:rPr>
           <w:rFonts w:cstheme="minorHAnsi"/>
           <w:b/>
           <w:bCs/>
         </w:rPr>
+      </w:pPr>
+      <w:r>
+        <w:rPr>
+          <w:rFonts w:cstheme="minorHAnsi"/>
+          <w:b/>
+          <w:bCs/>
+        </w:rPr>
         <w:t>naive Bayesian classification.</w:t>
       </w:r>
     </w:p>
@@ -289,7 +336,6 @@
         <w:rPr>
           <w:rFonts w:cstheme="minorHAnsi"/>
         </w:rPr>
-        <w:lastRenderedPageBreak/>
         <w:t xml:space="preserve">Naïve Bayesian classification is called “naïve” because of the assumption of class-conditional independence used to reduce the computational burden of calculating the posterior probability of the evidence (set of attribute values for tuple X) give the hypothesis is true (the class label). Class conditional independence assumes that there is no dependence between attribute values, so that the posterior probability of each attribute value given the class label may be calculated independently. Once the posterior probability for each attribute value is calculated, the product of all attribute value posterior probabilities is used in place of the posterior probability of X given the class label in the Bayes theorem. </w:t>
       </w:r>
     </w:p>
@@ -449,16 +495,7 @@
           <w:b/>
           <w:bCs/>
         </w:rPr>
-        <w:t xml:space="preserve">false </w:t>
-      </w:r>
-      <w:proofErr w:type="gramStart"/>
-      <w:r>
-        <w:rPr>
-          <w:rFonts w:cstheme="minorHAnsi"/>
-          <w:b/>
-          <w:bCs/>
-        </w:rPr>
-        <w:t>positives .</w:t>
+        <w:t>false positives .</w:t>
       </w:r>
       <w:r>
         <w:rPr>
@@ -470,7 +507,6 @@
         </w:rPr>
         <w:t>FP</w:t>
       </w:r>
-      <w:proofErr w:type="gramEnd"/>
       <w:r>
         <w:rPr>
           <w:rFonts w:cstheme="minorHAnsi"/>
@@ -530,16 +566,7 @@
           <w:b/>
           <w:bCs/>
         </w:rPr>
-        <w:t xml:space="preserve">positive </w:t>
-      </w:r>
-      <w:proofErr w:type="gramStart"/>
-      <w:r>
-        <w:rPr>
-          <w:rFonts w:cstheme="minorHAnsi"/>
-          <w:b/>
-          <w:bCs/>
-        </w:rPr>
-        <w:t>rate .</w:t>
+        <w:t>positive rate .</w:t>
       </w:r>
       <w:r>
         <w:rPr>
@@ -551,7 +578,6 @@
         </w:rPr>
         <w:t>TPR</w:t>
       </w:r>
-      <w:proofErr w:type="gramEnd"/>
       <w:r>
         <w:rPr>
           <w:rFonts w:cstheme="minorHAnsi"/>
@@ -650,15 +676,7 @@
         <w:rPr>
           <w:rFonts w:cstheme="minorHAnsi"/>
         </w:rPr>
-        <w:t xml:space="preserve">The area under the ROC curve is the </w:t>
-      </w:r>
-      <w:bookmarkStart w:id="0" w:name="_GoBack"/>
-      <w:bookmarkEnd w:id="0"/>
-      <w:r>
-        <w:rPr>
-          <w:rFonts w:cstheme="minorHAnsi"/>
-        </w:rPr>
-        <w:t>accuracy of the model.</w:t>
+        <w:t>The area under the ROC curve is the accuracy of the model.</w:t>
       </w:r>
     </w:p>
     <w:p>
@@ -725,6 +743,7 @@
         <w:rPr>
           <w:rFonts w:cstheme="minorHAnsi"/>
         </w:rPr>
+        <w:lastRenderedPageBreak/>
         <w:t>Cost/benefit = risks/gains.</w:t>
       </w:r>
     </w:p>
@@ -758,7 +777,6 @@
         <w:rPr>
           <w:rFonts w:cstheme="minorHAnsi"/>
         </w:rPr>
-        <w:lastRenderedPageBreak/>
         <w:br/>
         <w:t xml:space="preserve">Confusion matrix design: </w:t>
       </w:r>
@@ -865,57 +883,37 @@
                 <w:szCs w:val="22"/>
               </w:rPr>
             </w:pPr>
-            <w:proofErr w:type="spellStart"/>
             <w:r>
               <w:rPr>
                 <w:rFonts w:asciiTheme="minorHAnsi" w:hAnsiTheme="minorHAnsi" w:cstheme="minorHAnsi"/>
                 <w:sz w:val="22"/>
                 <w:szCs w:val="22"/>
               </w:rPr>
-              <w:t>Buys_computer</w:t>
-            </w:r>
-            <w:proofErr w:type="spellEnd"/>
-            <w:r>
+              <w:t>Buys_computer = yes</w:t>
+            </w:r>
+          </w:p>
+        </w:tc>
+        <w:tc>
+          <w:tcPr>
+            <w:tcW w:w="2610" w:type="dxa"/>
+          </w:tcPr>
+          <w:p>
+            <w:pPr>
+              <w:pStyle w:val="Heading2"/>
+              <w:outlineLvl w:val="1"/>
               <w:rPr>
                 <w:rFonts w:asciiTheme="minorHAnsi" w:hAnsiTheme="minorHAnsi" w:cstheme="minorHAnsi"/>
                 <w:sz w:val="22"/>
                 <w:szCs w:val="22"/>
               </w:rPr>
-              <w:t xml:space="preserve"> = yes</w:t>
-            </w:r>
-          </w:p>
-        </w:tc>
-        <w:tc>
-          <w:tcPr>
-            <w:tcW w:w="2610" w:type="dxa"/>
-          </w:tcPr>
-          <w:p>
-            <w:pPr>
-              <w:pStyle w:val="Heading2"/>
-              <w:outlineLvl w:val="1"/>
+            </w:pPr>
+            <w:r>
               <w:rPr>
                 <w:rFonts w:asciiTheme="minorHAnsi" w:hAnsiTheme="minorHAnsi" w:cstheme="minorHAnsi"/>
                 <w:sz w:val="22"/>
                 <w:szCs w:val="22"/>
               </w:rPr>
-            </w:pPr>
-            <w:proofErr w:type="spellStart"/>
-            <w:r>
-              <w:rPr>
-                <w:rFonts w:asciiTheme="minorHAnsi" w:hAnsiTheme="minorHAnsi" w:cstheme="minorHAnsi"/>
-                <w:sz w:val="22"/>
-                <w:szCs w:val="22"/>
-              </w:rPr>
-              <w:t>Buys_computer</w:t>
-            </w:r>
-            <w:proofErr w:type="spellEnd"/>
-            <w:r>
-              <w:rPr>
-                <w:rFonts w:asciiTheme="minorHAnsi" w:hAnsiTheme="minorHAnsi" w:cstheme="minorHAnsi"/>
-                <w:sz w:val="22"/>
-                <w:szCs w:val="22"/>
-              </w:rPr>
-              <w:t xml:space="preserve"> = no</w:t>
+              <w:t>Buys_computer = no</w:t>
             </w:r>
           </w:p>
         </w:tc>
@@ -931,19 +929,11 @@
                 <w:rFonts w:cstheme="minorHAnsi"/>
               </w:rPr>
             </w:pPr>
-            <w:proofErr w:type="spellStart"/>
-            <w:r>
-              <w:rPr>
-                <w:rFonts w:cstheme="minorHAnsi"/>
-              </w:rPr>
-              <w:t>Buys_computer</w:t>
-            </w:r>
-            <w:proofErr w:type="spellEnd"/>
-            <w:r>
-              <w:rPr>
-                <w:rFonts w:cstheme="minorHAnsi"/>
-              </w:rPr>
-              <w:t>=yes</w:t>
+            <w:r>
+              <w:rPr>
+                <w:rFonts w:cstheme="minorHAnsi"/>
+              </w:rPr>
+              <w:t>Buys_computer=yes</w:t>
             </w:r>
           </w:p>
         </w:tc>
@@ -969,19 +959,11 @@
                 <w:rFonts w:cstheme="minorHAnsi"/>
               </w:rPr>
             </w:pPr>
-            <w:proofErr w:type="spellStart"/>
-            <w:r>
-              <w:rPr>
-                <w:rFonts w:cstheme="minorHAnsi"/>
-              </w:rPr>
-              <w:t>Falses</w:t>
-            </w:r>
-            <w:proofErr w:type="spellEnd"/>
-            <w:r>
-              <w:rPr>
-                <w:rFonts w:cstheme="minorHAnsi"/>
-              </w:rPr>
-              <w:t>, ideally close to 0</w:t>
+            <w:r>
+              <w:rPr>
+                <w:rFonts w:cstheme="minorHAnsi"/>
+              </w:rPr>
+              <w:t>Falses, ideally close to 0</w:t>
             </w:r>
           </w:p>
         </w:tc>
@@ -997,19 +979,11 @@
                 <w:rFonts w:cstheme="minorHAnsi"/>
               </w:rPr>
             </w:pPr>
-            <w:proofErr w:type="spellStart"/>
-            <w:r>
-              <w:rPr>
-                <w:rFonts w:cstheme="minorHAnsi"/>
-              </w:rPr>
-              <w:t>Buys_computer</w:t>
-            </w:r>
-            <w:proofErr w:type="spellEnd"/>
-            <w:r>
-              <w:rPr>
-                <w:rFonts w:cstheme="minorHAnsi"/>
-              </w:rPr>
-              <w:t>=no</w:t>
+            <w:r>
+              <w:rPr>
+                <w:rFonts w:cstheme="minorHAnsi"/>
+              </w:rPr>
+              <w:t>Buys_computer=no</w:t>
             </w:r>
           </w:p>
         </w:tc>
@@ -1023,19 +997,11 @@
                 <w:rFonts w:cstheme="minorHAnsi"/>
               </w:rPr>
             </w:pPr>
-            <w:proofErr w:type="spellStart"/>
-            <w:r>
-              <w:rPr>
-                <w:rFonts w:cstheme="minorHAnsi"/>
-              </w:rPr>
-              <w:t>Falses</w:t>
-            </w:r>
-            <w:proofErr w:type="spellEnd"/>
-            <w:r>
-              <w:rPr>
-                <w:rFonts w:cstheme="minorHAnsi"/>
-              </w:rPr>
-              <w:t>, ideally close to 0</w:t>
+            <w:r>
+              <w:rPr>
+                <w:rFonts w:cstheme="minorHAnsi"/>
+              </w:rPr>
+              <w:t>Falses, ideally close to 0</w:t>
             </w:r>
           </w:p>
         </w:tc>
@@ -1090,21 +1056,7 @@
         <w:rPr>
           <w:rFonts w:cstheme="minorHAnsi"/>
         </w:rPr>
-        <w:t xml:space="preserve">Tuple 1 has the highest probability score of 0.95. We take that score as our threshold. </w:t>
-      </w:r>
-      <w:proofErr w:type="gramStart"/>
-      <w:r>
-        <w:rPr>
-          <w:rFonts w:cstheme="minorHAnsi"/>
-        </w:rPr>
-        <w:t>So</w:t>
-      </w:r>
-      <w:proofErr w:type="gramEnd"/>
-      <w:r>
-        <w:rPr>
-          <w:rFonts w:cstheme="minorHAnsi"/>
-        </w:rPr>
-        <w:t xml:space="preserve"> in PT(t) and FP(t), we’ll use t=0.95. </w:t>
+        <w:t xml:space="preserve">Tuple 1 has the highest probability score of 0.95. We take that score as our threshold. So in PT(t) and FP(t), we’ll use t=0.95. </w:t>
       </w:r>
       <w:r>
         <w:rPr>
@@ -4307,7 +4259,6 @@
         </w:rPr>
         <w:t xml:space="preserve">partitioning in round </w:t>
       </w:r>
-      <w:proofErr w:type="spellStart"/>
       <w:r>
         <w:rPr>
           <w:rFonts w:cstheme="minorHAnsi"/>
@@ -4316,18 +4267,7 @@
           <w:i/>
           <w:iCs/>
         </w:rPr>
-        <w:t>i</w:t>
-      </w:r>
-      <w:proofErr w:type="spellEnd"/>
-      <w:r>
-        <w:rPr>
-          <w:rFonts w:cstheme="minorHAnsi"/>
-          <w:b/>
-          <w:bCs/>
-          <w:i/>
-          <w:iCs/>
-        </w:rPr>
-        <w:t xml:space="preserve"> </w:t>
+        <w:t xml:space="preserve">i </w:t>
       </w:r>
       <w:r>
         <w:rPr>
@@ -6269,6 +6209,7 @@
     <w:lsdException w:name="HTML Sample" w:semiHidden="1" w:unhideWhenUsed="1"/>
     <w:lsdException w:name="HTML Typewriter" w:semiHidden="1" w:unhideWhenUsed="1"/>
     <w:lsdException w:name="HTML Variable" w:semiHidden="1" w:unhideWhenUsed="1"/>
+    <w:lsdException w:name="Normal Table" w:semiHidden="1" w:unhideWhenUsed="1"/>
     <w:lsdException w:name="annotation subject" w:semiHidden="1" w:unhideWhenUsed="1"/>
     <w:lsdException w:name="No List" w:semiHidden="1" w:unhideWhenUsed="1"/>
     <w:lsdException w:name="Outline List 1" w:semiHidden="1" w:unhideWhenUsed="1"/>
@@ -6315,8 +6256,10 @@
     <w:lsdException w:name="Table Subtle 2" w:semiHidden="1" w:unhideWhenUsed="1"/>
     <w:lsdException w:name="Table Web 1" w:semiHidden="1" w:unhideWhenUsed="1"/>
     <w:lsdException w:name="Table Web 2" w:semiHidden="1" w:unhideWhenUsed="1"/>
+    <w:lsdException w:name="Table Web 3" w:semiHidden="1" w:unhideWhenUsed="1"/>
     <w:lsdException w:name="Balloon Text" w:semiHidden="1" w:unhideWhenUsed="1"/>
     <w:lsdException w:name="Table Grid" w:uiPriority="39"/>
+    <w:lsdException w:name="Table Theme" w:semiHidden="1" w:unhideWhenUsed="1"/>
     <w:lsdException w:name="Placeholder Text" w:semiHidden="1"/>
     <w:lsdException w:name="No Spacing" w:uiPriority="1" w:qFormat="1"/>
     <w:lsdException w:name="Light Shading" w:uiPriority="60"/>

</xml_diff>